<commit_message>
Added 2.0 Requirements and 3.2.1 System component functions
</commit_message>
<xml_diff>
--- a/Software Design Document group33.docx
+++ b/Software Design Document group33.docx
@@ -1528,14 +1528,15 @@
     <w:p>
       <w:pPr>
         <w:rPr>
-          <w:color w:val="FF0000"/>
-        </w:rPr>
-      </w:pPr>
-      <w:r>
-        <w:rPr>
           <w:b/>
           <w:color w:val="FF0000"/>
         </w:rPr>
+      </w:pPr>
+      <w:r>
+        <w:rPr>
+          <w:b/>
+          <w:color w:val="FF0000"/>
+        </w:rPr>
         <w:t xml:space="preserve">Assignment </w:t>
       </w:r>
       <w:proofErr w:type="gramStart"/>
@@ -1553,6 +1554,225 @@
           <w:color w:val="FF0000"/>
         </w:rPr>
         <w:t>: You have not been given a client/user, so you can make one up. Who do you think would be using your software?</w:t>
+      </w:r>
+    </w:p>
+    <w:p>
+      <w:pPr>
+        <w:rPr>
+          <w:b/>
+          <w:color w:val="000000" w:themeColor="text1"/>
+        </w:rPr>
+      </w:pPr>
+      <w:r>
+        <w:rPr>
+          <w:b/>
+          <w:color w:val="000000" w:themeColor="text1"/>
+        </w:rPr>
+        <w:t>Users’ needs</w:t>
+      </w:r>
+    </w:p>
+    <w:p>
+      <w:pPr>
+        <w:pStyle w:val="ListParagraph"/>
+        <w:numPr>
+          <w:ilvl w:val="0"/>
+          <w:numId w:val="10"/>
+        </w:numPr>
+        <w:spacing w:after="0" w:line="240" w:lineRule="auto"/>
+        <w:rPr>
+          <w:bCs/>
+          <w:color w:val="000000" w:themeColor="text1"/>
+        </w:rPr>
+      </w:pPr>
+      <w:r>
+        <w:rPr>
+          <w:bCs/>
+          <w:color w:val="000000" w:themeColor="text1"/>
+        </w:rPr>
+        <w:t xml:space="preserve">A user guide that describes how to use the system. </w:t>
+      </w:r>
+    </w:p>
+    <w:p>
+      <w:pPr>
+        <w:pStyle w:val="ListParagraph"/>
+        <w:numPr>
+          <w:ilvl w:val="0"/>
+          <w:numId w:val="10"/>
+        </w:numPr>
+        <w:spacing w:after="0" w:line="240" w:lineRule="auto"/>
+        <w:rPr>
+          <w:bCs/>
+          <w:color w:val="000000" w:themeColor="text1"/>
+        </w:rPr>
+      </w:pPr>
+      <w:r>
+        <w:rPr>
+          <w:bCs/>
+          <w:color w:val="000000" w:themeColor="text1"/>
+        </w:rPr>
+        <w:t>A default date will be selected in the end date column as the day that the user enters the system.</w:t>
+      </w:r>
+    </w:p>
+    <w:p>
+      <w:pPr>
+        <w:pStyle w:val="ListParagraph"/>
+        <w:numPr>
+          <w:ilvl w:val="0"/>
+          <w:numId w:val="10"/>
+        </w:numPr>
+        <w:spacing w:after="0" w:line="240" w:lineRule="auto"/>
+        <w:rPr>
+          <w:bCs/>
+          <w:color w:val="000000" w:themeColor="text1"/>
+        </w:rPr>
+      </w:pPr>
+      <w:r>
+        <w:rPr>
+          <w:bCs/>
+          <w:color w:val="000000" w:themeColor="text1"/>
+        </w:rPr>
+        <w:t>A selection of a period (</w:t>
+      </w:r>
+      <w:proofErr w:type="spellStart"/>
+      <w:r>
+        <w:rPr>
+          <w:bCs/>
+          <w:color w:val="000000" w:themeColor="text1"/>
+        </w:rPr>
+        <w:t>eg.</w:t>
+      </w:r>
+      <w:proofErr w:type="spellEnd"/>
+      <w:r>
+        <w:rPr>
+          <w:bCs/>
+          <w:color w:val="000000" w:themeColor="text1"/>
+        </w:rPr>
+        <w:t xml:space="preserve"> Start date and end date) for viewing specific data in the period. </w:t>
+      </w:r>
+    </w:p>
+    <w:p>
+      <w:pPr>
+        <w:pStyle w:val="ListParagraph"/>
+        <w:numPr>
+          <w:ilvl w:val="0"/>
+          <w:numId w:val="10"/>
+        </w:numPr>
+        <w:spacing w:after="0" w:line="240" w:lineRule="auto"/>
+        <w:rPr>
+          <w:bCs/>
+          <w:color w:val="000000" w:themeColor="text1"/>
+        </w:rPr>
+      </w:pPr>
+      <w:r>
+        <w:rPr>
+          <w:bCs/>
+          <w:color w:val="000000" w:themeColor="text1"/>
+        </w:rPr>
+        <w:t>A selection of accident categories for viewing specific information in selected accident types.</w:t>
+      </w:r>
+    </w:p>
+    <w:p>
+      <w:pPr>
+        <w:pStyle w:val="ListParagraph"/>
+        <w:numPr>
+          <w:ilvl w:val="0"/>
+          <w:numId w:val="10"/>
+        </w:numPr>
+        <w:spacing w:after="0" w:line="240" w:lineRule="auto"/>
+        <w:rPr>
+          <w:bCs/>
+          <w:color w:val="000000" w:themeColor="text1"/>
+        </w:rPr>
+      </w:pPr>
+      <w:r>
+        <w:rPr>
+          <w:bCs/>
+          <w:color w:val="000000" w:themeColor="text1"/>
+        </w:rPr>
+        <w:t>A selection of alcohol-related cases to identify the influences of alcohol in accidents.</w:t>
+      </w:r>
+    </w:p>
+    <w:p>
+      <w:pPr>
+        <w:pStyle w:val="ListParagraph"/>
+        <w:numPr>
+          <w:ilvl w:val="0"/>
+          <w:numId w:val="10"/>
+        </w:numPr>
+        <w:spacing w:after="0" w:line="240" w:lineRule="auto"/>
+        <w:rPr>
+          <w:bCs/>
+          <w:color w:val="000000" w:themeColor="text1"/>
+        </w:rPr>
+      </w:pPr>
+      <w:r>
+        <w:rPr>
+          <w:bCs/>
+          <w:color w:val="000000" w:themeColor="text1"/>
+        </w:rPr>
+        <w:t>All information on accidents that match the selected period and category.</w:t>
+      </w:r>
+    </w:p>
+    <w:p>
+      <w:pPr>
+        <w:pStyle w:val="ListParagraph"/>
+        <w:numPr>
+          <w:ilvl w:val="0"/>
+          <w:numId w:val="10"/>
+        </w:numPr>
+        <w:spacing w:after="0" w:line="240" w:lineRule="auto"/>
+        <w:rPr>
+          <w:bCs/>
+          <w:color w:val="000000" w:themeColor="text1"/>
+        </w:rPr>
+      </w:pPr>
+      <w:r>
+        <w:rPr>
+          <w:bCs/>
+          <w:color w:val="000000" w:themeColor="text1"/>
+        </w:rPr>
+        <w:t>A diagram (line chart) that can show the average number of accidents in each hour of the day based on the selected period, category, and relationship of alcohol.</w:t>
+      </w:r>
+    </w:p>
+    <w:p>
+      <w:pPr>
+        <w:pStyle w:val="ListParagraph"/>
+        <w:numPr>
+          <w:ilvl w:val="0"/>
+          <w:numId w:val="10"/>
+        </w:numPr>
+        <w:spacing w:after="0" w:line="240" w:lineRule="auto"/>
+        <w:rPr>
+          <w:bCs/>
+          <w:color w:val="000000" w:themeColor="text1"/>
+        </w:rPr>
+      </w:pPr>
+      <w:r>
+        <w:rPr>
+          <w:bCs/>
+          <w:color w:val="000000" w:themeColor="text1"/>
+        </w:rPr>
+        <w:t>Some diagrams (bar chart, pie chart) that show the number of accidents based on selected categories and, the relationship of alcohol.</w:t>
+      </w:r>
+    </w:p>
+    <w:p>
+      <w:pPr>
+        <w:rPr>
+          <w:color w:val="FF0000"/>
+        </w:rPr>
+      </w:pPr>
+    </w:p>
+    <w:p>
+      <w:pPr>
+        <w:rPr>
+          <w:color w:val="000000" w:themeColor="text1"/>
+        </w:rPr>
+      </w:pPr>
+      <w:r>
+        <w:rPr>
+          <w:color w:val="000000" w:themeColor="text1"/>
+        </w:rPr>
+        <w:t>Once the user accesses the user interface dashboard of the proposed system, the user will be able to view a user guide on how to use the system. Then, the user can use the filter to select a specific period and category to retrieve the accident data and diagram based on their needs. In addition, a filter for selecting alcohol-related cases will be available for users to identify the influences of alcohol. After selection, the user can click the search button to retrieve accident data and analyse diagrams based on the selected requirement.</w:t>
       </w:r>
     </w:p>
     <w:p/>
@@ -1689,6 +1909,249 @@
     </w:p>
     <w:p>
       <w:pPr>
+        <w:pStyle w:val="ListParagraph"/>
+        <w:numPr>
+          <w:ilvl w:val="0"/>
+          <w:numId w:val="11"/>
+        </w:numPr>
+        <w:spacing w:after="0" w:line="240" w:lineRule="auto"/>
+        <w:rPr>
+          <w:color w:val="000000" w:themeColor="text1"/>
+        </w:rPr>
+      </w:pPr>
+      <w:r>
+        <w:rPr>
+          <w:color w:val="000000" w:themeColor="text1"/>
+        </w:rPr>
+        <w:t>The program shall show a Victoria State logo for users to recognise the authenticity of the website on the homepage.</w:t>
+      </w:r>
+    </w:p>
+    <w:p>
+      <w:pPr>
+        <w:pStyle w:val="ListParagraph"/>
+        <w:numPr>
+          <w:ilvl w:val="0"/>
+          <w:numId w:val="11"/>
+        </w:numPr>
+        <w:spacing w:after="0" w:line="240" w:lineRule="auto"/>
+        <w:rPr>
+          <w:color w:val="000000" w:themeColor="text1"/>
+        </w:rPr>
+      </w:pPr>
+      <w:r>
+        <w:rPr>
+          <w:color w:val="000000" w:themeColor="text1"/>
+        </w:rPr>
+        <w:t xml:space="preserve">The program shall contain a system use guide to describe how to use the function. </w:t>
+      </w:r>
+    </w:p>
+    <w:p>
+      <w:pPr>
+        <w:pStyle w:val="ListParagraph"/>
+        <w:numPr>
+          <w:ilvl w:val="0"/>
+          <w:numId w:val="11"/>
+        </w:numPr>
+        <w:spacing w:after="0" w:line="240" w:lineRule="auto"/>
+        <w:rPr>
+          <w:color w:val="000000" w:themeColor="text1"/>
+        </w:rPr>
+      </w:pPr>
+      <w:r>
+        <w:rPr>
+          <w:color w:val="000000" w:themeColor="text1"/>
+        </w:rPr>
+        <w:lastRenderedPageBreak/>
+        <w:t>The program shall have two filters for the user to select a start day and an end date.</w:t>
+      </w:r>
+    </w:p>
+    <w:p>
+      <w:pPr>
+        <w:pStyle w:val="ListParagraph"/>
+        <w:numPr>
+          <w:ilvl w:val="0"/>
+          <w:numId w:val="11"/>
+        </w:numPr>
+        <w:spacing w:after="0" w:line="240" w:lineRule="auto"/>
+        <w:rPr>
+          <w:color w:val="000000" w:themeColor="text1"/>
+        </w:rPr>
+      </w:pPr>
+      <w:r>
+        <w:rPr>
+          <w:color w:val="000000" w:themeColor="text1"/>
+        </w:rPr>
+        <w:t>The program shall have a filter that accepts typing for the user to select the accident category.</w:t>
+      </w:r>
+    </w:p>
+    <w:p>
+      <w:pPr>
+        <w:pStyle w:val="ListParagraph"/>
+        <w:numPr>
+          <w:ilvl w:val="0"/>
+          <w:numId w:val="11"/>
+        </w:numPr>
+        <w:spacing w:after="0" w:line="240" w:lineRule="auto"/>
+        <w:rPr>
+          <w:color w:val="000000" w:themeColor="text1"/>
+        </w:rPr>
+      </w:pPr>
+      <w:r>
+        <w:rPr>
+          <w:color w:val="000000" w:themeColor="text1"/>
+        </w:rPr>
+        <w:t>The program shall have a filter for users to select alcohol-related accidents.</w:t>
+      </w:r>
+    </w:p>
+    <w:p>
+      <w:pPr>
+        <w:pStyle w:val="ListParagraph"/>
+        <w:numPr>
+          <w:ilvl w:val="0"/>
+          <w:numId w:val="11"/>
+        </w:numPr>
+        <w:spacing w:after="0" w:line="240" w:lineRule="auto"/>
+        <w:rPr>
+          <w:color w:val="000000" w:themeColor="text1"/>
+        </w:rPr>
+      </w:pPr>
+      <w:r>
+        <w:rPr>
+          <w:color w:val="000000" w:themeColor="text1"/>
+        </w:rPr>
+        <w:t>The program shall contain a search button for the user to click and execute the search action.</w:t>
+      </w:r>
+    </w:p>
+    <w:p>
+      <w:pPr>
+        <w:pStyle w:val="ListParagraph"/>
+        <w:numPr>
+          <w:ilvl w:val="0"/>
+          <w:numId w:val="11"/>
+        </w:numPr>
+        <w:spacing w:after="0" w:line="240" w:lineRule="auto"/>
+        <w:rPr>
+          <w:color w:val="000000" w:themeColor="text1"/>
+        </w:rPr>
+      </w:pPr>
+      <w:r>
+        <w:rPr>
+          <w:color w:val="000000" w:themeColor="text1"/>
+        </w:rPr>
+        <w:t xml:space="preserve">The program shall remind the user start date and end date must be filled </w:t>
+      </w:r>
+      <w:proofErr w:type="gramStart"/>
+      <w:r>
+        <w:rPr>
+          <w:color w:val="000000" w:themeColor="text1"/>
+        </w:rPr>
+        <w:t>in order to</w:t>
+      </w:r>
+      <w:proofErr w:type="gramEnd"/>
+      <w:r>
+        <w:rPr>
+          <w:color w:val="000000" w:themeColor="text1"/>
+        </w:rPr>
+        <w:t xml:space="preserve"> search. </w:t>
+      </w:r>
+    </w:p>
+    <w:p>
+      <w:pPr>
+        <w:pStyle w:val="ListParagraph"/>
+        <w:numPr>
+          <w:ilvl w:val="0"/>
+          <w:numId w:val="11"/>
+        </w:numPr>
+        <w:spacing w:after="0" w:line="240" w:lineRule="auto"/>
+        <w:rPr>
+          <w:color w:val="000000" w:themeColor="text1"/>
+        </w:rPr>
+      </w:pPr>
+      <w:r>
+        <w:rPr>
+          <w:color w:val="000000" w:themeColor="text1"/>
+        </w:rPr>
+        <w:t>After performing a search, the program shall display all accident information that matches the selected filters.</w:t>
+      </w:r>
+    </w:p>
+    <w:p>
+      <w:pPr>
+        <w:pStyle w:val="ListParagraph"/>
+        <w:numPr>
+          <w:ilvl w:val="0"/>
+          <w:numId w:val="11"/>
+        </w:numPr>
+        <w:spacing w:after="0" w:line="240" w:lineRule="auto"/>
+        <w:rPr>
+          <w:color w:val="000000" w:themeColor="text1"/>
+        </w:rPr>
+      </w:pPr>
+      <w:r>
+        <w:rPr>
+          <w:color w:val="000000" w:themeColor="text1"/>
+        </w:rPr>
+        <w:t>After performing a search, the program shall contain a line chart to show the average number of accidents in each hour of the day based on the selected period.</w:t>
+      </w:r>
+    </w:p>
+    <w:p>
+      <w:pPr>
+        <w:pStyle w:val="ListParagraph"/>
+        <w:numPr>
+          <w:ilvl w:val="0"/>
+          <w:numId w:val="11"/>
+        </w:numPr>
+        <w:spacing w:after="0" w:line="240" w:lineRule="auto"/>
+        <w:rPr>
+          <w:color w:val="000000" w:themeColor="text1"/>
+        </w:rPr>
+      </w:pPr>
+      <w:r>
+        <w:rPr>
+          <w:color w:val="000000" w:themeColor="text1"/>
+        </w:rPr>
+        <w:t>After performing a search, the program shall contain a bar chart and pie chart to show the accident number based on the selection of category and alcohol-related filter.</w:t>
+      </w:r>
+    </w:p>
+    <w:p>
+      <w:pPr>
+        <w:pStyle w:val="ListParagraph"/>
+        <w:numPr>
+          <w:ilvl w:val="0"/>
+          <w:numId w:val="11"/>
+        </w:numPr>
+        <w:spacing w:after="0" w:line="240" w:lineRule="auto"/>
+        <w:rPr>
+          <w:color w:val="000000" w:themeColor="text1"/>
+        </w:rPr>
+      </w:pPr>
+      <w:r>
+        <w:rPr>
+          <w:color w:val="000000" w:themeColor="text1"/>
+        </w:rPr>
+        <w:t>Once a selection has been made on the accident category filter, the program shall only display the information that is related to the selected category.</w:t>
+      </w:r>
+    </w:p>
+    <w:p>
+      <w:pPr>
+        <w:pStyle w:val="ListParagraph"/>
+        <w:numPr>
+          <w:ilvl w:val="0"/>
+          <w:numId w:val="11"/>
+        </w:numPr>
+        <w:spacing w:after="0" w:line="240" w:lineRule="auto"/>
+        <w:rPr>
+          <w:color w:val="000000" w:themeColor="text1"/>
+        </w:rPr>
+      </w:pPr>
+      <w:r>
+        <w:rPr>
+          <w:color w:val="000000" w:themeColor="text1"/>
+        </w:rPr>
+        <w:t>Once a selection has been made on the alcohol-related filter, the program shall only display the information that based on the selection.</w:t>
+      </w:r>
+    </w:p>
+    <w:p>
+      <w:pPr>
         <w:rPr>
           <w:color w:val="FF0000"/>
         </w:rPr>
@@ -1730,6 +2193,2323 @@
         <w:t>provide some use cases showing how people may use your software.</w:t>
       </w:r>
     </w:p>
+    <w:tbl>
+      <w:tblPr>
+        <w:tblW w:w="9433" w:type="dxa"/>
+        <w:tblCellMar>
+          <w:left w:w="0" w:type="dxa"/>
+          <w:right w:w="0" w:type="dxa"/>
+        </w:tblCellMar>
+        <w:tblLook w:val="0600" w:firstRow="0" w:lastRow="0" w:firstColumn="0" w:lastColumn="0" w:noHBand="1" w:noVBand="1"/>
+      </w:tblPr>
+      <w:tblGrid>
+        <w:gridCol w:w="1929"/>
+        <w:gridCol w:w="7504"/>
+      </w:tblGrid>
+      <w:tr>
+        <w:trPr>
+          <w:trHeight w:val="389"/>
+        </w:trPr>
+        <w:tc>
+          <w:tcPr>
+            <w:tcW w:w="1929" w:type="dxa"/>
+            <w:tcBorders>
+              <w:top w:val="single" w:sz="8" w:space="0" w:color="000000"/>
+              <w:left w:val="single" w:sz="8" w:space="0" w:color="000000"/>
+              <w:bottom w:val="single" w:sz="8" w:space="0" w:color="000000"/>
+              <w:right w:val="single" w:sz="8" w:space="0" w:color="000000"/>
+            </w:tcBorders>
+            <w:shd w:val="clear" w:color="auto" w:fill="auto"/>
+            <w:tcMar>
+              <w:top w:w="60" w:type="dxa"/>
+              <w:left w:w="120" w:type="dxa"/>
+              <w:bottom w:w="60" w:type="dxa"/>
+              <w:right w:w="120" w:type="dxa"/>
+            </w:tcMar>
+            <w:hideMark/>
+          </w:tcPr>
+          <w:p>
+            <w:r>
+              <w:rPr>
+                <w:b/>
+                <w:bCs/>
+              </w:rPr>
+              <w:t>Use Case ID</w:t>
+            </w:r>
+          </w:p>
+        </w:tc>
+        <w:tc>
+          <w:tcPr>
+            <w:tcW w:w="7504" w:type="dxa"/>
+            <w:tcBorders>
+              <w:top w:val="single" w:sz="8" w:space="0" w:color="000000"/>
+              <w:left w:val="single" w:sz="8" w:space="0" w:color="000000"/>
+              <w:bottom w:val="single" w:sz="8" w:space="0" w:color="000000"/>
+              <w:right w:val="single" w:sz="8" w:space="0" w:color="000000"/>
+            </w:tcBorders>
+            <w:shd w:val="clear" w:color="auto" w:fill="auto"/>
+            <w:tcMar>
+              <w:top w:w="60" w:type="dxa"/>
+              <w:left w:w="120" w:type="dxa"/>
+              <w:bottom w:w="60" w:type="dxa"/>
+              <w:right w:w="120" w:type="dxa"/>
+            </w:tcMar>
+            <w:hideMark/>
+          </w:tcPr>
+          <w:p>
+            <w:r>
+              <w:t>1</w:t>
+            </w:r>
+          </w:p>
+        </w:tc>
+      </w:tr>
+      <w:tr>
+        <w:trPr>
+          <w:trHeight w:val="507"/>
+        </w:trPr>
+        <w:tc>
+          <w:tcPr>
+            <w:tcW w:w="1929" w:type="dxa"/>
+            <w:tcBorders>
+              <w:top w:val="single" w:sz="8" w:space="0" w:color="000000"/>
+              <w:left w:val="single" w:sz="8" w:space="0" w:color="000000"/>
+              <w:bottom w:val="single" w:sz="8" w:space="0" w:color="000000"/>
+              <w:right w:val="single" w:sz="8" w:space="0" w:color="000000"/>
+            </w:tcBorders>
+            <w:shd w:val="clear" w:color="auto" w:fill="auto"/>
+            <w:tcMar>
+              <w:top w:w="60" w:type="dxa"/>
+              <w:left w:w="120" w:type="dxa"/>
+              <w:bottom w:w="60" w:type="dxa"/>
+              <w:right w:w="120" w:type="dxa"/>
+            </w:tcMar>
+            <w:hideMark/>
+          </w:tcPr>
+          <w:p>
+            <w:r>
+              <w:rPr>
+                <w:b/>
+                <w:bCs/>
+              </w:rPr>
+              <w:t xml:space="preserve">Use Case Name </w:t>
+            </w:r>
+          </w:p>
+        </w:tc>
+        <w:tc>
+          <w:tcPr>
+            <w:tcW w:w="7504" w:type="dxa"/>
+            <w:tcBorders>
+              <w:top w:val="single" w:sz="8" w:space="0" w:color="000000"/>
+              <w:left w:val="single" w:sz="8" w:space="0" w:color="000000"/>
+              <w:bottom w:val="single" w:sz="8" w:space="0" w:color="000000"/>
+              <w:right w:val="single" w:sz="8" w:space="0" w:color="000000"/>
+            </w:tcBorders>
+            <w:shd w:val="clear" w:color="auto" w:fill="auto"/>
+            <w:tcMar>
+              <w:top w:w="60" w:type="dxa"/>
+              <w:left w:w="120" w:type="dxa"/>
+              <w:bottom w:w="60" w:type="dxa"/>
+              <w:right w:w="120" w:type="dxa"/>
+            </w:tcMar>
+            <w:hideMark/>
+          </w:tcPr>
+          <w:p>
+            <w:r>
+              <w:t>View all information of accident.</w:t>
+            </w:r>
+          </w:p>
+        </w:tc>
+      </w:tr>
+      <w:tr>
+        <w:trPr>
+          <w:trHeight w:val="507"/>
+        </w:trPr>
+        <w:tc>
+          <w:tcPr>
+            <w:tcW w:w="1929" w:type="dxa"/>
+            <w:tcBorders>
+              <w:top w:val="single" w:sz="8" w:space="0" w:color="000000"/>
+              <w:left w:val="single" w:sz="8" w:space="0" w:color="000000"/>
+              <w:bottom w:val="single" w:sz="8" w:space="0" w:color="000000"/>
+              <w:right w:val="single" w:sz="8" w:space="0" w:color="000000"/>
+            </w:tcBorders>
+            <w:shd w:val="clear" w:color="auto" w:fill="auto"/>
+            <w:tcMar>
+              <w:top w:w="60" w:type="dxa"/>
+              <w:left w:w="120" w:type="dxa"/>
+              <w:bottom w:w="60" w:type="dxa"/>
+              <w:right w:w="120" w:type="dxa"/>
+            </w:tcMar>
+            <w:hideMark/>
+          </w:tcPr>
+          <w:p>
+            <w:r>
+              <w:rPr>
+                <w:b/>
+                <w:bCs/>
+              </w:rPr>
+              <w:t>Actors</w:t>
+            </w:r>
+          </w:p>
+        </w:tc>
+        <w:tc>
+          <w:tcPr>
+            <w:tcW w:w="7504" w:type="dxa"/>
+            <w:tcBorders>
+              <w:top w:val="single" w:sz="8" w:space="0" w:color="000000"/>
+              <w:left w:val="single" w:sz="8" w:space="0" w:color="000000"/>
+              <w:bottom w:val="single" w:sz="8" w:space="0" w:color="000000"/>
+              <w:right w:val="single" w:sz="8" w:space="0" w:color="000000"/>
+            </w:tcBorders>
+            <w:shd w:val="clear" w:color="auto" w:fill="auto"/>
+            <w:tcMar>
+              <w:top w:w="60" w:type="dxa"/>
+              <w:left w:w="120" w:type="dxa"/>
+              <w:bottom w:w="60" w:type="dxa"/>
+              <w:right w:w="120" w:type="dxa"/>
+            </w:tcMar>
+            <w:hideMark/>
+          </w:tcPr>
+          <w:p>
+            <w:r>
+              <w:t>User</w:t>
+            </w:r>
+          </w:p>
+        </w:tc>
+      </w:tr>
+      <w:tr>
+        <w:trPr>
+          <w:trHeight w:val="723"/>
+        </w:trPr>
+        <w:tc>
+          <w:tcPr>
+            <w:tcW w:w="1929" w:type="dxa"/>
+            <w:tcBorders>
+              <w:top w:val="single" w:sz="8" w:space="0" w:color="000000"/>
+              <w:left w:val="single" w:sz="8" w:space="0" w:color="000000"/>
+              <w:bottom w:val="single" w:sz="8" w:space="0" w:color="000000"/>
+              <w:right w:val="single" w:sz="8" w:space="0" w:color="000000"/>
+            </w:tcBorders>
+            <w:shd w:val="clear" w:color="auto" w:fill="auto"/>
+            <w:tcMar>
+              <w:top w:w="60" w:type="dxa"/>
+              <w:left w:w="120" w:type="dxa"/>
+              <w:bottom w:w="60" w:type="dxa"/>
+              <w:right w:w="120" w:type="dxa"/>
+            </w:tcMar>
+            <w:hideMark/>
+          </w:tcPr>
+          <w:p>
+            <w:r>
+              <w:rPr>
+                <w:b/>
+                <w:bCs/>
+              </w:rPr>
+              <w:t>Description</w:t>
+            </w:r>
+          </w:p>
+        </w:tc>
+        <w:tc>
+          <w:tcPr>
+            <w:tcW w:w="7504" w:type="dxa"/>
+            <w:tcBorders>
+              <w:top w:val="single" w:sz="8" w:space="0" w:color="000000"/>
+              <w:left w:val="single" w:sz="8" w:space="0" w:color="000000"/>
+              <w:bottom w:val="single" w:sz="8" w:space="0" w:color="000000"/>
+              <w:right w:val="single" w:sz="8" w:space="0" w:color="000000"/>
+            </w:tcBorders>
+            <w:shd w:val="clear" w:color="auto" w:fill="auto"/>
+            <w:tcMar>
+              <w:top w:w="60" w:type="dxa"/>
+              <w:left w:w="120" w:type="dxa"/>
+              <w:bottom w:w="60" w:type="dxa"/>
+              <w:right w:w="120" w:type="dxa"/>
+            </w:tcMar>
+            <w:hideMark/>
+          </w:tcPr>
+          <w:p>
+            <w:r>
+              <w:t xml:space="preserve">The </w:t>
+            </w:r>
+            <w:r>
+              <w:t>user</w:t>
+            </w:r>
+            <w:r>
+              <w:t xml:space="preserve"> will be able to </w:t>
+            </w:r>
+            <w:r>
+              <w:t>view all accident information from a selected period.</w:t>
+            </w:r>
+          </w:p>
+        </w:tc>
+      </w:tr>
+      <w:tr>
+        <w:trPr>
+          <w:trHeight w:val="1354"/>
+        </w:trPr>
+        <w:tc>
+          <w:tcPr>
+            <w:tcW w:w="1929" w:type="dxa"/>
+            <w:tcBorders>
+              <w:top w:val="single" w:sz="8" w:space="0" w:color="000000"/>
+              <w:left w:val="single" w:sz="8" w:space="0" w:color="000000"/>
+              <w:bottom w:val="single" w:sz="8" w:space="0" w:color="000000"/>
+              <w:right w:val="single" w:sz="8" w:space="0" w:color="000000"/>
+            </w:tcBorders>
+            <w:shd w:val="clear" w:color="auto" w:fill="auto"/>
+            <w:tcMar>
+              <w:top w:w="60" w:type="dxa"/>
+              <w:left w:w="120" w:type="dxa"/>
+              <w:bottom w:w="60" w:type="dxa"/>
+              <w:right w:w="120" w:type="dxa"/>
+            </w:tcMar>
+            <w:hideMark/>
+          </w:tcPr>
+          <w:p>
+            <w:r>
+              <w:rPr>
+                <w:b/>
+                <w:bCs/>
+              </w:rPr>
+              <w:t xml:space="preserve">Flow of </w:t>
+            </w:r>
+          </w:p>
+          <w:p>
+            <w:r>
+              <w:rPr>
+                <w:b/>
+                <w:bCs/>
+              </w:rPr>
+              <w:t>Events</w:t>
+            </w:r>
+          </w:p>
+        </w:tc>
+        <w:tc>
+          <w:tcPr>
+            <w:tcW w:w="7504" w:type="dxa"/>
+            <w:tcBorders>
+              <w:top w:val="single" w:sz="8" w:space="0" w:color="000000"/>
+              <w:left w:val="single" w:sz="8" w:space="0" w:color="000000"/>
+              <w:bottom w:val="single" w:sz="8" w:space="0" w:color="000000"/>
+              <w:right w:val="single" w:sz="8" w:space="0" w:color="000000"/>
+            </w:tcBorders>
+            <w:shd w:val="clear" w:color="auto" w:fill="auto"/>
+            <w:tcMar>
+              <w:top w:w="60" w:type="dxa"/>
+              <w:left w:w="120" w:type="dxa"/>
+              <w:bottom w:w="60" w:type="dxa"/>
+              <w:right w:w="120" w:type="dxa"/>
+            </w:tcMar>
+            <w:hideMark/>
+          </w:tcPr>
+          <w:p>
+            <w:pPr>
+              <w:numPr>
+                <w:ilvl w:val="0"/>
+                <w:numId w:val="12"/>
+              </w:numPr>
+            </w:pPr>
+            <w:r>
+              <w:t xml:space="preserve">The </w:t>
+            </w:r>
+            <w:r>
+              <w:t>user</w:t>
+            </w:r>
+            <w:r>
+              <w:t xml:space="preserve"> will </w:t>
+            </w:r>
+            <w:r>
+              <w:t>access to the system user interface</w:t>
+            </w:r>
+            <w:r>
+              <w:t>.</w:t>
+            </w:r>
+          </w:p>
+          <w:p>
+            <w:pPr>
+              <w:numPr>
+                <w:ilvl w:val="0"/>
+                <w:numId w:val="12"/>
+              </w:numPr>
+            </w:pPr>
+            <w:r>
+              <w:t>A system use guide</w:t>
+            </w:r>
+            <w:r>
+              <w:t xml:space="preserve"> will </w:t>
+            </w:r>
+            <w:r>
+              <w:t>prompt the user to select a period for search.</w:t>
+            </w:r>
+          </w:p>
+          <w:p>
+            <w:pPr>
+              <w:numPr>
+                <w:ilvl w:val="0"/>
+                <w:numId w:val="12"/>
+              </w:numPr>
+            </w:pPr>
+            <w:r>
+              <w:t xml:space="preserve">The </w:t>
+            </w:r>
+            <w:r>
+              <w:t>user</w:t>
+            </w:r>
+            <w:r>
+              <w:t xml:space="preserve"> will </w:t>
+            </w:r>
+            <w:r>
+              <w:t>select the start date and end date.</w:t>
+            </w:r>
+          </w:p>
+          <w:p>
+            <w:pPr>
+              <w:numPr>
+                <w:ilvl w:val="0"/>
+                <w:numId w:val="12"/>
+              </w:numPr>
+            </w:pPr>
+            <w:r>
+              <w:t>The system will display</w:t>
+            </w:r>
+            <w:r>
+              <w:t xml:space="preserve"> a table with</w:t>
+            </w:r>
+            <w:r>
+              <w:t xml:space="preserve"> </w:t>
+            </w:r>
+            <w:r>
+              <w:t>all</w:t>
+            </w:r>
+            <w:r>
+              <w:t xml:space="preserve"> relevant </w:t>
+            </w:r>
+            <w:r>
+              <w:t>data between the period</w:t>
+            </w:r>
+            <w:r>
+              <w:t xml:space="preserve"> on the screen. </w:t>
+            </w:r>
+          </w:p>
+        </w:tc>
+      </w:tr>
+      <w:tr>
+        <w:trPr>
+          <w:trHeight w:val="507"/>
+        </w:trPr>
+        <w:tc>
+          <w:tcPr>
+            <w:tcW w:w="1929" w:type="dxa"/>
+            <w:tcBorders>
+              <w:top w:val="single" w:sz="8" w:space="0" w:color="000000"/>
+              <w:left w:val="single" w:sz="8" w:space="0" w:color="000000"/>
+              <w:bottom w:val="single" w:sz="8" w:space="0" w:color="000000"/>
+              <w:right w:val="single" w:sz="8" w:space="0" w:color="000000"/>
+            </w:tcBorders>
+            <w:shd w:val="clear" w:color="auto" w:fill="auto"/>
+            <w:tcMar>
+              <w:top w:w="60" w:type="dxa"/>
+              <w:left w:w="120" w:type="dxa"/>
+              <w:bottom w:w="60" w:type="dxa"/>
+              <w:right w:w="120" w:type="dxa"/>
+            </w:tcMar>
+            <w:hideMark/>
+          </w:tcPr>
+          <w:p>
+            <w:r>
+              <w:t>Alternate Flow</w:t>
+            </w:r>
+          </w:p>
+        </w:tc>
+        <w:tc>
+          <w:tcPr>
+            <w:tcW w:w="7504" w:type="dxa"/>
+            <w:tcBorders>
+              <w:top w:val="single" w:sz="8" w:space="0" w:color="000000"/>
+              <w:left w:val="single" w:sz="8" w:space="0" w:color="000000"/>
+              <w:bottom w:val="single" w:sz="8" w:space="0" w:color="000000"/>
+              <w:right w:val="single" w:sz="8" w:space="0" w:color="000000"/>
+            </w:tcBorders>
+            <w:shd w:val="clear" w:color="auto" w:fill="auto"/>
+            <w:tcMar>
+              <w:top w:w="60" w:type="dxa"/>
+              <w:left w:w="120" w:type="dxa"/>
+              <w:bottom w:w="60" w:type="dxa"/>
+              <w:right w:w="120" w:type="dxa"/>
+            </w:tcMar>
+            <w:hideMark/>
+          </w:tcPr>
+          <w:p>
+            <w:r>
+              <w:t>None</w:t>
+            </w:r>
+          </w:p>
+        </w:tc>
+      </w:tr>
+    </w:tbl>
+    <w:p/>
+    <w:p/>
+    <w:p/>
+    <w:tbl>
+      <w:tblPr>
+        <w:tblW w:w="9680" w:type="dxa"/>
+        <w:tblCellMar>
+          <w:left w:w="0" w:type="dxa"/>
+          <w:right w:w="0" w:type="dxa"/>
+        </w:tblCellMar>
+        <w:tblLook w:val="0600" w:firstRow="0" w:lastRow="0" w:firstColumn="0" w:lastColumn="0" w:noHBand="1" w:noVBand="1"/>
+      </w:tblPr>
+      <w:tblGrid>
+        <w:gridCol w:w="1980"/>
+        <w:gridCol w:w="7700"/>
+      </w:tblGrid>
+      <w:tr>
+        <w:trPr>
+          <w:trHeight w:val="440"/>
+        </w:trPr>
+        <w:tc>
+          <w:tcPr>
+            <w:tcW w:w="1980" w:type="dxa"/>
+            <w:tcBorders>
+              <w:top w:val="single" w:sz="8" w:space="0" w:color="000000"/>
+              <w:left w:val="single" w:sz="8" w:space="0" w:color="000000"/>
+              <w:bottom w:val="single" w:sz="8" w:space="0" w:color="000000"/>
+              <w:right w:val="single" w:sz="8" w:space="0" w:color="000000"/>
+            </w:tcBorders>
+            <w:shd w:val="clear" w:color="auto" w:fill="auto"/>
+            <w:tcMar>
+              <w:top w:w="60" w:type="dxa"/>
+              <w:left w:w="120" w:type="dxa"/>
+              <w:bottom w:w="60" w:type="dxa"/>
+              <w:right w:w="120" w:type="dxa"/>
+            </w:tcMar>
+            <w:hideMark/>
+          </w:tcPr>
+          <w:p>
+            <w:r>
+              <w:rPr>
+                <w:b/>
+                <w:bCs/>
+              </w:rPr>
+              <w:lastRenderedPageBreak/>
+              <w:t>Use Case ID</w:t>
+            </w:r>
+          </w:p>
+        </w:tc>
+        <w:tc>
+          <w:tcPr>
+            <w:tcW w:w="7700" w:type="dxa"/>
+            <w:tcBorders>
+              <w:top w:val="single" w:sz="8" w:space="0" w:color="000000"/>
+              <w:left w:val="single" w:sz="8" w:space="0" w:color="000000"/>
+              <w:bottom w:val="single" w:sz="8" w:space="0" w:color="000000"/>
+              <w:right w:val="single" w:sz="8" w:space="0" w:color="000000"/>
+            </w:tcBorders>
+            <w:shd w:val="clear" w:color="auto" w:fill="auto"/>
+            <w:tcMar>
+              <w:top w:w="60" w:type="dxa"/>
+              <w:left w:w="120" w:type="dxa"/>
+              <w:bottom w:w="60" w:type="dxa"/>
+              <w:right w:w="120" w:type="dxa"/>
+            </w:tcMar>
+            <w:hideMark/>
+          </w:tcPr>
+          <w:p>
+            <w:r>
+              <w:t>2</w:t>
+            </w:r>
+          </w:p>
+        </w:tc>
+      </w:tr>
+      <w:tr>
+        <w:trPr>
+          <w:trHeight w:val="572"/>
+        </w:trPr>
+        <w:tc>
+          <w:tcPr>
+            <w:tcW w:w="1980" w:type="dxa"/>
+            <w:tcBorders>
+              <w:top w:val="single" w:sz="8" w:space="0" w:color="000000"/>
+              <w:left w:val="single" w:sz="8" w:space="0" w:color="000000"/>
+              <w:bottom w:val="single" w:sz="8" w:space="0" w:color="000000"/>
+              <w:right w:val="single" w:sz="8" w:space="0" w:color="000000"/>
+            </w:tcBorders>
+            <w:shd w:val="clear" w:color="auto" w:fill="auto"/>
+            <w:tcMar>
+              <w:top w:w="60" w:type="dxa"/>
+              <w:left w:w="120" w:type="dxa"/>
+              <w:bottom w:w="60" w:type="dxa"/>
+              <w:right w:w="120" w:type="dxa"/>
+            </w:tcMar>
+            <w:hideMark/>
+          </w:tcPr>
+          <w:p>
+            <w:r>
+              <w:rPr>
+                <w:b/>
+                <w:bCs/>
+              </w:rPr>
+              <w:t xml:space="preserve">Use Case Name </w:t>
+            </w:r>
+          </w:p>
+        </w:tc>
+        <w:tc>
+          <w:tcPr>
+            <w:tcW w:w="7700" w:type="dxa"/>
+            <w:tcBorders>
+              <w:top w:val="single" w:sz="8" w:space="0" w:color="000000"/>
+              <w:left w:val="single" w:sz="8" w:space="0" w:color="000000"/>
+              <w:bottom w:val="single" w:sz="8" w:space="0" w:color="000000"/>
+              <w:right w:val="single" w:sz="8" w:space="0" w:color="000000"/>
+            </w:tcBorders>
+            <w:shd w:val="clear" w:color="auto" w:fill="auto"/>
+            <w:tcMar>
+              <w:top w:w="60" w:type="dxa"/>
+              <w:left w:w="120" w:type="dxa"/>
+              <w:bottom w:w="60" w:type="dxa"/>
+              <w:right w:w="120" w:type="dxa"/>
+            </w:tcMar>
+            <w:hideMark/>
+          </w:tcPr>
+          <w:p>
+            <w:r>
+              <w:t>View average number of accidents in each hour chart.</w:t>
+            </w:r>
+          </w:p>
+        </w:tc>
+      </w:tr>
+      <w:tr>
+        <w:trPr>
+          <w:trHeight w:val="572"/>
+        </w:trPr>
+        <w:tc>
+          <w:tcPr>
+            <w:tcW w:w="1980" w:type="dxa"/>
+            <w:tcBorders>
+              <w:top w:val="single" w:sz="8" w:space="0" w:color="000000"/>
+              <w:left w:val="single" w:sz="8" w:space="0" w:color="000000"/>
+              <w:bottom w:val="single" w:sz="8" w:space="0" w:color="000000"/>
+              <w:right w:val="single" w:sz="8" w:space="0" w:color="000000"/>
+            </w:tcBorders>
+            <w:shd w:val="clear" w:color="auto" w:fill="auto"/>
+            <w:tcMar>
+              <w:top w:w="60" w:type="dxa"/>
+              <w:left w:w="120" w:type="dxa"/>
+              <w:bottom w:w="60" w:type="dxa"/>
+              <w:right w:w="120" w:type="dxa"/>
+            </w:tcMar>
+            <w:hideMark/>
+          </w:tcPr>
+          <w:p>
+            <w:r>
+              <w:rPr>
+                <w:b/>
+                <w:bCs/>
+              </w:rPr>
+              <w:t>Actors</w:t>
+            </w:r>
+          </w:p>
+        </w:tc>
+        <w:tc>
+          <w:tcPr>
+            <w:tcW w:w="7700" w:type="dxa"/>
+            <w:tcBorders>
+              <w:top w:val="single" w:sz="8" w:space="0" w:color="000000"/>
+              <w:left w:val="single" w:sz="8" w:space="0" w:color="000000"/>
+              <w:bottom w:val="single" w:sz="8" w:space="0" w:color="000000"/>
+              <w:right w:val="single" w:sz="8" w:space="0" w:color="000000"/>
+            </w:tcBorders>
+            <w:shd w:val="clear" w:color="auto" w:fill="auto"/>
+            <w:tcMar>
+              <w:top w:w="60" w:type="dxa"/>
+              <w:left w:w="120" w:type="dxa"/>
+              <w:bottom w:w="60" w:type="dxa"/>
+              <w:right w:w="120" w:type="dxa"/>
+            </w:tcMar>
+            <w:hideMark/>
+          </w:tcPr>
+          <w:p>
+            <w:r>
+              <w:t>User</w:t>
+            </w:r>
+          </w:p>
+        </w:tc>
+      </w:tr>
+      <w:tr>
+        <w:trPr>
+          <w:trHeight w:val="817"/>
+        </w:trPr>
+        <w:tc>
+          <w:tcPr>
+            <w:tcW w:w="1980" w:type="dxa"/>
+            <w:tcBorders>
+              <w:top w:val="single" w:sz="8" w:space="0" w:color="000000"/>
+              <w:left w:val="single" w:sz="8" w:space="0" w:color="000000"/>
+              <w:bottom w:val="single" w:sz="8" w:space="0" w:color="000000"/>
+              <w:right w:val="single" w:sz="8" w:space="0" w:color="000000"/>
+            </w:tcBorders>
+            <w:shd w:val="clear" w:color="auto" w:fill="auto"/>
+            <w:tcMar>
+              <w:top w:w="60" w:type="dxa"/>
+              <w:left w:w="120" w:type="dxa"/>
+              <w:bottom w:w="60" w:type="dxa"/>
+              <w:right w:w="120" w:type="dxa"/>
+            </w:tcMar>
+            <w:hideMark/>
+          </w:tcPr>
+          <w:p>
+            <w:r>
+              <w:rPr>
+                <w:b/>
+                <w:bCs/>
+              </w:rPr>
+              <w:t>Description</w:t>
+            </w:r>
+          </w:p>
+        </w:tc>
+        <w:tc>
+          <w:tcPr>
+            <w:tcW w:w="7700" w:type="dxa"/>
+            <w:tcBorders>
+              <w:top w:val="single" w:sz="8" w:space="0" w:color="000000"/>
+              <w:left w:val="single" w:sz="8" w:space="0" w:color="000000"/>
+              <w:bottom w:val="single" w:sz="8" w:space="0" w:color="000000"/>
+              <w:right w:val="single" w:sz="8" w:space="0" w:color="000000"/>
+            </w:tcBorders>
+            <w:shd w:val="clear" w:color="auto" w:fill="auto"/>
+            <w:tcMar>
+              <w:top w:w="60" w:type="dxa"/>
+              <w:left w:w="120" w:type="dxa"/>
+              <w:bottom w:w="60" w:type="dxa"/>
+              <w:right w:w="120" w:type="dxa"/>
+            </w:tcMar>
+            <w:hideMark/>
+          </w:tcPr>
+          <w:p>
+            <w:r>
+              <w:t xml:space="preserve">The </w:t>
+            </w:r>
+            <w:r>
+              <w:t>user</w:t>
+            </w:r>
+            <w:r>
+              <w:t xml:space="preserve"> will be able to </w:t>
+            </w:r>
+            <w:r>
+              <w:t>view a line chart that show the average number of accidents in each hour of the day.</w:t>
+            </w:r>
+          </w:p>
+        </w:tc>
+      </w:tr>
+      <w:tr>
+        <w:trPr>
+          <w:trHeight w:val="1528"/>
+        </w:trPr>
+        <w:tc>
+          <w:tcPr>
+            <w:tcW w:w="1980" w:type="dxa"/>
+            <w:tcBorders>
+              <w:top w:val="single" w:sz="8" w:space="0" w:color="000000"/>
+              <w:left w:val="single" w:sz="8" w:space="0" w:color="000000"/>
+              <w:bottom w:val="single" w:sz="8" w:space="0" w:color="000000"/>
+              <w:right w:val="single" w:sz="8" w:space="0" w:color="000000"/>
+            </w:tcBorders>
+            <w:shd w:val="clear" w:color="auto" w:fill="auto"/>
+            <w:tcMar>
+              <w:top w:w="60" w:type="dxa"/>
+              <w:left w:w="120" w:type="dxa"/>
+              <w:bottom w:w="60" w:type="dxa"/>
+              <w:right w:w="120" w:type="dxa"/>
+            </w:tcMar>
+            <w:hideMark/>
+          </w:tcPr>
+          <w:p>
+            <w:r>
+              <w:rPr>
+                <w:b/>
+                <w:bCs/>
+              </w:rPr>
+              <w:t xml:space="preserve">Flow of </w:t>
+            </w:r>
+          </w:p>
+          <w:p>
+            <w:r>
+              <w:rPr>
+                <w:b/>
+                <w:bCs/>
+              </w:rPr>
+              <w:t>Events</w:t>
+            </w:r>
+          </w:p>
+        </w:tc>
+        <w:tc>
+          <w:tcPr>
+            <w:tcW w:w="7700" w:type="dxa"/>
+            <w:tcBorders>
+              <w:top w:val="single" w:sz="8" w:space="0" w:color="000000"/>
+              <w:left w:val="single" w:sz="8" w:space="0" w:color="000000"/>
+              <w:bottom w:val="single" w:sz="8" w:space="0" w:color="000000"/>
+              <w:right w:val="single" w:sz="8" w:space="0" w:color="000000"/>
+            </w:tcBorders>
+            <w:shd w:val="clear" w:color="auto" w:fill="auto"/>
+            <w:tcMar>
+              <w:top w:w="60" w:type="dxa"/>
+              <w:left w:w="120" w:type="dxa"/>
+              <w:bottom w:w="60" w:type="dxa"/>
+              <w:right w:w="120" w:type="dxa"/>
+            </w:tcMar>
+            <w:hideMark/>
+          </w:tcPr>
+          <w:p>
+            <w:pPr>
+              <w:numPr>
+                <w:ilvl w:val="0"/>
+                <w:numId w:val="13"/>
+              </w:numPr>
+            </w:pPr>
+            <w:r>
+              <w:t xml:space="preserve">The </w:t>
+            </w:r>
+            <w:r>
+              <w:t>user</w:t>
+            </w:r>
+            <w:r>
+              <w:t xml:space="preserve"> will </w:t>
+            </w:r>
+            <w:r>
+              <w:t>access to the system user interface</w:t>
+            </w:r>
+            <w:r>
+              <w:t>.</w:t>
+            </w:r>
+          </w:p>
+          <w:p>
+            <w:pPr>
+              <w:numPr>
+                <w:ilvl w:val="0"/>
+                <w:numId w:val="13"/>
+              </w:numPr>
+            </w:pPr>
+            <w:r>
+              <w:t>A system use guide</w:t>
+            </w:r>
+            <w:r>
+              <w:t xml:space="preserve"> will </w:t>
+            </w:r>
+            <w:r>
+              <w:t>prompt the user to select a period for search.</w:t>
+            </w:r>
+          </w:p>
+          <w:p>
+            <w:pPr>
+              <w:numPr>
+                <w:ilvl w:val="0"/>
+                <w:numId w:val="13"/>
+              </w:numPr>
+            </w:pPr>
+            <w:r>
+              <w:t xml:space="preserve">The </w:t>
+            </w:r>
+            <w:r>
+              <w:t>user</w:t>
+            </w:r>
+            <w:r>
+              <w:t xml:space="preserve"> will </w:t>
+            </w:r>
+            <w:r>
+              <w:t>select the start date and end date.</w:t>
+            </w:r>
+          </w:p>
+          <w:p>
+            <w:pPr>
+              <w:numPr>
+                <w:ilvl w:val="0"/>
+                <w:numId w:val="13"/>
+              </w:numPr>
+            </w:pPr>
+            <w:r>
+              <w:t xml:space="preserve">The system will display </w:t>
+            </w:r>
+            <w:r>
+              <w:t xml:space="preserve">a line chart </w:t>
+            </w:r>
+            <w:r>
+              <w:t>on the screen.</w:t>
+            </w:r>
+          </w:p>
+        </w:tc>
+      </w:tr>
+      <w:tr>
+        <w:trPr>
+          <w:trHeight w:val="572"/>
+        </w:trPr>
+        <w:tc>
+          <w:tcPr>
+            <w:tcW w:w="1980" w:type="dxa"/>
+            <w:tcBorders>
+              <w:top w:val="single" w:sz="8" w:space="0" w:color="000000"/>
+              <w:left w:val="single" w:sz="8" w:space="0" w:color="000000"/>
+              <w:bottom w:val="single" w:sz="8" w:space="0" w:color="000000"/>
+              <w:right w:val="single" w:sz="8" w:space="0" w:color="000000"/>
+            </w:tcBorders>
+            <w:shd w:val="clear" w:color="auto" w:fill="auto"/>
+            <w:tcMar>
+              <w:top w:w="60" w:type="dxa"/>
+              <w:left w:w="120" w:type="dxa"/>
+              <w:bottom w:w="60" w:type="dxa"/>
+              <w:right w:w="120" w:type="dxa"/>
+            </w:tcMar>
+            <w:hideMark/>
+          </w:tcPr>
+          <w:p>
+            <w:r>
+              <w:t>Alternate Flow</w:t>
+            </w:r>
+          </w:p>
+        </w:tc>
+        <w:tc>
+          <w:tcPr>
+            <w:tcW w:w="7700" w:type="dxa"/>
+            <w:tcBorders>
+              <w:top w:val="single" w:sz="8" w:space="0" w:color="000000"/>
+              <w:left w:val="single" w:sz="8" w:space="0" w:color="000000"/>
+              <w:bottom w:val="single" w:sz="8" w:space="0" w:color="000000"/>
+              <w:right w:val="single" w:sz="8" w:space="0" w:color="000000"/>
+            </w:tcBorders>
+            <w:shd w:val="clear" w:color="auto" w:fill="auto"/>
+            <w:tcMar>
+              <w:top w:w="60" w:type="dxa"/>
+              <w:left w:w="120" w:type="dxa"/>
+              <w:bottom w:w="60" w:type="dxa"/>
+              <w:right w:w="120" w:type="dxa"/>
+            </w:tcMar>
+            <w:hideMark/>
+          </w:tcPr>
+          <w:p>
+            <w:r>
+              <w:t>None</w:t>
+            </w:r>
+          </w:p>
+        </w:tc>
+      </w:tr>
+    </w:tbl>
+    <w:p/>
+    <w:p/>
+    <w:tbl>
+      <w:tblPr>
+        <w:tblW w:w="9680" w:type="dxa"/>
+        <w:tblCellMar>
+          <w:left w:w="0" w:type="dxa"/>
+          <w:right w:w="0" w:type="dxa"/>
+        </w:tblCellMar>
+        <w:tblLook w:val="0600" w:firstRow="0" w:lastRow="0" w:firstColumn="0" w:lastColumn="0" w:noHBand="1" w:noVBand="1"/>
+      </w:tblPr>
+      <w:tblGrid>
+        <w:gridCol w:w="1980"/>
+        <w:gridCol w:w="7700"/>
+      </w:tblGrid>
+      <w:tr>
+        <w:trPr>
+          <w:trHeight w:val="379"/>
+        </w:trPr>
+        <w:tc>
+          <w:tcPr>
+            <w:tcW w:w="1980" w:type="dxa"/>
+            <w:tcBorders>
+              <w:top w:val="single" w:sz="8" w:space="0" w:color="000000"/>
+              <w:left w:val="single" w:sz="8" w:space="0" w:color="000000"/>
+              <w:bottom w:val="single" w:sz="8" w:space="0" w:color="000000"/>
+              <w:right w:val="single" w:sz="8" w:space="0" w:color="000000"/>
+            </w:tcBorders>
+            <w:shd w:val="clear" w:color="auto" w:fill="auto"/>
+            <w:tcMar>
+              <w:top w:w="60" w:type="dxa"/>
+              <w:left w:w="120" w:type="dxa"/>
+              <w:bottom w:w="60" w:type="dxa"/>
+              <w:right w:w="120" w:type="dxa"/>
+            </w:tcMar>
+            <w:hideMark/>
+          </w:tcPr>
+          <w:p>
+            <w:r>
+              <w:rPr>
+                <w:b/>
+                <w:bCs/>
+              </w:rPr>
+              <w:t>Use Case ID</w:t>
+            </w:r>
+          </w:p>
+        </w:tc>
+        <w:tc>
+          <w:tcPr>
+            <w:tcW w:w="7700" w:type="dxa"/>
+            <w:tcBorders>
+              <w:top w:val="single" w:sz="8" w:space="0" w:color="000000"/>
+              <w:left w:val="single" w:sz="8" w:space="0" w:color="000000"/>
+              <w:bottom w:val="single" w:sz="8" w:space="0" w:color="000000"/>
+              <w:right w:val="single" w:sz="8" w:space="0" w:color="000000"/>
+            </w:tcBorders>
+            <w:shd w:val="clear" w:color="auto" w:fill="auto"/>
+            <w:tcMar>
+              <w:top w:w="60" w:type="dxa"/>
+              <w:left w:w="120" w:type="dxa"/>
+              <w:bottom w:w="60" w:type="dxa"/>
+              <w:right w:w="120" w:type="dxa"/>
+            </w:tcMar>
+            <w:hideMark/>
+          </w:tcPr>
+          <w:p>
+            <w:r>
+              <w:t>3</w:t>
+            </w:r>
+          </w:p>
+        </w:tc>
+      </w:tr>
+      <w:tr>
+        <w:trPr>
+          <w:trHeight w:val="492"/>
+        </w:trPr>
+        <w:tc>
+          <w:tcPr>
+            <w:tcW w:w="1980" w:type="dxa"/>
+            <w:tcBorders>
+              <w:top w:val="single" w:sz="8" w:space="0" w:color="000000"/>
+              <w:left w:val="single" w:sz="8" w:space="0" w:color="000000"/>
+              <w:bottom w:val="single" w:sz="8" w:space="0" w:color="000000"/>
+              <w:right w:val="single" w:sz="8" w:space="0" w:color="000000"/>
+            </w:tcBorders>
+            <w:shd w:val="clear" w:color="auto" w:fill="auto"/>
+            <w:tcMar>
+              <w:top w:w="60" w:type="dxa"/>
+              <w:left w:w="120" w:type="dxa"/>
+              <w:bottom w:w="60" w:type="dxa"/>
+              <w:right w:w="120" w:type="dxa"/>
+            </w:tcMar>
+            <w:hideMark/>
+          </w:tcPr>
+          <w:p>
+            <w:r>
+              <w:rPr>
+                <w:b/>
+                <w:bCs/>
+              </w:rPr>
+              <w:t xml:space="preserve">Use Case Name </w:t>
+            </w:r>
+          </w:p>
+        </w:tc>
+        <w:tc>
+          <w:tcPr>
+            <w:tcW w:w="7700" w:type="dxa"/>
+            <w:tcBorders>
+              <w:top w:val="single" w:sz="8" w:space="0" w:color="000000"/>
+              <w:left w:val="single" w:sz="8" w:space="0" w:color="000000"/>
+              <w:bottom w:val="single" w:sz="8" w:space="0" w:color="000000"/>
+              <w:right w:val="single" w:sz="8" w:space="0" w:color="000000"/>
+            </w:tcBorders>
+            <w:shd w:val="clear" w:color="auto" w:fill="auto"/>
+            <w:tcMar>
+              <w:top w:w="60" w:type="dxa"/>
+              <w:left w:w="120" w:type="dxa"/>
+              <w:bottom w:w="60" w:type="dxa"/>
+              <w:right w:w="120" w:type="dxa"/>
+            </w:tcMar>
+            <w:hideMark/>
+          </w:tcPr>
+          <w:p>
+            <w:r>
+              <w:t>Search by accident type.</w:t>
+            </w:r>
+          </w:p>
+        </w:tc>
+      </w:tr>
+      <w:tr>
+        <w:trPr>
+          <w:trHeight w:val="492"/>
+        </w:trPr>
+        <w:tc>
+          <w:tcPr>
+            <w:tcW w:w="1980" w:type="dxa"/>
+            <w:tcBorders>
+              <w:top w:val="single" w:sz="8" w:space="0" w:color="000000"/>
+              <w:left w:val="single" w:sz="8" w:space="0" w:color="000000"/>
+              <w:bottom w:val="single" w:sz="8" w:space="0" w:color="000000"/>
+              <w:right w:val="single" w:sz="8" w:space="0" w:color="000000"/>
+            </w:tcBorders>
+            <w:shd w:val="clear" w:color="auto" w:fill="auto"/>
+            <w:tcMar>
+              <w:top w:w="60" w:type="dxa"/>
+              <w:left w:w="120" w:type="dxa"/>
+              <w:bottom w:w="60" w:type="dxa"/>
+              <w:right w:w="120" w:type="dxa"/>
+            </w:tcMar>
+            <w:hideMark/>
+          </w:tcPr>
+          <w:p>
+            <w:r>
+              <w:rPr>
+                <w:b/>
+                <w:bCs/>
+              </w:rPr>
+              <w:t>Actors</w:t>
+            </w:r>
+          </w:p>
+        </w:tc>
+        <w:tc>
+          <w:tcPr>
+            <w:tcW w:w="7700" w:type="dxa"/>
+            <w:tcBorders>
+              <w:top w:val="single" w:sz="8" w:space="0" w:color="000000"/>
+              <w:left w:val="single" w:sz="8" w:space="0" w:color="000000"/>
+              <w:bottom w:val="single" w:sz="8" w:space="0" w:color="000000"/>
+              <w:right w:val="single" w:sz="8" w:space="0" w:color="000000"/>
+            </w:tcBorders>
+            <w:shd w:val="clear" w:color="auto" w:fill="auto"/>
+            <w:tcMar>
+              <w:top w:w="60" w:type="dxa"/>
+              <w:left w:w="120" w:type="dxa"/>
+              <w:bottom w:w="60" w:type="dxa"/>
+              <w:right w:w="120" w:type="dxa"/>
+            </w:tcMar>
+            <w:hideMark/>
+          </w:tcPr>
+          <w:p>
+            <w:r>
+              <w:t>User</w:t>
+            </w:r>
+          </w:p>
+        </w:tc>
+      </w:tr>
+      <w:tr>
+        <w:trPr>
+          <w:trHeight w:val="703"/>
+        </w:trPr>
+        <w:tc>
+          <w:tcPr>
+            <w:tcW w:w="1980" w:type="dxa"/>
+            <w:tcBorders>
+              <w:top w:val="single" w:sz="8" w:space="0" w:color="000000"/>
+              <w:left w:val="single" w:sz="8" w:space="0" w:color="000000"/>
+              <w:bottom w:val="single" w:sz="8" w:space="0" w:color="000000"/>
+              <w:right w:val="single" w:sz="8" w:space="0" w:color="000000"/>
+            </w:tcBorders>
+            <w:shd w:val="clear" w:color="auto" w:fill="auto"/>
+            <w:tcMar>
+              <w:top w:w="60" w:type="dxa"/>
+              <w:left w:w="120" w:type="dxa"/>
+              <w:bottom w:w="60" w:type="dxa"/>
+              <w:right w:w="120" w:type="dxa"/>
+            </w:tcMar>
+            <w:hideMark/>
+          </w:tcPr>
+          <w:p>
+            <w:r>
+              <w:rPr>
+                <w:b/>
+                <w:bCs/>
+              </w:rPr>
+              <w:t>Description</w:t>
+            </w:r>
+          </w:p>
+        </w:tc>
+        <w:tc>
+          <w:tcPr>
+            <w:tcW w:w="7700" w:type="dxa"/>
+            <w:tcBorders>
+              <w:top w:val="single" w:sz="8" w:space="0" w:color="000000"/>
+              <w:left w:val="single" w:sz="8" w:space="0" w:color="000000"/>
+              <w:bottom w:val="single" w:sz="8" w:space="0" w:color="000000"/>
+              <w:right w:val="single" w:sz="8" w:space="0" w:color="000000"/>
+            </w:tcBorders>
+            <w:shd w:val="clear" w:color="auto" w:fill="auto"/>
+            <w:tcMar>
+              <w:top w:w="60" w:type="dxa"/>
+              <w:left w:w="120" w:type="dxa"/>
+              <w:bottom w:w="60" w:type="dxa"/>
+              <w:right w:w="120" w:type="dxa"/>
+            </w:tcMar>
+            <w:hideMark/>
+          </w:tcPr>
+          <w:p>
+            <w:r>
+              <w:t xml:space="preserve">The </w:t>
+            </w:r>
+            <w:r>
+              <w:t>user</w:t>
+            </w:r>
+            <w:r>
+              <w:t xml:space="preserve"> will be able to</w:t>
+            </w:r>
+            <w:r>
+              <w:t xml:space="preserve"> search by accident category and view the accident information based on the selected period and accident category.</w:t>
+            </w:r>
+          </w:p>
+        </w:tc>
+      </w:tr>
+      <w:tr>
+        <w:trPr>
+          <w:trHeight w:val="1315"/>
+        </w:trPr>
+        <w:tc>
+          <w:tcPr>
+            <w:tcW w:w="1980" w:type="dxa"/>
+            <w:tcBorders>
+              <w:top w:val="single" w:sz="8" w:space="0" w:color="000000"/>
+              <w:left w:val="single" w:sz="8" w:space="0" w:color="000000"/>
+              <w:bottom w:val="single" w:sz="8" w:space="0" w:color="000000"/>
+              <w:right w:val="single" w:sz="8" w:space="0" w:color="000000"/>
+            </w:tcBorders>
+            <w:shd w:val="clear" w:color="auto" w:fill="auto"/>
+            <w:tcMar>
+              <w:top w:w="60" w:type="dxa"/>
+              <w:left w:w="120" w:type="dxa"/>
+              <w:bottom w:w="60" w:type="dxa"/>
+              <w:right w:w="120" w:type="dxa"/>
+            </w:tcMar>
+            <w:hideMark/>
+          </w:tcPr>
+          <w:p>
+            <w:r>
+              <w:rPr>
+                <w:b/>
+                <w:bCs/>
+              </w:rPr>
+              <w:t xml:space="preserve">Flow of </w:t>
+            </w:r>
+          </w:p>
+          <w:p>
+            <w:r>
+              <w:rPr>
+                <w:b/>
+                <w:bCs/>
+              </w:rPr>
+              <w:t>Events</w:t>
+            </w:r>
+          </w:p>
+        </w:tc>
+        <w:tc>
+          <w:tcPr>
+            <w:tcW w:w="7700" w:type="dxa"/>
+            <w:tcBorders>
+              <w:top w:val="single" w:sz="8" w:space="0" w:color="000000"/>
+              <w:left w:val="single" w:sz="8" w:space="0" w:color="000000"/>
+              <w:bottom w:val="single" w:sz="8" w:space="0" w:color="000000"/>
+              <w:right w:val="single" w:sz="8" w:space="0" w:color="000000"/>
+            </w:tcBorders>
+            <w:shd w:val="clear" w:color="auto" w:fill="auto"/>
+            <w:tcMar>
+              <w:top w:w="60" w:type="dxa"/>
+              <w:left w:w="120" w:type="dxa"/>
+              <w:bottom w:w="60" w:type="dxa"/>
+              <w:right w:w="120" w:type="dxa"/>
+            </w:tcMar>
+            <w:hideMark/>
+          </w:tcPr>
+          <w:p>
+            <w:pPr>
+              <w:numPr>
+                <w:ilvl w:val="0"/>
+                <w:numId w:val="14"/>
+              </w:numPr>
+            </w:pPr>
+            <w:r>
+              <w:t xml:space="preserve">The </w:t>
+            </w:r>
+            <w:r>
+              <w:t>user</w:t>
+            </w:r>
+            <w:r>
+              <w:t xml:space="preserve"> will </w:t>
+            </w:r>
+            <w:r>
+              <w:t>access to the system user interface</w:t>
+            </w:r>
+            <w:r>
+              <w:t>.</w:t>
+            </w:r>
+          </w:p>
+          <w:p>
+            <w:pPr>
+              <w:numPr>
+                <w:ilvl w:val="0"/>
+                <w:numId w:val="14"/>
+              </w:numPr>
+            </w:pPr>
+            <w:r>
+              <w:t>A system use guide</w:t>
+            </w:r>
+            <w:r>
+              <w:t xml:space="preserve"> will </w:t>
+            </w:r>
+            <w:r>
+              <w:t>prompt the user to select a period and accident category for search.</w:t>
+            </w:r>
+          </w:p>
+          <w:p>
+            <w:pPr>
+              <w:numPr>
+                <w:ilvl w:val="0"/>
+                <w:numId w:val="14"/>
+              </w:numPr>
+            </w:pPr>
+            <w:r>
+              <w:t xml:space="preserve">The </w:t>
+            </w:r>
+            <w:r>
+              <w:t>user</w:t>
+            </w:r>
+            <w:r>
+              <w:t xml:space="preserve"> will </w:t>
+            </w:r>
+            <w:r>
+              <w:t>select the start date and end date.</w:t>
+            </w:r>
+          </w:p>
+          <w:p>
+            <w:pPr>
+              <w:numPr>
+                <w:ilvl w:val="0"/>
+                <w:numId w:val="14"/>
+              </w:numPr>
+            </w:pPr>
+            <w:r>
+              <w:t xml:space="preserve">The </w:t>
+            </w:r>
+            <w:r>
+              <w:t>user</w:t>
+            </w:r>
+            <w:r>
+              <w:t xml:space="preserve"> will</w:t>
+            </w:r>
+            <w:r>
+              <w:t xml:space="preserve"> type/select the accident category.</w:t>
+            </w:r>
+          </w:p>
+          <w:p>
+            <w:pPr>
+              <w:numPr>
+                <w:ilvl w:val="0"/>
+                <w:numId w:val="14"/>
+              </w:numPr>
+            </w:pPr>
+            <w:r>
+              <w:t xml:space="preserve">The system will display </w:t>
+            </w:r>
+            <w:r>
+              <w:t xml:space="preserve">a table that contains relevant record </w:t>
+            </w:r>
+            <w:r>
+              <w:t>on the screen.</w:t>
+            </w:r>
+          </w:p>
+        </w:tc>
+      </w:tr>
+      <w:tr>
+        <w:trPr>
+          <w:trHeight w:val="492"/>
+        </w:trPr>
+        <w:tc>
+          <w:tcPr>
+            <w:tcW w:w="1980" w:type="dxa"/>
+            <w:tcBorders>
+              <w:top w:val="single" w:sz="8" w:space="0" w:color="000000"/>
+              <w:left w:val="single" w:sz="8" w:space="0" w:color="000000"/>
+              <w:bottom w:val="single" w:sz="8" w:space="0" w:color="000000"/>
+              <w:right w:val="single" w:sz="8" w:space="0" w:color="000000"/>
+            </w:tcBorders>
+            <w:shd w:val="clear" w:color="auto" w:fill="auto"/>
+            <w:tcMar>
+              <w:top w:w="60" w:type="dxa"/>
+              <w:left w:w="120" w:type="dxa"/>
+              <w:bottom w:w="60" w:type="dxa"/>
+              <w:right w:w="120" w:type="dxa"/>
+            </w:tcMar>
+            <w:hideMark/>
+          </w:tcPr>
+          <w:p>
+            <w:r>
+              <w:t>Alternate Flow</w:t>
+            </w:r>
+          </w:p>
+        </w:tc>
+        <w:tc>
+          <w:tcPr>
+            <w:tcW w:w="7700" w:type="dxa"/>
+            <w:tcBorders>
+              <w:top w:val="single" w:sz="8" w:space="0" w:color="000000"/>
+              <w:left w:val="single" w:sz="8" w:space="0" w:color="000000"/>
+              <w:bottom w:val="single" w:sz="8" w:space="0" w:color="000000"/>
+              <w:right w:val="single" w:sz="8" w:space="0" w:color="000000"/>
+            </w:tcBorders>
+            <w:shd w:val="clear" w:color="auto" w:fill="auto"/>
+            <w:tcMar>
+              <w:top w:w="60" w:type="dxa"/>
+              <w:left w:w="120" w:type="dxa"/>
+              <w:bottom w:w="60" w:type="dxa"/>
+              <w:right w:w="120" w:type="dxa"/>
+            </w:tcMar>
+            <w:hideMark/>
+          </w:tcPr>
+          <w:p>
+            <w:r>
+              <w:t>None</w:t>
+            </w:r>
+          </w:p>
+        </w:tc>
+      </w:tr>
+    </w:tbl>
+    <w:p/>
+    <w:tbl>
+      <w:tblPr>
+        <w:tblW w:w="9663" w:type="dxa"/>
+        <w:tblCellMar>
+          <w:left w:w="0" w:type="dxa"/>
+          <w:right w:w="0" w:type="dxa"/>
+        </w:tblCellMar>
+        <w:tblLook w:val="0600" w:firstRow="0" w:lastRow="0" w:firstColumn="0" w:lastColumn="0" w:noHBand="1" w:noVBand="1"/>
+      </w:tblPr>
+      <w:tblGrid>
+        <w:gridCol w:w="1976"/>
+        <w:gridCol w:w="7687"/>
+      </w:tblGrid>
+      <w:tr>
+        <w:trPr>
+          <w:trHeight w:val="335"/>
+        </w:trPr>
+        <w:tc>
+          <w:tcPr>
+            <w:tcW w:w="1976" w:type="dxa"/>
+            <w:tcBorders>
+              <w:top w:val="single" w:sz="8" w:space="0" w:color="000000"/>
+              <w:left w:val="single" w:sz="8" w:space="0" w:color="000000"/>
+              <w:bottom w:val="single" w:sz="8" w:space="0" w:color="000000"/>
+              <w:right w:val="single" w:sz="8" w:space="0" w:color="000000"/>
+            </w:tcBorders>
+            <w:shd w:val="clear" w:color="auto" w:fill="auto"/>
+            <w:tcMar>
+              <w:top w:w="60" w:type="dxa"/>
+              <w:left w:w="120" w:type="dxa"/>
+              <w:bottom w:w="60" w:type="dxa"/>
+              <w:right w:w="120" w:type="dxa"/>
+            </w:tcMar>
+            <w:hideMark/>
+          </w:tcPr>
+          <w:p>
+            <w:r>
+              <w:rPr>
+                <w:b/>
+                <w:bCs/>
+              </w:rPr>
+              <w:lastRenderedPageBreak/>
+              <w:t>Use Case ID</w:t>
+            </w:r>
+          </w:p>
+        </w:tc>
+        <w:tc>
+          <w:tcPr>
+            <w:tcW w:w="7687" w:type="dxa"/>
+            <w:tcBorders>
+              <w:top w:val="single" w:sz="8" w:space="0" w:color="000000"/>
+              <w:left w:val="single" w:sz="8" w:space="0" w:color="000000"/>
+              <w:bottom w:val="single" w:sz="8" w:space="0" w:color="000000"/>
+              <w:right w:val="single" w:sz="8" w:space="0" w:color="000000"/>
+            </w:tcBorders>
+            <w:shd w:val="clear" w:color="auto" w:fill="auto"/>
+            <w:tcMar>
+              <w:top w:w="60" w:type="dxa"/>
+              <w:left w:w="120" w:type="dxa"/>
+              <w:bottom w:w="60" w:type="dxa"/>
+              <w:right w:w="120" w:type="dxa"/>
+            </w:tcMar>
+            <w:hideMark/>
+          </w:tcPr>
+          <w:p>
+            <w:r>
+              <w:t>4</w:t>
+            </w:r>
+          </w:p>
+        </w:tc>
+      </w:tr>
+      <w:tr>
+        <w:trPr>
+          <w:trHeight w:val="436"/>
+        </w:trPr>
+        <w:tc>
+          <w:tcPr>
+            <w:tcW w:w="1976" w:type="dxa"/>
+            <w:tcBorders>
+              <w:top w:val="single" w:sz="8" w:space="0" w:color="000000"/>
+              <w:left w:val="single" w:sz="8" w:space="0" w:color="000000"/>
+              <w:bottom w:val="single" w:sz="8" w:space="0" w:color="000000"/>
+              <w:right w:val="single" w:sz="8" w:space="0" w:color="000000"/>
+            </w:tcBorders>
+            <w:shd w:val="clear" w:color="auto" w:fill="auto"/>
+            <w:tcMar>
+              <w:top w:w="60" w:type="dxa"/>
+              <w:left w:w="120" w:type="dxa"/>
+              <w:bottom w:w="60" w:type="dxa"/>
+              <w:right w:w="120" w:type="dxa"/>
+            </w:tcMar>
+            <w:hideMark/>
+          </w:tcPr>
+          <w:p>
+            <w:r>
+              <w:rPr>
+                <w:b/>
+                <w:bCs/>
+              </w:rPr>
+              <w:t xml:space="preserve">Use Case Name </w:t>
+            </w:r>
+          </w:p>
+        </w:tc>
+        <w:tc>
+          <w:tcPr>
+            <w:tcW w:w="7687" w:type="dxa"/>
+            <w:tcBorders>
+              <w:top w:val="single" w:sz="8" w:space="0" w:color="000000"/>
+              <w:left w:val="single" w:sz="8" w:space="0" w:color="000000"/>
+              <w:bottom w:val="single" w:sz="8" w:space="0" w:color="000000"/>
+              <w:right w:val="single" w:sz="8" w:space="0" w:color="000000"/>
+            </w:tcBorders>
+            <w:shd w:val="clear" w:color="auto" w:fill="auto"/>
+            <w:tcMar>
+              <w:top w:w="60" w:type="dxa"/>
+              <w:left w:w="120" w:type="dxa"/>
+              <w:bottom w:w="60" w:type="dxa"/>
+              <w:right w:w="120" w:type="dxa"/>
+            </w:tcMar>
+            <w:hideMark/>
+          </w:tcPr>
+          <w:p>
+            <w:r>
+              <w:t>View alcohol analyses.</w:t>
+            </w:r>
+          </w:p>
+        </w:tc>
+      </w:tr>
+      <w:tr>
+        <w:trPr>
+          <w:trHeight w:val="436"/>
+        </w:trPr>
+        <w:tc>
+          <w:tcPr>
+            <w:tcW w:w="1976" w:type="dxa"/>
+            <w:tcBorders>
+              <w:top w:val="single" w:sz="8" w:space="0" w:color="000000"/>
+              <w:left w:val="single" w:sz="8" w:space="0" w:color="000000"/>
+              <w:bottom w:val="single" w:sz="8" w:space="0" w:color="000000"/>
+              <w:right w:val="single" w:sz="8" w:space="0" w:color="000000"/>
+            </w:tcBorders>
+            <w:shd w:val="clear" w:color="auto" w:fill="auto"/>
+            <w:tcMar>
+              <w:top w:w="60" w:type="dxa"/>
+              <w:left w:w="120" w:type="dxa"/>
+              <w:bottom w:w="60" w:type="dxa"/>
+              <w:right w:w="120" w:type="dxa"/>
+            </w:tcMar>
+            <w:hideMark/>
+          </w:tcPr>
+          <w:p>
+            <w:r>
+              <w:rPr>
+                <w:b/>
+                <w:bCs/>
+              </w:rPr>
+              <w:t>Actors</w:t>
+            </w:r>
+          </w:p>
+        </w:tc>
+        <w:tc>
+          <w:tcPr>
+            <w:tcW w:w="7687" w:type="dxa"/>
+            <w:tcBorders>
+              <w:top w:val="single" w:sz="8" w:space="0" w:color="000000"/>
+              <w:left w:val="single" w:sz="8" w:space="0" w:color="000000"/>
+              <w:bottom w:val="single" w:sz="8" w:space="0" w:color="000000"/>
+              <w:right w:val="single" w:sz="8" w:space="0" w:color="000000"/>
+            </w:tcBorders>
+            <w:shd w:val="clear" w:color="auto" w:fill="auto"/>
+            <w:tcMar>
+              <w:top w:w="60" w:type="dxa"/>
+              <w:left w:w="120" w:type="dxa"/>
+              <w:bottom w:w="60" w:type="dxa"/>
+              <w:right w:w="120" w:type="dxa"/>
+            </w:tcMar>
+            <w:hideMark/>
+          </w:tcPr>
+          <w:p>
+            <w:r>
+              <w:t>User</w:t>
+            </w:r>
+          </w:p>
+        </w:tc>
+      </w:tr>
+      <w:tr>
+        <w:trPr>
+          <w:trHeight w:val="622"/>
+        </w:trPr>
+        <w:tc>
+          <w:tcPr>
+            <w:tcW w:w="1976" w:type="dxa"/>
+            <w:tcBorders>
+              <w:top w:val="single" w:sz="8" w:space="0" w:color="000000"/>
+              <w:left w:val="single" w:sz="8" w:space="0" w:color="000000"/>
+              <w:bottom w:val="single" w:sz="8" w:space="0" w:color="000000"/>
+              <w:right w:val="single" w:sz="8" w:space="0" w:color="000000"/>
+            </w:tcBorders>
+            <w:shd w:val="clear" w:color="auto" w:fill="auto"/>
+            <w:tcMar>
+              <w:top w:w="60" w:type="dxa"/>
+              <w:left w:w="120" w:type="dxa"/>
+              <w:bottom w:w="60" w:type="dxa"/>
+              <w:right w:w="120" w:type="dxa"/>
+            </w:tcMar>
+            <w:hideMark/>
+          </w:tcPr>
+          <w:p>
+            <w:r>
+              <w:rPr>
+                <w:b/>
+                <w:bCs/>
+              </w:rPr>
+              <w:t>Description</w:t>
+            </w:r>
+          </w:p>
+        </w:tc>
+        <w:tc>
+          <w:tcPr>
+            <w:tcW w:w="7687" w:type="dxa"/>
+            <w:tcBorders>
+              <w:top w:val="single" w:sz="8" w:space="0" w:color="000000"/>
+              <w:left w:val="single" w:sz="8" w:space="0" w:color="000000"/>
+              <w:bottom w:val="single" w:sz="8" w:space="0" w:color="000000"/>
+              <w:right w:val="single" w:sz="8" w:space="0" w:color="000000"/>
+            </w:tcBorders>
+            <w:shd w:val="clear" w:color="auto" w:fill="auto"/>
+            <w:tcMar>
+              <w:top w:w="60" w:type="dxa"/>
+              <w:left w:w="120" w:type="dxa"/>
+              <w:bottom w:w="60" w:type="dxa"/>
+              <w:right w:w="120" w:type="dxa"/>
+            </w:tcMar>
+            <w:hideMark/>
+          </w:tcPr>
+          <w:p>
+            <w:r>
+              <w:t xml:space="preserve">The </w:t>
+            </w:r>
+            <w:r>
+              <w:t>user</w:t>
+            </w:r>
+            <w:r>
+              <w:t xml:space="preserve"> will be able to</w:t>
+            </w:r>
+            <w:r>
+              <w:t xml:space="preserve"> use an alcohol related filter to sort the output diagrams and table.</w:t>
+            </w:r>
+          </w:p>
+        </w:tc>
+      </w:tr>
+      <w:tr>
+        <w:trPr>
+          <w:trHeight w:val="1165"/>
+        </w:trPr>
+        <w:tc>
+          <w:tcPr>
+            <w:tcW w:w="1976" w:type="dxa"/>
+            <w:tcBorders>
+              <w:top w:val="single" w:sz="8" w:space="0" w:color="000000"/>
+              <w:left w:val="single" w:sz="8" w:space="0" w:color="000000"/>
+              <w:bottom w:val="single" w:sz="8" w:space="0" w:color="000000"/>
+              <w:right w:val="single" w:sz="8" w:space="0" w:color="000000"/>
+            </w:tcBorders>
+            <w:shd w:val="clear" w:color="auto" w:fill="auto"/>
+            <w:tcMar>
+              <w:top w:w="60" w:type="dxa"/>
+              <w:left w:w="120" w:type="dxa"/>
+              <w:bottom w:w="60" w:type="dxa"/>
+              <w:right w:w="120" w:type="dxa"/>
+            </w:tcMar>
+            <w:hideMark/>
+          </w:tcPr>
+          <w:p>
+            <w:r>
+              <w:rPr>
+                <w:b/>
+                <w:bCs/>
+              </w:rPr>
+              <w:t xml:space="preserve">Flow of </w:t>
+            </w:r>
+          </w:p>
+          <w:p>
+            <w:r>
+              <w:rPr>
+                <w:b/>
+                <w:bCs/>
+              </w:rPr>
+              <w:t>Events</w:t>
+            </w:r>
+          </w:p>
+        </w:tc>
+        <w:tc>
+          <w:tcPr>
+            <w:tcW w:w="7687" w:type="dxa"/>
+            <w:tcBorders>
+              <w:top w:val="single" w:sz="8" w:space="0" w:color="000000"/>
+              <w:left w:val="single" w:sz="8" w:space="0" w:color="000000"/>
+              <w:bottom w:val="single" w:sz="8" w:space="0" w:color="000000"/>
+              <w:right w:val="single" w:sz="8" w:space="0" w:color="000000"/>
+            </w:tcBorders>
+            <w:shd w:val="clear" w:color="auto" w:fill="auto"/>
+            <w:tcMar>
+              <w:top w:w="60" w:type="dxa"/>
+              <w:left w:w="120" w:type="dxa"/>
+              <w:bottom w:w="60" w:type="dxa"/>
+              <w:right w:w="120" w:type="dxa"/>
+            </w:tcMar>
+            <w:hideMark/>
+          </w:tcPr>
+          <w:p>
+            <w:pPr>
+              <w:numPr>
+                <w:ilvl w:val="0"/>
+                <w:numId w:val="15"/>
+              </w:numPr>
+            </w:pPr>
+            <w:r>
+              <w:t xml:space="preserve">The </w:t>
+            </w:r>
+            <w:r>
+              <w:t>user</w:t>
+            </w:r>
+            <w:r>
+              <w:t xml:space="preserve"> will </w:t>
+            </w:r>
+            <w:r>
+              <w:t>access to the system user interface</w:t>
+            </w:r>
+            <w:r>
+              <w:t>.</w:t>
+            </w:r>
+          </w:p>
+          <w:p>
+            <w:pPr>
+              <w:numPr>
+                <w:ilvl w:val="0"/>
+                <w:numId w:val="15"/>
+              </w:numPr>
+            </w:pPr>
+            <w:r>
+              <w:t>A system use guide</w:t>
+            </w:r>
+            <w:r>
+              <w:t xml:space="preserve"> will </w:t>
+            </w:r>
+            <w:r>
+              <w:t>prompt the user to select a period, accident category, and alcohol-related filter for search.</w:t>
+            </w:r>
+          </w:p>
+          <w:p>
+            <w:pPr>
+              <w:numPr>
+                <w:ilvl w:val="0"/>
+                <w:numId w:val="15"/>
+              </w:numPr>
+            </w:pPr>
+            <w:r>
+              <w:t xml:space="preserve">The </w:t>
+            </w:r>
+            <w:r>
+              <w:t>user</w:t>
+            </w:r>
+            <w:r>
+              <w:t xml:space="preserve"> will </w:t>
+            </w:r>
+            <w:r>
+              <w:t>select the start date and end date.</w:t>
+            </w:r>
+          </w:p>
+          <w:p>
+            <w:pPr>
+              <w:numPr>
+                <w:ilvl w:val="0"/>
+                <w:numId w:val="15"/>
+              </w:numPr>
+            </w:pPr>
+            <w:r>
+              <w:t xml:space="preserve">The </w:t>
+            </w:r>
+            <w:r>
+              <w:t>user</w:t>
+            </w:r>
+            <w:r>
+              <w:t xml:space="preserve"> will</w:t>
+            </w:r>
+            <w:r>
+              <w:t xml:space="preserve"> type/select the accident category.</w:t>
+            </w:r>
+          </w:p>
+          <w:p>
+            <w:pPr>
+              <w:numPr>
+                <w:ilvl w:val="0"/>
+                <w:numId w:val="15"/>
+              </w:numPr>
+            </w:pPr>
+            <w:r>
+              <w:t xml:space="preserve">The </w:t>
+            </w:r>
+            <w:r>
+              <w:t>user</w:t>
+            </w:r>
+            <w:r>
+              <w:t xml:space="preserve"> will</w:t>
+            </w:r>
+            <w:r>
+              <w:t xml:space="preserve"> select Yes/No on alcohol-related filter.</w:t>
+            </w:r>
+          </w:p>
+          <w:p>
+            <w:pPr>
+              <w:numPr>
+                <w:ilvl w:val="0"/>
+                <w:numId w:val="15"/>
+              </w:numPr>
+            </w:pPr>
+            <w:r>
+              <w:t xml:space="preserve">The system will display </w:t>
+            </w:r>
+            <w:r>
+              <w:t>the table and diagrams on the screen</w:t>
+            </w:r>
+            <w:r>
+              <w:t>.</w:t>
+            </w:r>
+          </w:p>
+        </w:tc>
+      </w:tr>
+      <w:tr>
+        <w:trPr>
+          <w:trHeight w:val="436"/>
+        </w:trPr>
+        <w:tc>
+          <w:tcPr>
+            <w:tcW w:w="1976" w:type="dxa"/>
+            <w:tcBorders>
+              <w:top w:val="single" w:sz="8" w:space="0" w:color="000000"/>
+              <w:left w:val="single" w:sz="8" w:space="0" w:color="000000"/>
+              <w:bottom w:val="single" w:sz="8" w:space="0" w:color="000000"/>
+              <w:right w:val="single" w:sz="8" w:space="0" w:color="000000"/>
+            </w:tcBorders>
+            <w:shd w:val="clear" w:color="auto" w:fill="auto"/>
+            <w:tcMar>
+              <w:top w:w="60" w:type="dxa"/>
+              <w:left w:w="120" w:type="dxa"/>
+              <w:bottom w:w="60" w:type="dxa"/>
+              <w:right w:w="120" w:type="dxa"/>
+            </w:tcMar>
+            <w:hideMark/>
+          </w:tcPr>
+          <w:p>
+            <w:r>
+              <w:t>Alternate Flow</w:t>
+            </w:r>
+          </w:p>
+        </w:tc>
+        <w:tc>
+          <w:tcPr>
+            <w:tcW w:w="7687" w:type="dxa"/>
+            <w:tcBorders>
+              <w:top w:val="single" w:sz="8" w:space="0" w:color="000000"/>
+              <w:left w:val="single" w:sz="8" w:space="0" w:color="000000"/>
+              <w:bottom w:val="single" w:sz="8" w:space="0" w:color="000000"/>
+              <w:right w:val="single" w:sz="8" w:space="0" w:color="000000"/>
+            </w:tcBorders>
+            <w:shd w:val="clear" w:color="auto" w:fill="auto"/>
+            <w:tcMar>
+              <w:top w:w="60" w:type="dxa"/>
+              <w:left w:w="120" w:type="dxa"/>
+              <w:bottom w:w="60" w:type="dxa"/>
+              <w:right w:w="120" w:type="dxa"/>
+            </w:tcMar>
+            <w:hideMark/>
+          </w:tcPr>
+          <w:p>
+            <w:r>
+              <w:t>None</w:t>
+            </w:r>
+          </w:p>
+        </w:tc>
+      </w:tr>
+    </w:tbl>
+    <w:p/>
+    <w:p>
+      <w:r>
+        <w:br w:type="page"/>
+      </w:r>
+    </w:p>
+    <w:p/>
+    <w:tbl>
+      <w:tblPr>
+        <w:tblW w:w="9709" w:type="dxa"/>
+        <w:tblCellMar>
+          <w:left w:w="0" w:type="dxa"/>
+          <w:right w:w="0" w:type="dxa"/>
+        </w:tblCellMar>
+        <w:tblLook w:val="0600" w:firstRow="0" w:lastRow="0" w:firstColumn="0" w:lastColumn="0" w:noHBand="1" w:noVBand="1"/>
+      </w:tblPr>
+      <w:tblGrid>
+        <w:gridCol w:w="1986"/>
+        <w:gridCol w:w="7723"/>
+      </w:tblGrid>
+      <w:tr>
+        <w:trPr>
+          <w:trHeight w:val="323"/>
+        </w:trPr>
+        <w:tc>
+          <w:tcPr>
+            <w:tcW w:w="1986" w:type="dxa"/>
+            <w:tcBorders>
+              <w:top w:val="single" w:sz="8" w:space="0" w:color="000000"/>
+              <w:left w:val="single" w:sz="8" w:space="0" w:color="000000"/>
+              <w:bottom w:val="single" w:sz="8" w:space="0" w:color="000000"/>
+              <w:right w:val="single" w:sz="8" w:space="0" w:color="000000"/>
+            </w:tcBorders>
+            <w:shd w:val="clear" w:color="auto" w:fill="auto"/>
+            <w:tcMar>
+              <w:top w:w="60" w:type="dxa"/>
+              <w:left w:w="120" w:type="dxa"/>
+              <w:bottom w:w="60" w:type="dxa"/>
+              <w:right w:w="120" w:type="dxa"/>
+            </w:tcMar>
+            <w:hideMark/>
+          </w:tcPr>
+          <w:p>
+            <w:r>
+              <w:rPr>
+                <w:b/>
+                <w:bCs/>
+              </w:rPr>
+              <w:t>Use Case ID</w:t>
+            </w:r>
+          </w:p>
+        </w:tc>
+        <w:tc>
+          <w:tcPr>
+            <w:tcW w:w="7723" w:type="dxa"/>
+            <w:tcBorders>
+              <w:top w:val="single" w:sz="8" w:space="0" w:color="000000"/>
+              <w:left w:val="single" w:sz="8" w:space="0" w:color="000000"/>
+              <w:bottom w:val="single" w:sz="8" w:space="0" w:color="000000"/>
+              <w:right w:val="single" w:sz="8" w:space="0" w:color="000000"/>
+            </w:tcBorders>
+            <w:shd w:val="clear" w:color="auto" w:fill="auto"/>
+            <w:tcMar>
+              <w:top w:w="60" w:type="dxa"/>
+              <w:left w:w="120" w:type="dxa"/>
+              <w:bottom w:w="60" w:type="dxa"/>
+              <w:right w:w="120" w:type="dxa"/>
+            </w:tcMar>
+            <w:hideMark/>
+          </w:tcPr>
+          <w:p>
+            <w:r>
+              <w:t>5</w:t>
+            </w:r>
+          </w:p>
+        </w:tc>
+      </w:tr>
+      <w:tr>
+        <w:trPr>
+          <w:trHeight w:val="419"/>
+        </w:trPr>
+        <w:tc>
+          <w:tcPr>
+            <w:tcW w:w="1986" w:type="dxa"/>
+            <w:tcBorders>
+              <w:top w:val="single" w:sz="8" w:space="0" w:color="000000"/>
+              <w:left w:val="single" w:sz="8" w:space="0" w:color="000000"/>
+              <w:bottom w:val="single" w:sz="8" w:space="0" w:color="000000"/>
+              <w:right w:val="single" w:sz="8" w:space="0" w:color="000000"/>
+            </w:tcBorders>
+            <w:shd w:val="clear" w:color="auto" w:fill="auto"/>
+            <w:tcMar>
+              <w:top w:w="60" w:type="dxa"/>
+              <w:left w:w="120" w:type="dxa"/>
+              <w:bottom w:w="60" w:type="dxa"/>
+              <w:right w:w="120" w:type="dxa"/>
+            </w:tcMar>
+            <w:hideMark/>
+          </w:tcPr>
+          <w:p>
+            <w:r>
+              <w:rPr>
+                <w:b/>
+                <w:bCs/>
+              </w:rPr>
+              <w:t xml:space="preserve">Use Case Name </w:t>
+            </w:r>
+          </w:p>
+        </w:tc>
+        <w:tc>
+          <w:tcPr>
+            <w:tcW w:w="7723" w:type="dxa"/>
+            <w:tcBorders>
+              <w:top w:val="single" w:sz="8" w:space="0" w:color="000000"/>
+              <w:left w:val="single" w:sz="8" w:space="0" w:color="000000"/>
+              <w:bottom w:val="single" w:sz="8" w:space="0" w:color="000000"/>
+              <w:right w:val="single" w:sz="8" w:space="0" w:color="000000"/>
+            </w:tcBorders>
+            <w:shd w:val="clear" w:color="auto" w:fill="auto"/>
+            <w:tcMar>
+              <w:top w:w="60" w:type="dxa"/>
+              <w:left w:w="120" w:type="dxa"/>
+              <w:bottom w:w="60" w:type="dxa"/>
+              <w:right w:w="120" w:type="dxa"/>
+            </w:tcMar>
+            <w:hideMark/>
+          </w:tcPr>
+          <w:p>
+            <w:r>
+              <w:t>View road user chart.</w:t>
+            </w:r>
+          </w:p>
+        </w:tc>
+      </w:tr>
+      <w:tr>
+        <w:trPr>
+          <w:trHeight w:val="419"/>
+        </w:trPr>
+        <w:tc>
+          <w:tcPr>
+            <w:tcW w:w="1986" w:type="dxa"/>
+            <w:tcBorders>
+              <w:top w:val="single" w:sz="8" w:space="0" w:color="000000"/>
+              <w:left w:val="single" w:sz="8" w:space="0" w:color="000000"/>
+              <w:bottom w:val="single" w:sz="8" w:space="0" w:color="000000"/>
+              <w:right w:val="single" w:sz="8" w:space="0" w:color="000000"/>
+            </w:tcBorders>
+            <w:shd w:val="clear" w:color="auto" w:fill="auto"/>
+            <w:tcMar>
+              <w:top w:w="60" w:type="dxa"/>
+              <w:left w:w="120" w:type="dxa"/>
+              <w:bottom w:w="60" w:type="dxa"/>
+              <w:right w:w="120" w:type="dxa"/>
+            </w:tcMar>
+            <w:hideMark/>
+          </w:tcPr>
+          <w:p>
+            <w:r>
+              <w:rPr>
+                <w:b/>
+                <w:bCs/>
+              </w:rPr>
+              <w:t>Actors</w:t>
+            </w:r>
+          </w:p>
+        </w:tc>
+        <w:tc>
+          <w:tcPr>
+            <w:tcW w:w="7723" w:type="dxa"/>
+            <w:tcBorders>
+              <w:top w:val="single" w:sz="8" w:space="0" w:color="000000"/>
+              <w:left w:val="single" w:sz="8" w:space="0" w:color="000000"/>
+              <w:bottom w:val="single" w:sz="8" w:space="0" w:color="000000"/>
+              <w:right w:val="single" w:sz="8" w:space="0" w:color="000000"/>
+            </w:tcBorders>
+            <w:shd w:val="clear" w:color="auto" w:fill="auto"/>
+            <w:tcMar>
+              <w:top w:w="60" w:type="dxa"/>
+              <w:left w:w="120" w:type="dxa"/>
+              <w:bottom w:w="60" w:type="dxa"/>
+              <w:right w:w="120" w:type="dxa"/>
+            </w:tcMar>
+            <w:hideMark/>
+          </w:tcPr>
+          <w:p>
+            <w:r>
+              <w:t>User</w:t>
+            </w:r>
+          </w:p>
+        </w:tc>
+      </w:tr>
+      <w:tr>
+        <w:trPr>
+          <w:trHeight w:val="600"/>
+        </w:trPr>
+        <w:tc>
+          <w:tcPr>
+            <w:tcW w:w="1986" w:type="dxa"/>
+            <w:tcBorders>
+              <w:top w:val="single" w:sz="8" w:space="0" w:color="000000"/>
+              <w:left w:val="single" w:sz="8" w:space="0" w:color="000000"/>
+              <w:bottom w:val="single" w:sz="8" w:space="0" w:color="000000"/>
+              <w:right w:val="single" w:sz="8" w:space="0" w:color="000000"/>
+            </w:tcBorders>
+            <w:shd w:val="clear" w:color="auto" w:fill="auto"/>
+            <w:tcMar>
+              <w:top w:w="60" w:type="dxa"/>
+              <w:left w:w="120" w:type="dxa"/>
+              <w:bottom w:w="60" w:type="dxa"/>
+              <w:right w:w="120" w:type="dxa"/>
+            </w:tcMar>
+            <w:hideMark/>
+          </w:tcPr>
+          <w:p>
+            <w:r>
+              <w:rPr>
+                <w:b/>
+                <w:bCs/>
+              </w:rPr>
+              <w:t>Description</w:t>
+            </w:r>
+          </w:p>
+        </w:tc>
+        <w:tc>
+          <w:tcPr>
+            <w:tcW w:w="7723" w:type="dxa"/>
+            <w:tcBorders>
+              <w:top w:val="single" w:sz="8" w:space="0" w:color="000000"/>
+              <w:left w:val="single" w:sz="8" w:space="0" w:color="000000"/>
+              <w:bottom w:val="single" w:sz="8" w:space="0" w:color="000000"/>
+              <w:right w:val="single" w:sz="8" w:space="0" w:color="000000"/>
+            </w:tcBorders>
+            <w:shd w:val="clear" w:color="auto" w:fill="auto"/>
+            <w:tcMar>
+              <w:top w:w="60" w:type="dxa"/>
+              <w:left w:w="120" w:type="dxa"/>
+              <w:bottom w:w="60" w:type="dxa"/>
+              <w:right w:w="120" w:type="dxa"/>
+            </w:tcMar>
+            <w:hideMark/>
+          </w:tcPr>
+          <w:p>
+            <w:r>
+              <w:t xml:space="preserve">The </w:t>
+            </w:r>
+            <w:r>
+              <w:t>user</w:t>
+            </w:r>
+            <w:r>
+              <w:t xml:space="preserve"> will be able to </w:t>
+            </w:r>
+            <w:r>
+              <w:t>view a chart that show the number of harm case to each type of road user.</w:t>
+            </w:r>
+          </w:p>
+        </w:tc>
+      </w:tr>
+      <w:tr>
+        <w:trPr>
+          <w:trHeight w:val="1123"/>
+        </w:trPr>
+        <w:tc>
+          <w:tcPr>
+            <w:tcW w:w="1986" w:type="dxa"/>
+            <w:tcBorders>
+              <w:top w:val="single" w:sz="8" w:space="0" w:color="000000"/>
+              <w:left w:val="single" w:sz="8" w:space="0" w:color="000000"/>
+              <w:bottom w:val="single" w:sz="8" w:space="0" w:color="000000"/>
+              <w:right w:val="single" w:sz="8" w:space="0" w:color="000000"/>
+            </w:tcBorders>
+            <w:shd w:val="clear" w:color="auto" w:fill="auto"/>
+            <w:tcMar>
+              <w:top w:w="60" w:type="dxa"/>
+              <w:left w:w="120" w:type="dxa"/>
+              <w:bottom w:w="60" w:type="dxa"/>
+              <w:right w:w="120" w:type="dxa"/>
+            </w:tcMar>
+            <w:hideMark/>
+          </w:tcPr>
+          <w:p>
+            <w:r>
+              <w:rPr>
+                <w:b/>
+                <w:bCs/>
+              </w:rPr>
+              <w:t xml:space="preserve">Flow of </w:t>
+            </w:r>
+          </w:p>
+          <w:p>
+            <w:r>
+              <w:rPr>
+                <w:b/>
+                <w:bCs/>
+              </w:rPr>
+              <w:t>Events</w:t>
+            </w:r>
+          </w:p>
+        </w:tc>
+        <w:tc>
+          <w:tcPr>
+            <w:tcW w:w="7723" w:type="dxa"/>
+            <w:tcBorders>
+              <w:top w:val="single" w:sz="8" w:space="0" w:color="000000"/>
+              <w:left w:val="single" w:sz="8" w:space="0" w:color="000000"/>
+              <w:bottom w:val="single" w:sz="8" w:space="0" w:color="000000"/>
+              <w:right w:val="single" w:sz="8" w:space="0" w:color="000000"/>
+            </w:tcBorders>
+            <w:shd w:val="clear" w:color="auto" w:fill="auto"/>
+            <w:tcMar>
+              <w:top w:w="60" w:type="dxa"/>
+              <w:left w:w="120" w:type="dxa"/>
+              <w:bottom w:w="60" w:type="dxa"/>
+              <w:right w:w="120" w:type="dxa"/>
+            </w:tcMar>
+            <w:hideMark/>
+          </w:tcPr>
+          <w:p>
+            <w:pPr>
+              <w:numPr>
+                <w:ilvl w:val="0"/>
+                <w:numId w:val="16"/>
+              </w:numPr>
+            </w:pPr>
+            <w:r>
+              <w:t xml:space="preserve">The </w:t>
+            </w:r>
+            <w:r>
+              <w:t>user</w:t>
+            </w:r>
+            <w:r>
+              <w:t xml:space="preserve"> will </w:t>
+            </w:r>
+            <w:r>
+              <w:t>access to the system user interface</w:t>
+            </w:r>
+            <w:r>
+              <w:t>.</w:t>
+            </w:r>
+          </w:p>
+          <w:p>
+            <w:pPr>
+              <w:numPr>
+                <w:ilvl w:val="0"/>
+                <w:numId w:val="16"/>
+              </w:numPr>
+            </w:pPr>
+            <w:r>
+              <w:t>A system use guide</w:t>
+            </w:r>
+            <w:r>
+              <w:t xml:space="preserve"> will </w:t>
+            </w:r>
+            <w:r>
+              <w:t>prompt the user to select a period, accident category for search.</w:t>
+            </w:r>
+          </w:p>
+          <w:p>
+            <w:pPr>
+              <w:numPr>
+                <w:ilvl w:val="0"/>
+                <w:numId w:val="16"/>
+              </w:numPr>
+            </w:pPr>
+            <w:r>
+              <w:t xml:space="preserve">The </w:t>
+            </w:r>
+            <w:r>
+              <w:t>user</w:t>
+            </w:r>
+            <w:r>
+              <w:t xml:space="preserve"> will </w:t>
+            </w:r>
+            <w:r>
+              <w:t>select the start date and end date.</w:t>
+            </w:r>
+          </w:p>
+          <w:p>
+            <w:pPr>
+              <w:numPr>
+                <w:ilvl w:val="0"/>
+                <w:numId w:val="16"/>
+              </w:numPr>
+            </w:pPr>
+            <w:r>
+              <w:t xml:space="preserve">The </w:t>
+            </w:r>
+            <w:r>
+              <w:t>user</w:t>
+            </w:r>
+            <w:r>
+              <w:t xml:space="preserve"> will</w:t>
+            </w:r>
+            <w:r>
+              <w:t xml:space="preserve"> select the road users on the accident category filter.</w:t>
+            </w:r>
+          </w:p>
+          <w:p>
+            <w:pPr>
+              <w:numPr>
+                <w:ilvl w:val="0"/>
+                <w:numId w:val="16"/>
+              </w:numPr>
+            </w:pPr>
+            <w:r>
+              <w:t xml:space="preserve">The system will display </w:t>
+            </w:r>
+            <w:r>
+              <w:t>a bar chart on the screen</w:t>
+            </w:r>
+            <w:r>
+              <w:t>.</w:t>
+            </w:r>
+          </w:p>
+        </w:tc>
+      </w:tr>
+      <w:tr>
+        <w:trPr>
+          <w:trHeight w:val="419"/>
+        </w:trPr>
+        <w:tc>
+          <w:tcPr>
+            <w:tcW w:w="1986" w:type="dxa"/>
+            <w:tcBorders>
+              <w:top w:val="single" w:sz="8" w:space="0" w:color="000000"/>
+              <w:left w:val="single" w:sz="8" w:space="0" w:color="000000"/>
+              <w:bottom w:val="single" w:sz="8" w:space="0" w:color="000000"/>
+              <w:right w:val="single" w:sz="8" w:space="0" w:color="000000"/>
+            </w:tcBorders>
+            <w:shd w:val="clear" w:color="auto" w:fill="auto"/>
+            <w:tcMar>
+              <w:top w:w="60" w:type="dxa"/>
+              <w:left w:w="120" w:type="dxa"/>
+              <w:bottom w:w="60" w:type="dxa"/>
+              <w:right w:w="120" w:type="dxa"/>
+            </w:tcMar>
+            <w:hideMark/>
+          </w:tcPr>
+          <w:p>
+            <w:r>
+              <w:t>Alternate Flow</w:t>
+            </w:r>
+          </w:p>
+        </w:tc>
+        <w:tc>
+          <w:tcPr>
+            <w:tcW w:w="7723" w:type="dxa"/>
+            <w:tcBorders>
+              <w:top w:val="single" w:sz="8" w:space="0" w:color="000000"/>
+              <w:left w:val="single" w:sz="8" w:space="0" w:color="000000"/>
+              <w:bottom w:val="single" w:sz="8" w:space="0" w:color="000000"/>
+              <w:right w:val="single" w:sz="8" w:space="0" w:color="000000"/>
+            </w:tcBorders>
+            <w:shd w:val="clear" w:color="auto" w:fill="auto"/>
+            <w:tcMar>
+              <w:top w:w="60" w:type="dxa"/>
+              <w:left w:w="120" w:type="dxa"/>
+              <w:bottom w:w="60" w:type="dxa"/>
+              <w:right w:w="120" w:type="dxa"/>
+            </w:tcMar>
+            <w:hideMark/>
+          </w:tcPr>
+          <w:p>
+            <w:r>
+              <w:t>None</w:t>
+            </w:r>
+          </w:p>
+        </w:tc>
+      </w:tr>
+    </w:tbl>
     <w:p/>
     <w:p/>
     <w:p/>
@@ -1847,22 +4627,16 @@
         <w:rPr>
           <w:color w:val="FF0000"/>
         </w:rPr>
-        <w:t xml:space="preserve">a brief description of what it </w:t>
+        <w:t>a brief description of what it does  (1 or 2 sentences</w:t>
       </w:r>
       <w:proofErr w:type="gramStart"/>
       <w:r>
         <w:rPr>
           <w:color w:val="FF0000"/>
         </w:rPr>
-        <w:t>does  (</w:t>
+        <w:t>);</w:t>
       </w:r>
       <w:proofErr w:type="gramEnd"/>
-      <w:r>
-        <w:rPr>
-          <w:color w:val="FF0000"/>
-        </w:rPr>
-        <w:t>1 or 2 sentences);</w:t>
-      </w:r>
     </w:p>
     <w:p>
       <w:pPr>
@@ -1942,7 +4716,358 @@
         <w:t>a description of the function’s return value</w:t>
       </w:r>
     </w:p>
-    <w:p/>
+    <w:p>
+      <w:pPr>
+        <w:rPr>
+          <w:b/>
+          <w:bCs/>
+        </w:rPr>
+      </w:pPr>
+      <w:r>
+        <w:rPr>
+          <w:b/>
+          <w:bCs/>
+        </w:rPr>
+        <w:t>Functions</w:t>
+      </w:r>
+    </w:p>
+    <w:p>
+      <w:pPr>
+        <w:pStyle w:val="ListParagraph"/>
+        <w:numPr>
+          <w:ilvl w:val="0"/>
+          <w:numId w:val="17"/>
+        </w:numPr>
+        <w:spacing w:after="0" w:line="240" w:lineRule="auto"/>
+      </w:pPr>
+      <w:r>
+        <w:t>Load Data function (Search)</w:t>
+      </w:r>
+    </w:p>
+    <w:p>
+      <w:pPr>
+        <w:pStyle w:val="ListParagraph"/>
+        <w:numPr>
+          <w:ilvl w:val="1"/>
+          <w:numId w:val="17"/>
+        </w:numPr>
+        <w:spacing w:after="0" w:line="240" w:lineRule="auto"/>
+      </w:pPr>
+      <w:r>
+        <w:t>Description: This function will enable the system to load data from the original database which is the excel file.</w:t>
+      </w:r>
+    </w:p>
+    <w:p>
+      <w:pPr>
+        <w:pStyle w:val="ListParagraph"/>
+        <w:numPr>
+          <w:ilvl w:val="1"/>
+          <w:numId w:val="17"/>
+        </w:numPr>
+        <w:spacing w:after="0" w:line="240" w:lineRule="auto"/>
+      </w:pPr>
+      <w:r>
+        <w:t>Input parameters: start date (date), end date (date), accident category (string), alcohol-relation (string). These parameters are used for identifying which data are going to load from the database to system.</w:t>
+      </w:r>
+    </w:p>
+    <w:p>
+      <w:pPr>
+        <w:pStyle w:val="ListParagraph"/>
+        <w:numPr>
+          <w:ilvl w:val="1"/>
+          <w:numId w:val="17"/>
+        </w:numPr>
+        <w:spacing w:after="0" w:line="240" w:lineRule="auto"/>
+      </w:pPr>
+      <w:r>
+        <w:t>Side effects:</w:t>
+      </w:r>
+      <w:r>
+        <w:t xml:space="preserve"> changes the </w:t>
+      </w:r>
+      <w:proofErr w:type="gramStart"/>
+      <w:r>
+        <w:t>data</w:t>
+      </w:r>
+      <w:proofErr w:type="gramEnd"/>
+    </w:p>
+    <w:p>
+      <w:pPr>
+        <w:pStyle w:val="ListParagraph"/>
+        <w:numPr>
+          <w:ilvl w:val="1"/>
+          <w:numId w:val="17"/>
+        </w:numPr>
+        <w:spacing w:after="0" w:line="240" w:lineRule="auto"/>
+      </w:pPr>
+      <w:r>
+        <w:t xml:space="preserve">Return value: Array that store all data sorted by the input parameters. </w:t>
+      </w:r>
+    </w:p>
+    <w:p>
+      <w:pPr>
+        <w:pStyle w:val="ListParagraph"/>
+        <w:numPr>
+          <w:ilvl w:val="0"/>
+          <w:numId w:val="17"/>
+        </w:numPr>
+        <w:spacing w:after="0" w:line="240" w:lineRule="auto"/>
+      </w:pPr>
+      <w:r>
+        <w:t>Table display function</w:t>
+      </w:r>
+    </w:p>
+    <w:p>
+      <w:pPr>
+        <w:pStyle w:val="ListParagraph"/>
+        <w:numPr>
+          <w:ilvl w:val="1"/>
+          <w:numId w:val="17"/>
+        </w:numPr>
+        <w:spacing w:after="0" w:line="240" w:lineRule="auto"/>
+      </w:pPr>
+      <w:r>
+        <w:t>Description: This display function will enable the system to show the result of the search in a table from for user to view the accident records.</w:t>
+      </w:r>
+    </w:p>
+    <w:p>
+      <w:pPr>
+        <w:pStyle w:val="ListParagraph"/>
+        <w:numPr>
+          <w:ilvl w:val="1"/>
+          <w:numId w:val="17"/>
+        </w:numPr>
+        <w:spacing w:after="0" w:line="240" w:lineRule="auto"/>
+      </w:pPr>
+      <w:r>
+        <w:t>Input parameters: the result of load data function (array). The parameter is used for inserting what data need to be displayed in the table.</w:t>
+      </w:r>
+    </w:p>
+    <w:p>
+      <w:pPr>
+        <w:pStyle w:val="ListParagraph"/>
+        <w:numPr>
+          <w:ilvl w:val="1"/>
+          <w:numId w:val="17"/>
+        </w:numPr>
+        <w:spacing w:after="0" w:line="240" w:lineRule="auto"/>
+      </w:pPr>
+      <w:r>
+        <w:t>Side effects: No</w:t>
+      </w:r>
+    </w:p>
+    <w:p>
+      <w:pPr>
+        <w:pStyle w:val="ListParagraph"/>
+        <w:numPr>
+          <w:ilvl w:val="1"/>
+          <w:numId w:val="17"/>
+        </w:numPr>
+        <w:spacing w:after="0" w:line="240" w:lineRule="auto"/>
+      </w:pPr>
+      <w:r>
+        <w:t>Return value: This function should end up return a table that contain all data filtered by the search.</w:t>
+      </w:r>
+    </w:p>
+    <w:p>
+      <w:pPr>
+        <w:pStyle w:val="ListParagraph"/>
+        <w:numPr>
+          <w:ilvl w:val="0"/>
+          <w:numId w:val="17"/>
+        </w:numPr>
+        <w:spacing w:after="0" w:line="240" w:lineRule="auto"/>
+      </w:pPr>
+      <w:r>
+        <w:t xml:space="preserve">Line chart display function </w:t>
+      </w:r>
+    </w:p>
+    <w:p>
+      <w:pPr>
+        <w:pStyle w:val="ListParagraph"/>
+        <w:numPr>
+          <w:ilvl w:val="1"/>
+          <w:numId w:val="17"/>
+        </w:numPr>
+        <w:spacing w:after="0" w:line="240" w:lineRule="auto"/>
+      </w:pPr>
+      <w:r>
+        <w:t xml:space="preserve">Description: The function will display the number of accidents by selected categories. </w:t>
+      </w:r>
+    </w:p>
+    <w:p>
+      <w:pPr>
+        <w:pStyle w:val="ListParagraph"/>
+        <w:numPr>
+          <w:ilvl w:val="1"/>
+          <w:numId w:val="17"/>
+        </w:numPr>
+        <w:spacing w:after="0" w:line="240" w:lineRule="auto"/>
+      </w:pPr>
+      <w:r>
+        <w:t>Input parameters: start date (date), end date (date). These parameters are used for inserting what period of data need to be displayed in the line chart.</w:t>
+      </w:r>
+    </w:p>
+    <w:p>
+      <w:pPr>
+        <w:pStyle w:val="ListParagraph"/>
+        <w:numPr>
+          <w:ilvl w:val="1"/>
+          <w:numId w:val="17"/>
+        </w:numPr>
+        <w:spacing w:after="0" w:line="240" w:lineRule="auto"/>
+      </w:pPr>
+      <w:r>
+        <w:t>Side effects: No</w:t>
+      </w:r>
+    </w:p>
+    <w:p>
+      <w:pPr>
+        <w:pStyle w:val="ListParagraph"/>
+        <w:numPr>
+          <w:ilvl w:val="1"/>
+          <w:numId w:val="17"/>
+        </w:numPr>
+        <w:spacing w:after="0" w:line="240" w:lineRule="auto"/>
+      </w:pPr>
+      <w:r>
+        <w:t xml:space="preserve">Return value: This function should end up return a line chart that showing the average number of the accidents (Y Axis) by each hour in the day (X Axis). </w:t>
+      </w:r>
+    </w:p>
+    <w:p>
+      <w:pPr>
+        <w:pStyle w:val="ListParagraph"/>
+        <w:numPr>
+          <w:ilvl w:val="0"/>
+          <w:numId w:val="17"/>
+        </w:numPr>
+        <w:spacing w:after="0" w:line="240" w:lineRule="auto"/>
+      </w:pPr>
+      <w:r>
+        <w:t xml:space="preserve">Bar chart display function </w:t>
+      </w:r>
+    </w:p>
+    <w:p>
+      <w:pPr>
+        <w:pStyle w:val="ListParagraph"/>
+        <w:numPr>
+          <w:ilvl w:val="1"/>
+          <w:numId w:val="17"/>
+        </w:numPr>
+        <w:spacing w:after="0" w:line="240" w:lineRule="auto"/>
+      </w:pPr>
+      <w:r>
+        <w:t xml:space="preserve">Description: The function will display average number of accidents by selected category in a bar chart view by user. </w:t>
+      </w:r>
+    </w:p>
+    <w:p>
+      <w:pPr>
+        <w:pStyle w:val="ListParagraph"/>
+        <w:numPr>
+          <w:ilvl w:val="1"/>
+          <w:numId w:val="17"/>
+        </w:numPr>
+        <w:spacing w:after="0" w:line="240" w:lineRule="auto"/>
+      </w:pPr>
+      <w:r>
+        <w:t>Input parameters: start date (date), end date (date), accident category (string), alcohol-relation (string). These parameters are used for identifying which data are going to display in the bar chart.</w:t>
+      </w:r>
+    </w:p>
+    <w:p>
+      <w:pPr>
+        <w:pStyle w:val="ListParagraph"/>
+        <w:numPr>
+          <w:ilvl w:val="1"/>
+          <w:numId w:val="17"/>
+        </w:numPr>
+        <w:spacing w:after="0" w:line="240" w:lineRule="auto"/>
+      </w:pPr>
+      <w:r>
+        <w:t>Side effects: No</w:t>
+      </w:r>
+    </w:p>
+    <w:p>
+      <w:pPr>
+        <w:pStyle w:val="ListParagraph"/>
+        <w:numPr>
+          <w:ilvl w:val="1"/>
+          <w:numId w:val="17"/>
+        </w:numPr>
+        <w:spacing w:after="0" w:line="240" w:lineRule="auto"/>
+      </w:pPr>
+      <w:r>
+        <w:lastRenderedPageBreak/>
+        <w:t xml:space="preserve">Return value: This function should end up return a bar chart that showing the number of the accidents (Y Axis) by different categories (X Axis). </w:t>
+      </w:r>
+    </w:p>
+    <w:p>
+      <w:pPr>
+        <w:pStyle w:val="ListParagraph"/>
+        <w:numPr>
+          <w:ilvl w:val="0"/>
+          <w:numId w:val="17"/>
+        </w:numPr>
+        <w:spacing w:after="0" w:line="240" w:lineRule="auto"/>
+      </w:pPr>
+      <w:r>
+        <w:t>Pie chart display function</w:t>
+      </w:r>
+    </w:p>
+    <w:p>
+      <w:pPr>
+        <w:pStyle w:val="ListParagraph"/>
+        <w:numPr>
+          <w:ilvl w:val="1"/>
+          <w:numId w:val="17"/>
+        </w:numPr>
+        <w:spacing w:after="0" w:line="240" w:lineRule="auto"/>
+      </w:pPr>
+      <w:r>
+        <w:t xml:space="preserve">Description: The function will display a pie chart that present the number of accidents by selected categories in a percentage form. </w:t>
+      </w:r>
+    </w:p>
+    <w:p>
+      <w:pPr>
+        <w:pStyle w:val="ListParagraph"/>
+        <w:numPr>
+          <w:ilvl w:val="1"/>
+          <w:numId w:val="17"/>
+        </w:numPr>
+        <w:spacing w:after="0" w:line="240" w:lineRule="auto"/>
+      </w:pPr>
+      <w:r>
+        <w:t>Input parameters: start date (date), end date (date), accident category (string), alcohol-relation (string). These parameters are used for identifying which data are going to display in the pie chart.</w:t>
+      </w:r>
+    </w:p>
+    <w:p>
+      <w:pPr>
+        <w:pStyle w:val="ListParagraph"/>
+        <w:numPr>
+          <w:ilvl w:val="1"/>
+          <w:numId w:val="17"/>
+        </w:numPr>
+        <w:spacing w:after="0" w:line="240" w:lineRule="auto"/>
+      </w:pPr>
+      <w:r>
+        <w:t>Side effects: No</w:t>
+      </w:r>
+    </w:p>
+    <w:p>
+      <w:pPr>
+        <w:pStyle w:val="ListParagraph"/>
+        <w:numPr>
+          <w:ilvl w:val="1"/>
+          <w:numId w:val="17"/>
+        </w:numPr>
+        <w:spacing w:after="0" w:line="240" w:lineRule="auto"/>
+      </w:pPr>
+      <w:r>
+        <w:t xml:space="preserve">Return value: This function should end up return a pie chart that showing the number of the accidents by different categories in </w:t>
+      </w:r>
+      <w:r>
+        <w:t>percentage.</w:t>
+      </w:r>
+    </w:p>
     <w:p>
       <w:pPr>
         <w:pStyle w:val="Heading3"/>
@@ -2236,13 +5361,7 @@
       </w:r>
       <w:proofErr w:type="spellEnd"/>
       <w:r>
-        <w:t xml:space="preserve"> was used for creating the final UI </w:t>
-      </w:r>
-      <w:r>
-        <w:t>mock-up</w:t>
-      </w:r>
-      <w:r>
-        <w:t>. User research underscored the importance of a user-friendly, easy-to-navigate interface, which guided our design decisions.</w:t>
+        <w:t xml:space="preserve"> was used for creating the final UI mock-up. User research underscored the importance of a user-friendly, easy-to-navigate interface, which guided our design decisions.</w:t>
       </w:r>
     </w:p>
     <w:p>
@@ -2638,6 +5757,9 @@
     <w:p/>
     <w:p>
       <w:r>
+        <w:rPr>
+          <w:noProof/>
+        </w:rPr>
         <w:drawing>
           <wp:inline distT="0" distB="0" distL="0" distR="0" wp14:anchorId="33118DF2" wp14:editId="437F534E">
             <wp:extent cx="3454400" cy="3708400"/>
@@ -2677,6 +5799,9 @@
     </w:p>
     <w:p>
       <w:r>
+        <w:rPr>
+          <w:noProof/>
+        </w:rPr>
         <w:lastRenderedPageBreak/>
         <w:drawing>
           <wp:inline distT="0" distB="0" distL="0" distR="0" wp14:anchorId="5997F4A9" wp14:editId="3591CD6A">
@@ -2822,6 +5947,119 @@
 <file path=word/numbering.xml><?xml version="1.0" encoding="utf-8"?>
 <w:numbering xmlns:wpc="http://schemas.microsoft.com/office/word/2010/wordprocessingCanvas" xmlns:cx="http://schemas.microsoft.com/office/drawing/2014/chartex" xmlns:cx1="http://schemas.microsoft.com/office/drawing/2015/9/8/chartex" xmlns:cx2="http://schemas.microsoft.com/office/drawing/2015/10/21/chartex" xmlns:cx3="http://schemas.microsoft.com/office/drawing/2016/5/9/chartex" xmlns:cx4="http://schemas.microsoft.com/office/drawing/2016/5/10/chartex" xmlns:cx5="http://schemas.microsoft.com/office/drawing/2016/5/11/chartex" xmlns:cx6="http://schemas.microsoft.com/office/drawing/2016/5/12/chartex" xmlns:cx7="http://schemas.microsoft.com/office/drawing/2016/5/13/chartex" xmlns:cx8="http://schemas.microsoft.com/office/drawing/2016/5/14/chartex" xmlns:mc="http://schemas.openxmlformats.org/markup-compatibility/2006" xmlns:aink="http://schemas.microsoft.com/office/drawing/2016/ink" xmlns:am3d="http://schemas.microsoft.com/office/drawing/2017/model3d" xmlns:o="urn:schemas-microsoft-com:office:office" xmlns:oel="http://schemas.microsoft.com/office/2019/extlst" xmlns:r="http://schemas.openxmlformats.org/officeDocument/2006/relationships" xmlns:m="http://schemas.openxmlformats.org/officeDocument/2006/math" xmlns:v="urn:schemas-microsoft-com:vml" xmlns:wp14="http://schemas.microsoft.com/office/word/2010/wordprocessingDrawing" xmlns:wp="http://schemas.openxmlformats.org/drawingml/2006/wordprocessingDrawing" xmlns:w10="urn:schemas-microsoft-com:office:word" xmlns:w="http://schemas.openxmlformats.org/wordprocessingml/2006/main" xmlns:w14="http://schemas.microsoft.com/office/word/2010/wordml" xmlns:w15="http://schemas.microsoft.com/office/word/2012/wordml" xmlns:w16cex="http://schemas.microsoft.com/office/word/2018/wordml/cex" xmlns:w16cid="http://schemas.microsoft.com/office/word/2016/wordml/cid" xmlns:w16="http://schemas.microsoft.com/office/word/2018/wordml" xmlns:w16sdtdh="http://schemas.microsoft.com/office/word/2020/wordml/sdtdatahash" xmlns:w16se="http://schemas.microsoft.com/office/word/2015/wordml/symex" xmlns:wpg="http://schemas.microsoft.com/office/word/2010/wordprocessingGroup" xmlns:wpi="http://schemas.microsoft.com/office/word/2010/wordprocessingInk" xmlns:wne="http://schemas.microsoft.com/office/word/2006/wordml" xmlns:wps="http://schemas.microsoft.com/office/word/2010/wordprocessingShape" mc:Ignorable="w14 w15 w16se w16cid w16 w16cex w16sdtdh wp14">
   <w:abstractNum w:abstractNumId="0" w15:restartNumberingAfterBreak="0">
+    <w:nsid w:val="0EFA51B3"/>
+    <w:multiLevelType w:val="hybridMultilevel"/>
+    <w:tmpl w:val="D082B572"/>
+    <w:lvl w:ilvl="0" w:tplc="FFFFFFFF">
+      <w:start w:val="1"/>
+      <w:numFmt w:val="decimal"/>
+      <w:lvlText w:val="%1."/>
+      <w:lvlJc w:val="left"/>
+      <w:pPr>
+        <w:tabs>
+          <w:tab w:val="num" w:pos="720"/>
+        </w:tabs>
+        <w:ind w:left="720" w:hanging="360"/>
+      </w:pPr>
+    </w:lvl>
+    <w:lvl w:ilvl="1" w:tplc="FFFFFFFF" w:tentative="1">
+      <w:start w:val="1"/>
+      <w:numFmt w:val="decimal"/>
+      <w:lvlText w:val="%2."/>
+      <w:lvlJc w:val="left"/>
+      <w:pPr>
+        <w:tabs>
+          <w:tab w:val="num" w:pos="1440"/>
+        </w:tabs>
+        <w:ind w:left="1440" w:hanging="360"/>
+      </w:pPr>
+    </w:lvl>
+    <w:lvl w:ilvl="2" w:tplc="FFFFFFFF" w:tentative="1">
+      <w:start w:val="1"/>
+      <w:numFmt w:val="decimal"/>
+      <w:lvlText w:val="%3."/>
+      <w:lvlJc w:val="left"/>
+      <w:pPr>
+        <w:tabs>
+          <w:tab w:val="num" w:pos="2160"/>
+        </w:tabs>
+        <w:ind w:left="2160" w:hanging="360"/>
+      </w:pPr>
+    </w:lvl>
+    <w:lvl w:ilvl="3" w:tplc="FFFFFFFF" w:tentative="1">
+      <w:start w:val="1"/>
+      <w:numFmt w:val="decimal"/>
+      <w:lvlText w:val="%4."/>
+      <w:lvlJc w:val="left"/>
+      <w:pPr>
+        <w:tabs>
+          <w:tab w:val="num" w:pos="2880"/>
+        </w:tabs>
+        <w:ind w:left="2880" w:hanging="360"/>
+      </w:pPr>
+    </w:lvl>
+    <w:lvl w:ilvl="4" w:tplc="FFFFFFFF" w:tentative="1">
+      <w:start w:val="1"/>
+      <w:numFmt w:val="decimal"/>
+      <w:lvlText w:val="%5."/>
+      <w:lvlJc w:val="left"/>
+      <w:pPr>
+        <w:tabs>
+          <w:tab w:val="num" w:pos="3600"/>
+        </w:tabs>
+        <w:ind w:left="3600" w:hanging="360"/>
+      </w:pPr>
+    </w:lvl>
+    <w:lvl w:ilvl="5" w:tplc="FFFFFFFF" w:tentative="1">
+      <w:start w:val="1"/>
+      <w:numFmt w:val="decimal"/>
+      <w:lvlText w:val="%6."/>
+      <w:lvlJc w:val="left"/>
+      <w:pPr>
+        <w:tabs>
+          <w:tab w:val="num" w:pos="4320"/>
+        </w:tabs>
+        <w:ind w:left="4320" w:hanging="360"/>
+      </w:pPr>
+    </w:lvl>
+    <w:lvl w:ilvl="6" w:tplc="FFFFFFFF" w:tentative="1">
+      <w:start w:val="1"/>
+      <w:numFmt w:val="decimal"/>
+      <w:lvlText w:val="%7."/>
+      <w:lvlJc w:val="left"/>
+      <w:pPr>
+        <w:tabs>
+          <w:tab w:val="num" w:pos="5040"/>
+        </w:tabs>
+        <w:ind w:left="5040" w:hanging="360"/>
+      </w:pPr>
+    </w:lvl>
+    <w:lvl w:ilvl="7" w:tplc="FFFFFFFF" w:tentative="1">
+      <w:start w:val="1"/>
+      <w:numFmt w:val="decimal"/>
+      <w:lvlText w:val="%8."/>
+      <w:lvlJc w:val="left"/>
+      <w:pPr>
+        <w:tabs>
+          <w:tab w:val="num" w:pos="5760"/>
+        </w:tabs>
+        <w:ind w:left="5760" w:hanging="360"/>
+      </w:pPr>
+    </w:lvl>
+    <w:lvl w:ilvl="8" w:tplc="FFFFFFFF" w:tentative="1">
+      <w:start w:val="1"/>
+      <w:numFmt w:val="decimal"/>
+      <w:lvlText w:val="%9."/>
+      <w:lvlJc w:val="left"/>
+      <w:pPr>
+        <w:tabs>
+          <w:tab w:val="num" w:pos="6480"/>
+        </w:tabs>
+        <w:ind w:left="6480" w:hanging="360"/>
+      </w:pPr>
+    </w:lvl>
+  </w:abstractNum>
+  <w:abstractNum w:abstractNumId="1" w15:restartNumberingAfterBreak="0">
     <w:nsid w:val="1A7250AC"/>
     <w:multiLevelType w:val="hybridMultilevel"/>
     <w:tmpl w:val="CF383F82"/>
@@ -2934,7 +6172,233 @@
       </w:rPr>
     </w:lvl>
   </w:abstractNum>
-  <w:abstractNum w:abstractNumId="1" w15:restartNumberingAfterBreak="0">
+  <w:abstractNum w:abstractNumId="2" w15:restartNumberingAfterBreak="0">
+    <w:nsid w:val="1F2211EC"/>
+    <w:multiLevelType w:val="hybridMultilevel"/>
+    <w:tmpl w:val="D082B572"/>
+    <w:lvl w:ilvl="0" w:tplc="FFFFFFFF">
+      <w:start w:val="1"/>
+      <w:numFmt w:val="decimal"/>
+      <w:lvlText w:val="%1."/>
+      <w:lvlJc w:val="left"/>
+      <w:pPr>
+        <w:tabs>
+          <w:tab w:val="num" w:pos="720"/>
+        </w:tabs>
+        <w:ind w:left="720" w:hanging="360"/>
+      </w:pPr>
+    </w:lvl>
+    <w:lvl w:ilvl="1" w:tplc="FFFFFFFF" w:tentative="1">
+      <w:start w:val="1"/>
+      <w:numFmt w:val="decimal"/>
+      <w:lvlText w:val="%2."/>
+      <w:lvlJc w:val="left"/>
+      <w:pPr>
+        <w:tabs>
+          <w:tab w:val="num" w:pos="1440"/>
+        </w:tabs>
+        <w:ind w:left="1440" w:hanging="360"/>
+      </w:pPr>
+    </w:lvl>
+    <w:lvl w:ilvl="2" w:tplc="FFFFFFFF" w:tentative="1">
+      <w:start w:val="1"/>
+      <w:numFmt w:val="decimal"/>
+      <w:lvlText w:val="%3."/>
+      <w:lvlJc w:val="left"/>
+      <w:pPr>
+        <w:tabs>
+          <w:tab w:val="num" w:pos="2160"/>
+        </w:tabs>
+        <w:ind w:left="2160" w:hanging="360"/>
+      </w:pPr>
+    </w:lvl>
+    <w:lvl w:ilvl="3" w:tplc="FFFFFFFF" w:tentative="1">
+      <w:start w:val="1"/>
+      <w:numFmt w:val="decimal"/>
+      <w:lvlText w:val="%4."/>
+      <w:lvlJc w:val="left"/>
+      <w:pPr>
+        <w:tabs>
+          <w:tab w:val="num" w:pos="2880"/>
+        </w:tabs>
+        <w:ind w:left="2880" w:hanging="360"/>
+      </w:pPr>
+    </w:lvl>
+    <w:lvl w:ilvl="4" w:tplc="FFFFFFFF" w:tentative="1">
+      <w:start w:val="1"/>
+      <w:numFmt w:val="decimal"/>
+      <w:lvlText w:val="%5."/>
+      <w:lvlJc w:val="left"/>
+      <w:pPr>
+        <w:tabs>
+          <w:tab w:val="num" w:pos="3600"/>
+        </w:tabs>
+        <w:ind w:left="3600" w:hanging="360"/>
+      </w:pPr>
+    </w:lvl>
+    <w:lvl w:ilvl="5" w:tplc="FFFFFFFF" w:tentative="1">
+      <w:start w:val="1"/>
+      <w:numFmt w:val="decimal"/>
+      <w:lvlText w:val="%6."/>
+      <w:lvlJc w:val="left"/>
+      <w:pPr>
+        <w:tabs>
+          <w:tab w:val="num" w:pos="4320"/>
+        </w:tabs>
+        <w:ind w:left="4320" w:hanging="360"/>
+      </w:pPr>
+    </w:lvl>
+    <w:lvl w:ilvl="6" w:tplc="FFFFFFFF" w:tentative="1">
+      <w:start w:val="1"/>
+      <w:numFmt w:val="decimal"/>
+      <w:lvlText w:val="%7."/>
+      <w:lvlJc w:val="left"/>
+      <w:pPr>
+        <w:tabs>
+          <w:tab w:val="num" w:pos="5040"/>
+        </w:tabs>
+        <w:ind w:left="5040" w:hanging="360"/>
+      </w:pPr>
+    </w:lvl>
+    <w:lvl w:ilvl="7" w:tplc="FFFFFFFF" w:tentative="1">
+      <w:start w:val="1"/>
+      <w:numFmt w:val="decimal"/>
+      <w:lvlText w:val="%8."/>
+      <w:lvlJc w:val="left"/>
+      <w:pPr>
+        <w:tabs>
+          <w:tab w:val="num" w:pos="5760"/>
+        </w:tabs>
+        <w:ind w:left="5760" w:hanging="360"/>
+      </w:pPr>
+    </w:lvl>
+    <w:lvl w:ilvl="8" w:tplc="FFFFFFFF" w:tentative="1">
+      <w:start w:val="1"/>
+      <w:numFmt w:val="decimal"/>
+      <w:lvlText w:val="%9."/>
+      <w:lvlJc w:val="left"/>
+      <w:pPr>
+        <w:tabs>
+          <w:tab w:val="num" w:pos="6480"/>
+        </w:tabs>
+        <w:ind w:left="6480" w:hanging="360"/>
+      </w:pPr>
+    </w:lvl>
+  </w:abstractNum>
+  <w:abstractNum w:abstractNumId="3" w15:restartNumberingAfterBreak="0">
+    <w:nsid w:val="2ADF6BCD"/>
+    <w:multiLevelType w:val="hybridMultilevel"/>
+    <w:tmpl w:val="D082B572"/>
+    <w:lvl w:ilvl="0" w:tplc="FFFFFFFF">
+      <w:start w:val="1"/>
+      <w:numFmt w:val="decimal"/>
+      <w:lvlText w:val="%1."/>
+      <w:lvlJc w:val="left"/>
+      <w:pPr>
+        <w:tabs>
+          <w:tab w:val="num" w:pos="720"/>
+        </w:tabs>
+        <w:ind w:left="720" w:hanging="360"/>
+      </w:pPr>
+    </w:lvl>
+    <w:lvl w:ilvl="1" w:tplc="FFFFFFFF" w:tentative="1">
+      <w:start w:val="1"/>
+      <w:numFmt w:val="decimal"/>
+      <w:lvlText w:val="%2."/>
+      <w:lvlJc w:val="left"/>
+      <w:pPr>
+        <w:tabs>
+          <w:tab w:val="num" w:pos="1440"/>
+        </w:tabs>
+        <w:ind w:left="1440" w:hanging="360"/>
+      </w:pPr>
+    </w:lvl>
+    <w:lvl w:ilvl="2" w:tplc="FFFFFFFF" w:tentative="1">
+      <w:start w:val="1"/>
+      <w:numFmt w:val="decimal"/>
+      <w:lvlText w:val="%3."/>
+      <w:lvlJc w:val="left"/>
+      <w:pPr>
+        <w:tabs>
+          <w:tab w:val="num" w:pos="2160"/>
+        </w:tabs>
+        <w:ind w:left="2160" w:hanging="360"/>
+      </w:pPr>
+    </w:lvl>
+    <w:lvl w:ilvl="3" w:tplc="FFFFFFFF" w:tentative="1">
+      <w:start w:val="1"/>
+      <w:numFmt w:val="decimal"/>
+      <w:lvlText w:val="%4."/>
+      <w:lvlJc w:val="left"/>
+      <w:pPr>
+        <w:tabs>
+          <w:tab w:val="num" w:pos="2880"/>
+        </w:tabs>
+        <w:ind w:left="2880" w:hanging="360"/>
+      </w:pPr>
+    </w:lvl>
+    <w:lvl w:ilvl="4" w:tplc="FFFFFFFF" w:tentative="1">
+      <w:start w:val="1"/>
+      <w:numFmt w:val="decimal"/>
+      <w:lvlText w:val="%5."/>
+      <w:lvlJc w:val="left"/>
+      <w:pPr>
+        <w:tabs>
+          <w:tab w:val="num" w:pos="3600"/>
+        </w:tabs>
+        <w:ind w:left="3600" w:hanging="360"/>
+      </w:pPr>
+    </w:lvl>
+    <w:lvl w:ilvl="5" w:tplc="FFFFFFFF" w:tentative="1">
+      <w:start w:val="1"/>
+      <w:numFmt w:val="decimal"/>
+      <w:lvlText w:val="%6."/>
+      <w:lvlJc w:val="left"/>
+      <w:pPr>
+        <w:tabs>
+          <w:tab w:val="num" w:pos="4320"/>
+        </w:tabs>
+        <w:ind w:left="4320" w:hanging="360"/>
+      </w:pPr>
+    </w:lvl>
+    <w:lvl w:ilvl="6" w:tplc="FFFFFFFF" w:tentative="1">
+      <w:start w:val="1"/>
+      <w:numFmt w:val="decimal"/>
+      <w:lvlText w:val="%7."/>
+      <w:lvlJc w:val="left"/>
+      <w:pPr>
+        <w:tabs>
+          <w:tab w:val="num" w:pos="5040"/>
+        </w:tabs>
+        <w:ind w:left="5040" w:hanging="360"/>
+      </w:pPr>
+    </w:lvl>
+    <w:lvl w:ilvl="7" w:tplc="FFFFFFFF" w:tentative="1">
+      <w:start w:val="1"/>
+      <w:numFmt w:val="decimal"/>
+      <w:lvlText w:val="%8."/>
+      <w:lvlJc w:val="left"/>
+      <w:pPr>
+        <w:tabs>
+          <w:tab w:val="num" w:pos="5760"/>
+        </w:tabs>
+        <w:ind w:left="5760" w:hanging="360"/>
+      </w:pPr>
+    </w:lvl>
+    <w:lvl w:ilvl="8" w:tplc="FFFFFFFF" w:tentative="1">
+      <w:start w:val="1"/>
+      <w:numFmt w:val="decimal"/>
+      <w:lvlText w:val="%9."/>
+      <w:lvlJc w:val="left"/>
+      <w:pPr>
+        <w:tabs>
+          <w:tab w:val="num" w:pos="6480"/>
+        </w:tabs>
+        <w:ind w:left="6480" w:hanging="360"/>
+      </w:pPr>
+    </w:lvl>
+  </w:abstractNum>
+  <w:abstractNum w:abstractNumId="4" w15:restartNumberingAfterBreak="0">
     <w:nsid w:val="367E3F6A"/>
     <w:multiLevelType w:val="hybridMultilevel"/>
     <w:tmpl w:val="0CB6E2E4"/>
@@ -3046,7 +6510,7 @@
       </w:rPr>
     </w:lvl>
   </w:abstractNum>
-  <w:abstractNum w:abstractNumId="2" w15:restartNumberingAfterBreak="0">
+  <w:abstractNum w:abstractNumId="5" w15:restartNumberingAfterBreak="0">
     <w:nsid w:val="375D36C8"/>
     <w:multiLevelType w:val="multilevel"/>
     <w:tmpl w:val="CF405D9C"/>
@@ -3159,7 +6623,7 @@
       </w:rPr>
     </w:lvl>
   </w:abstractNum>
-  <w:abstractNum w:abstractNumId="3" w15:restartNumberingAfterBreak="0">
+  <w:abstractNum w:abstractNumId="6" w15:restartNumberingAfterBreak="0">
     <w:nsid w:val="440E0CD1"/>
     <w:multiLevelType w:val="multilevel"/>
     <w:tmpl w:val="9DE04370"/>
@@ -3308,7 +6772,120 @@
       </w:rPr>
     </w:lvl>
   </w:abstractNum>
-  <w:abstractNum w:abstractNumId="4" w15:restartNumberingAfterBreak="0">
+  <w:abstractNum w:abstractNumId="7" w15:restartNumberingAfterBreak="0">
+    <w:nsid w:val="447B53AB"/>
+    <w:multiLevelType w:val="hybridMultilevel"/>
+    <w:tmpl w:val="1B88ABC0"/>
+    <w:lvl w:ilvl="0" w:tplc="08090001">
+      <w:start w:val="1"/>
+      <w:numFmt w:val="bullet"/>
+      <w:lvlText w:val=""/>
+      <w:lvlJc w:val="left"/>
+      <w:pPr>
+        <w:ind w:left="720" w:hanging="360"/>
+      </w:pPr>
+      <w:rPr>
+        <w:rFonts w:ascii="Symbol" w:hAnsi="Symbol" w:hint="default"/>
+      </w:rPr>
+    </w:lvl>
+    <w:lvl w:ilvl="1" w:tplc="08090003" w:tentative="1">
+      <w:start w:val="1"/>
+      <w:numFmt w:val="bullet"/>
+      <w:lvlText w:val="o"/>
+      <w:lvlJc w:val="left"/>
+      <w:pPr>
+        <w:ind w:left="1440" w:hanging="360"/>
+      </w:pPr>
+      <w:rPr>
+        <w:rFonts w:ascii="Courier New" w:hAnsi="Courier New" w:hint="default"/>
+      </w:rPr>
+    </w:lvl>
+    <w:lvl w:ilvl="2" w:tplc="08090005" w:tentative="1">
+      <w:start w:val="1"/>
+      <w:numFmt w:val="bullet"/>
+      <w:lvlText w:val=""/>
+      <w:lvlJc w:val="left"/>
+      <w:pPr>
+        <w:ind w:left="2160" w:hanging="360"/>
+      </w:pPr>
+      <w:rPr>
+        <w:rFonts w:ascii="Wingdings" w:hAnsi="Wingdings" w:hint="default"/>
+      </w:rPr>
+    </w:lvl>
+    <w:lvl w:ilvl="3" w:tplc="08090001" w:tentative="1">
+      <w:start w:val="1"/>
+      <w:numFmt w:val="bullet"/>
+      <w:lvlText w:val=""/>
+      <w:lvlJc w:val="left"/>
+      <w:pPr>
+        <w:ind w:left="2880" w:hanging="360"/>
+      </w:pPr>
+      <w:rPr>
+        <w:rFonts w:ascii="Symbol" w:hAnsi="Symbol" w:hint="default"/>
+      </w:rPr>
+    </w:lvl>
+    <w:lvl w:ilvl="4" w:tplc="08090003" w:tentative="1">
+      <w:start w:val="1"/>
+      <w:numFmt w:val="bullet"/>
+      <w:lvlText w:val="o"/>
+      <w:lvlJc w:val="left"/>
+      <w:pPr>
+        <w:ind w:left="3600" w:hanging="360"/>
+      </w:pPr>
+      <w:rPr>
+        <w:rFonts w:ascii="Courier New" w:hAnsi="Courier New" w:hint="default"/>
+      </w:rPr>
+    </w:lvl>
+    <w:lvl w:ilvl="5" w:tplc="08090005" w:tentative="1">
+      <w:start w:val="1"/>
+      <w:numFmt w:val="bullet"/>
+      <w:lvlText w:val=""/>
+      <w:lvlJc w:val="left"/>
+      <w:pPr>
+        <w:ind w:left="4320" w:hanging="360"/>
+      </w:pPr>
+      <w:rPr>
+        <w:rFonts w:ascii="Wingdings" w:hAnsi="Wingdings" w:hint="default"/>
+      </w:rPr>
+    </w:lvl>
+    <w:lvl w:ilvl="6" w:tplc="08090001" w:tentative="1">
+      <w:start w:val="1"/>
+      <w:numFmt w:val="bullet"/>
+      <w:lvlText w:val=""/>
+      <w:lvlJc w:val="left"/>
+      <w:pPr>
+        <w:ind w:left="5040" w:hanging="360"/>
+      </w:pPr>
+      <w:rPr>
+        <w:rFonts w:ascii="Symbol" w:hAnsi="Symbol" w:hint="default"/>
+      </w:rPr>
+    </w:lvl>
+    <w:lvl w:ilvl="7" w:tplc="08090003" w:tentative="1">
+      <w:start w:val="1"/>
+      <w:numFmt w:val="bullet"/>
+      <w:lvlText w:val="o"/>
+      <w:lvlJc w:val="left"/>
+      <w:pPr>
+        <w:ind w:left="5760" w:hanging="360"/>
+      </w:pPr>
+      <w:rPr>
+        <w:rFonts w:ascii="Courier New" w:hAnsi="Courier New" w:hint="default"/>
+      </w:rPr>
+    </w:lvl>
+    <w:lvl w:ilvl="8" w:tplc="08090005" w:tentative="1">
+      <w:start w:val="1"/>
+      <w:numFmt w:val="bullet"/>
+      <w:lvlText w:val=""/>
+      <w:lvlJc w:val="left"/>
+      <w:pPr>
+        <w:ind w:left="6480" w:hanging="360"/>
+      </w:pPr>
+      <w:rPr>
+        <w:rFonts w:ascii="Wingdings" w:hAnsi="Wingdings" w:hint="default"/>
+      </w:rPr>
+    </w:lvl>
+  </w:abstractNum>
+  <w:abstractNum w:abstractNumId="8" w15:restartNumberingAfterBreak="0">
     <w:nsid w:val="484C5587"/>
     <w:multiLevelType w:val="multilevel"/>
     <w:tmpl w:val="D31EA6D6"/>
@@ -3457,7 +7034,120 @@
       </w:rPr>
     </w:lvl>
   </w:abstractNum>
-  <w:abstractNum w:abstractNumId="5" w15:restartNumberingAfterBreak="0">
+  <w:abstractNum w:abstractNumId="9" w15:restartNumberingAfterBreak="0">
+    <w:nsid w:val="57DC4DF7"/>
+    <w:multiLevelType w:val="hybridMultilevel"/>
+    <w:tmpl w:val="D082B572"/>
+    <w:lvl w:ilvl="0" w:tplc="FFFFFFFF">
+      <w:start w:val="1"/>
+      <w:numFmt w:val="decimal"/>
+      <w:lvlText w:val="%1."/>
+      <w:lvlJc w:val="left"/>
+      <w:pPr>
+        <w:tabs>
+          <w:tab w:val="num" w:pos="720"/>
+        </w:tabs>
+        <w:ind w:left="720" w:hanging="360"/>
+      </w:pPr>
+    </w:lvl>
+    <w:lvl w:ilvl="1" w:tplc="FFFFFFFF" w:tentative="1">
+      <w:start w:val="1"/>
+      <w:numFmt w:val="decimal"/>
+      <w:lvlText w:val="%2."/>
+      <w:lvlJc w:val="left"/>
+      <w:pPr>
+        <w:tabs>
+          <w:tab w:val="num" w:pos="1440"/>
+        </w:tabs>
+        <w:ind w:left="1440" w:hanging="360"/>
+      </w:pPr>
+    </w:lvl>
+    <w:lvl w:ilvl="2" w:tplc="FFFFFFFF" w:tentative="1">
+      <w:start w:val="1"/>
+      <w:numFmt w:val="decimal"/>
+      <w:lvlText w:val="%3."/>
+      <w:lvlJc w:val="left"/>
+      <w:pPr>
+        <w:tabs>
+          <w:tab w:val="num" w:pos="2160"/>
+        </w:tabs>
+        <w:ind w:left="2160" w:hanging="360"/>
+      </w:pPr>
+    </w:lvl>
+    <w:lvl w:ilvl="3" w:tplc="FFFFFFFF" w:tentative="1">
+      <w:start w:val="1"/>
+      <w:numFmt w:val="decimal"/>
+      <w:lvlText w:val="%4."/>
+      <w:lvlJc w:val="left"/>
+      <w:pPr>
+        <w:tabs>
+          <w:tab w:val="num" w:pos="2880"/>
+        </w:tabs>
+        <w:ind w:left="2880" w:hanging="360"/>
+      </w:pPr>
+    </w:lvl>
+    <w:lvl w:ilvl="4" w:tplc="FFFFFFFF" w:tentative="1">
+      <w:start w:val="1"/>
+      <w:numFmt w:val="decimal"/>
+      <w:lvlText w:val="%5."/>
+      <w:lvlJc w:val="left"/>
+      <w:pPr>
+        <w:tabs>
+          <w:tab w:val="num" w:pos="3600"/>
+        </w:tabs>
+        <w:ind w:left="3600" w:hanging="360"/>
+      </w:pPr>
+    </w:lvl>
+    <w:lvl w:ilvl="5" w:tplc="FFFFFFFF" w:tentative="1">
+      <w:start w:val="1"/>
+      <w:numFmt w:val="decimal"/>
+      <w:lvlText w:val="%6."/>
+      <w:lvlJc w:val="left"/>
+      <w:pPr>
+        <w:tabs>
+          <w:tab w:val="num" w:pos="4320"/>
+        </w:tabs>
+        <w:ind w:left="4320" w:hanging="360"/>
+      </w:pPr>
+    </w:lvl>
+    <w:lvl w:ilvl="6" w:tplc="FFFFFFFF" w:tentative="1">
+      <w:start w:val="1"/>
+      <w:numFmt w:val="decimal"/>
+      <w:lvlText w:val="%7."/>
+      <w:lvlJc w:val="left"/>
+      <w:pPr>
+        <w:tabs>
+          <w:tab w:val="num" w:pos="5040"/>
+        </w:tabs>
+        <w:ind w:left="5040" w:hanging="360"/>
+      </w:pPr>
+    </w:lvl>
+    <w:lvl w:ilvl="7" w:tplc="FFFFFFFF" w:tentative="1">
+      <w:start w:val="1"/>
+      <w:numFmt w:val="decimal"/>
+      <w:lvlText w:val="%8."/>
+      <w:lvlJc w:val="left"/>
+      <w:pPr>
+        <w:tabs>
+          <w:tab w:val="num" w:pos="5760"/>
+        </w:tabs>
+        <w:ind w:left="5760" w:hanging="360"/>
+      </w:pPr>
+    </w:lvl>
+    <w:lvl w:ilvl="8" w:tplc="FFFFFFFF" w:tentative="1">
+      <w:start w:val="1"/>
+      <w:numFmt w:val="decimal"/>
+      <w:lvlText w:val="%9."/>
+      <w:lvlJc w:val="left"/>
+      <w:pPr>
+        <w:tabs>
+          <w:tab w:val="num" w:pos="6480"/>
+        </w:tabs>
+        <w:ind w:left="6480" w:hanging="360"/>
+      </w:pPr>
+    </w:lvl>
+  </w:abstractNum>
+  <w:abstractNum w:abstractNumId="10" w15:restartNumberingAfterBreak="0">
     <w:nsid w:val="594D2C6D"/>
     <w:multiLevelType w:val="hybridMultilevel"/>
     <w:tmpl w:val="BA2812A4"/>
@@ -3569,7 +7259,233 @@
       </w:rPr>
     </w:lvl>
   </w:abstractNum>
-  <w:abstractNum w:abstractNumId="6" w15:restartNumberingAfterBreak="0">
+  <w:abstractNum w:abstractNumId="11" w15:restartNumberingAfterBreak="0">
+    <w:nsid w:val="5BE76EF1"/>
+    <w:multiLevelType w:val="hybridMultilevel"/>
+    <w:tmpl w:val="D082B572"/>
+    <w:lvl w:ilvl="0" w:tplc="78BEA3EE">
+      <w:start w:val="1"/>
+      <w:numFmt w:val="decimal"/>
+      <w:lvlText w:val="%1."/>
+      <w:lvlJc w:val="left"/>
+      <w:pPr>
+        <w:tabs>
+          <w:tab w:val="num" w:pos="720"/>
+        </w:tabs>
+        <w:ind w:left="720" w:hanging="360"/>
+      </w:pPr>
+    </w:lvl>
+    <w:lvl w:ilvl="1" w:tplc="85CC7BC2" w:tentative="1">
+      <w:start w:val="1"/>
+      <w:numFmt w:val="decimal"/>
+      <w:lvlText w:val="%2."/>
+      <w:lvlJc w:val="left"/>
+      <w:pPr>
+        <w:tabs>
+          <w:tab w:val="num" w:pos="1440"/>
+        </w:tabs>
+        <w:ind w:left="1440" w:hanging="360"/>
+      </w:pPr>
+    </w:lvl>
+    <w:lvl w:ilvl="2" w:tplc="68E24476" w:tentative="1">
+      <w:start w:val="1"/>
+      <w:numFmt w:val="decimal"/>
+      <w:lvlText w:val="%3."/>
+      <w:lvlJc w:val="left"/>
+      <w:pPr>
+        <w:tabs>
+          <w:tab w:val="num" w:pos="2160"/>
+        </w:tabs>
+        <w:ind w:left="2160" w:hanging="360"/>
+      </w:pPr>
+    </w:lvl>
+    <w:lvl w:ilvl="3" w:tplc="D4FC78CA" w:tentative="1">
+      <w:start w:val="1"/>
+      <w:numFmt w:val="decimal"/>
+      <w:lvlText w:val="%4."/>
+      <w:lvlJc w:val="left"/>
+      <w:pPr>
+        <w:tabs>
+          <w:tab w:val="num" w:pos="2880"/>
+        </w:tabs>
+        <w:ind w:left="2880" w:hanging="360"/>
+      </w:pPr>
+    </w:lvl>
+    <w:lvl w:ilvl="4" w:tplc="69880C36" w:tentative="1">
+      <w:start w:val="1"/>
+      <w:numFmt w:val="decimal"/>
+      <w:lvlText w:val="%5."/>
+      <w:lvlJc w:val="left"/>
+      <w:pPr>
+        <w:tabs>
+          <w:tab w:val="num" w:pos="3600"/>
+        </w:tabs>
+        <w:ind w:left="3600" w:hanging="360"/>
+      </w:pPr>
+    </w:lvl>
+    <w:lvl w:ilvl="5" w:tplc="E99247EE" w:tentative="1">
+      <w:start w:val="1"/>
+      <w:numFmt w:val="decimal"/>
+      <w:lvlText w:val="%6."/>
+      <w:lvlJc w:val="left"/>
+      <w:pPr>
+        <w:tabs>
+          <w:tab w:val="num" w:pos="4320"/>
+        </w:tabs>
+        <w:ind w:left="4320" w:hanging="360"/>
+      </w:pPr>
+    </w:lvl>
+    <w:lvl w:ilvl="6" w:tplc="E7AAE9A2" w:tentative="1">
+      <w:start w:val="1"/>
+      <w:numFmt w:val="decimal"/>
+      <w:lvlText w:val="%7."/>
+      <w:lvlJc w:val="left"/>
+      <w:pPr>
+        <w:tabs>
+          <w:tab w:val="num" w:pos="5040"/>
+        </w:tabs>
+        <w:ind w:left="5040" w:hanging="360"/>
+      </w:pPr>
+    </w:lvl>
+    <w:lvl w:ilvl="7" w:tplc="82849FFC" w:tentative="1">
+      <w:start w:val="1"/>
+      <w:numFmt w:val="decimal"/>
+      <w:lvlText w:val="%8."/>
+      <w:lvlJc w:val="left"/>
+      <w:pPr>
+        <w:tabs>
+          <w:tab w:val="num" w:pos="5760"/>
+        </w:tabs>
+        <w:ind w:left="5760" w:hanging="360"/>
+      </w:pPr>
+    </w:lvl>
+    <w:lvl w:ilvl="8" w:tplc="1A7A0A3C" w:tentative="1">
+      <w:start w:val="1"/>
+      <w:numFmt w:val="decimal"/>
+      <w:lvlText w:val="%9."/>
+      <w:lvlJc w:val="left"/>
+      <w:pPr>
+        <w:tabs>
+          <w:tab w:val="num" w:pos="6480"/>
+        </w:tabs>
+        <w:ind w:left="6480" w:hanging="360"/>
+      </w:pPr>
+    </w:lvl>
+  </w:abstractNum>
+  <w:abstractNum w:abstractNumId="12" w15:restartNumberingAfterBreak="0">
+    <w:nsid w:val="5C5206E9"/>
+    <w:multiLevelType w:val="hybridMultilevel"/>
+    <w:tmpl w:val="8550BAD2"/>
+    <w:lvl w:ilvl="0" w:tplc="08090001">
+      <w:start w:val="1"/>
+      <w:numFmt w:val="bullet"/>
+      <w:lvlText w:val=""/>
+      <w:lvlJc w:val="left"/>
+      <w:pPr>
+        <w:ind w:left="720" w:hanging="360"/>
+      </w:pPr>
+      <w:rPr>
+        <w:rFonts w:ascii="Symbol" w:hAnsi="Symbol" w:hint="default"/>
+      </w:rPr>
+    </w:lvl>
+    <w:lvl w:ilvl="1" w:tplc="08090003" w:tentative="1">
+      <w:start w:val="1"/>
+      <w:numFmt w:val="bullet"/>
+      <w:lvlText w:val="o"/>
+      <w:lvlJc w:val="left"/>
+      <w:pPr>
+        <w:ind w:left="1440" w:hanging="360"/>
+      </w:pPr>
+      <w:rPr>
+        <w:rFonts w:ascii="Courier New" w:hAnsi="Courier New" w:cs="Courier New" w:hint="default"/>
+      </w:rPr>
+    </w:lvl>
+    <w:lvl w:ilvl="2" w:tplc="08090005" w:tentative="1">
+      <w:start w:val="1"/>
+      <w:numFmt w:val="bullet"/>
+      <w:lvlText w:val=""/>
+      <w:lvlJc w:val="left"/>
+      <w:pPr>
+        <w:ind w:left="2160" w:hanging="360"/>
+      </w:pPr>
+      <w:rPr>
+        <w:rFonts w:ascii="Wingdings" w:hAnsi="Wingdings" w:hint="default"/>
+      </w:rPr>
+    </w:lvl>
+    <w:lvl w:ilvl="3" w:tplc="08090001" w:tentative="1">
+      <w:start w:val="1"/>
+      <w:numFmt w:val="bullet"/>
+      <w:lvlText w:val=""/>
+      <w:lvlJc w:val="left"/>
+      <w:pPr>
+        <w:ind w:left="2880" w:hanging="360"/>
+      </w:pPr>
+      <w:rPr>
+        <w:rFonts w:ascii="Symbol" w:hAnsi="Symbol" w:hint="default"/>
+      </w:rPr>
+    </w:lvl>
+    <w:lvl w:ilvl="4" w:tplc="08090003" w:tentative="1">
+      <w:start w:val="1"/>
+      <w:numFmt w:val="bullet"/>
+      <w:lvlText w:val="o"/>
+      <w:lvlJc w:val="left"/>
+      <w:pPr>
+        <w:ind w:left="3600" w:hanging="360"/>
+      </w:pPr>
+      <w:rPr>
+        <w:rFonts w:ascii="Courier New" w:hAnsi="Courier New" w:cs="Courier New" w:hint="default"/>
+      </w:rPr>
+    </w:lvl>
+    <w:lvl w:ilvl="5" w:tplc="08090005" w:tentative="1">
+      <w:start w:val="1"/>
+      <w:numFmt w:val="bullet"/>
+      <w:lvlText w:val=""/>
+      <w:lvlJc w:val="left"/>
+      <w:pPr>
+        <w:ind w:left="4320" w:hanging="360"/>
+      </w:pPr>
+      <w:rPr>
+        <w:rFonts w:ascii="Wingdings" w:hAnsi="Wingdings" w:hint="default"/>
+      </w:rPr>
+    </w:lvl>
+    <w:lvl w:ilvl="6" w:tplc="08090001" w:tentative="1">
+      <w:start w:val="1"/>
+      <w:numFmt w:val="bullet"/>
+      <w:lvlText w:val=""/>
+      <w:lvlJc w:val="left"/>
+      <w:pPr>
+        <w:ind w:left="5040" w:hanging="360"/>
+      </w:pPr>
+      <w:rPr>
+        <w:rFonts w:ascii="Symbol" w:hAnsi="Symbol" w:hint="default"/>
+      </w:rPr>
+    </w:lvl>
+    <w:lvl w:ilvl="7" w:tplc="08090003" w:tentative="1">
+      <w:start w:val="1"/>
+      <w:numFmt w:val="bullet"/>
+      <w:lvlText w:val="o"/>
+      <w:lvlJc w:val="left"/>
+      <w:pPr>
+        <w:ind w:left="5760" w:hanging="360"/>
+      </w:pPr>
+      <w:rPr>
+        <w:rFonts w:ascii="Courier New" w:hAnsi="Courier New" w:cs="Courier New" w:hint="default"/>
+      </w:rPr>
+    </w:lvl>
+    <w:lvl w:ilvl="8" w:tplc="08090005" w:tentative="1">
+      <w:start w:val="1"/>
+      <w:numFmt w:val="bullet"/>
+      <w:lvlText w:val=""/>
+      <w:lvlJc w:val="left"/>
+      <w:pPr>
+        <w:ind w:left="6480" w:hanging="360"/>
+      </w:pPr>
+      <w:rPr>
+        <w:rFonts w:ascii="Wingdings" w:hAnsi="Wingdings" w:hint="default"/>
+      </w:rPr>
+    </w:lvl>
+  </w:abstractNum>
+  <w:abstractNum w:abstractNumId="13" w15:restartNumberingAfterBreak="0">
     <w:nsid w:val="63D23837"/>
     <w:multiLevelType w:val="hybridMultilevel"/>
     <w:tmpl w:val="9BD61186"/>
@@ -3681,7 +7597,7 @@
       </w:rPr>
     </w:lvl>
   </w:abstractNum>
-  <w:abstractNum w:abstractNumId="7" w15:restartNumberingAfterBreak="0">
+  <w:abstractNum w:abstractNumId="14" w15:restartNumberingAfterBreak="0">
     <w:nsid w:val="66162F7D"/>
     <w:multiLevelType w:val="hybridMultilevel"/>
     <w:tmpl w:val="38A2F066"/>
@@ -3794,7 +7710,7 @@
       </w:rPr>
     </w:lvl>
   </w:abstractNum>
-  <w:abstractNum w:abstractNumId="8" w15:restartNumberingAfterBreak="0">
+  <w:abstractNum w:abstractNumId="15" w15:restartNumberingAfterBreak="0">
     <w:nsid w:val="765D23A3"/>
     <w:multiLevelType w:val="multilevel"/>
     <w:tmpl w:val="D2A25216"/>
@@ -3907,32 +7823,169 @@
       </w:rPr>
     </w:lvl>
   </w:abstractNum>
+  <w:abstractNum w:abstractNumId="16" w15:restartNumberingAfterBreak="0">
+    <w:nsid w:val="77CE7848"/>
+    <w:multiLevelType w:val="hybridMultilevel"/>
+    <w:tmpl w:val="D60072DA"/>
+    <w:lvl w:ilvl="0" w:tplc="08090001">
+      <w:start w:val="1"/>
+      <w:numFmt w:val="bullet"/>
+      <w:lvlText w:val=""/>
+      <w:lvlJc w:val="left"/>
+      <w:pPr>
+        <w:ind w:left="720" w:hanging="360"/>
+      </w:pPr>
+      <w:rPr>
+        <w:rFonts w:ascii="Symbol" w:hAnsi="Symbol" w:hint="default"/>
+      </w:rPr>
+    </w:lvl>
+    <w:lvl w:ilvl="1" w:tplc="08090003">
+      <w:start w:val="1"/>
+      <w:numFmt w:val="bullet"/>
+      <w:lvlText w:val="o"/>
+      <w:lvlJc w:val="left"/>
+      <w:pPr>
+        <w:ind w:left="1440" w:hanging="360"/>
+      </w:pPr>
+      <w:rPr>
+        <w:rFonts w:ascii="Courier New" w:hAnsi="Courier New" w:cs="Courier New" w:hint="default"/>
+      </w:rPr>
+    </w:lvl>
+    <w:lvl w:ilvl="2" w:tplc="08090005" w:tentative="1">
+      <w:start w:val="1"/>
+      <w:numFmt w:val="bullet"/>
+      <w:lvlText w:val=""/>
+      <w:lvlJc w:val="left"/>
+      <w:pPr>
+        <w:ind w:left="2160" w:hanging="360"/>
+      </w:pPr>
+      <w:rPr>
+        <w:rFonts w:ascii="Wingdings" w:hAnsi="Wingdings" w:hint="default"/>
+      </w:rPr>
+    </w:lvl>
+    <w:lvl w:ilvl="3" w:tplc="08090001" w:tentative="1">
+      <w:start w:val="1"/>
+      <w:numFmt w:val="bullet"/>
+      <w:lvlText w:val=""/>
+      <w:lvlJc w:val="left"/>
+      <w:pPr>
+        <w:ind w:left="2880" w:hanging="360"/>
+      </w:pPr>
+      <w:rPr>
+        <w:rFonts w:ascii="Symbol" w:hAnsi="Symbol" w:hint="default"/>
+      </w:rPr>
+    </w:lvl>
+    <w:lvl w:ilvl="4" w:tplc="08090003" w:tentative="1">
+      <w:start w:val="1"/>
+      <w:numFmt w:val="bullet"/>
+      <w:lvlText w:val="o"/>
+      <w:lvlJc w:val="left"/>
+      <w:pPr>
+        <w:ind w:left="3600" w:hanging="360"/>
+      </w:pPr>
+      <w:rPr>
+        <w:rFonts w:ascii="Courier New" w:hAnsi="Courier New" w:cs="Courier New" w:hint="default"/>
+      </w:rPr>
+    </w:lvl>
+    <w:lvl w:ilvl="5" w:tplc="08090005" w:tentative="1">
+      <w:start w:val="1"/>
+      <w:numFmt w:val="bullet"/>
+      <w:lvlText w:val=""/>
+      <w:lvlJc w:val="left"/>
+      <w:pPr>
+        <w:ind w:left="4320" w:hanging="360"/>
+      </w:pPr>
+      <w:rPr>
+        <w:rFonts w:ascii="Wingdings" w:hAnsi="Wingdings" w:hint="default"/>
+      </w:rPr>
+    </w:lvl>
+    <w:lvl w:ilvl="6" w:tplc="08090001" w:tentative="1">
+      <w:start w:val="1"/>
+      <w:numFmt w:val="bullet"/>
+      <w:lvlText w:val=""/>
+      <w:lvlJc w:val="left"/>
+      <w:pPr>
+        <w:ind w:left="5040" w:hanging="360"/>
+      </w:pPr>
+      <w:rPr>
+        <w:rFonts w:ascii="Symbol" w:hAnsi="Symbol" w:hint="default"/>
+      </w:rPr>
+    </w:lvl>
+    <w:lvl w:ilvl="7" w:tplc="08090003" w:tentative="1">
+      <w:start w:val="1"/>
+      <w:numFmt w:val="bullet"/>
+      <w:lvlText w:val="o"/>
+      <w:lvlJc w:val="left"/>
+      <w:pPr>
+        <w:ind w:left="5760" w:hanging="360"/>
+      </w:pPr>
+      <w:rPr>
+        <w:rFonts w:ascii="Courier New" w:hAnsi="Courier New" w:cs="Courier New" w:hint="default"/>
+      </w:rPr>
+    </w:lvl>
+    <w:lvl w:ilvl="8" w:tplc="08090005" w:tentative="1">
+      <w:start w:val="1"/>
+      <w:numFmt w:val="bullet"/>
+      <w:lvlText w:val=""/>
+      <w:lvlJc w:val="left"/>
+      <w:pPr>
+        <w:ind w:left="6480" w:hanging="360"/>
+      </w:pPr>
+      <w:rPr>
+        <w:rFonts w:ascii="Wingdings" w:hAnsi="Wingdings" w:hint="default"/>
+      </w:rPr>
+    </w:lvl>
+  </w:abstractNum>
   <w:num w:numId="1" w16cid:durableId="1942713169">
+    <w:abstractNumId w:val="5"/>
+  </w:num>
+  <w:num w:numId="2" w16cid:durableId="1914468635">
+    <w:abstractNumId w:val="15"/>
+  </w:num>
+  <w:num w:numId="3" w16cid:durableId="973679732">
+    <w:abstractNumId w:val="14"/>
+  </w:num>
+  <w:num w:numId="4" w16cid:durableId="2136947965">
+    <w:abstractNumId w:val="10"/>
+  </w:num>
+  <w:num w:numId="5" w16cid:durableId="998385269">
+    <w:abstractNumId w:val="13"/>
+  </w:num>
+  <w:num w:numId="6" w16cid:durableId="1653094179">
+    <w:abstractNumId w:val="4"/>
+  </w:num>
+  <w:num w:numId="7" w16cid:durableId="1462378823">
+    <w:abstractNumId w:val="1"/>
+  </w:num>
+  <w:num w:numId="8" w16cid:durableId="1383797197">
+    <w:abstractNumId w:val="8"/>
+  </w:num>
+  <w:num w:numId="9" w16cid:durableId="1268466531">
+    <w:abstractNumId w:val="6"/>
+  </w:num>
+  <w:num w:numId="10" w16cid:durableId="92092883">
+    <w:abstractNumId w:val="7"/>
+  </w:num>
+  <w:num w:numId="11" w16cid:durableId="489836711">
+    <w:abstractNumId w:val="12"/>
+  </w:num>
+  <w:num w:numId="12" w16cid:durableId="423234281">
+    <w:abstractNumId w:val="11"/>
+  </w:num>
+  <w:num w:numId="13" w16cid:durableId="1025402734">
+    <w:abstractNumId w:val="3"/>
+  </w:num>
+  <w:num w:numId="14" w16cid:durableId="830564671">
+    <w:abstractNumId w:val="9"/>
+  </w:num>
+  <w:num w:numId="15" w16cid:durableId="1684746375">
+    <w:abstractNumId w:val="0"/>
+  </w:num>
+  <w:num w:numId="16" w16cid:durableId="2011787166">
     <w:abstractNumId w:val="2"/>
   </w:num>
-  <w:num w:numId="2" w16cid:durableId="1914468635">
-    <w:abstractNumId w:val="8"/>
-  </w:num>
-  <w:num w:numId="3" w16cid:durableId="973679732">
-    <w:abstractNumId w:val="7"/>
-  </w:num>
-  <w:num w:numId="4" w16cid:durableId="2136947965">
-    <w:abstractNumId w:val="5"/>
-  </w:num>
-  <w:num w:numId="5" w16cid:durableId="998385269">
-    <w:abstractNumId w:val="6"/>
-  </w:num>
-  <w:num w:numId="6" w16cid:durableId="1653094179">
-    <w:abstractNumId w:val="1"/>
-  </w:num>
-  <w:num w:numId="7" w16cid:durableId="1462378823">
-    <w:abstractNumId w:val="0"/>
-  </w:num>
-  <w:num w:numId="8" w16cid:durableId="1383797197">
-    <w:abstractNumId w:val="4"/>
-  </w:num>
-  <w:num w:numId="9" w16cid:durableId="1268466531">
-    <w:abstractNumId w:val="3"/>
+  <w:num w:numId="17" w16cid:durableId="1126969848">
+    <w:abstractNumId w:val="16"/>
   </w:num>
 </w:numbering>
 </file>
@@ -4549,6 +8602,7 @@
   <w:style w:type="character" w:default="1" w:styleId="DefaultParagraphFont">
     <w:name w:val="Default Paragraph Font"/>
     <w:uiPriority w:val="1"/>
+    <w:semiHidden/>
     <w:unhideWhenUsed/>
   </w:style>
   <w:style w:type="table" w:default="1" w:styleId="TableNormal">

</xml_diff>

<commit_message>
Added Use Case Diagram change wording from previous version
</commit_message>
<xml_diff>
--- a/Software Design Document group33.docx
+++ b/Software Design Document group33.docx
@@ -37,6 +37,19 @@
           <w:lang w:eastAsia="ko-KR"/>
         </w:rPr>
         <w:t>Augustine Kim (s5125270)</w:t>
+      </w:r>
+    </w:p>
+    <w:p>
+      <w:pPr>
+        <w:rPr>
+          <w:lang w:eastAsia="ko-KR"/>
+        </w:rPr>
+      </w:pPr>
+      <w:r>
+        <w:rPr>
+          <w:lang w:eastAsia="ko-KR"/>
+        </w:rPr>
+        <w:t>Kai Chun Yu (s5309764)</w:t>
       </w:r>
     </w:p>
     <w:p>
@@ -1610,7 +1623,23 @@
           <w:bCs/>
           <w:color w:val="000000" w:themeColor="text1"/>
         </w:rPr>
-        <w:t>A default date will be selected in the end date column as the day that the user enters the system.</w:t>
+        <w:t>A selection of a period (</w:t>
+      </w:r>
+      <w:proofErr w:type="spellStart"/>
+      <w:r>
+        <w:rPr>
+          <w:bCs/>
+          <w:color w:val="000000" w:themeColor="text1"/>
+        </w:rPr>
+        <w:t>eg.</w:t>
+      </w:r>
+      <w:proofErr w:type="spellEnd"/>
+      <w:r>
+        <w:rPr>
+          <w:bCs/>
+          <w:color w:val="000000" w:themeColor="text1"/>
+        </w:rPr>
+        <w:t xml:space="preserve"> Start date and end date) for viewing specific data in the period. </w:t>
       </w:r>
     </w:p>
     <w:p>
@@ -1631,23 +1660,7 @@
           <w:bCs/>
           <w:color w:val="000000" w:themeColor="text1"/>
         </w:rPr>
-        <w:t>A selection of a period (</w:t>
-      </w:r>
-      <w:proofErr w:type="spellStart"/>
-      <w:r>
-        <w:rPr>
-          <w:bCs/>
-          <w:color w:val="000000" w:themeColor="text1"/>
-        </w:rPr>
-        <w:t>eg.</w:t>
-      </w:r>
-      <w:proofErr w:type="spellEnd"/>
-      <w:r>
-        <w:rPr>
-          <w:bCs/>
-          <w:color w:val="000000" w:themeColor="text1"/>
-        </w:rPr>
-        <w:t xml:space="preserve"> Start date and end date) for viewing specific data in the period. </w:t>
+        <w:t>A selection of accident categories for viewing specific information in selected accident types.</w:t>
       </w:r>
     </w:p>
     <w:p>
@@ -1668,7 +1681,7 @@
           <w:bCs/>
           <w:color w:val="000000" w:themeColor="text1"/>
         </w:rPr>
-        <w:t>A selection of accident categories for viewing specific information in selected accident types.</w:t>
+        <w:t>A selection of alcohol-related cases to identify the influences of alcohol in accidents.</w:t>
       </w:r>
     </w:p>
     <w:p>
@@ -1689,7 +1702,7 @@
           <w:bCs/>
           <w:color w:val="000000" w:themeColor="text1"/>
         </w:rPr>
-        <w:t>A selection of alcohol-related cases to identify the influences of alcohol in accidents.</w:t>
+        <w:t>All information on accidents that match the selected period and category.</w:t>
       </w:r>
     </w:p>
     <w:p>
@@ -1710,7 +1723,7 @@
           <w:bCs/>
           <w:color w:val="000000" w:themeColor="text1"/>
         </w:rPr>
-        <w:t>All information on accidents that match the selected period and category.</w:t>
+        <w:t>A diagram (line chart) that can show the average number of accidents in each hour of the day based on the selected period, category, and relationship of alcohol.</w:t>
       </w:r>
     </w:p>
     <w:p>
@@ -1731,27 +1744,6 @@
           <w:bCs/>
           <w:color w:val="000000" w:themeColor="text1"/>
         </w:rPr>
-        <w:t>A diagram (line chart) that can show the average number of accidents in each hour of the day based on the selected period, category, and relationship of alcohol.</w:t>
-      </w:r>
-    </w:p>
-    <w:p>
-      <w:pPr>
-        <w:pStyle w:val="ListParagraph"/>
-        <w:numPr>
-          <w:ilvl w:val="0"/>
-          <w:numId w:val="10"/>
-        </w:numPr>
-        <w:spacing w:after="0" w:line="240" w:lineRule="auto"/>
-        <w:rPr>
-          <w:bCs/>
-          <w:color w:val="000000" w:themeColor="text1"/>
-        </w:rPr>
-      </w:pPr>
-      <w:r>
-        <w:rPr>
-          <w:bCs/>
-          <w:color w:val="000000" w:themeColor="text1"/>
-        </w:rPr>
         <w:t>Some diagrams (bar chart, pie chart) that show the number of accidents based on selected categories and, the relationship of alcohol.</w:t>
       </w:r>
     </w:p>
@@ -1961,7 +1953,6 @@
         <w:rPr>
           <w:color w:val="000000" w:themeColor="text1"/>
         </w:rPr>
-        <w:lastRenderedPageBreak/>
         <w:t>The program shall have two filters for the user to select a start day and an end date.</w:t>
       </w:r>
     </w:p>
@@ -1981,6 +1972,7 @@
         <w:rPr>
           <w:color w:val="000000" w:themeColor="text1"/>
         </w:rPr>
+        <w:lastRenderedPageBreak/>
         <w:t>The program shall have a filter that accepts typing for the user to select the accident category.</w:t>
       </w:r>
     </w:p>
@@ -2533,13 +2525,22 @@
               </w:numPr>
             </w:pPr>
             <w:r>
-              <w:t>A system use guide</w:t>
+              <w:t>A system use</w:t>
+            </w:r>
+            <w:r>
+              <w:t>r</w:t>
+            </w:r>
+            <w:r>
+              <w:t xml:space="preserve"> guide</w:t>
             </w:r>
             <w:r>
               <w:t xml:space="preserve"> will </w:t>
             </w:r>
             <w:r>
-              <w:t>prompt the user to select a period for search.</w:t>
+              <w:t>tell</w:t>
+            </w:r>
+            <w:r>
+              <w:t xml:space="preserve"> the user to select a period for search.</w:t>
             </w:r>
           </w:p>
           <w:p>
@@ -2647,6 +2648,7 @@
         </w:tc>
       </w:tr>
     </w:tbl>
+    <w:p/>
     <w:p/>
     <w:p/>
     <w:p/>
@@ -2997,7 +2999,10 @@
               <w:t xml:space="preserve"> will </w:t>
             </w:r>
             <w:r>
-              <w:t>prompt the user to select a period for search.</w:t>
+              <w:t>tell</w:t>
+            </w:r>
+            <w:r>
+              <w:t xml:space="preserve"> the user to select a period for search.</w:t>
             </w:r>
           </w:p>
           <w:p>
@@ -3217,7 +3222,13 @@
           </w:tcPr>
           <w:p>
             <w:r>
-              <w:t>Search by accident type.</w:t>
+              <w:t xml:space="preserve">Search by accident </w:t>
+            </w:r>
+            <w:r>
+              <w:t>category</w:t>
+            </w:r>
+            <w:r>
+              <w:t>.</w:t>
             </w:r>
           </w:p>
         </w:tc>
@@ -3441,7 +3452,10 @@
               <w:t xml:space="preserve"> will </w:t>
             </w:r>
             <w:r>
-              <w:t>prompt the user to select a period and accident category for search.</w:t>
+              <w:t>tell</w:t>
+            </w:r>
+            <w:r>
+              <w:t xml:space="preserve"> the user to select a period and accident category for search.</w:t>
             </w:r>
           </w:p>
           <w:p>
@@ -3905,7 +3919,10 @@
               <w:t xml:space="preserve"> will </w:t>
             </w:r>
             <w:r>
-              <w:t>prompt the user to select a period, accident category, and alcohol-related filter for search.</w:t>
+              <w:t>tell</w:t>
+            </w:r>
+            <w:r>
+              <w:t xml:space="preserve"> the user to select a period, accident category, and alcohol-related filter for search.</w:t>
             </w:r>
           </w:p>
           <w:p>
@@ -4047,7 +4064,6 @@
         <w:br w:type="page"/>
       </w:r>
     </w:p>
-    <w:p/>
     <w:tbl>
       <w:tblPr>
         <w:tblW w:w="9709" w:type="dxa"/>
@@ -4089,6 +4105,7 @@
                 <w:b/>
                 <w:bCs/>
               </w:rPr>
+              <w:lastRenderedPageBreak/>
               <w:t>Use Case ID</w:t>
             </w:r>
           </w:p>
@@ -4394,7 +4411,10 @@
               <w:t xml:space="preserve"> will </w:t>
             </w:r>
             <w:r>
-              <w:t>prompt the user to select a period, accident category for search.</w:t>
+              <w:t>tell</w:t>
+            </w:r>
+            <w:r>
+              <w:t xml:space="preserve"> the user to select a period, accident category for search.</w:t>
             </w:r>
           </w:p>
           <w:p>
@@ -4512,10 +4532,58 @@
     </w:tbl>
     <w:p/>
     <w:p/>
-    <w:p/>
-    <w:p>
-      <w:r>
-        <w:br w:type="page"/>
+    <w:p>
+      <w:pPr>
+        <w:rPr>
+          <w:b/>
+          <w:bCs/>
+        </w:rPr>
+      </w:pPr>
+      <w:r>
+        <w:rPr>
+          <w:b/>
+          <w:bCs/>
+        </w:rPr>
+        <w:t>User Case Diagram</w:t>
+      </w:r>
+    </w:p>
+    <w:p>
+      <w:r>
+        <w:drawing>
+          <wp:inline distT="0" distB="0" distL="0" distR="0" wp14:anchorId="4E4BD75A" wp14:editId="4E91895C">
+            <wp:extent cx="4064000" cy="3695700"/>
+            <wp:effectExtent l="0" t="0" r="0" b="0"/>
+            <wp:docPr id="1612594851" name="Picture 1" descr="A diagram of a problem&#10;&#10;Description automatically generated with medium confidence"/>
+            <wp:cNvGraphicFramePr>
+              <a:graphicFrameLocks xmlns:a="http://schemas.openxmlformats.org/drawingml/2006/main" noChangeAspect="1"/>
+            </wp:cNvGraphicFramePr>
+            <a:graphic xmlns:a="http://schemas.openxmlformats.org/drawingml/2006/main">
+              <a:graphicData uri="http://schemas.openxmlformats.org/drawingml/2006/picture">
+                <pic:pic xmlns:pic="http://schemas.openxmlformats.org/drawingml/2006/picture">
+                  <pic:nvPicPr>
+                    <pic:cNvPr id="1612594851" name="Picture 1" descr="A diagram of a problem&#10;&#10;Description automatically generated with medium confidence"/>
+                    <pic:cNvPicPr/>
+                  </pic:nvPicPr>
+                  <pic:blipFill>
+                    <a:blip r:embed="rId6"/>
+                    <a:stretch>
+                      <a:fillRect/>
+                    </a:stretch>
+                  </pic:blipFill>
+                  <pic:spPr>
+                    <a:xfrm>
+                      <a:off x="0" y="0"/>
+                      <a:ext cx="4064000" cy="3695700"/>
+                    </a:xfrm>
+                    <a:prstGeom prst="rect">
+                      <a:avLst/>
+                    </a:prstGeom>
+                  </pic:spPr>
+                </pic:pic>
+              </a:graphicData>
+            </a:graphic>
+          </wp:inline>
+        </w:drawing>
       </w:r>
     </w:p>
     <w:p>
@@ -4780,16 +4848,11 @@
         <w:spacing w:after="0" w:line="240" w:lineRule="auto"/>
       </w:pPr>
       <w:r>
-        <w:t>Side effects:</w:t>
-      </w:r>
-      <w:r>
-        <w:t xml:space="preserve"> changes the </w:t>
-      </w:r>
-      <w:proofErr w:type="gramStart"/>
-      <w:r>
-        <w:t>data</w:t>
-      </w:r>
-      <w:proofErr w:type="gramEnd"/>
+        <w:t xml:space="preserve">Side effects: </w:t>
+      </w:r>
+      <w:r>
+        <w:t>None</w:t>
+      </w:r>
     </w:p>
     <w:p>
       <w:pPr>
@@ -4855,6 +4918,9 @@
       <w:r>
         <w:t>Side effects: No</w:t>
       </w:r>
+      <w:r>
+        <w:t>ne</w:t>
+      </w:r>
     </w:p>
     <w:p>
       <w:pPr>
@@ -4920,6 +4986,9 @@
       <w:r>
         <w:t>Side effects: No</w:t>
       </w:r>
+      <w:r>
+        <w:t>ne</w:t>
+      </w:r>
     </w:p>
     <w:p>
       <w:pPr>
@@ -4985,6 +5054,9 @@
       <w:r>
         <w:t>Side effects: No</w:t>
       </w:r>
+      <w:r>
+        <w:t>ne</w:t>
+      </w:r>
     </w:p>
     <w:p>
       <w:pPr>
@@ -5051,6 +5123,9 @@
       <w:r>
         <w:t>Side effects: No</w:t>
       </w:r>
+      <w:r>
+        <w:t>ne</w:t>
+      </w:r>
     </w:p>
     <w:p>
       <w:pPr>
@@ -5062,10 +5137,7 @@
         <w:spacing w:after="0" w:line="240" w:lineRule="auto"/>
       </w:pPr>
       <w:r>
-        <w:t xml:space="preserve">Return value: This function should end up return a pie chart that showing the number of the accidents by different categories in </w:t>
-      </w:r>
-      <w:r>
-        <w:t>percentage.</w:t>
+        <w:t>Return value: This function should end up return a pie chart that showing the number of the accidents by different categories in percentage.</w:t>
       </w:r>
     </w:p>
     <w:p>
@@ -5537,7 +5609,7 @@
                     </pic:cNvPicPr>
                   </pic:nvPicPr>
                   <pic:blipFill>
-                    <a:blip r:embed="rId6" cstate="print">
+                    <a:blip r:embed="rId7" cstate="print">
                       <a:extLst>
                         <a:ext uri="{28A0092B-C50C-407E-A947-70E740481C1C}">
                           <a14:useLocalDpi xmlns:a14="http://schemas.microsoft.com/office/drawing/2010/main" val="0"/>
@@ -5776,7 +5848,7 @@
                     <pic:cNvPicPr/>
                   </pic:nvPicPr>
                   <pic:blipFill>
-                    <a:blip r:embed="rId7"/>
+                    <a:blip r:embed="rId8"/>
                     <a:stretch>
                       <a:fillRect/>
                     </a:stretch>
@@ -5819,7 +5891,7 @@
                     <pic:cNvPicPr/>
                   </pic:nvPicPr>
                   <pic:blipFill>
-                    <a:blip r:embed="rId8"/>
+                    <a:blip r:embed="rId9"/>
                     <a:stretch>
                       <a:fillRect/>
                     </a:stretch>
@@ -5921,7 +5993,7 @@
       <w:r>
         <w:t xml:space="preserve">(Final Report). The Australian National University. </w:t>
       </w:r>
-      <w:hyperlink r:id="rId9" w:history="1">
+      <w:hyperlink r:id="rId10" w:history="1">
         <w:r>
           <w:rPr>
             <w:rStyle w:val="Hyperlink"/>

</xml_diff>

<commit_message>
Data Structures / Data Sources
</commit_message>
<xml_diff>
--- a/Software Design Document group33.docx
+++ b/Software Design Document group33.docx
@@ -36,20 +36,19 @@
         <w:rPr>
           <w:lang w:eastAsia="ko-KR"/>
         </w:rPr>
-        <w:t>Augustine Kim (s5125270)</w:t>
-      </w:r>
-    </w:p>
-    <w:p>
-      <w:pPr>
+        <w:t>Augustine Kim</w:t>
+      </w:r>
+      <w:r>
         <w:rPr>
           <w:lang w:eastAsia="ko-KR"/>
         </w:rPr>
-      </w:pPr>
+        <w:t xml:space="preserve"> | </w:t>
+      </w:r>
       <w:r>
         <w:rPr>
           <w:lang w:eastAsia="ko-KR"/>
         </w:rPr>
-        <w:t>Kai Chun Yu (s5309764)</w:t>
+        <w:t>s5125270</w:t>
       </w:r>
     </w:p>
     <w:p>
@@ -58,6 +57,37 @@
           <w:lang w:eastAsia="ko-KR"/>
         </w:rPr>
       </w:pPr>
+      <w:r>
+        <w:rPr>
+          <w:lang w:eastAsia="ko-KR"/>
+        </w:rPr>
+        <w:t>Kai Chun Yu</w:t>
+      </w:r>
+      <w:r>
+        <w:rPr>
+          <w:lang w:eastAsia="ko-KR"/>
+        </w:rPr>
+        <w:t xml:space="preserve"> | </w:t>
+      </w:r>
+      <w:r>
+        <w:rPr>
+          <w:lang w:eastAsia="ko-KR"/>
+        </w:rPr>
+        <w:t>s5309764</w:t>
+      </w:r>
+    </w:p>
+    <w:p>
+      <w:pPr>
+        <w:rPr>
+          <w:lang w:eastAsia="ko-KR"/>
+        </w:rPr>
+      </w:pPr>
+      <w:r>
+        <w:rPr>
+          <w:lang w:eastAsia="ko-KR"/>
+        </w:rPr>
+        <w:t>Ann Tapiador | s5314834</w:t>
+      </w:r>
     </w:p>
     <w:p>
       <w:r>
@@ -1198,15 +1228,7 @@
         <w:t>nd</w:t>
       </w:r>
       <w:r>
-        <w:t xml:space="preserve"> biggest cost burden across Australian states, valued at $6 billion per year, which not just affects the crash victims, but also their families, other road users, the Commonwealth, and the Victoria State Government. This includes direct costs such as hospitalisation, medication, rehabilitation, and property damage, as well as other potential costs due to loss in productivity of patients, those who allot time to provide informal care, and the surrounding community (</w:t>
-      </w:r>
-      <w:proofErr w:type="spellStart"/>
-      <w:r>
-        <w:t>Steinhauser</w:t>
-      </w:r>
-      <w:proofErr w:type="spellEnd"/>
-      <w:r>
-        <w:t xml:space="preserve"> &amp; </w:t>
+        <w:t xml:space="preserve"> biggest cost burden across Australian states, valued at $6 billion per year, which not just affects the crash victims, but also their families, other road users, the Commonwealth, and the Victoria State Government. This includes direct costs such as hospitalisation, medication, rehabilitation, and property damage, as well as other potential costs due to loss in productivity of patients, those who allot time to provide informal care, and the surrounding community (Steinhauser &amp; </w:t>
       </w:r>
       <w:proofErr w:type="spellStart"/>
       <w:r>
@@ -4549,6 +4571,9 @@
     </w:p>
     <w:p>
       <w:r>
+        <w:rPr>
+          <w:noProof/>
+        </w:rPr>
         <w:drawing>
           <wp:inline distT="0" distB="0" distL="0" distR="0" wp14:anchorId="4E4BD75A" wp14:editId="4E91895C">
             <wp:extent cx="4064000" cy="3695700"/>
@@ -4695,16 +4720,22 @@
         <w:rPr>
           <w:color w:val="FF0000"/>
         </w:rPr>
-        <w:t>a brief description of what it does  (1 or 2 sentences</w:t>
+        <w:t xml:space="preserve">a brief description of what it </w:t>
       </w:r>
       <w:proofErr w:type="gramStart"/>
       <w:r>
         <w:rPr>
           <w:color w:val="FF0000"/>
         </w:rPr>
-        <w:t>);</w:t>
+        <w:t>does  (</w:t>
       </w:r>
       <w:proofErr w:type="gramEnd"/>
+      <w:r>
+        <w:rPr>
+          <w:color w:val="FF0000"/>
+        </w:rPr>
+        <w:t>1 or 2 sentences);</w:t>
+      </w:r>
     </w:p>
     <w:p>
       <w:pPr>
@@ -5294,13 +5325,2310 @@
     </w:p>
     <w:p>
       <w:pPr>
-        <w:pStyle w:val="ListParagraph"/>
-        <w:ind w:left="1080"/>
-        <w:rPr>
-          <w:color w:val="FF0000"/>
-        </w:rPr>
-      </w:pPr>
-    </w:p>
+        <w:jc w:val="both"/>
+      </w:pPr>
+      <w:r>
+        <w:t xml:space="preserve">The </w:t>
+      </w:r>
+      <w:r>
+        <w:t>data will be coming from an excel or csv file, arranged in a table contained within one worksheet. The raw data has 63 columns representing attributes while the rows represent records. However, columns that are relevant to the 5 functional requirements will be prioritised as shown below:</w:t>
+      </w:r>
+    </w:p>
+    <w:tbl>
+      <w:tblPr>
+        <w:tblStyle w:val="TableGrid"/>
+        <w:tblW w:w="9776" w:type="dxa"/>
+        <w:tblLook w:val="04A0" w:firstRow="1" w:lastRow="0" w:firstColumn="1" w:lastColumn="0" w:noHBand="0" w:noVBand="1"/>
+      </w:tblPr>
+      <w:tblGrid>
+        <w:gridCol w:w="328"/>
+        <w:gridCol w:w="2361"/>
+        <w:gridCol w:w="3827"/>
+        <w:gridCol w:w="3260"/>
+      </w:tblGrid>
+      <w:tr>
+        <w:trPr>
+          <w:tblHeader/>
+        </w:trPr>
+        <w:tc>
+          <w:tcPr>
+            <w:tcW w:w="328" w:type="dxa"/>
+            <w:shd w:val="clear" w:color="auto" w:fill="253356" w:themeFill="accent1" w:themeFillShade="80"/>
+          </w:tcPr>
+          <w:p>
+            <w:pPr>
+              <w:jc w:val="both"/>
+              <w:rPr>
+                <w:b/>
+                <w:bCs/>
+              </w:rPr>
+            </w:pPr>
+          </w:p>
+        </w:tc>
+        <w:tc>
+          <w:tcPr>
+            <w:tcW w:w="2361" w:type="dxa"/>
+            <w:shd w:val="clear" w:color="auto" w:fill="253356" w:themeFill="accent1" w:themeFillShade="80"/>
+          </w:tcPr>
+          <w:p>
+            <w:pPr>
+              <w:jc w:val="both"/>
+              <w:rPr>
+                <w:b/>
+                <w:bCs/>
+              </w:rPr>
+            </w:pPr>
+            <w:r>
+              <w:rPr>
+                <w:b/>
+                <w:bCs/>
+              </w:rPr>
+              <w:t>REQUIREMENT</w:t>
+            </w:r>
+          </w:p>
+        </w:tc>
+        <w:tc>
+          <w:tcPr>
+            <w:tcW w:w="3827" w:type="dxa"/>
+            <w:shd w:val="clear" w:color="auto" w:fill="253356" w:themeFill="accent1" w:themeFillShade="80"/>
+          </w:tcPr>
+          <w:p>
+            <w:pPr>
+              <w:jc w:val="center"/>
+              <w:rPr>
+                <w:b/>
+                <w:bCs/>
+              </w:rPr>
+            </w:pPr>
+            <w:r>
+              <w:rPr>
+                <w:b/>
+                <w:bCs/>
+              </w:rPr>
+              <w:t>INPUT</w:t>
+            </w:r>
+          </w:p>
+        </w:tc>
+        <w:tc>
+          <w:tcPr>
+            <w:tcW w:w="3260" w:type="dxa"/>
+            <w:shd w:val="clear" w:color="auto" w:fill="253356" w:themeFill="accent1" w:themeFillShade="80"/>
+          </w:tcPr>
+          <w:p>
+            <w:pPr>
+              <w:jc w:val="center"/>
+              <w:rPr>
+                <w:b/>
+                <w:bCs/>
+              </w:rPr>
+            </w:pPr>
+            <w:r>
+              <w:rPr>
+                <w:b/>
+                <w:bCs/>
+              </w:rPr>
+              <w:t xml:space="preserve">EXPECTED </w:t>
+            </w:r>
+            <w:r>
+              <w:rPr>
+                <w:b/>
+                <w:bCs/>
+              </w:rPr>
+              <w:t>OUTPUT</w:t>
+            </w:r>
+          </w:p>
+        </w:tc>
+      </w:tr>
+      <w:tr>
+        <w:tc>
+          <w:tcPr>
+            <w:tcW w:w="328" w:type="dxa"/>
+          </w:tcPr>
+          <w:p>
+            <w:pPr>
+              <w:jc w:val="both"/>
+            </w:pPr>
+            <w:r>
+              <w:t>1</w:t>
+            </w:r>
+          </w:p>
+        </w:tc>
+        <w:tc>
+          <w:tcPr>
+            <w:tcW w:w="2361" w:type="dxa"/>
+          </w:tcPr>
+          <w:p>
+            <w:r>
+              <w:t>For a user-selected period, display the information of all accidents that happened in the period.</w:t>
+            </w:r>
+          </w:p>
+        </w:tc>
+        <w:tc>
+          <w:tcPr>
+            <w:tcW w:w="3827" w:type="dxa"/>
+          </w:tcPr>
+          <w:p>
+            <w:pPr>
+              <w:pStyle w:val="ListParagraph"/>
+              <w:numPr>
+                <w:ilvl w:val="0"/>
+                <w:numId w:val="18"/>
+              </w:numPr>
+              <w:ind w:left="317" w:hanging="261"/>
+            </w:pPr>
+            <w:r>
+              <w:t>A filter that will allow users to choose start date and end date using the attribute, ACCIDENT_DATE</w:t>
+            </w:r>
+          </w:p>
+        </w:tc>
+        <w:tc>
+          <w:tcPr>
+            <w:tcW w:w="3260" w:type="dxa"/>
+          </w:tcPr>
+          <w:p>
+            <w:pPr>
+              <w:pStyle w:val="ListParagraph"/>
+              <w:numPr>
+                <w:ilvl w:val="0"/>
+                <w:numId w:val="18"/>
+              </w:numPr>
+              <w:ind w:left="276" w:hanging="302"/>
+            </w:pPr>
+            <w:r>
+              <w:t>A table showing all records within the specified period.</w:t>
+            </w:r>
+          </w:p>
+        </w:tc>
+      </w:tr>
+      <w:tr>
+        <w:tc>
+          <w:tcPr>
+            <w:tcW w:w="328" w:type="dxa"/>
+          </w:tcPr>
+          <w:p>
+            <w:pPr>
+              <w:jc w:val="both"/>
+            </w:pPr>
+            <w:r>
+              <w:t>2</w:t>
+            </w:r>
+          </w:p>
+        </w:tc>
+        <w:tc>
+          <w:tcPr>
+            <w:tcW w:w="2361" w:type="dxa"/>
+          </w:tcPr>
+          <w:p>
+            <w:r>
+              <w:t>For a user-selected period, produce a chart to show the number of accidents in each hour of the day (on average).</w:t>
+            </w:r>
+          </w:p>
+        </w:tc>
+        <w:tc>
+          <w:tcPr>
+            <w:tcW w:w="3827" w:type="dxa"/>
+          </w:tcPr>
+          <w:p>
+            <w:pPr>
+              <w:pStyle w:val="ListParagraph"/>
+              <w:numPr>
+                <w:ilvl w:val="0"/>
+                <w:numId w:val="18"/>
+              </w:numPr>
+              <w:ind w:left="317" w:hanging="261"/>
+            </w:pPr>
+            <w:r>
+              <w:t>A filter that will allow users to choose start date and end date using the attribute, ACCIDENT_DATE</w:t>
+            </w:r>
+          </w:p>
+          <w:p>
+            <w:pPr>
+              <w:pStyle w:val="ListParagraph"/>
+              <w:numPr>
+                <w:ilvl w:val="0"/>
+                <w:numId w:val="18"/>
+              </w:numPr>
+              <w:ind w:left="317" w:hanging="261"/>
+            </w:pPr>
+            <w:r>
+              <w:t>Average count of accidents per hour using attributes ACCIDENT_NO and ACCIDENT_TIME. Since the raw data for ACCIDENT_TIME is presented in a 24-hr format in minute intervals, operations should be applied to get the average per hour.</w:t>
+            </w:r>
+          </w:p>
+        </w:tc>
+        <w:tc>
+          <w:tcPr>
+            <w:tcW w:w="3260" w:type="dxa"/>
+          </w:tcPr>
+          <w:p>
+            <w:pPr>
+              <w:pStyle w:val="ListParagraph"/>
+              <w:numPr>
+                <w:ilvl w:val="0"/>
+                <w:numId w:val="18"/>
+              </w:numPr>
+              <w:ind w:left="276" w:hanging="302"/>
+            </w:pPr>
+            <w:r>
+              <w:t>A line graph showing the hours of the day on the x-axis and the average number of accidents for the given period on the y-axis</w:t>
+            </w:r>
+          </w:p>
+        </w:tc>
+      </w:tr>
+      <w:tr>
+        <w:tc>
+          <w:tcPr>
+            <w:tcW w:w="328" w:type="dxa"/>
+          </w:tcPr>
+          <w:p>
+            <w:pPr>
+              <w:jc w:val="both"/>
+            </w:pPr>
+            <w:r>
+              <w:t>3</w:t>
+            </w:r>
+          </w:p>
+        </w:tc>
+        <w:tc>
+          <w:tcPr>
+            <w:tcW w:w="2361" w:type="dxa"/>
+          </w:tcPr>
+          <w:p>
+            <w:r>
+              <w:t xml:space="preserve">For a user-selected period, retrieve all accidents caused by an accident type that contains a keyword (user entered), </w:t>
+            </w:r>
+            <w:proofErr w:type="gramStart"/>
+            <w:r>
+              <w:t>e.g.</w:t>
+            </w:r>
+            <w:proofErr w:type="gramEnd"/>
+            <w:r>
+              <w:t xml:space="preserve"> collision, pedestrian.</w:t>
+            </w:r>
+          </w:p>
+        </w:tc>
+        <w:tc>
+          <w:tcPr>
+            <w:tcW w:w="3827" w:type="dxa"/>
+          </w:tcPr>
+          <w:p>
+            <w:pPr>
+              <w:pStyle w:val="ListParagraph"/>
+              <w:numPr>
+                <w:ilvl w:val="0"/>
+                <w:numId w:val="18"/>
+              </w:numPr>
+              <w:ind w:left="317" w:hanging="261"/>
+            </w:pPr>
+            <w:r>
+              <w:t>A filter that will allow users to choose start date and end date using attribute, ACCIDENT_DATE</w:t>
+            </w:r>
+          </w:p>
+          <w:p>
+            <w:pPr>
+              <w:pStyle w:val="ListParagraph"/>
+              <w:numPr>
+                <w:ilvl w:val="0"/>
+                <w:numId w:val="18"/>
+              </w:numPr>
+              <w:ind w:left="317" w:hanging="261"/>
+            </w:pPr>
+            <w:r>
+              <w:t>A key word from any of the data values under the attribute ACCIDENT_TYPE that will be typed in a search bar, i.e.:</w:t>
+            </w:r>
+          </w:p>
+          <w:p>
+            <w:pPr>
+              <w:pStyle w:val="ListParagraph"/>
+              <w:numPr>
+                <w:ilvl w:val="0"/>
+                <w:numId w:val="19"/>
+              </w:numPr>
+              <w:ind w:left="456" w:hanging="142"/>
+            </w:pPr>
+            <w:r>
+              <w:t>Collision with a fixed object</w:t>
+            </w:r>
+          </w:p>
+          <w:p>
+            <w:pPr>
+              <w:pStyle w:val="ListParagraph"/>
+              <w:numPr>
+                <w:ilvl w:val="0"/>
+                <w:numId w:val="19"/>
+              </w:numPr>
+              <w:ind w:left="456" w:hanging="142"/>
+            </w:pPr>
+            <w:r>
+              <w:t>Collision with some other object</w:t>
+            </w:r>
+          </w:p>
+          <w:p>
+            <w:pPr>
+              <w:pStyle w:val="ListParagraph"/>
+              <w:numPr>
+                <w:ilvl w:val="0"/>
+                <w:numId w:val="19"/>
+              </w:numPr>
+              <w:ind w:left="456" w:hanging="142"/>
+            </w:pPr>
+            <w:r>
+              <w:lastRenderedPageBreak/>
+              <w:t>Collision with vehicle</w:t>
+            </w:r>
+          </w:p>
+          <w:p>
+            <w:pPr>
+              <w:pStyle w:val="ListParagraph"/>
+              <w:numPr>
+                <w:ilvl w:val="0"/>
+                <w:numId w:val="19"/>
+              </w:numPr>
+              <w:ind w:left="456" w:hanging="142"/>
+            </w:pPr>
+            <w:r>
+              <w:t xml:space="preserve">Fall from or in moving </w:t>
+            </w:r>
+            <w:proofErr w:type="gramStart"/>
+            <w:r>
+              <w:t>vehicle</w:t>
+            </w:r>
+            <w:proofErr w:type="gramEnd"/>
+          </w:p>
+          <w:p>
+            <w:pPr>
+              <w:pStyle w:val="ListParagraph"/>
+              <w:numPr>
+                <w:ilvl w:val="0"/>
+                <w:numId w:val="19"/>
+              </w:numPr>
+              <w:ind w:left="456" w:hanging="142"/>
+            </w:pPr>
+            <w:r>
+              <w:t xml:space="preserve">No collision and no object </w:t>
+            </w:r>
+            <w:proofErr w:type="gramStart"/>
+            <w:r>
+              <w:t>struck</w:t>
+            </w:r>
+            <w:proofErr w:type="gramEnd"/>
+          </w:p>
+          <w:p>
+            <w:pPr>
+              <w:pStyle w:val="ListParagraph"/>
+              <w:numPr>
+                <w:ilvl w:val="0"/>
+                <w:numId w:val="19"/>
+              </w:numPr>
+              <w:ind w:left="456" w:hanging="142"/>
+            </w:pPr>
+            <w:r>
+              <w:t>Other accident</w:t>
+            </w:r>
+          </w:p>
+          <w:p>
+            <w:pPr>
+              <w:pStyle w:val="ListParagraph"/>
+              <w:numPr>
+                <w:ilvl w:val="0"/>
+                <w:numId w:val="19"/>
+              </w:numPr>
+              <w:ind w:left="456" w:hanging="142"/>
+            </w:pPr>
+            <w:r>
+              <w:t xml:space="preserve">Struck </w:t>
+            </w:r>
+            <w:proofErr w:type="gramStart"/>
+            <w:r>
+              <w:t>animal</w:t>
+            </w:r>
+            <w:proofErr w:type="gramEnd"/>
+          </w:p>
+          <w:p>
+            <w:pPr>
+              <w:pStyle w:val="ListParagraph"/>
+              <w:numPr>
+                <w:ilvl w:val="0"/>
+                <w:numId w:val="19"/>
+              </w:numPr>
+              <w:ind w:left="456" w:hanging="142"/>
+            </w:pPr>
+            <w:r>
+              <w:t>Struck Pedestrian</w:t>
+            </w:r>
+          </w:p>
+          <w:p>
+            <w:pPr>
+              <w:pStyle w:val="ListParagraph"/>
+              <w:numPr>
+                <w:ilvl w:val="0"/>
+                <w:numId w:val="19"/>
+              </w:numPr>
+              <w:ind w:left="456" w:hanging="142"/>
+            </w:pPr>
+            <w:r>
+              <w:t>Vehicle overturned (no collision)</w:t>
+            </w:r>
+          </w:p>
+        </w:tc>
+        <w:tc>
+          <w:tcPr>
+            <w:tcW w:w="3260" w:type="dxa"/>
+          </w:tcPr>
+          <w:p>
+            <w:pPr>
+              <w:pStyle w:val="ListParagraph"/>
+              <w:numPr>
+                <w:ilvl w:val="0"/>
+                <w:numId w:val="18"/>
+              </w:numPr>
+              <w:ind w:left="276" w:hanging="302"/>
+            </w:pPr>
+            <w:r>
+              <w:lastRenderedPageBreak/>
+              <w:t>A table showing all the records within the specified period that contains the keyword</w:t>
+            </w:r>
+          </w:p>
+        </w:tc>
+      </w:tr>
+      <w:tr>
+        <w:tc>
+          <w:tcPr>
+            <w:tcW w:w="328" w:type="dxa"/>
+          </w:tcPr>
+          <w:p>
+            <w:pPr>
+              <w:jc w:val="both"/>
+            </w:pPr>
+            <w:r>
+              <w:t>4</w:t>
+            </w:r>
+          </w:p>
+        </w:tc>
+        <w:tc>
+          <w:tcPr>
+            <w:tcW w:w="2361" w:type="dxa"/>
+          </w:tcPr>
+          <w:p>
+            <w:r>
+              <w:t>Allow the user to analy</w:t>
+            </w:r>
+            <w:r>
+              <w:t>s</w:t>
+            </w:r>
+            <w:r>
+              <w:t>e the impact of alcohol in accidents – i.e.</w:t>
+            </w:r>
+            <w:r>
+              <w:t>,</w:t>
+            </w:r>
+            <w:r>
+              <w:t xml:space="preserve"> trends over time, accident types involving alcohol, etc.</w:t>
+            </w:r>
+          </w:p>
+        </w:tc>
+        <w:tc>
+          <w:tcPr>
+            <w:tcW w:w="3827" w:type="dxa"/>
+          </w:tcPr>
+          <w:p>
+            <w:pPr>
+              <w:pStyle w:val="ListParagraph"/>
+              <w:numPr>
+                <w:ilvl w:val="0"/>
+                <w:numId w:val="18"/>
+              </w:numPr>
+              <w:ind w:left="317" w:hanging="261"/>
+            </w:pPr>
+            <w:r>
+              <w:t>A filter that will allow users to choose start date and end date using the attribute, ACCIDENT_DATE</w:t>
+            </w:r>
+          </w:p>
+          <w:p>
+            <w:pPr>
+              <w:pStyle w:val="ListParagraph"/>
+              <w:numPr>
+                <w:ilvl w:val="0"/>
+                <w:numId w:val="18"/>
+              </w:numPr>
+              <w:ind w:left="317" w:hanging="261"/>
+            </w:pPr>
+            <w:r>
+              <w:t>A filter that will allow users to show the number of accidents using the attribute ACCIDENT_NO, that are ALCOHOL_RELATED.</w:t>
+            </w:r>
+          </w:p>
+          <w:p>
+            <w:pPr>
+              <w:pStyle w:val="ListParagraph"/>
+              <w:numPr>
+                <w:ilvl w:val="0"/>
+                <w:numId w:val="18"/>
+              </w:numPr>
+              <w:ind w:left="317" w:hanging="261"/>
+            </w:pPr>
+            <w:r>
+              <w:t>A filter that will allow the members to choose one of the following attributes to be included in the analysis:</w:t>
+            </w:r>
+          </w:p>
+          <w:p>
+            <w:pPr>
+              <w:pStyle w:val="ListParagraph"/>
+              <w:numPr>
+                <w:ilvl w:val="0"/>
+                <w:numId w:val="19"/>
+              </w:numPr>
+              <w:ind w:left="456" w:hanging="142"/>
+            </w:pPr>
+            <w:r>
+              <w:t>DAY_OF_WEEK</w:t>
+            </w:r>
+          </w:p>
+          <w:p>
+            <w:pPr>
+              <w:pStyle w:val="ListParagraph"/>
+              <w:numPr>
+                <w:ilvl w:val="0"/>
+                <w:numId w:val="19"/>
+              </w:numPr>
+              <w:ind w:left="456" w:hanging="142"/>
+            </w:pPr>
+            <w:r>
+              <w:t>HIT_RUN_FLAG</w:t>
+            </w:r>
+          </w:p>
+          <w:p>
+            <w:pPr>
+              <w:pStyle w:val="ListParagraph"/>
+              <w:numPr>
+                <w:ilvl w:val="0"/>
+                <w:numId w:val="19"/>
+              </w:numPr>
+              <w:ind w:left="456" w:hanging="142"/>
+            </w:pPr>
+            <w:r>
+              <w:t>POLICE_ATTEND</w:t>
+            </w:r>
+          </w:p>
+          <w:p>
+            <w:pPr>
+              <w:pStyle w:val="ListParagraph"/>
+              <w:numPr>
+                <w:ilvl w:val="0"/>
+                <w:numId w:val="19"/>
+              </w:numPr>
+              <w:ind w:left="456" w:hanging="142"/>
+            </w:pPr>
+            <w:r>
+              <w:t>LIGHT_CONDITION</w:t>
+            </w:r>
+          </w:p>
+          <w:p>
+            <w:pPr>
+              <w:pStyle w:val="ListParagraph"/>
+              <w:numPr>
+                <w:ilvl w:val="0"/>
+                <w:numId w:val="19"/>
+              </w:numPr>
+              <w:ind w:left="456" w:hanging="142"/>
+            </w:pPr>
+            <w:r>
+              <w:t>SPEED_ZONE</w:t>
+            </w:r>
+          </w:p>
+          <w:p>
+            <w:pPr>
+              <w:pStyle w:val="ListParagraph"/>
+              <w:numPr>
+                <w:ilvl w:val="0"/>
+                <w:numId w:val="19"/>
+              </w:numPr>
+              <w:ind w:left="456" w:hanging="142"/>
+            </w:pPr>
+            <w:r>
+              <w:t>ROAD_GEOMETRY</w:t>
+            </w:r>
+          </w:p>
+          <w:p>
+            <w:pPr>
+              <w:pStyle w:val="ListParagraph"/>
+              <w:numPr>
+                <w:ilvl w:val="0"/>
+                <w:numId w:val="19"/>
+              </w:numPr>
+              <w:ind w:left="456" w:hanging="142"/>
+            </w:pPr>
+            <w:r>
+              <w:t>RMA</w:t>
+            </w:r>
+          </w:p>
+          <w:p>
+            <w:pPr>
+              <w:pStyle w:val="ListParagraph"/>
+              <w:numPr>
+                <w:ilvl w:val="0"/>
+                <w:numId w:val="19"/>
+              </w:numPr>
+              <w:ind w:left="456" w:hanging="142"/>
+            </w:pPr>
+            <w:r>
+              <w:t>ACCIDENT_TYPE</w:t>
+            </w:r>
+          </w:p>
+          <w:p>
+            <w:pPr>
+              <w:pStyle w:val="ListParagraph"/>
+              <w:numPr>
+                <w:ilvl w:val="0"/>
+                <w:numId w:val="19"/>
+              </w:numPr>
+              <w:ind w:left="456" w:hanging="142"/>
+            </w:pPr>
+            <w:r>
+              <w:t>RUN_OFF_ROAD</w:t>
+            </w:r>
+          </w:p>
+          <w:p>
+            <w:pPr>
+              <w:pStyle w:val="ListParagraph"/>
+              <w:numPr>
+                <w:ilvl w:val="0"/>
+                <w:numId w:val="19"/>
+              </w:numPr>
+              <w:ind w:left="456" w:hanging="142"/>
+            </w:pPr>
+            <w:r>
+              <w:t>SEVERITY</w:t>
+            </w:r>
+          </w:p>
+          <w:p>
+            <w:pPr>
+              <w:pStyle w:val="ListParagraph"/>
+              <w:numPr>
+                <w:ilvl w:val="0"/>
+                <w:numId w:val="19"/>
+              </w:numPr>
+              <w:ind w:left="456" w:hanging="142"/>
+            </w:pPr>
+            <w:r>
+              <w:t>DEG_URBAN_NAME</w:t>
+            </w:r>
+          </w:p>
+          <w:p>
+            <w:pPr>
+              <w:pStyle w:val="ListParagraph"/>
+              <w:numPr>
+                <w:ilvl w:val="0"/>
+                <w:numId w:val="19"/>
+              </w:numPr>
+              <w:ind w:left="456" w:hanging="142"/>
+            </w:pPr>
+            <w:r>
+              <w:t>STAT_DIV_NAME</w:t>
+            </w:r>
+          </w:p>
+          <w:p>
+            <w:pPr>
+              <w:pStyle w:val="ListParagraph"/>
+              <w:numPr>
+                <w:ilvl w:val="0"/>
+                <w:numId w:val="19"/>
+              </w:numPr>
+              <w:ind w:left="456" w:hanging="142"/>
+            </w:pPr>
+            <w:r>
+              <w:t>REGION_NAME</w:t>
+            </w:r>
+          </w:p>
+          <w:p>
+            <w:pPr>
+              <w:pStyle w:val="ListParagraph"/>
+              <w:numPr>
+                <w:ilvl w:val="0"/>
+                <w:numId w:val="18"/>
+              </w:numPr>
+              <w:ind w:left="317" w:hanging="261"/>
+            </w:pPr>
+            <w:r>
+              <w:t>A filter that will allow the user to choose specific data values from the chosen attribute to be included in the analysis (see next table)</w:t>
+            </w:r>
+          </w:p>
+        </w:tc>
+        <w:tc>
+          <w:tcPr>
+            <w:tcW w:w="3260" w:type="dxa"/>
+          </w:tcPr>
+          <w:p>
+            <w:pPr>
+              <w:pStyle w:val="ListParagraph"/>
+              <w:numPr>
+                <w:ilvl w:val="0"/>
+                <w:numId w:val="18"/>
+              </w:numPr>
+              <w:ind w:left="276" w:hanging="302"/>
+            </w:pPr>
+            <w:r>
+              <w:t>A bar graph showing the chosen attribute’s values on the x-axis, and the number of alcohol-related accidents on the y-axis, based on the given period.</w:t>
+            </w:r>
+          </w:p>
+          <w:p>
+            <w:pPr>
+              <w:pStyle w:val="ListParagraph"/>
+              <w:numPr>
+                <w:ilvl w:val="0"/>
+                <w:numId w:val="18"/>
+              </w:numPr>
+              <w:ind w:left="276" w:hanging="302"/>
+            </w:pPr>
+            <w:r>
+              <w:t>A pie chart showing the number of alcohol-related accidents across the chosen attribute’s values, together with corresponding percentages.</w:t>
+            </w:r>
+          </w:p>
+        </w:tc>
+      </w:tr>
+      <w:tr>
+        <w:tc>
+          <w:tcPr>
+            <w:tcW w:w="328" w:type="dxa"/>
+          </w:tcPr>
+          <w:p>
+            <w:pPr>
+              <w:jc w:val="both"/>
+            </w:pPr>
+            <w:r>
+              <w:t>5</w:t>
+            </w:r>
+          </w:p>
+        </w:tc>
+        <w:tc>
+          <w:tcPr>
+            <w:tcW w:w="2361" w:type="dxa"/>
+          </w:tcPr>
+          <w:p>
+            <w:r>
+              <w:t xml:space="preserve">For a user-selected period, produce a chart to show the number of accidents </w:t>
+            </w:r>
+            <w:r>
+              <w:t>by road user, i.e., bicyclist, passenger, driver, pedestrian, pillion, motorist, unknown.</w:t>
+            </w:r>
+          </w:p>
+        </w:tc>
+        <w:tc>
+          <w:tcPr>
+            <w:tcW w:w="3827" w:type="dxa"/>
+          </w:tcPr>
+          <w:p>
+            <w:pPr>
+              <w:pStyle w:val="ListParagraph"/>
+              <w:numPr>
+                <w:ilvl w:val="0"/>
+                <w:numId w:val="18"/>
+              </w:numPr>
+              <w:ind w:left="317" w:hanging="261"/>
+            </w:pPr>
+            <w:r>
+              <w:t>A filter that will allow users to choose start date and end date using the attribute, ACCIDENT_DATE</w:t>
+            </w:r>
+          </w:p>
+          <w:p>
+            <w:pPr>
+              <w:pStyle w:val="ListParagraph"/>
+              <w:numPr>
+                <w:ilvl w:val="0"/>
+                <w:numId w:val="18"/>
+              </w:numPr>
+              <w:ind w:left="317" w:hanging="261"/>
+            </w:pPr>
+            <w:r>
+              <w:t>Count of accidents using the attribute ACCIDENT_NO, based on the following attributes (road users):</w:t>
+            </w:r>
+          </w:p>
+          <w:p>
+            <w:pPr>
+              <w:pStyle w:val="ListParagraph"/>
+              <w:numPr>
+                <w:ilvl w:val="0"/>
+                <w:numId w:val="19"/>
+              </w:numPr>
+              <w:ind w:left="456" w:hanging="142"/>
+            </w:pPr>
+            <w:r>
+              <w:t>BICYCLIST</w:t>
+            </w:r>
+          </w:p>
+          <w:p>
+            <w:pPr>
+              <w:pStyle w:val="ListParagraph"/>
+              <w:numPr>
+                <w:ilvl w:val="0"/>
+                <w:numId w:val="19"/>
+              </w:numPr>
+              <w:ind w:left="456" w:hanging="142"/>
+            </w:pPr>
+            <w:r>
+              <w:t>PASSENGER</w:t>
+            </w:r>
+          </w:p>
+          <w:p>
+            <w:pPr>
+              <w:pStyle w:val="ListParagraph"/>
+              <w:numPr>
+                <w:ilvl w:val="0"/>
+                <w:numId w:val="19"/>
+              </w:numPr>
+              <w:ind w:left="456" w:hanging="142"/>
+            </w:pPr>
+            <w:r>
+              <w:t>DRIVER</w:t>
+            </w:r>
+          </w:p>
+          <w:p>
+            <w:pPr>
+              <w:pStyle w:val="ListParagraph"/>
+              <w:numPr>
+                <w:ilvl w:val="0"/>
+                <w:numId w:val="19"/>
+              </w:numPr>
+              <w:ind w:left="456" w:hanging="142"/>
+            </w:pPr>
+            <w:r>
+              <w:t>PEDESTRIAN</w:t>
+            </w:r>
+          </w:p>
+          <w:p>
+            <w:pPr>
+              <w:pStyle w:val="ListParagraph"/>
+              <w:numPr>
+                <w:ilvl w:val="0"/>
+                <w:numId w:val="19"/>
+              </w:numPr>
+              <w:ind w:left="456" w:hanging="142"/>
+            </w:pPr>
+            <w:r>
+              <w:t>PILLION</w:t>
+            </w:r>
+          </w:p>
+          <w:p>
+            <w:pPr>
+              <w:pStyle w:val="ListParagraph"/>
+              <w:numPr>
+                <w:ilvl w:val="0"/>
+                <w:numId w:val="19"/>
+              </w:numPr>
+              <w:ind w:left="456" w:hanging="142"/>
+            </w:pPr>
+            <w:r>
+              <w:t>MOTORIST</w:t>
+            </w:r>
+          </w:p>
+          <w:p>
+            <w:pPr>
+              <w:pStyle w:val="ListParagraph"/>
+              <w:numPr>
+                <w:ilvl w:val="0"/>
+                <w:numId w:val="19"/>
+              </w:numPr>
+              <w:ind w:left="456" w:hanging="142"/>
+            </w:pPr>
+            <w:r>
+              <w:t>UNKNOWN</w:t>
+            </w:r>
+          </w:p>
+          <w:p/>
+        </w:tc>
+        <w:tc>
+          <w:tcPr>
+            <w:tcW w:w="3260" w:type="dxa"/>
+          </w:tcPr>
+          <w:p>
+            <w:pPr>
+              <w:pStyle w:val="ListParagraph"/>
+              <w:numPr>
+                <w:ilvl w:val="0"/>
+                <w:numId w:val="18"/>
+              </w:numPr>
+              <w:ind w:left="276" w:hanging="302"/>
+            </w:pPr>
+            <w:r>
+              <w:t>A bar graph showing the attributes on the x-axis, and the number of accidents on the y-axis, based on the given period.</w:t>
+            </w:r>
+          </w:p>
+          <w:p>
+            <w:pPr>
+              <w:pStyle w:val="ListParagraph"/>
+              <w:numPr>
+                <w:ilvl w:val="0"/>
+                <w:numId w:val="18"/>
+              </w:numPr>
+              <w:ind w:left="276" w:hanging="302"/>
+            </w:pPr>
+            <w:r>
+              <w:t>A pie chart showing the number of accidents for each road user, together with corresponding percentages</w:t>
+            </w:r>
+          </w:p>
+        </w:tc>
+      </w:tr>
+    </w:tbl>
+    <w:p>
+      <w:pPr>
+        <w:jc w:val="both"/>
+      </w:pPr>
+    </w:p>
+    <w:p>
+      <w:pPr>
+        <w:jc w:val="both"/>
+      </w:pPr>
+      <w:r>
+        <w:lastRenderedPageBreak/>
+        <w:t>To further clarify, only 25 out of the 63 columns will be utilised, which should cover the functional requirements, as well, additional functions that may be useful to the analysis:</w:t>
+      </w:r>
+    </w:p>
+    <w:tbl>
+      <w:tblPr>
+        <w:tblStyle w:val="TableGrid"/>
+        <w:tblW w:w="9776" w:type="dxa"/>
+        <w:tblLook w:val="04A0" w:firstRow="1" w:lastRow="0" w:firstColumn="1" w:lastColumn="0" w:noHBand="0" w:noVBand="1"/>
+      </w:tblPr>
+      <w:tblGrid>
+        <w:gridCol w:w="2096"/>
+        <w:gridCol w:w="7680"/>
+      </w:tblGrid>
+      <w:tr>
+        <w:trPr>
+          <w:tblHeader/>
+        </w:trPr>
+        <w:tc>
+          <w:tcPr>
+            <w:tcW w:w="2096" w:type="dxa"/>
+            <w:shd w:val="clear" w:color="auto" w:fill="253356" w:themeFill="accent1" w:themeFillShade="80"/>
+          </w:tcPr>
+          <w:p>
+            <w:pPr>
+              <w:rPr>
+                <w:b/>
+                <w:bCs/>
+              </w:rPr>
+            </w:pPr>
+            <w:r>
+              <w:rPr>
+                <w:b/>
+                <w:bCs/>
+              </w:rPr>
+              <w:t>DATA MEMBER</w:t>
+            </w:r>
+            <w:r>
+              <w:rPr>
+                <w:b/>
+                <w:bCs/>
+              </w:rPr>
+              <w:t xml:space="preserve"> / ATTRIBUTES / COLUMN HEADERS</w:t>
+            </w:r>
+          </w:p>
+        </w:tc>
+        <w:tc>
+          <w:tcPr>
+            <w:tcW w:w="7680" w:type="dxa"/>
+            <w:shd w:val="clear" w:color="auto" w:fill="253356" w:themeFill="accent1" w:themeFillShade="80"/>
+          </w:tcPr>
+          <w:p>
+            <w:pPr>
+              <w:rPr>
+                <w:b/>
+                <w:bCs/>
+              </w:rPr>
+            </w:pPr>
+            <w:r>
+              <w:rPr>
+                <w:b/>
+                <w:bCs/>
+              </w:rPr>
+              <w:t>DATA VALUE</w:t>
+            </w:r>
+          </w:p>
+        </w:tc>
+      </w:tr>
+      <w:tr>
+        <w:tc>
+          <w:tcPr>
+            <w:tcW w:w="2096" w:type="dxa"/>
+          </w:tcPr>
+          <w:p>
+            <w:r>
+              <w:t>ACCIDENT_NO</w:t>
+            </w:r>
+          </w:p>
+        </w:tc>
+        <w:tc>
+          <w:tcPr>
+            <w:tcW w:w="7680" w:type="dxa"/>
+          </w:tcPr>
+          <w:p>
+            <w:r>
+              <w:t xml:space="preserve">This acts as the primary key of the table, thereby making its value unique for each record. The string is composed of 12 alphanumeric characters, which starts with a capital T, followed by the year of the accident, and a 7-digit number, e.g., </w:t>
+            </w:r>
+            <w:r>
+              <w:t>T20130013732</w:t>
+            </w:r>
+          </w:p>
+        </w:tc>
+      </w:tr>
+      <w:tr>
+        <w:tc>
+          <w:tcPr>
+            <w:tcW w:w="2096" w:type="dxa"/>
+          </w:tcPr>
+          <w:p>
+            <w:r>
+              <w:t>ACCIDENT_DATE</w:t>
+            </w:r>
+          </w:p>
+        </w:tc>
+        <w:tc>
+          <w:tcPr>
+            <w:tcW w:w="7680" w:type="dxa"/>
+          </w:tcPr>
+          <w:p>
+            <w:r>
+              <w:t xml:space="preserve">Format of D/MM/YYYY starting from 1/07/2013 </w:t>
+            </w:r>
+            <w:proofErr w:type="gramStart"/>
+            <w:r>
+              <w:t>to  21</w:t>
+            </w:r>
+            <w:proofErr w:type="gramEnd"/>
+            <w:r>
+              <w:t>/03/2019</w:t>
+            </w:r>
+          </w:p>
+        </w:tc>
+      </w:tr>
+      <w:tr>
+        <w:tc>
+          <w:tcPr>
+            <w:tcW w:w="2096" w:type="dxa"/>
+          </w:tcPr>
+          <w:p>
+            <w:r>
+              <w:t>ACCIDENT_TIME</w:t>
+            </w:r>
+          </w:p>
+        </w:tc>
+        <w:tc>
+          <w:tcPr>
+            <w:tcW w:w="7680" w:type="dxa"/>
+          </w:tcPr>
+          <w:p>
+            <w:r>
+              <w:t xml:space="preserve">The values are presented in minute intervals within a 24-hour period. It is a string with the format of </w:t>
+            </w:r>
+            <w:proofErr w:type="gramStart"/>
+            <w:r>
+              <w:t>hh.mm.ss</w:t>
+            </w:r>
+            <w:proofErr w:type="gramEnd"/>
+            <w:r>
+              <w:t>, i.e., 00.00.00, 00.01.00, 00.002.00 and so on until 23.59.00</w:t>
+            </w:r>
+          </w:p>
+        </w:tc>
+      </w:tr>
+      <w:tr>
+        <w:tc>
+          <w:tcPr>
+            <w:tcW w:w="2096" w:type="dxa"/>
+          </w:tcPr>
+          <w:p>
+            <w:r>
+              <w:t>DAY_OF_WEEK</w:t>
+            </w:r>
+          </w:p>
+        </w:tc>
+        <w:tc>
+          <w:tcPr>
+            <w:tcW w:w="7680" w:type="dxa"/>
+          </w:tcPr>
+          <w:p>
+            <w:r>
+              <w:t>String of each day of the week:</w:t>
+            </w:r>
+          </w:p>
+          <w:p>
+            <w:pPr>
+              <w:ind w:left="207"/>
+            </w:pPr>
+            <w:r>
+              <w:t>Monday</w:t>
+            </w:r>
+          </w:p>
+          <w:p>
+            <w:pPr>
+              <w:ind w:left="207"/>
+            </w:pPr>
+            <w:r>
+              <w:t>Tuesday</w:t>
+            </w:r>
+          </w:p>
+          <w:p>
+            <w:pPr>
+              <w:ind w:left="207"/>
+            </w:pPr>
+            <w:r>
+              <w:t>Wednesday</w:t>
+            </w:r>
+          </w:p>
+          <w:p>
+            <w:pPr>
+              <w:ind w:left="207"/>
+            </w:pPr>
+            <w:r>
+              <w:t>Thursday</w:t>
+            </w:r>
+          </w:p>
+          <w:p>
+            <w:pPr>
+              <w:ind w:left="207"/>
+            </w:pPr>
+            <w:r>
+              <w:t>Friday</w:t>
+            </w:r>
+          </w:p>
+          <w:p>
+            <w:pPr>
+              <w:ind w:left="207"/>
+            </w:pPr>
+            <w:r>
+              <w:t>Saturday</w:t>
+            </w:r>
+          </w:p>
+          <w:p>
+            <w:pPr>
+              <w:ind w:left="207"/>
+            </w:pPr>
+            <w:r>
+              <w:t>Sunday</w:t>
+            </w:r>
+          </w:p>
+        </w:tc>
+      </w:tr>
+      <w:tr>
+        <w:tc>
+          <w:tcPr>
+            <w:tcW w:w="2096" w:type="dxa"/>
+          </w:tcPr>
+          <w:p>
+            <w:r>
+              <w:t>ALCOHOL_RELATED</w:t>
+            </w:r>
+          </w:p>
+        </w:tc>
+        <w:tc>
+          <w:tcPr>
+            <w:tcW w:w="7680" w:type="dxa"/>
+          </w:tcPr>
+          <w:p>
+            <w:r>
+              <w:t xml:space="preserve">String of either </w:t>
+            </w:r>
+            <w:r>
+              <w:rPr>
+                <w:b/>
+                <w:bCs/>
+              </w:rPr>
+              <w:t>No</w:t>
+            </w:r>
+            <w:r>
+              <w:t xml:space="preserve"> or </w:t>
+            </w:r>
+            <w:r>
+              <w:rPr>
+                <w:b/>
+                <w:bCs/>
+              </w:rPr>
+              <w:t>Yes</w:t>
+            </w:r>
+          </w:p>
+        </w:tc>
+      </w:tr>
+      <w:tr>
+        <w:tc>
+          <w:tcPr>
+            <w:tcW w:w="2096" w:type="dxa"/>
+          </w:tcPr>
+          <w:p>
+            <w:r>
+              <w:t>HIT_RUN_FLAG</w:t>
+            </w:r>
+          </w:p>
+        </w:tc>
+        <w:tc>
+          <w:tcPr>
+            <w:tcW w:w="7680" w:type="dxa"/>
+          </w:tcPr>
+          <w:p>
+            <w:r>
+              <w:t xml:space="preserve">String of either </w:t>
+            </w:r>
+            <w:r>
+              <w:rPr>
+                <w:b/>
+                <w:bCs/>
+              </w:rPr>
+              <w:t>No</w:t>
+            </w:r>
+            <w:r>
+              <w:t xml:space="preserve">, </w:t>
+            </w:r>
+            <w:r>
+              <w:rPr>
+                <w:b/>
+                <w:bCs/>
+              </w:rPr>
+              <w:t>Not known</w:t>
+            </w:r>
+            <w:r>
+              <w:t xml:space="preserve">, or </w:t>
+            </w:r>
+            <w:proofErr w:type="gramStart"/>
+            <w:r>
+              <w:rPr>
+                <w:b/>
+                <w:bCs/>
+              </w:rPr>
+              <w:t>Yes</w:t>
+            </w:r>
+            <w:proofErr w:type="gramEnd"/>
+          </w:p>
+        </w:tc>
+      </w:tr>
+      <w:tr>
+        <w:tc>
+          <w:tcPr>
+            <w:tcW w:w="2096" w:type="dxa"/>
+          </w:tcPr>
+          <w:p>
+            <w:r>
+              <w:t>POLICE_ATTEND</w:t>
+            </w:r>
+          </w:p>
+        </w:tc>
+        <w:tc>
+          <w:tcPr>
+            <w:tcW w:w="7680" w:type="dxa"/>
+          </w:tcPr>
+          <w:p>
+            <w:r>
+              <w:t xml:space="preserve">String of either </w:t>
+            </w:r>
+            <w:r>
+              <w:rPr>
+                <w:b/>
+                <w:bCs/>
+              </w:rPr>
+              <w:t>No</w:t>
+            </w:r>
+            <w:r>
+              <w:t xml:space="preserve"> or </w:t>
+            </w:r>
+            <w:r>
+              <w:rPr>
+                <w:b/>
+                <w:bCs/>
+              </w:rPr>
+              <w:t>Yes</w:t>
+            </w:r>
+          </w:p>
+        </w:tc>
+      </w:tr>
+      <w:tr>
+        <w:tc>
+          <w:tcPr>
+            <w:tcW w:w="2096" w:type="dxa"/>
+          </w:tcPr>
+          <w:p>
+            <w:r>
+              <w:t>LIGHT_CONDITION</w:t>
+            </w:r>
+          </w:p>
+        </w:tc>
+        <w:tc>
+          <w:tcPr>
+            <w:tcW w:w="7680" w:type="dxa"/>
+          </w:tcPr>
+          <w:p>
+            <w:r>
+              <w:t>String of either one of the following:</w:t>
+            </w:r>
+          </w:p>
+          <w:p>
+            <w:pPr>
+              <w:ind w:left="207"/>
+            </w:pPr>
+            <w:r>
+              <w:t xml:space="preserve">Dark No </w:t>
+            </w:r>
+            <w:proofErr w:type="gramStart"/>
+            <w:r>
+              <w:t>street lights</w:t>
+            </w:r>
+            <w:proofErr w:type="gramEnd"/>
+          </w:p>
+          <w:p>
+            <w:pPr>
+              <w:ind w:left="207"/>
+            </w:pPr>
+            <w:r>
+              <w:t>Dark Street lights off</w:t>
+            </w:r>
+          </w:p>
+          <w:p>
+            <w:pPr>
+              <w:ind w:left="207"/>
+            </w:pPr>
+            <w:r>
+              <w:t>Dark Street lights on</w:t>
+            </w:r>
+          </w:p>
+          <w:p>
+            <w:pPr>
+              <w:ind w:left="207"/>
+            </w:pPr>
+            <w:r>
+              <w:t>Dark Street lights unknown</w:t>
+            </w:r>
+          </w:p>
+          <w:p>
+            <w:pPr>
+              <w:ind w:left="207"/>
+            </w:pPr>
+            <w:r>
+              <w:t>Day</w:t>
+            </w:r>
+          </w:p>
+          <w:p>
+            <w:pPr>
+              <w:ind w:left="207"/>
+            </w:pPr>
+            <w:r>
+              <w:t>Dusk/Dawn</w:t>
+            </w:r>
+          </w:p>
+          <w:p>
+            <w:pPr>
+              <w:ind w:left="207"/>
+            </w:pPr>
+            <w:r>
+              <w:t>Unk.</w:t>
+            </w:r>
+          </w:p>
+        </w:tc>
+      </w:tr>
+      <w:tr>
+        <w:tc>
+          <w:tcPr>
+            <w:tcW w:w="2096" w:type="dxa"/>
+          </w:tcPr>
+          <w:p>
+            <w:r>
+              <w:t>SPEED_ZONE</w:t>
+            </w:r>
+          </w:p>
+        </w:tc>
+        <w:tc>
+          <w:tcPr>
+            <w:tcW w:w="7680" w:type="dxa"/>
+          </w:tcPr>
+          <w:p>
+            <w:r>
+              <w:t>String of either one of the following:</w:t>
+            </w:r>
+          </w:p>
+          <w:p>
+            <w:pPr>
+              <w:spacing w:after="0" w:line="240" w:lineRule="auto"/>
+              <w:ind w:left="207"/>
+            </w:pPr>
+            <w:r>
+              <w:t>30km/hr</w:t>
+            </w:r>
+          </w:p>
+          <w:p>
+            <w:pPr>
+              <w:spacing w:after="0" w:line="240" w:lineRule="auto"/>
+              <w:ind w:left="207"/>
+            </w:pPr>
+            <w:r>
+              <w:t>40 km/hr</w:t>
+            </w:r>
+          </w:p>
+          <w:p>
+            <w:pPr>
+              <w:spacing w:after="0" w:line="240" w:lineRule="auto"/>
+              <w:ind w:left="207"/>
+            </w:pPr>
+            <w:r>
+              <w:t>50 km/hr</w:t>
+            </w:r>
+          </w:p>
+          <w:p>
+            <w:pPr>
+              <w:spacing w:after="0" w:line="240" w:lineRule="auto"/>
+              <w:ind w:left="207"/>
+            </w:pPr>
+            <w:r>
+              <w:t>60 km/hr</w:t>
+            </w:r>
+          </w:p>
+          <w:p>
+            <w:pPr>
+              <w:spacing w:after="0" w:line="240" w:lineRule="auto"/>
+              <w:ind w:left="207"/>
+            </w:pPr>
+            <w:r>
+              <w:t>70 km/hr</w:t>
+            </w:r>
+          </w:p>
+          <w:p>
+            <w:pPr>
+              <w:spacing w:after="0" w:line="240" w:lineRule="auto"/>
+              <w:ind w:left="207"/>
+            </w:pPr>
+            <w:r>
+              <w:t>75 km/hr</w:t>
+            </w:r>
+          </w:p>
+          <w:p>
+            <w:pPr>
+              <w:spacing w:after="0" w:line="240" w:lineRule="auto"/>
+              <w:ind w:left="207"/>
+            </w:pPr>
+            <w:r>
+              <w:t>80 km/hr</w:t>
+            </w:r>
+          </w:p>
+          <w:p>
+            <w:pPr>
+              <w:spacing w:after="0" w:line="240" w:lineRule="auto"/>
+              <w:ind w:left="207"/>
+            </w:pPr>
+            <w:r>
+              <w:t>90 km/hr</w:t>
+            </w:r>
+          </w:p>
+          <w:p>
+            <w:pPr>
+              <w:spacing w:after="0" w:line="240" w:lineRule="auto"/>
+              <w:ind w:left="207"/>
+            </w:pPr>
+            <w:r>
+              <w:t>110 km/hr</w:t>
+            </w:r>
+          </w:p>
+          <w:p>
+            <w:pPr>
+              <w:spacing w:after="0" w:line="240" w:lineRule="auto"/>
+              <w:ind w:left="207"/>
+            </w:pPr>
+            <w:r>
+              <w:t>100 km/hr</w:t>
+            </w:r>
+          </w:p>
+          <w:p>
+            <w:pPr>
+              <w:spacing w:after="0" w:line="240" w:lineRule="auto"/>
+              <w:ind w:left="207"/>
+            </w:pPr>
+            <w:r>
+              <w:t>Camping grounds or off road</w:t>
+            </w:r>
+          </w:p>
+          <w:p>
+            <w:pPr>
+              <w:spacing w:after="0" w:line="240" w:lineRule="auto"/>
+              <w:ind w:left="207"/>
+            </w:pPr>
+            <w:r>
+              <w:t>Not known</w:t>
+            </w:r>
+          </w:p>
+          <w:p>
+            <w:pPr>
+              <w:ind w:left="207"/>
+            </w:pPr>
+            <w:r>
+              <w:t>Other speed limit</w:t>
+            </w:r>
+          </w:p>
+        </w:tc>
+      </w:tr>
+      <w:tr>
+        <w:tc>
+          <w:tcPr>
+            <w:tcW w:w="2096" w:type="dxa"/>
+          </w:tcPr>
+          <w:p>
+            <w:r>
+              <w:t>ROAD_GEOMETRY</w:t>
+            </w:r>
+          </w:p>
+        </w:tc>
+        <w:tc>
+          <w:tcPr>
+            <w:tcW w:w="7680" w:type="dxa"/>
+          </w:tcPr>
+          <w:p>
+            <w:r>
+              <w:t>String of either one of the following:</w:t>
+            </w:r>
+          </w:p>
+          <w:p>
+            <w:pPr>
+              <w:spacing w:after="0" w:line="240" w:lineRule="auto"/>
+              <w:ind w:left="207"/>
+            </w:pPr>
+            <w:r>
+              <w:t>Cross intersection</w:t>
+            </w:r>
+          </w:p>
+          <w:p>
+            <w:pPr>
+              <w:spacing w:after="0" w:line="240" w:lineRule="auto"/>
+              <w:ind w:left="207"/>
+            </w:pPr>
+            <w:r>
+              <w:t>Dead end</w:t>
+            </w:r>
+          </w:p>
+          <w:p>
+            <w:pPr>
+              <w:spacing w:after="0" w:line="240" w:lineRule="auto"/>
+              <w:ind w:left="207"/>
+            </w:pPr>
+            <w:r>
+              <w:t>Multiple intersection</w:t>
+            </w:r>
+          </w:p>
+          <w:p>
+            <w:pPr>
+              <w:spacing w:after="0" w:line="240" w:lineRule="auto"/>
+              <w:ind w:left="207"/>
+            </w:pPr>
+            <w:r>
+              <w:lastRenderedPageBreak/>
+              <w:t>Not at intersection</w:t>
+            </w:r>
+          </w:p>
+          <w:p>
+            <w:pPr>
+              <w:spacing w:after="0" w:line="240" w:lineRule="auto"/>
+              <w:ind w:left="207"/>
+            </w:pPr>
+            <w:r>
+              <w:t>Private property</w:t>
+            </w:r>
+          </w:p>
+          <w:p>
+            <w:pPr>
+              <w:spacing w:after="0" w:line="240" w:lineRule="auto"/>
+              <w:ind w:left="207"/>
+            </w:pPr>
+            <w:r>
+              <w:t>Road closure</w:t>
+            </w:r>
+          </w:p>
+          <w:p>
+            <w:pPr>
+              <w:spacing w:after="0" w:line="240" w:lineRule="auto"/>
+              <w:ind w:left="207"/>
+            </w:pPr>
+            <w:r>
+              <w:t>T intersection</w:t>
+            </w:r>
+          </w:p>
+          <w:p>
+            <w:pPr>
+              <w:spacing w:after="0" w:line="240" w:lineRule="auto"/>
+              <w:ind w:left="207"/>
+            </w:pPr>
+            <w:r>
+              <w:t>Unknown</w:t>
+            </w:r>
+          </w:p>
+          <w:p>
+            <w:pPr>
+              <w:ind w:left="207"/>
+            </w:pPr>
+            <w:r>
+              <w:t>Y intersection</w:t>
+            </w:r>
+          </w:p>
+        </w:tc>
+      </w:tr>
+      <w:tr>
+        <w:tc>
+          <w:tcPr>
+            <w:tcW w:w="2096" w:type="dxa"/>
+          </w:tcPr>
+          <w:p>
+            <w:r>
+              <w:lastRenderedPageBreak/>
+              <w:t>RMA</w:t>
+            </w:r>
+          </w:p>
+        </w:tc>
+        <w:tc>
+          <w:tcPr>
+            <w:tcW w:w="7680" w:type="dxa"/>
+          </w:tcPr>
+          <w:p>
+            <w:r>
+              <w:t>String of either one of the following:</w:t>
+            </w:r>
+          </w:p>
+          <w:p>
+            <w:pPr>
+              <w:spacing w:after="0" w:line="240" w:lineRule="auto"/>
+              <w:ind w:left="207"/>
+            </w:pPr>
+            <w:r>
+              <w:t>Arterial Highway</w:t>
+            </w:r>
+          </w:p>
+          <w:p>
+            <w:pPr>
+              <w:spacing w:after="0" w:line="240" w:lineRule="auto"/>
+              <w:ind w:left="207"/>
+            </w:pPr>
+            <w:r>
+              <w:t>Arterial Other</w:t>
+            </w:r>
+          </w:p>
+          <w:p>
+            <w:pPr>
+              <w:spacing w:after="0" w:line="240" w:lineRule="auto"/>
+              <w:ind w:left="207"/>
+            </w:pPr>
+            <w:r>
+              <w:t>Freeway</w:t>
+            </w:r>
+          </w:p>
+          <w:p>
+            <w:pPr>
+              <w:spacing w:after="0" w:line="240" w:lineRule="auto"/>
+              <w:ind w:left="207"/>
+            </w:pPr>
+            <w:r>
+              <w:t>Local Road</w:t>
+            </w:r>
+          </w:p>
+          <w:p>
+            <w:pPr>
+              <w:ind w:left="207"/>
+            </w:pPr>
+            <w:proofErr w:type="gramStart"/>
+            <w:r>
+              <w:t>Non Arterial</w:t>
+            </w:r>
+            <w:proofErr w:type="gramEnd"/>
+          </w:p>
+        </w:tc>
+      </w:tr>
+      <w:tr>
+        <w:tc>
+          <w:tcPr>
+            <w:tcW w:w="2096" w:type="dxa"/>
+          </w:tcPr>
+          <w:p>
+            <w:r>
+              <w:t>ACCIDENT_TYPE</w:t>
+            </w:r>
+          </w:p>
+        </w:tc>
+        <w:tc>
+          <w:tcPr>
+            <w:tcW w:w="7680" w:type="dxa"/>
+          </w:tcPr>
+          <w:p>
+            <w:r>
+              <w:t>String of either one of the following:</w:t>
+            </w:r>
+          </w:p>
+          <w:p>
+            <w:pPr>
+              <w:spacing w:after="0" w:line="240" w:lineRule="auto"/>
+              <w:ind w:left="207"/>
+            </w:pPr>
+            <w:r>
+              <w:t>Collision with a fixed object</w:t>
+            </w:r>
+          </w:p>
+          <w:p>
+            <w:pPr>
+              <w:spacing w:after="0" w:line="240" w:lineRule="auto"/>
+              <w:ind w:left="207"/>
+            </w:pPr>
+            <w:r>
+              <w:t>collision with some other object</w:t>
+            </w:r>
+          </w:p>
+          <w:p>
+            <w:pPr>
+              <w:spacing w:after="0" w:line="240" w:lineRule="auto"/>
+              <w:ind w:left="207"/>
+            </w:pPr>
+            <w:r>
+              <w:t>Collision with vehicle</w:t>
+            </w:r>
+          </w:p>
+          <w:p>
+            <w:pPr>
+              <w:spacing w:after="0" w:line="240" w:lineRule="auto"/>
+              <w:ind w:left="207"/>
+            </w:pPr>
+            <w:r>
+              <w:t xml:space="preserve">Fall from or in moving </w:t>
+            </w:r>
+            <w:proofErr w:type="gramStart"/>
+            <w:r>
+              <w:t>vehicle</w:t>
+            </w:r>
+            <w:proofErr w:type="gramEnd"/>
+          </w:p>
+          <w:p>
+            <w:pPr>
+              <w:spacing w:after="0" w:line="240" w:lineRule="auto"/>
+              <w:ind w:left="207"/>
+            </w:pPr>
+            <w:r>
+              <w:t xml:space="preserve">No collision and no object </w:t>
+            </w:r>
+            <w:proofErr w:type="gramStart"/>
+            <w:r>
+              <w:t>struck</w:t>
+            </w:r>
+            <w:proofErr w:type="gramEnd"/>
+          </w:p>
+          <w:p>
+            <w:pPr>
+              <w:spacing w:after="0" w:line="240" w:lineRule="auto"/>
+              <w:ind w:left="207"/>
+            </w:pPr>
+            <w:r>
+              <w:t>Other accident</w:t>
+            </w:r>
+          </w:p>
+          <w:p>
+            <w:pPr>
+              <w:spacing w:after="0" w:line="240" w:lineRule="auto"/>
+              <w:ind w:left="207"/>
+            </w:pPr>
+            <w:r>
+              <w:t xml:space="preserve">Struck </w:t>
+            </w:r>
+            <w:proofErr w:type="gramStart"/>
+            <w:r>
+              <w:t>animal</w:t>
+            </w:r>
+            <w:proofErr w:type="gramEnd"/>
+          </w:p>
+          <w:p>
+            <w:pPr>
+              <w:spacing w:after="0" w:line="240" w:lineRule="auto"/>
+              <w:ind w:left="207"/>
+            </w:pPr>
+            <w:r>
+              <w:t>Struck Pedestrian</w:t>
+            </w:r>
+          </w:p>
+          <w:p>
+            <w:pPr>
+              <w:ind w:left="207"/>
+            </w:pPr>
+            <w:r>
+              <w:t>Vehicle overturned (no collision)</w:t>
+            </w:r>
+          </w:p>
+        </w:tc>
+      </w:tr>
+      <w:tr>
+        <w:tc>
+          <w:tcPr>
+            <w:tcW w:w="2096" w:type="dxa"/>
+          </w:tcPr>
+          <w:p>
+            <w:r>
+              <w:t>SEVERITY</w:t>
+            </w:r>
+          </w:p>
+        </w:tc>
+        <w:tc>
+          <w:tcPr>
+            <w:tcW w:w="7680" w:type="dxa"/>
+          </w:tcPr>
+          <w:p>
+            <w:r>
+              <w:t>String of either one of the following:</w:t>
+            </w:r>
+          </w:p>
+          <w:p>
+            <w:pPr>
+              <w:spacing w:after="0" w:line="240" w:lineRule="auto"/>
+              <w:ind w:left="207"/>
+            </w:pPr>
+            <w:r>
+              <w:t>Fatal accident</w:t>
+            </w:r>
+          </w:p>
+          <w:p>
+            <w:pPr>
+              <w:spacing w:after="0" w:line="240" w:lineRule="auto"/>
+              <w:ind w:left="207"/>
+            </w:pPr>
+            <w:r>
+              <w:t>Non injury accident</w:t>
+            </w:r>
+          </w:p>
+          <w:p>
+            <w:pPr>
+              <w:spacing w:after="0" w:line="240" w:lineRule="auto"/>
+              <w:ind w:left="207"/>
+            </w:pPr>
+            <w:r>
+              <w:t>Other injury accident</w:t>
+            </w:r>
+          </w:p>
+          <w:p>
+            <w:pPr>
+              <w:ind w:left="207"/>
+            </w:pPr>
+            <w:r>
+              <w:t>Serious injury accident</w:t>
+            </w:r>
+          </w:p>
+        </w:tc>
+      </w:tr>
+      <w:tr>
+        <w:tc>
+          <w:tcPr>
+            <w:tcW w:w="2096" w:type="dxa"/>
+          </w:tcPr>
+          <w:p>
+            <w:r>
+              <w:t>BICYCLIST</w:t>
+            </w:r>
+          </w:p>
+        </w:tc>
+        <w:tc>
+          <w:tcPr>
+            <w:tcW w:w="7680" w:type="dxa"/>
+            <w:vMerge w:val="restart"/>
+            <w:vAlign w:val="center"/>
+          </w:tcPr>
+          <w:p>
+            <w:r>
+              <w:t xml:space="preserve">Integer showing the number of people classified as the said attribute, who were involved in the accident. </w:t>
+            </w:r>
+          </w:p>
+        </w:tc>
+      </w:tr>
+      <w:tr>
+        <w:tc>
+          <w:tcPr>
+            <w:tcW w:w="2096" w:type="dxa"/>
+          </w:tcPr>
+          <w:p>
+            <w:r>
+              <w:t>PASSENGER</w:t>
+            </w:r>
+          </w:p>
+        </w:tc>
+        <w:tc>
+          <w:tcPr>
+            <w:tcW w:w="7680" w:type="dxa"/>
+            <w:vMerge/>
+          </w:tcPr>
+          <w:p/>
+        </w:tc>
+      </w:tr>
+      <w:tr>
+        <w:tc>
+          <w:tcPr>
+            <w:tcW w:w="2096" w:type="dxa"/>
+          </w:tcPr>
+          <w:p>
+            <w:r>
+              <w:t>DRIVER</w:t>
+            </w:r>
+          </w:p>
+        </w:tc>
+        <w:tc>
+          <w:tcPr>
+            <w:tcW w:w="7680" w:type="dxa"/>
+            <w:vMerge/>
+          </w:tcPr>
+          <w:p/>
+        </w:tc>
+      </w:tr>
+      <w:tr>
+        <w:tc>
+          <w:tcPr>
+            <w:tcW w:w="2096" w:type="dxa"/>
+          </w:tcPr>
+          <w:p>
+            <w:r>
+              <w:t>PEDESTRIAN</w:t>
+            </w:r>
+          </w:p>
+        </w:tc>
+        <w:tc>
+          <w:tcPr>
+            <w:tcW w:w="7680" w:type="dxa"/>
+            <w:vMerge/>
+          </w:tcPr>
+          <w:p/>
+        </w:tc>
+      </w:tr>
+      <w:tr>
+        <w:tc>
+          <w:tcPr>
+            <w:tcW w:w="2096" w:type="dxa"/>
+          </w:tcPr>
+          <w:p>
+            <w:r>
+              <w:t>PILLION</w:t>
+            </w:r>
+          </w:p>
+        </w:tc>
+        <w:tc>
+          <w:tcPr>
+            <w:tcW w:w="7680" w:type="dxa"/>
+            <w:vMerge/>
+          </w:tcPr>
+          <w:p/>
+        </w:tc>
+      </w:tr>
+      <w:tr>
+        <w:tc>
+          <w:tcPr>
+            <w:tcW w:w="2096" w:type="dxa"/>
+          </w:tcPr>
+          <w:p>
+            <w:r>
+              <w:t>MOTORIST</w:t>
+            </w:r>
+          </w:p>
+        </w:tc>
+        <w:tc>
+          <w:tcPr>
+            <w:tcW w:w="7680" w:type="dxa"/>
+            <w:vMerge/>
+          </w:tcPr>
+          <w:p/>
+        </w:tc>
+      </w:tr>
+      <w:tr>
+        <w:tc>
+          <w:tcPr>
+            <w:tcW w:w="2096" w:type="dxa"/>
+          </w:tcPr>
+          <w:p>
+            <w:r>
+              <w:t>UNKNOWN</w:t>
+            </w:r>
+          </w:p>
+        </w:tc>
+        <w:tc>
+          <w:tcPr>
+            <w:tcW w:w="7680" w:type="dxa"/>
+            <w:vMerge/>
+          </w:tcPr>
+          <w:p/>
+        </w:tc>
+      </w:tr>
+      <w:tr>
+        <w:tc>
+          <w:tcPr>
+            <w:tcW w:w="2096" w:type="dxa"/>
+          </w:tcPr>
+          <w:p>
+            <w:r>
+              <w:t>LONGITUDE</w:t>
+            </w:r>
+          </w:p>
+        </w:tc>
+        <w:tc>
+          <w:tcPr>
+            <w:tcW w:w="7680" w:type="dxa"/>
+          </w:tcPr>
+          <w:p>
+            <w:r>
+              <w:t xml:space="preserve">Positive float data type that are represented in the x-axis, e.g., </w:t>
+            </w:r>
+            <w:r>
+              <w:t>144.9698</w:t>
+            </w:r>
+          </w:p>
+        </w:tc>
+      </w:tr>
+      <w:tr>
+        <w:tc>
+          <w:tcPr>
+            <w:tcW w:w="2096" w:type="dxa"/>
+          </w:tcPr>
+          <w:p>
+            <w:r>
+              <w:t>LATITUDE</w:t>
+            </w:r>
+          </w:p>
+        </w:tc>
+        <w:tc>
+          <w:tcPr>
+            <w:tcW w:w="7680" w:type="dxa"/>
+          </w:tcPr>
+          <w:p>
+            <w:r>
+              <w:t xml:space="preserve">Negative float data type that are represented on the y-axis, e.g., </w:t>
+            </w:r>
+            <w:r>
+              <w:t>-37.82202</w:t>
+            </w:r>
+          </w:p>
+        </w:tc>
+      </w:tr>
+      <w:tr>
+        <w:tc>
+          <w:tcPr>
+            <w:tcW w:w="2096" w:type="dxa"/>
+          </w:tcPr>
+          <w:p>
+            <w:r>
+              <w:t>DEG_URBAN_NAME</w:t>
+            </w:r>
+          </w:p>
+        </w:tc>
+        <w:tc>
+          <w:tcPr>
+            <w:tcW w:w="7680" w:type="dxa"/>
+          </w:tcPr>
+          <w:p>
+            <w:r>
+              <w:t>String of either one of the following:</w:t>
+            </w:r>
+          </w:p>
+          <w:p>
+            <w:pPr>
+              <w:spacing w:after="0" w:line="240" w:lineRule="auto"/>
+              <w:ind w:left="207"/>
+            </w:pPr>
+            <w:r>
+              <w:t>LARGE_PROVINCIAL_CITIES</w:t>
+            </w:r>
+          </w:p>
+          <w:p>
+            <w:pPr>
+              <w:spacing w:after="0" w:line="240" w:lineRule="auto"/>
+              <w:ind w:left="207"/>
+            </w:pPr>
+            <w:r>
+              <w:t>MELB_URBAN</w:t>
+            </w:r>
+          </w:p>
+          <w:p>
+            <w:pPr>
+              <w:spacing w:after="0" w:line="240" w:lineRule="auto"/>
+              <w:ind w:left="207"/>
+            </w:pPr>
+            <w:r>
+              <w:t>MELBOURNE_CBD</w:t>
+            </w:r>
+          </w:p>
+          <w:p>
+            <w:pPr>
+              <w:spacing w:after="0" w:line="240" w:lineRule="auto"/>
+              <w:ind w:left="207"/>
+            </w:pPr>
+            <w:r>
+              <w:t>RURAL_VICTORIA</w:t>
+            </w:r>
+          </w:p>
+          <w:p>
+            <w:pPr>
+              <w:spacing w:after="0" w:line="240" w:lineRule="auto"/>
+              <w:ind w:left="207"/>
+            </w:pPr>
+            <w:r>
+              <w:t>SMALL_CITIES</w:t>
+            </w:r>
+          </w:p>
+          <w:p>
+            <w:pPr>
+              <w:spacing w:after="0" w:line="240" w:lineRule="auto"/>
+              <w:ind w:left="207"/>
+            </w:pPr>
+            <w:r>
+              <w:t>SMALL_TOWNS</w:t>
+            </w:r>
+          </w:p>
+          <w:p>
+            <w:pPr>
+              <w:ind w:left="207"/>
+            </w:pPr>
+            <w:r>
+              <w:t>TOWNS</w:t>
+            </w:r>
+          </w:p>
+        </w:tc>
+      </w:tr>
+      <w:tr>
+        <w:tc>
+          <w:tcPr>
+            <w:tcW w:w="2096" w:type="dxa"/>
+          </w:tcPr>
+          <w:p>
+            <w:r>
+              <w:t>STAT_DIV_NAME</w:t>
+            </w:r>
+          </w:p>
+        </w:tc>
+        <w:tc>
+          <w:tcPr>
+            <w:tcW w:w="7680" w:type="dxa"/>
+          </w:tcPr>
+          <w:p>
+            <w:r>
+              <w:t xml:space="preserve">String of either </w:t>
+            </w:r>
+            <w:r>
+              <w:rPr>
+                <w:b/>
+                <w:bCs/>
+              </w:rPr>
+              <w:t>Country</w:t>
+            </w:r>
+            <w:r>
+              <w:t xml:space="preserve"> or </w:t>
+            </w:r>
+            <w:r>
+              <w:rPr>
+                <w:b/>
+                <w:bCs/>
+              </w:rPr>
+              <w:t>Metro</w:t>
+            </w:r>
+          </w:p>
+        </w:tc>
+      </w:tr>
+      <w:tr>
+        <w:tc>
+          <w:tcPr>
+            <w:tcW w:w="2096" w:type="dxa"/>
+          </w:tcPr>
+          <w:p>
+            <w:r>
+              <w:t>REGION_NAME</w:t>
+            </w:r>
+          </w:p>
+        </w:tc>
+        <w:tc>
+          <w:tcPr>
+            <w:tcW w:w="7680" w:type="dxa"/>
+          </w:tcPr>
+          <w:p>
+            <w:r>
+              <w:t>String of either one of the following:</w:t>
+            </w:r>
+          </w:p>
+          <w:p>
+            <w:pPr>
+              <w:spacing w:after="0" w:line="240" w:lineRule="auto"/>
+              <w:ind w:left="207"/>
+            </w:pPr>
+            <w:r>
+              <w:t>EASTERN REGION</w:t>
+            </w:r>
+          </w:p>
+          <w:p>
+            <w:pPr>
+              <w:spacing w:after="0" w:line="240" w:lineRule="auto"/>
+              <w:ind w:left="207"/>
+            </w:pPr>
+            <w:r>
+              <w:t xml:space="preserve">METROPOLITAN </w:t>
+            </w:r>
+            <w:proofErr w:type="gramStart"/>
+            <w:r>
+              <w:t>NORTH WEST</w:t>
+            </w:r>
+            <w:proofErr w:type="gramEnd"/>
+            <w:r>
+              <w:t xml:space="preserve"> REGION</w:t>
+            </w:r>
+          </w:p>
+          <w:p>
+            <w:pPr>
+              <w:spacing w:after="0" w:line="240" w:lineRule="auto"/>
+              <w:ind w:left="207"/>
+            </w:pPr>
+            <w:r>
+              <w:lastRenderedPageBreak/>
+              <w:t xml:space="preserve">METROPOLITAN </w:t>
+            </w:r>
+            <w:proofErr w:type="gramStart"/>
+            <w:r>
+              <w:t>SOUTH EAST</w:t>
+            </w:r>
+            <w:proofErr w:type="gramEnd"/>
+            <w:r>
+              <w:t xml:space="preserve"> REGION</w:t>
+            </w:r>
+          </w:p>
+          <w:p>
+            <w:pPr>
+              <w:spacing w:after="0" w:line="240" w:lineRule="auto"/>
+              <w:ind w:left="207"/>
+            </w:pPr>
+            <w:proofErr w:type="gramStart"/>
+            <w:r>
+              <w:t>NORTH EASTERN</w:t>
+            </w:r>
+            <w:proofErr w:type="gramEnd"/>
+            <w:r>
+              <w:t xml:space="preserve"> REGION</w:t>
+            </w:r>
+          </w:p>
+          <w:p>
+            <w:pPr>
+              <w:spacing w:after="0" w:line="240" w:lineRule="auto"/>
+              <w:ind w:left="207"/>
+            </w:pPr>
+            <w:r>
+              <w:t>NORTHERN REGION</w:t>
+            </w:r>
+          </w:p>
+          <w:p>
+            <w:pPr>
+              <w:spacing w:after="0" w:line="240" w:lineRule="auto"/>
+              <w:ind w:left="207"/>
+            </w:pPr>
+            <w:proofErr w:type="gramStart"/>
+            <w:r>
+              <w:t>SOUTH WESTERN</w:t>
+            </w:r>
+            <w:proofErr w:type="gramEnd"/>
+            <w:r>
+              <w:t xml:space="preserve"> REGION</w:t>
+            </w:r>
+          </w:p>
+          <w:p>
+            <w:pPr>
+              <w:ind w:left="207"/>
+            </w:pPr>
+            <w:r>
+              <w:t>WESTERN REGION</w:t>
+            </w:r>
+          </w:p>
+        </w:tc>
+      </w:tr>
+    </w:tbl>
+    <w:p/>
+    <w:p/>
     <w:p>
       <w:pPr>
         <w:pStyle w:val="Heading3"/>
@@ -6583,6 +8911,119 @@
     </w:lvl>
   </w:abstractNum>
   <w:abstractNum w:abstractNumId="5" w15:restartNumberingAfterBreak="0">
+    <w:nsid w:val="36FA61F3"/>
+    <w:multiLevelType w:val="hybridMultilevel"/>
+    <w:tmpl w:val="E33641E4"/>
+    <w:lvl w:ilvl="0" w:tplc="0C090001">
+      <w:start w:val="1"/>
+      <w:numFmt w:val="bullet"/>
+      <w:lvlText w:val=""/>
+      <w:lvlJc w:val="left"/>
+      <w:pPr>
+        <w:ind w:left="720" w:hanging="360"/>
+      </w:pPr>
+      <w:rPr>
+        <w:rFonts w:ascii="Symbol" w:hAnsi="Symbol" w:hint="default"/>
+      </w:rPr>
+    </w:lvl>
+    <w:lvl w:ilvl="1" w:tplc="0C090003" w:tentative="1">
+      <w:start w:val="1"/>
+      <w:numFmt w:val="bullet"/>
+      <w:lvlText w:val="o"/>
+      <w:lvlJc w:val="left"/>
+      <w:pPr>
+        <w:ind w:left="1440" w:hanging="360"/>
+      </w:pPr>
+      <w:rPr>
+        <w:rFonts w:ascii="Courier New" w:hAnsi="Courier New" w:cs="Courier New" w:hint="default"/>
+      </w:rPr>
+    </w:lvl>
+    <w:lvl w:ilvl="2" w:tplc="0C090005" w:tentative="1">
+      <w:start w:val="1"/>
+      <w:numFmt w:val="bullet"/>
+      <w:lvlText w:val=""/>
+      <w:lvlJc w:val="left"/>
+      <w:pPr>
+        <w:ind w:left="2160" w:hanging="360"/>
+      </w:pPr>
+      <w:rPr>
+        <w:rFonts w:ascii="Wingdings" w:hAnsi="Wingdings" w:hint="default"/>
+      </w:rPr>
+    </w:lvl>
+    <w:lvl w:ilvl="3" w:tplc="0C090001" w:tentative="1">
+      <w:start w:val="1"/>
+      <w:numFmt w:val="bullet"/>
+      <w:lvlText w:val=""/>
+      <w:lvlJc w:val="left"/>
+      <w:pPr>
+        <w:ind w:left="2880" w:hanging="360"/>
+      </w:pPr>
+      <w:rPr>
+        <w:rFonts w:ascii="Symbol" w:hAnsi="Symbol" w:hint="default"/>
+      </w:rPr>
+    </w:lvl>
+    <w:lvl w:ilvl="4" w:tplc="0C090003" w:tentative="1">
+      <w:start w:val="1"/>
+      <w:numFmt w:val="bullet"/>
+      <w:lvlText w:val="o"/>
+      <w:lvlJc w:val="left"/>
+      <w:pPr>
+        <w:ind w:left="3600" w:hanging="360"/>
+      </w:pPr>
+      <w:rPr>
+        <w:rFonts w:ascii="Courier New" w:hAnsi="Courier New" w:cs="Courier New" w:hint="default"/>
+      </w:rPr>
+    </w:lvl>
+    <w:lvl w:ilvl="5" w:tplc="0C090005" w:tentative="1">
+      <w:start w:val="1"/>
+      <w:numFmt w:val="bullet"/>
+      <w:lvlText w:val=""/>
+      <w:lvlJc w:val="left"/>
+      <w:pPr>
+        <w:ind w:left="4320" w:hanging="360"/>
+      </w:pPr>
+      <w:rPr>
+        <w:rFonts w:ascii="Wingdings" w:hAnsi="Wingdings" w:hint="default"/>
+      </w:rPr>
+    </w:lvl>
+    <w:lvl w:ilvl="6" w:tplc="0C090001" w:tentative="1">
+      <w:start w:val="1"/>
+      <w:numFmt w:val="bullet"/>
+      <w:lvlText w:val=""/>
+      <w:lvlJc w:val="left"/>
+      <w:pPr>
+        <w:ind w:left="5040" w:hanging="360"/>
+      </w:pPr>
+      <w:rPr>
+        <w:rFonts w:ascii="Symbol" w:hAnsi="Symbol" w:hint="default"/>
+      </w:rPr>
+    </w:lvl>
+    <w:lvl w:ilvl="7" w:tplc="0C090003" w:tentative="1">
+      <w:start w:val="1"/>
+      <w:numFmt w:val="bullet"/>
+      <w:lvlText w:val="o"/>
+      <w:lvlJc w:val="left"/>
+      <w:pPr>
+        <w:ind w:left="5760" w:hanging="360"/>
+      </w:pPr>
+      <w:rPr>
+        <w:rFonts w:ascii="Courier New" w:hAnsi="Courier New" w:cs="Courier New" w:hint="default"/>
+      </w:rPr>
+    </w:lvl>
+    <w:lvl w:ilvl="8" w:tplc="0C090005" w:tentative="1">
+      <w:start w:val="1"/>
+      <w:numFmt w:val="bullet"/>
+      <w:lvlText w:val=""/>
+      <w:lvlJc w:val="left"/>
+      <w:pPr>
+        <w:ind w:left="6480" w:hanging="360"/>
+      </w:pPr>
+      <w:rPr>
+        <w:rFonts w:ascii="Wingdings" w:hAnsi="Wingdings" w:hint="default"/>
+      </w:rPr>
+    </w:lvl>
+  </w:abstractNum>
+  <w:abstractNum w:abstractNumId="6" w15:restartNumberingAfterBreak="0">
     <w:nsid w:val="375D36C8"/>
     <w:multiLevelType w:val="multilevel"/>
     <w:tmpl w:val="CF405D9C"/>
@@ -6695,7 +9136,119 @@
       </w:rPr>
     </w:lvl>
   </w:abstractNum>
-  <w:abstractNum w:abstractNumId="6" w15:restartNumberingAfterBreak="0">
+  <w:abstractNum w:abstractNumId="7" w15:restartNumberingAfterBreak="0">
+    <w:nsid w:val="390C4BC7"/>
+    <w:multiLevelType w:val="hybridMultilevel"/>
+    <w:tmpl w:val="A4AE1AC6"/>
+    <w:lvl w:ilvl="0" w:tplc="EA0ED3EC">
+      <w:numFmt w:val="bullet"/>
+      <w:lvlText w:val="-"/>
+      <w:lvlJc w:val="left"/>
+      <w:pPr>
+        <w:ind w:left="720" w:hanging="360"/>
+      </w:pPr>
+      <w:rPr>
+        <w:rFonts w:ascii="Calibri" w:eastAsiaTheme="minorHAnsi" w:hAnsi="Calibri" w:cs="Calibri" w:hint="default"/>
+      </w:rPr>
+    </w:lvl>
+    <w:lvl w:ilvl="1" w:tplc="0C090003" w:tentative="1">
+      <w:start w:val="1"/>
+      <w:numFmt w:val="bullet"/>
+      <w:lvlText w:val="o"/>
+      <w:lvlJc w:val="left"/>
+      <w:pPr>
+        <w:ind w:left="1440" w:hanging="360"/>
+      </w:pPr>
+      <w:rPr>
+        <w:rFonts w:ascii="Courier New" w:hAnsi="Courier New" w:cs="Courier New" w:hint="default"/>
+      </w:rPr>
+    </w:lvl>
+    <w:lvl w:ilvl="2" w:tplc="0C090005" w:tentative="1">
+      <w:start w:val="1"/>
+      <w:numFmt w:val="bullet"/>
+      <w:lvlText w:val=""/>
+      <w:lvlJc w:val="left"/>
+      <w:pPr>
+        <w:ind w:left="2160" w:hanging="360"/>
+      </w:pPr>
+      <w:rPr>
+        <w:rFonts w:ascii="Wingdings" w:hAnsi="Wingdings" w:hint="default"/>
+      </w:rPr>
+    </w:lvl>
+    <w:lvl w:ilvl="3" w:tplc="0C090001" w:tentative="1">
+      <w:start w:val="1"/>
+      <w:numFmt w:val="bullet"/>
+      <w:lvlText w:val=""/>
+      <w:lvlJc w:val="left"/>
+      <w:pPr>
+        <w:ind w:left="2880" w:hanging="360"/>
+      </w:pPr>
+      <w:rPr>
+        <w:rFonts w:ascii="Symbol" w:hAnsi="Symbol" w:hint="default"/>
+      </w:rPr>
+    </w:lvl>
+    <w:lvl w:ilvl="4" w:tplc="0C090003" w:tentative="1">
+      <w:start w:val="1"/>
+      <w:numFmt w:val="bullet"/>
+      <w:lvlText w:val="o"/>
+      <w:lvlJc w:val="left"/>
+      <w:pPr>
+        <w:ind w:left="3600" w:hanging="360"/>
+      </w:pPr>
+      <w:rPr>
+        <w:rFonts w:ascii="Courier New" w:hAnsi="Courier New" w:cs="Courier New" w:hint="default"/>
+      </w:rPr>
+    </w:lvl>
+    <w:lvl w:ilvl="5" w:tplc="0C090005" w:tentative="1">
+      <w:start w:val="1"/>
+      <w:numFmt w:val="bullet"/>
+      <w:lvlText w:val=""/>
+      <w:lvlJc w:val="left"/>
+      <w:pPr>
+        <w:ind w:left="4320" w:hanging="360"/>
+      </w:pPr>
+      <w:rPr>
+        <w:rFonts w:ascii="Wingdings" w:hAnsi="Wingdings" w:hint="default"/>
+      </w:rPr>
+    </w:lvl>
+    <w:lvl w:ilvl="6" w:tplc="0C090001" w:tentative="1">
+      <w:start w:val="1"/>
+      <w:numFmt w:val="bullet"/>
+      <w:lvlText w:val=""/>
+      <w:lvlJc w:val="left"/>
+      <w:pPr>
+        <w:ind w:left="5040" w:hanging="360"/>
+      </w:pPr>
+      <w:rPr>
+        <w:rFonts w:ascii="Symbol" w:hAnsi="Symbol" w:hint="default"/>
+      </w:rPr>
+    </w:lvl>
+    <w:lvl w:ilvl="7" w:tplc="0C090003" w:tentative="1">
+      <w:start w:val="1"/>
+      <w:numFmt w:val="bullet"/>
+      <w:lvlText w:val="o"/>
+      <w:lvlJc w:val="left"/>
+      <w:pPr>
+        <w:ind w:left="5760" w:hanging="360"/>
+      </w:pPr>
+      <w:rPr>
+        <w:rFonts w:ascii="Courier New" w:hAnsi="Courier New" w:cs="Courier New" w:hint="default"/>
+      </w:rPr>
+    </w:lvl>
+    <w:lvl w:ilvl="8" w:tplc="0C090005" w:tentative="1">
+      <w:start w:val="1"/>
+      <w:numFmt w:val="bullet"/>
+      <w:lvlText w:val=""/>
+      <w:lvlJc w:val="left"/>
+      <w:pPr>
+        <w:ind w:left="6480" w:hanging="360"/>
+      </w:pPr>
+      <w:rPr>
+        <w:rFonts w:ascii="Wingdings" w:hAnsi="Wingdings" w:hint="default"/>
+      </w:rPr>
+    </w:lvl>
+  </w:abstractNum>
+  <w:abstractNum w:abstractNumId="8" w15:restartNumberingAfterBreak="0">
     <w:nsid w:val="440E0CD1"/>
     <w:multiLevelType w:val="multilevel"/>
     <w:tmpl w:val="9DE04370"/>
@@ -6844,7 +9397,7 @@
       </w:rPr>
     </w:lvl>
   </w:abstractNum>
-  <w:abstractNum w:abstractNumId="7" w15:restartNumberingAfterBreak="0">
+  <w:abstractNum w:abstractNumId="9" w15:restartNumberingAfterBreak="0">
     <w:nsid w:val="447B53AB"/>
     <w:multiLevelType w:val="hybridMultilevel"/>
     <w:tmpl w:val="1B88ABC0"/>
@@ -6957,7 +9510,7 @@
       </w:rPr>
     </w:lvl>
   </w:abstractNum>
-  <w:abstractNum w:abstractNumId="8" w15:restartNumberingAfterBreak="0">
+  <w:abstractNum w:abstractNumId="10" w15:restartNumberingAfterBreak="0">
     <w:nsid w:val="484C5587"/>
     <w:multiLevelType w:val="multilevel"/>
     <w:tmpl w:val="D31EA6D6"/>
@@ -7106,7 +9659,7 @@
       </w:rPr>
     </w:lvl>
   </w:abstractNum>
-  <w:abstractNum w:abstractNumId="9" w15:restartNumberingAfterBreak="0">
+  <w:abstractNum w:abstractNumId="11" w15:restartNumberingAfterBreak="0">
     <w:nsid w:val="57DC4DF7"/>
     <w:multiLevelType w:val="hybridMultilevel"/>
     <w:tmpl w:val="D082B572"/>
@@ -7219,7 +9772,7 @@
       </w:pPr>
     </w:lvl>
   </w:abstractNum>
-  <w:abstractNum w:abstractNumId="10" w15:restartNumberingAfterBreak="0">
+  <w:abstractNum w:abstractNumId="12" w15:restartNumberingAfterBreak="0">
     <w:nsid w:val="594D2C6D"/>
     <w:multiLevelType w:val="hybridMultilevel"/>
     <w:tmpl w:val="BA2812A4"/>
@@ -7331,7 +9884,7 @@
       </w:rPr>
     </w:lvl>
   </w:abstractNum>
-  <w:abstractNum w:abstractNumId="11" w15:restartNumberingAfterBreak="0">
+  <w:abstractNum w:abstractNumId="13" w15:restartNumberingAfterBreak="0">
     <w:nsid w:val="5BE76EF1"/>
     <w:multiLevelType w:val="hybridMultilevel"/>
     <w:tmpl w:val="D082B572"/>
@@ -7444,7 +9997,7 @@
       </w:pPr>
     </w:lvl>
   </w:abstractNum>
-  <w:abstractNum w:abstractNumId="12" w15:restartNumberingAfterBreak="0">
+  <w:abstractNum w:abstractNumId="14" w15:restartNumberingAfterBreak="0">
     <w:nsid w:val="5C5206E9"/>
     <w:multiLevelType w:val="hybridMultilevel"/>
     <w:tmpl w:val="8550BAD2"/>
@@ -7557,7 +10110,7 @@
       </w:rPr>
     </w:lvl>
   </w:abstractNum>
-  <w:abstractNum w:abstractNumId="13" w15:restartNumberingAfterBreak="0">
+  <w:abstractNum w:abstractNumId="15" w15:restartNumberingAfterBreak="0">
     <w:nsid w:val="63D23837"/>
     <w:multiLevelType w:val="hybridMultilevel"/>
     <w:tmpl w:val="9BD61186"/>
@@ -7669,7 +10222,7 @@
       </w:rPr>
     </w:lvl>
   </w:abstractNum>
-  <w:abstractNum w:abstractNumId="14" w15:restartNumberingAfterBreak="0">
+  <w:abstractNum w:abstractNumId="16" w15:restartNumberingAfterBreak="0">
     <w:nsid w:val="66162F7D"/>
     <w:multiLevelType w:val="hybridMultilevel"/>
     <w:tmpl w:val="38A2F066"/>
@@ -7782,7 +10335,7 @@
       </w:rPr>
     </w:lvl>
   </w:abstractNum>
-  <w:abstractNum w:abstractNumId="15" w15:restartNumberingAfterBreak="0">
+  <w:abstractNum w:abstractNumId="17" w15:restartNumberingAfterBreak="0">
     <w:nsid w:val="765D23A3"/>
     <w:multiLevelType w:val="multilevel"/>
     <w:tmpl w:val="D2A25216"/>
@@ -7895,7 +10448,7 @@
       </w:rPr>
     </w:lvl>
   </w:abstractNum>
-  <w:abstractNum w:abstractNumId="16" w15:restartNumberingAfterBreak="0">
+  <w:abstractNum w:abstractNumId="18" w15:restartNumberingAfterBreak="0">
     <w:nsid w:val="77CE7848"/>
     <w:multiLevelType w:val="hybridMultilevel"/>
     <w:tmpl w:val="D60072DA"/>
@@ -8009,19 +10562,19 @@
     </w:lvl>
   </w:abstractNum>
   <w:num w:numId="1" w16cid:durableId="1942713169">
-    <w:abstractNumId w:val="5"/>
+    <w:abstractNumId w:val="6"/>
   </w:num>
   <w:num w:numId="2" w16cid:durableId="1914468635">
-    <w:abstractNumId w:val="15"/>
+    <w:abstractNumId w:val="17"/>
   </w:num>
   <w:num w:numId="3" w16cid:durableId="973679732">
-    <w:abstractNumId w:val="14"/>
+    <w:abstractNumId w:val="16"/>
   </w:num>
   <w:num w:numId="4" w16cid:durableId="2136947965">
-    <w:abstractNumId w:val="10"/>
+    <w:abstractNumId w:val="12"/>
   </w:num>
   <w:num w:numId="5" w16cid:durableId="998385269">
-    <w:abstractNumId w:val="13"/>
+    <w:abstractNumId w:val="15"/>
   </w:num>
   <w:num w:numId="6" w16cid:durableId="1653094179">
     <w:abstractNumId w:val="4"/>
@@ -8030,25 +10583,25 @@
     <w:abstractNumId w:val="1"/>
   </w:num>
   <w:num w:numId="8" w16cid:durableId="1383797197">
+    <w:abstractNumId w:val="10"/>
+  </w:num>
+  <w:num w:numId="9" w16cid:durableId="1268466531">
     <w:abstractNumId w:val="8"/>
   </w:num>
-  <w:num w:numId="9" w16cid:durableId="1268466531">
-    <w:abstractNumId w:val="6"/>
-  </w:num>
   <w:num w:numId="10" w16cid:durableId="92092883">
-    <w:abstractNumId w:val="7"/>
+    <w:abstractNumId w:val="9"/>
   </w:num>
   <w:num w:numId="11" w16cid:durableId="489836711">
-    <w:abstractNumId w:val="12"/>
+    <w:abstractNumId w:val="14"/>
   </w:num>
   <w:num w:numId="12" w16cid:durableId="423234281">
-    <w:abstractNumId w:val="11"/>
+    <w:abstractNumId w:val="13"/>
   </w:num>
   <w:num w:numId="13" w16cid:durableId="1025402734">
     <w:abstractNumId w:val="3"/>
   </w:num>
   <w:num w:numId="14" w16cid:durableId="830564671">
-    <w:abstractNumId w:val="9"/>
+    <w:abstractNumId w:val="11"/>
   </w:num>
   <w:num w:numId="15" w16cid:durableId="1684746375">
     <w:abstractNumId w:val="0"/>
@@ -8057,7 +10610,13 @@
     <w:abstractNumId w:val="2"/>
   </w:num>
   <w:num w:numId="17" w16cid:durableId="1126969848">
-    <w:abstractNumId w:val="16"/>
+    <w:abstractNumId w:val="18"/>
+  </w:num>
+  <w:num w:numId="18" w16cid:durableId="959729555">
+    <w:abstractNumId w:val="5"/>
+  </w:num>
+  <w:num w:numId="19" w16cid:durableId="42096134">
+    <w:abstractNumId w:val="7"/>
   </w:num>
 </w:numbering>
 </file>
@@ -9159,6 +11718,30 @@
       <w:lang w:val="en-US"/>
     </w:rPr>
   </w:style>
+  <w:style w:type="table" w:styleId="TableGrid">
+    <w:name w:val="Table Grid"/>
+    <w:basedOn w:val="TableNormal"/>
+    <w:uiPriority w:val="39"/>
+    <w:rsid w:val="00CE2EDC"/>
+    <w:pPr>
+      <w:spacing w:after="0" w:line="240" w:lineRule="auto"/>
+    </w:pPr>
+    <w:rPr>
+      <w:rFonts w:eastAsiaTheme="minorHAnsi"/>
+      <w:kern w:val="2"/>
+      <w14:ligatures w14:val="standardContextual"/>
+    </w:rPr>
+    <w:tblPr>
+      <w:tblBorders>
+        <w:top w:val="single" w:sz="4" w:space="0" w:color="auto"/>
+        <w:left w:val="single" w:sz="4" w:space="0" w:color="auto"/>
+        <w:bottom w:val="single" w:sz="4" w:space="0" w:color="auto"/>
+        <w:right w:val="single" w:sz="4" w:space="0" w:color="auto"/>
+        <w:insideH w:val="single" w:sz="4" w:space="0" w:color="auto"/>
+        <w:insideV w:val="single" w:sz="4" w:space="0" w:color="auto"/>
+      </w:tblBorders>
+    </w:tblPr>
+  </w:style>
 </w:styles>
 </file>
 

</xml_diff>

<commit_message>
Added inputs on 2.0 Requirements
</commit_message>
<xml_diff>
--- a/Software Design Document group33.docx
+++ b/Software Design Document group33.docx
@@ -48,7 +48,16 @@
           <w:sz w:val="44"/>
           <w:szCs w:val="44"/>
         </w:rPr>
-        <w:t>Accident Database</w:t>
+        <w:t xml:space="preserve">Accident </w:t>
+      </w:r>
+      <w:r>
+        <w:rPr>
+          <w:b/>
+          <w:bCs/>
+          <w:sz w:val="44"/>
+          <w:szCs w:val="44"/>
+        </w:rPr>
+        <w:t>Dashboard</w:t>
       </w:r>
     </w:p>
     <w:p>
@@ -2052,15 +2061,7 @@
         <w:t>nd</w:t>
       </w:r>
       <w:r>
-        <w:t xml:space="preserve"> biggest cost burden across Australian states, valued at $6 billion per year, which not just affects the crash victims, but also their families, other road users, the Commonwealth, and the Victoria State Government. This includes direct costs such as hospitalisation, medication, rehabilitation, and property damage, as well as other potential costs due to loss in productivity of patients, those who allot time to provide informal care, and the surrounding community (Steinhauser &amp; </w:t>
-      </w:r>
-      <w:proofErr w:type="spellStart"/>
-      <w:r>
-        <w:t>Lancsar</w:t>
-      </w:r>
-      <w:proofErr w:type="spellEnd"/>
-      <w:r>
-        <w:t xml:space="preserve">, 2022). </w:t>
+        <w:t xml:space="preserve"> biggest cost burden across Australian states, valued at $6 billion per year, which not just affects the crash victims, but also their families, other road users, the Commonwealth, and the Victoria State Government. This includes direct costs such as hospitalisation, medication, rehabilitation, and property damage, as well as other potential costs due to loss in productivity of patients, those who allot time to provide informal care, and the surrounding community (Steinhauser &amp; Lancsar, 2022). </w:t>
       </w:r>
     </w:p>
     <w:p>
@@ -2099,15 +2100,7 @@
         <w:t xml:space="preserve"> between </w:t>
       </w:r>
       <w:r>
-        <w:t xml:space="preserve">July 1, </w:t>
-      </w:r>
-      <w:proofErr w:type="gramStart"/>
-      <w:r>
-        <w:t>2013</w:t>
-      </w:r>
-      <w:proofErr w:type="gramEnd"/>
-      <w:r>
-        <w:t xml:space="preserve"> </w:t>
+        <w:t xml:space="preserve">July 1, 2013 </w:t>
       </w:r>
       <w:r>
         <w:t xml:space="preserve">to </w:t>
@@ -2638,14 +2631,258 @@
           <w:bCs/>
           <w:color w:val="000000" w:themeColor="text1"/>
         </w:rPr>
-        <w:t>This section details how the user interacts</w:t>
+        <w:t>T</w:t>
       </w:r>
       <w:r>
         <w:rPr>
           <w:bCs/>
           <w:color w:val="000000" w:themeColor="text1"/>
         </w:rPr>
-        <w:t xml:space="preserve"> with the system:</w:t>
+        <w:t>he user</w:t>
+      </w:r>
+      <w:r>
+        <w:rPr>
+          <w:bCs/>
+          <w:color w:val="000000" w:themeColor="text1"/>
+        </w:rPr>
+        <w:t>s</w:t>
+      </w:r>
+      <w:r>
+        <w:rPr>
+          <w:bCs/>
+          <w:color w:val="000000" w:themeColor="text1"/>
+        </w:rPr>
+        <w:t xml:space="preserve"> of the system </w:t>
+      </w:r>
+      <w:r>
+        <w:rPr>
+          <w:bCs/>
+          <w:color w:val="000000" w:themeColor="text1"/>
+        </w:rPr>
+        <w:t>are</w:t>
+      </w:r>
+      <w:r>
+        <w:rPr>
+          <w:bCs/>
+          <w:color w:val="000000" w:themeColor="text1"/>
+        </w:rPr>
+        <w:t xml:space="preserve"> primarily </w:t>
+      </w:r>
+      <w:r>
+        <w:rPr>
+          <w:bCs/>
+          <w:color w:val="000000" w:themeColor="text1"/>
+        </w:rPr>
+        <w:t>employees of the Victorian government (e.g. T</w:t>
+      </w:r>
+      <w:r>
+        <w:rPr>
+          <w:bCs/>
+          <w:color w:val="000000" w:themeColor="text1"/>
+        </w:rPr>
+        <w:t xml:space="preserve">ransport Accident Commission, </w:t>
+      </w:r>
+      <w:r>
+        <w:rPr>
+          <w:bCs/>
+          <w:color w:val="000000" w:themeColor="text1"/>
+        </w:rPr>
+        <w:t xml:space="preserve">Victoria Police, </w:t>
+      </w:r>
+      <w:r>
+        <w:rPr>
+          <w:bCs/>
+          <w:color w:val="000000" w:themeColor="text1"/>
+        </w:rPr>
+        <w:t>Vic Roads</w:t>
+      </w:r>
+      <w:r>
+        <w:rPr>
+          <w:bCs/>
+          <w:color w:val="000000" w:themeColor="text1"/>
+        </w:rPr>
+        <w:t xml:space="preserve"> etc.)</w:t>
+      </w:r>
+      <w:r>
+        <w:rPr>
+          <w:bCs/>
+          <w:color w:val="000000" w:themeColor="text1"/>
+        </w:rPr>
+        <w:t xml:space="preserve">. </w:t>
+      </w:r>
+      <w:r>
+        <w:rPr>
+          <w:color w:val="000000" w:themeColor="text1"/>
+        </w:rPr>
+        <w:t>The user interface will be</w:t>
+      </w:r>
+      <w:r>
+        <w:rPr>
+          <w:color w:val="000000" w:themeColor="text1"/>
+        </w:rPr>
+        <w:t xml:space="preserve"> in a form of </w:t>
+      </w:r>
+      <w:r>
+        <w:rPr>
+          <w:color w:val="000000" w:themeColor="text1"/>
+        </w:rPr>
+        <w:t>a dashboard</w:t>
+      </w:r>
+      <w:r>
+        <w:rPr>
+          <w:color w:val="000000" w:themeColor="text1"/>
+        </w:rPr>
+        <w:t>, wh</w:t>
+      </w:r>
+      <w:r>
+        <w:rPr>
+          <w:color w:val="000000" w:themeColor="text1"/>
+        </w:rPr>
+        <w:t xml:space="preserve">ich will </w:t>
+      </w:r>
+      <w:r>
+        <w:rPr>
+          <w:color w:val="000000" w:themeColor="text1"/>
+        </w:rPr>
+        <w:t>display the</w:t>
+      </w:r>
+      <w:r>
+        <w:rPr>
+          <w:color w:val="000000" w:themeColor="text1"/>
+        </w:rPr>
+        <w:t xml:space="preserve"> user manual to serve as a guide on how to navigate through and utilise the system. The user </w:t>
+      </w:r>
+      <w:r>
+        <w:rPr>
+          <w:color w:val="000000" w:themeColor="text1"/>
+        </w:rPr>
+        <w:t>can t</w:t>
+      </w:r>
+      <w:r>
+        <w:rPr>
+          <w:color w:val="000000" w:themeColor="text1"/>
+        </w:rPr>
+        <w:t xml:space="preserve">hen select </w:t>
+      </w:r>
+      <w:r>
+        <w:rPr>
+          <w:color w:val="000000" w:themeColor="text1"/>
+        </w:rPr>
+        <w:t xml:space="preserve">a </w:t>
+      </w:r>
+      <w:r>
+        <w:rPr>
+          <w:color w:val="000000" w:themeColor="text1"/>
+        </w:rPr>
+        <w:t>sp</w:t>
+      </w:r>
+      <w:r>
+        <w:rPr>
+          <w:color w:val="000000" w:themeColor="text1"/>
+        </w:rPr>
+        <w:t>ecific period</w:t>
+      </w:r>
+      <w:r>
+        <w:rPr>
+          <w:color w:val="000000" w:themeColor="text1"/>
+        </w:rPr>
+        <w:t xml:space="preserve"> (start date and end date),</w:t>
+      </w:r>
+      <w:r>
+        <w:rPr>
+          <w:color w:val="000000" w:themeColor="text1"/>
+        </w:rPr>
+        <w:t xml:space="preserve"> category</w:t>
+      </w:r>
+      <w:r>
+        <w:rPr>
+          <w:color w:val="000000" w:themeColor="text1"/>
+        </w:rPr>
+        <w:t xml:space="preserve"> (e.g. accident type), and </w:t>
+      </w:r>
+      <w:r>
+        <w:rPr>
+          <w:color w:val="000000" w:themeColor="text1"/>
+        </w:rPr>
+        <w:t>the accidents</w:t>
+      </w:r>
+      <w:r>
+        <w:rPr>
+          <w:color w:val="000000" w:themeColor="text1"/>
+        </w:rPr>
+        <w:t>’</w:t>
+      </w:r>
+      <w:r>
+        <w:rPr>
+          <w:color w:val="000000" w:themeColor="text1"/>
+        </w:rPr>
+        <w:t xml:space="preserve"> relation to alcohol (alcohol-related, not</w:t>
+      </w:r>
+      <w:r>
+        <w:rPr>
+          <w:color w:val="000000" w:themeColor="text1"/>
+        </w:rPr>
+        <w:t xml:space="preserve"> </w:t>
+      </w:r>
+      <w:r>
+        <w:rPr>
+          <w:color w:val="000000" w:themeColor="text1"/>
+        </w:rPr>
+        <w:t xml:space="preserve">alcohol-related, both). </w:t>
+      </w:r>
+      <w:r>
+        <w:rPr>
+          <w:color w:val="000000" w:themeColor="text1"/>
+        </w:rPr>
+        <w:t xml:space="preserve">After </w:t>
+      </w:r>
+      <w:r>
+        <w:rPr>
+          <w:color w:val="000000" w:themeColor="text1"/>
+        </w:rPr>
+        <w:t>selecting the filters</w:t>
+      </w:r>
+      <w:r>
+        <w:rPr>
+          <w:color w:val="000000" w:themeColor="text1"/>
+        </w:rPr>
+        <w:t>, the user can click the search button to</w:t>
+      </w:r>
+      <w:r>
+        <w:rPr>
+          <w:color w:val="000000" w:themeColor="text1"/>
+        </w:rPr>
+        <w:t xml:space="preserve"> </w:t>
+      </w:r>
+      <w:r>
+        <w:rPr>
+          <w:color w:val="000000" w:themeColor="text1"/>
+        </w:rPr>
+        <w:t xml:space="preserve">retrieve the data and display in </w:t>
+      </w:r>
+      <w:r>
+        <w:rPr>
+          <w:color w:val="000000" w:themeColor="text1"/>
+        </w:rPr>
+        <w:t>a line graph, a bar g</w:t>
+      </w:r>
+      <w:r>
+        <w:rPr>
+          <w:color w:val="000000" w:themeColor="text1"/>
+        </w:rPr>
+        <w:t>raph, a pie chart, and a table, that the user can use for analysis</w:t>
+      </w:r>
+      <w:r>
+        <w:rPr>
+          <w:color w:val="000000" w:themeColor="text1"/>
+        </w:rPr>
+        <w:t xml:space="preserve">. When the user clicks the Victorian government logo, it takes them back to the initial </w:t>
+      </w:r>
+      <w:r>
+        <w:rPr>
+          <w:color w:val="000000" w:themeColor="text1"/>
+        </w:rPr>
+        <w:t>view which displays the user manual.</w:t>
       </w:r>
     </w:p>
     <w:p>
@@ -2669,7 +2906,35 @@
           <w:bCs/>
           <w:color w:val="000000" w:themeColor="text1"/>
         </w:rPr>
-        <w:t xml:space="preserve">A user guide that describes how to use the system. </w:t>
+        <w:t>A</w:t>
+      </w:r>
+      <w:r>
+        <w:rPr>
+          <w:bCs/>
+          <w:color w:val="000000" w:themeColor="text1"/>
+        </w:rPr>
+        <w:t>ccess a</w:t>
+      </w:r>
+      <w:r>
+        <w:rPr>
+          <w:bCs/>
+          <w:color w:val="000000" w:themeColor="text1"/>
+        </w:rPr>
+        <w:t xml:space="preserve"> user </w:t>
+      </w:r>
+      <w:r>
+        <w:rPr>
+          <w:bCs/>
+          <w:color w:val="000000" w:themeColor="text1"/>
+        </w:rPr>
+        <w:t>manual</w:t>
+      </w:r>
+      <w:r>
+        <w:rPr>
+          <w:bCs/>
+          <w:color w:val="000000" w:themeColor="text1"/>
+        </w:rPr>
+        <w:t xml:space="preserve"> that describes how to use the system. </w:t>
       </w:r>
     </w:p>
     <w:p>
@@ -2693,23 +2958,98 @@
           <w:bCs/>
           <w:color w:val="000000" w:themeColor="text1"/>
         </w:rPr>
-        <w:t>A selection of a period (</w:t>
-      </w:r>
-      <w:proofErr w:type="spellStart"/>
+        <w:t>S</w:t>
+      </w:r>
       <w:r>
         <w:rPr>
           <w:bCs/>
           <w:color w:val="000000" w:themeColor="text1"/>
         </w:rPr>
-        <w:t>eg.</w:t>
-      </w:r>
-      <w:proofErr w:type="spellEnd"/>
+        <w:t>elect</w:t>
+      </w:r>
       <w:r>
         <w:rPr>
           <w:bCs/>
           <w:color w:val="000000" w:themeColor="text1"/>
         </w:rPr>
-        <w:t xml:space="preserve"> Start date and end date) for viewing specific data in the period. </w:t>
+        <w:t xml:space="preserve"> </w:t>
+      </w:r>
+      <w:r>
+        <w:rPr>
+          <w:bCs/>
+          <w:color w:val="000000" w:themeColor="text1"/>
+        </w:rPr>
+        <w:t xml:space="preserve">a period </w:t>
+      </w:r>
+      <w:r>
+        <w:rPr>
+          <w:bCs/>
+          <w:color w:val="000000" w:themeColor="text1"/>
+        </w:rPr>
+        <w:t xml:space="preserve">range </w:t>
+      </w:r>
+      <w:r>
+        <w:rPr>
+          <w:bCs/>
+          <w:color w:val="000000" w:themeColor="text1"/>
+        </w:rPr>
+        <w:t>(e</w:t>
+      </w:r>
+      <w:r>
+        <w:rPr>
+          <w:bCs/>
+          <w:color w:val="000000" w:themeColor="text1"/>
+        </w:rPr>
+        <w:t>.</w:t>
+      </w:r>
+      <w:r>
+        <w:rPr>
+          <w:bCs/>
+          <w:color w:val="000000" w:themeColor="text1"/>
+        </w:rPr>
+        <w:t>g.</w:t>
+      </w:r>
+      <w:r>
+        <w:rPr>
+          <w:bCs/>
+          <w:color w:val="000000" w:themeColor="text1"/>
+        </w:rPr>
+        <w:t>,</w:t>
+      </w:r>
+      <w:r>
+        <w:rPr>
+          <w:bCs/>
+          <w:color w:val="000000" w:themeColor="text1"/>
+        </w:rPr>
+        <w:t xml:space="preserve"> </w:t>
+      </w:r>
+      <w:r>
+        <w:rPr>
+          <w:bCs/>
+          <w:color w:val="000000" w:themeColor="text1"/>
+        </w:rPr>
+        <w:t>s</w:t>
+      </w:r>
+      <w:r>
+        <w:rPr>
+          <w:bCs/>
+          <w:color w:val="000000" w:themeColor="text1"/>
+        </w:rPr>
+        <w:t xml:space="preserve">tart date and end date) for viewing </w:t>
+      </w:r>
+      <w:r>
+        <w:rPr>
+          <w:bCs/>
+          <w:color w:val="000000" w:themeColor="text1"/>
+        </w:rPr>
+        <w:t>a specific time frame</w:t>
+      </w:r>
+      <w:r>
+        <w:rPr>
+          <w:bCs/>
+          <w:color w:val="000000" w:themeColor="text1"/>
+        </w:rPr>
+        <w:t xml:space="preserve">. </w:t>
       </w:r>
     </w:p>
     <w:p>
@@ -2733,7 +3073,28 @@
           <w:bCs/>
           <w:color w:val="000000" w:themeColor="text1"/>
         </w:rPr>
-        <w:t>A selection of accident categories for viewing specific information in selected accident types.</w:t>
+        <w:t>S</w:t>
+      </w:r>
+      <w:r>
+        <w:rPr>
+          <w:bCs/>
+          <w:color w:val="000000" w:themeColor="text1"/>
+        </w:rPr>
+        <w:t xml:space="preserve">elect categories for viewing specific information </w:t>
+      </w:r>
+      <w:r>
+        <w:rPr>
+          <w:bCs/>
+          <w:color w:val="000000" w:themeColor="text1"/>
+        </w:rPr>
+        <w:t xml:space="preserve">such as </w:t>
+      </w:r>
+      <w:r>
+        <w:rPr>
+          <w:bCs/>
+          <w:color w:val="000000" w:themeColor="text1"/>
+        </w:rPr>
+        <w:t>accident types.</w:t>
       </w:r>
     </w:p>
     <w:p>
@@ -2757,7 +3118,28 @@
           <w:bCs/>
           <w:color w:val="000000" w:themeColor="text1"/>
         </w:rPr>
-        <w:t>A selection of alcohol-related cases to identify the influences of alcohol in accidents.</w:t>
+        <w:t>Select</w:t>
+      </w:r>
+      <w:r>
+        <w:rPr>
+          <w:bCs/>
+          <w:color w:val="000000" w:themeColor="text1"/>
+        </w:rPr>
+        <w:t xml:space="preserve"> alcohol-related cases to identify the </w:t>
+      </w:r>
+      <w:r>
+        <w:rPr>
+          <w:bCs/>
+          <w:color w:val="000000" w:themeColor="text1"/>
+        </w:rPr>
+        <w:t>impact</w:t>
+      </w:r>
+      <w:r>
+        <w:rPr>
+          <w:bCs/>
+          <w:color w:val="000000" w:themeColor="text1"/>
+        </w:rPr>
+        <w:t xml:space="preserve"> of alcohol in accidents.</w:t>
       </w:r>
     </w:p>
     <w:p>
@@ -2781,7 +3163,42 @@
           <w:bCs/>
           <w:color w:val="000000" w:themeColor="text1"/>
         </w:rPr>
-        <w:t>All information on accidents that match the selected period and category.</w:t>
+        <w:t xml:space="preserve">View </w:t>
+      </w:r>
+      <w:r>
+        <w:rPr>
+          <w:bCs/>
+          <w:color w:val="000000" w:themeColor="text1"/>
+        </w:rPr>
+        <w:t xml:space="preserve">a table which displays </w:t>
+      </w:r>
+      <w:r>
+        <w:rPr>
+          <w:bCs/>
+          <w:color w:val="000000" w:themeColor="text1"/>
+        </w:rPr>
+        <w:t>a</w:t>
+      </w:r>
+      <w:r>
+        <w:rPr>
+          <w:bCs/>
+          <w:color w:val="000000" w:themeColor="text1"/>
+        </w:rPr>
+        <w:t>ll information on accidents that match the selected period</w:t>
+      </w:r>
+      <w:r>
+        <w:rPr>
+          <w:bCs/>
+          <w:color w:val="000000" w:themeColor="text1"/>
+        </w:rPr>
+        <w:t>, category, or keyword</w:t>
+      </w:r>
+      <w:r>
+        <w:rPr>
+          <w:bCs/>
+          <w:color w:val="000000" w:themeColor="text1"/>
+        </w:rPr>
+        <w:t>.</w:t>
       </w:r>
     </w:p>
     <w:p>
@@ -2805,7 +3222,84 @@
           <w:bCs/>
           <w:color w:val="000000" w:themeColor="text1"/>
         </w:rPr>
-        <w:t>A diagram (line chart) that can show the average number of accidents in each hour of the day based on the selected period, category, and relationship of alcohol.</w:t>
+        <w:t xml:space="preserve">View a </w:t>
+      </w:r>
+      <w:r>
+        <w:rPr>
+          <w:bCs/>
+          <w:color w:val="000000" w:themeColor="text1"/>
+        </w:rPr>
+        <w:t>graph</w:t>
+      </w:r>
+      <w:r>
+        <w:rPr>
+          <w:bCs/>
+          <w:color w:val="000000" w:themeColor="text1"/>
+        </w:rPr>
+        <w:t xml:space="preserve"> (</w:t>
+      </w:r>
+      <w:r>
+        <w:rPr>
+          <w:bCs/>
+          <w:color w:val="000000" w:themeColor="text1"/>
+        </w:rPr>
+        <w:t xml:space="preserve">line </w:t>
+      </w:r>
+      <w:r>
+        <w:rPr>
+          <w:bCs/>
+          <w:color w:val="000000" w:themeColor="text1"/>
+        </w:rPr>
+        <w:t>graph</w:t>
+      </w:r>
+      <w:r>
+        <w:rPr>
+          <w:bCs/>
+          <w:color w:val="000000" w:themeColor="text1"/>
+        </w:rPr>
+        <w:t xml:space="preserve">) </w:t>
+      </w:r>
+      <w:r>
+        <w:rPr>
+          <w:bCs/>
+          <w:color w:val="000000" w:themeColor="text1"/>
+        </w:rPr>
+        <w:t xml:space="preserve">that can show the average number of accidents in each hour of the day based on the selected period, category, and </w:t>
+      </w:r>
+      <w:r>
+        <w:rPr>
+          <w:bCs/>
+          <w:color w:val="000000" w:themeColor="text1"/>
+        </w:rPr>
+        <w:t xml:space="preserve">whether the </w:t>
+      </w:r>
+      <w:r>
+        <w:rPr>
+          <w:bCs/>
+          <w:color w:val="000000" w:themeColor="text1"/>
+        </w:rPr>
+        <w:t xml:space="preserve">accident is </w:t>
+      </w:r>
+      <w:r>
+        <w:rPr>
+          <w:bCs/>
+          <w:color w:val="000000" w:themeColor="text1"/>
+        </w:rPr>
+        <w:t>alcohol</w:t>
+      </w:r>
+      <w:r>
+        <w:rPr>
+          <w:bCs/>
+          <w:color w:val="000000" w:themeColor="text1"/>
+        </w:rPr>
+        <w:t>-related or not</w:t>
+      </w:r>
+      <w:r>
+        <w:rPr>
+          <w:bCs/>
+          <w:color w:val="000000" w:themeColor="text1"/>
+        </w:rPr>
+        <w:t>.</w:t>
       </w:r>
     </w:p>
     <w:p>
@@ -2829,36 +3323,119 @@
           <w:bCs/>
           <w:color w:val="000000" w:themeColor="text1"/>
         </w:rPr>
-        <w:t>Some diagrams (bar chart, pie chart) that show the number of accidents based on selected categories and, the relationship of alcohol.</w:t>
-      </w:r>
-    </w:p>
-    <w:p>
-      <w:pPr>
-        <w:pStyle w:val="ListParagraph"/>
-        <w:spacing w:after="0" w:line="240" w:lineRule="auto"/>
-        <w:ind w:left="1560"/>
-        <w:contextualSpacing w:val="0"/>
-        <w:jc w:val="both"/>
+        <w:t>View</w:t>
+      </w:r>
+      <w:r>
         <w:rPr>
           <w:bCs/>
           <w:color w:val="000000" w:themeColor="text1"/>
         </w:rPr>
-      </w:pPr>
-    </w:p>
-    <w:p>
-      <w:pPr>
-        <w:spacing w:after="0" w:line="240" w:lineRule="auto"/>
-        <w:ind w:left="851"/>
-        <w:jc w:val="both"/>
-        <w:rPr>
+        <w:t xml:space="preserve"> </w:t>
+      </w:r>
+      <w:r>
+        <w:rPr>
+          <w:bCs/>
           <w:color w:val="000000" w:themeColor="text1"/>
         </w:rPr>
-      </w:pPr>
-      <w:r>
-        <w:rPr>
+        <w:t>graphs</w:t>
+      </w:r>
+      <w:r>
+        <w:rPr>
+          <w:bCs/>
           <w:color w:val="000000" w:themeColor="text1"/>
         </w:rPr>
-        <w:t>Once the user accesses the user interface dashboard of the proposed system, the user will be able to view a user guide on how to use the system. Then, the user can use the filter to select a specific period and category to retrieve the accident data and diagram based on their needs. In addition, a filter for selecting alcohol-related cases will be available for users to identify the influences of alcohol. After selection, the user can click the search button to retrieve accident data and analyse diagrams based on the selected requirement.</w:t>
+        <w:t xml:space="preserve"> (bar </w:t>
+      </w:r>
+      <w:r>
+        <w:rPr>
+          <w:bCs/>
+          <w:color w:val="000000" w:themeColor="text1"/>
+        </w:rPr>
+        <w:t>graph</w:t>
+      </w:r>
+      <w:r>
+        <w:rPr>
+          <w:bCs/>
+          <w:color w:val="000000" w:themeColor="text1"/>
+        </w:rPr>
+        <w:t xml:space="preserve"> and</w:t>
+      </w:r>
+      <w:r>
+        <w:rPr>
+          <w:bCs/>
+          <w:color w:val="000000" w:themeColor="text1"/>
+        </w:rPr>
+        <w:t xml:space="preserve"> pie chart) that show the </w:t>
+      </w:r>
+      <w:r>
+        <w:rPr>
+          <w:bCs/>
+          <w:color w:val="000000" w:themeColor="text1"/>
+        </w:rPr>
+        <w:t>total number</w:t>
+      </w:r>
+      <w:r>
+        <w:rPr>
+          <w:bCs/>
+          <w:color w:val="000000" w:themeColor="text1"/>
+        </w:rPr>
+        <w:t xml:space="preserve"> of accidents based on selected </w:t>
+      </w:r>
+      <w:r>
+        <w:rPr>
+          <w:bCs/>
+          <w:color w:val="000000" w:themeColor="text1"/>
+        </w:rPr>
+        <w:t xml:space="preserve">period, </w:t>
+      </w:r>
+      <w:r>
+        <w:rPr>
+          <w:bCs/>
+          <w:color w:val="000000" w:themeColor="text1"/>
+        </w:rPr>
+        <w:t>categor</w:t>
+      </w:r>
+      <w:r>
+        <w:rPr>
+          <w:bCs/>
+          <w:color w:val="000000" w:themeColor="text1"/>
+        </w:rPr>
+        <w:t>y</w:t>
+      </w:r>
+      <w:r>
+        <w:rPr>
+          <w:bCs/>
+          <w:color w:val="000000" w:themeColor="text1"/>
+        </w:rPr>
+        <w:t xml:space="preserve"> and, </w:t>
+      </w:r>
+      <w:r>
+        <w:rPr>
+          <w:bCs/>
+          <w:color w:val="000000" w:themeColor="text1"/>
+        </w:rPr>
+        <w:t>whether the accident is alcohol-related</w:t>
+      </w:r>
+      <w:r>
+        <w:rPr>
+          <w:bCs/>
+          <w:color w:val="000000" w:themeColor="text1"/>
+        </w:rPr>
+        <w:t>, not al</w:t>
+      </w:r>
+      <w:r>
+        <w:rPr>
+          <w:bCs/>
+          <w:color w:val="000000" w:themeColor="text1"/>
+        </w:rPr>
+        <w:t>cohol-related, or both</w:t>
+      </w:r>
+      <w:r>
+        <w:rPr>
+          <w:bCs/>
+          <w:color w:val="000000" w:themeColor="text1"/>
+        </w:rPr>
+        <w:t>.</w:t>
       </w:r>
     </w:p>
     <w:p>
@@ -2902,21 +3479,7 @@
         <w:rPr>
           <w:color w:val="FF0000"/>
         </w:rPr>
-        <w:t xml:space="preserve"> to be able to do? This should all be from the end </w:t>
-      </w:r>
-      <w:proofErr w:type="gramStart"/>
-      <w:r>
-        <w:rPr>
-          <w:color w:val="FF0000"/>
-        </w:rPr>
-        <w:t>users</w:t>
-      </w:r>
-      <w:proofErr w:type="gramEnd"/>
-      <w:r>
-        <w:rPr>
-          <w:color w:val="FF0000"/>
-        </w:rPr>
-        <w:t xml:space="preserve"> perspective. Can be a combination of narrative text and listing of needs. </w:t>
+        <w:t xml:space="preserve"> to be able to do? This should all be from the end users perspective. Can be a combination of narrative text and listing of needs. </w:t>
       </w:r>
     </w:p>
     <w:p>
@@ -2933,23 +3496,7 @@
           <w:b/>
           <w:color w:val="FF0000"/>
         </w:rPr>
-        <w:t xml:space="preserve">Assignment </w:t>
-      </w:r>
-      <w:proofErr w:type="gramStart"/>
-      <w:r>
-        <w:rPr>
-          <w:b/>
-          <w:color w:val="FF0000"/>
-        </w:rPr>
-        <w:t>note</w:t>
-      </w:r>
-      <w:proofErr w:type="gramEnd"/>
-      <w:r>
-        <w:rPr>
-          <w:b/>
-          <w:color w:val="FF0000"/>
-        </w:rPr>
-        <w:t>: You have not been given a client/user, so you can make one up. Who do you think would be using your software?</w:t>
+        <w:t>Assignment note: You have not been given a client/user, so you can make one up. Who do you think would be using your software?</w:t>
       </w:r>
     </w:p>
     <w:p>
@@ -2981,9 +3528,7 @@
     </w:p>
     <w:p>
       <w:pPr>
-        <w:pStyle w:val="ListParagraph"/>
-        <w:spacing w:after="0" w:line="240" w:lineRule="auto"/>
-        <w:contextualSpacing w:val="0"/>
+        <w:spacing w:after="0" w:line="240" w:lineRule="auto"/>
         <w:rPr>
           <w:color w:val="000000" w:themeColor="text1"/>
         </w:rPr>
@@ -3009,295 +3554,1219 @@
         <w:rPr>
           <w:color w:val="000000" w:themeColor="text1"/>
         </w:rPr>
-        <w:t>ftware requirements:</w:t>
+        <w:t>ftware requirements</w:t>
+      </w:r>
+      <w:r>
+        <w:rPr>
+          <w:color w:val="000000" w:themeColor="text1"/>
+        </w:rPr>
+        <w:t xml:space="preserve">. These include </w:t>
+      </w:r>
+      <w:r>
+        <w:rPr>
+          <w:color w:val="000000" w:themeColor="text1"/>
+        </w:rPr>
+        <w:t>f</w:t>
+      </w:r>
+      <w:r>
+        <w:rPr>
+          <w:color w:val="000000" w:themeColor="text1"/>
+        </w:rPr>
+        <w:t xml:space="preserve">unctional </w:t>
+      </w:r>
+      <w:r>
+        <w:rPr>
+          <w:color w:val="000000" w:themeColor="text1"/>
+        </w:rPr>
+        <w:t>requirements</w:t>
+      </w:r>
+      <w:r>
+        <w:rPr>
+          <w:color w:val="000000" w:themeColor="text1"/>
+        </w:rPr>
+        <w:t xml:space="preserve">, i.e., </w:t>
+      </w:r>
+      <w:r>
+        <w:rPr>
+          <w:color w:val="000000" w:themeColor="text1"/>
+        </w:rPr>
+        <w:t>those that are part of the primary requirements noted on the System Overview</w:t>
+      </w:r>
+      <w:r>
+        <w:rPr>
+          <w:color w:val="000000" w:themeColor="text1"/>
+        </w:rPr>
+        <w:t xml:space="preserve"> (see system vision), as well as non-functional requirements</w:t>
+      </w:r>
+      <w:r>
+        <w:rPr>
+          <w:color w:val="000000" w:themeColor="text1"/>
+        </w:rPr>
+        <w:t>, which pertains to system characteristics and performance goals.</w:t>
+      </w:r>
+      <w:r>
+        <w:rPr>
+          <w:color w:val="000000" w:themeColor="text1"/>
+        </w:rPr>
+        <w:t xml:space="preserve"> </w:t>
       </w:r>
     </w:p>
     <w:p>
       <w:pPr>
         <w:pStyle w:val="ListParagraph"/>
-        <w:numPr>
-          <w:ilvl w:val="0"/>
-          <w:numId w:val="11"/>
-        </w:numPr>
         <w:spacing w:after="60" w:line="240" w:lineRule="auto"/>
-        <w:ind w:left="1276"/>
         <w:contextualSpacing w:val="0"/>
         <w:jc w:val="both"/>
         <w:rPr>
           <w:color w:val="000000" w:themeColor="text1"/>
         </w:rPr>
       </w:pPr>
-      <w:r>
-        <w:rPr>
-          <w:color w:val="000000" w:themeColor="text1"/>
-        </w:rPr>
-        <w:t>The program shall show a Victoria State logo for users to recognise the authenticity of the website on the homepage.</w:t>
-      </w:r>
-    </w:p>
-    <w:p>
-      <w:pPr>
-        <w:pStyle w:val="ListParagraph"/>
-        <w:numPr>
-          <w:ilvl w:val="0"/>
-          <w:numId w:val="11"/>
-        </w:numPr>
-        <w:spacing w:after="60" w:line="240" w:lineRule="auto"/>
-        <w:ind w:left="1276"/>
-        <w:contextualSpacing w:val="0"/>
-        <w:jc w:val="both"/>
-        <w:rPr>
-          <w:color w:val="000000" w:themeColor="text1"/>
-        </w:rPr>
-      </w:pPr>
-      <w:r>
-        <w:rPr>
-          <w:color w:val="000000" w:themeColor="text1"/>
-        </w:rPr>
-        <w:t xml:space="preserve">The program shall contain a system use guide to describe how to use the function. </w:t>
-      </w:r>
-    </w:p>
-    <w:p>
-      <w:pPr>
-        <w:pStyle w:val="ListParagraph"/>
-        <w:numPr>
-          <w:ilvl w:val="0"/>
-          <w:numId w:val="11"/>
-        </w:numPr>
-        <w:spacing w:after="60" w:line="240" w:lineRule="auto"/>
-        <w:ind w:left="1276"/>
-        <w:contextualSpacing w:val="0"/>
-        <w:jc w:val="both"/>
-        <w:rPr>
-          <w:color w:val="000000" w:themeColor="text1"/>
-        </w:rPr>
-      </w:pPr>
-      <w:r>
-        <w:rPr>
-          <w:color w:val="000000" w:themeColor="text1"/>
-        </w:rPr>
-        <w:t>The program shall have two filters for the user to select a start day and an end date.</w:t>
-      </w:r>
-    </w:p>
-    <w:p>
-      <w:pPr>
-        <w:pStyle w:val="ListParagraph"/>
-        <w:numPr>
-          <w:ilvl w:val="0"/>
-          <w:numId w:val="11"/>
-        </w:numPr>
-        <w:spacing w:after="60" w:line="240" w:lineRule="auto"/>
-        <w:ind w:left="1276"/>
-        <w:contextualSpacing w:val="0"/>
-        <w:jc w:val="both"/>
-        <w:rPr>
-          <w:color w:val="000000" w:themeColor="text1"/>
-        </w:rPr>
-      </w:pPr>
-      <w:r>
-        <w:rPr>
-          <w:color w:val="000000" w:themeColor="text1"/>
-        </w:rPr>
-        <w:t>The program shall have a filter that accepts typing for the user to select the accident category.</w:t>
-      </w:r>
-    </w:p>
-    <w:p>
-      <w:pPr>
-        <w:pStyle w:val="ListParagraph"/>
-        <w:numPr>
-          <w:ilvl w:val="0"/>
-          <w:numId w:val="11"/>
-        </w:numPr>
-        <w:spacing w:after="60" w:line="240" w:lineRule="auto"/>
-        <w:ind w:left="1276"/>
-        <w:contextualSpacing w:val="0"/>
-        <w:jc w:val="both"/>
-        <w:rPr>
-          <w:color w:val="000000" w:themeColor="text1"/>
-        </w:rPr>
-      </w:pPr>
-      <w:r>
-        <w:rPr>
-          <w:color w:val="000000" w:themeColor="text1"/>
-        </w:rPr>
-        <w:t>The program shall have a filter for users to select alcohol-related accidents.</w:t>
-      </w:r>
-    </w:p>
-    <w:p>
-      <w:pPr>
-        <w:pStyle w:val="ListParagraph"/>
-        <w:numPr>
-          <w:ilvl w:val="0"/>
-          <w:numId w:val="11"/>
-        </w:numPr>
-        <w:spacing w:after="60" w:line="240" w:lineRule="auto"/>
-        <w:ind w:left="1276"/>
-        <w:contextualSpacing w:val="0"/>
-        <w:jc w:val="both"/>
-        <w:rPr>
-          <w:color w:val="000000" w:themeColor="text1"/>
-        </w:rPr>
-      </w:pPr>
-      <w:r>
-        <w:rPr>
-          <w:color w:val="000000" w:themeColor="text1"/>
-        </w:rPr>
-        <w:t>The program shall contain a search button for the user to click and execute the search action.</w:t>
-      </w:r>
-    </w:p>
-    <w:p>
-      <w:pPr>
-        <w:pStyle w:val="ListParagraph"/>
-        <w:numPr>
-          <w:ilvl w:val="0"/>
-          <w:numId w:val="11"/>
-        </w:numPr>
-        <w:spacing w:after="60" w:line="240" w:lineRule="auto"/>
-        <w:ind w:left="1276"/>
-        <w:contextualSpacing w:val="0"/>
-        <w:jc w:val="both"/>
-        <w:rPr>
-          <w:color w:val="000000" w:themeColor="text1"/>
-        </w:rPr>
-      </w:pPr>
-      <w:r>
-        <w:rPr>
-          <w:color w:val="000000" w:themeColor="text1"/>
-        </w:rPr>
-        <w:t xml:space="preserve">The program shall remind the user start date and end date must be filled </w:t>
-      </w:r>
-      <w:proofErr w:type="gramStart"/>
-      <w:r>
-        <w:rPr>
-          <w:color w:val="000000" w:themeColor="text1"/>
-        </w:rPr>
-        <w:t>in order to</w:t>
-      </w:r>
-      <w:proofErr w:type="gramEnd"/>
-      <w:r>
-        <w:rPr>
-          <w:color w:val="000000" w:themeColor="text1"/>
-        </w:rPr>
-        <w:t xml:space="preserve"> search. </w:t>
-      </w:r>
-    </w:p>
-    <w:p>
-      <w:pPr>
-        <w:pStyle w:val="ListParagraph"/>
-        <w:numPr>
-          <w:ilvl w:val="0"/>
-          <w:numId w:val="11"/>
-        </w:numPr>
-        <w:spacing w:after="60" w:line="240" w:lineRule="auto"/>
-        <w:ind w:left="1276"/>
-        <w:contextualSpacing w:val="0"/>
-        <w:jc w:val="both"/>
-        <w:rPr>
-          <w:color w:val="000000" w:themeColor="text1"/>
-        </w:rPr>
-      </w:pPr>
-      <w:r>
-        <w:rPr>
-          <w:color w:val="000000" w:themeColor="text1"/>
-        </w:rPr>
-        <w:t>After performing a search, the program shall display all accident information that matches the selected filters.</w:t>
-      </w:r>
-    </w:p>
-    <w:p>
-      <w:pPr>
-        <w:pStyle w:val="ListParagraph"/>
-        <w:numPr>
-          <w:ilvl w:val="0"/>
-          <w:numId w:val="11"/>
-        </w:numPr>
-        <w:spacing w:afterLines="60" w:after="144" w:line="240" w:lineRule="auto"/>
-        <w:ind w:left="1276" w:hanging="357"/>
-        <w:contextualSpacing w:val="0"/>
-        <w:jc w:val="both"/>
-        <w:rPr>
-          <w:color w:val="000000" w:themeColor="text1"/>
-        </w:rPr>
-      </w:pPr>
-      <w:r>
-        <w:rPr>
-          <w:color w:val="000000" w:themeColor="text1"/>
+    </w:p>
+    <w:tbl>
+      <w:tblPr>
+        <w:tblStyle w:val="TableGrid"/>
+        <w:tblW w:w="0" w:type="auto"/>
+        <w:tblInd w:w="720" w:type="dxa"/>
+        <w:tblLook w:val="04A0" w:firstRow="1" w:lastRow="0" w:firstColumn="1" w:lastColumn="0" w:noHBand="0" w:noVBand="1"/>
+      </w:tblPr>
+      <w:tblGrid>
+        <w:gridCol w:w="1689"/>
+        <w:gridCol w:w="6607"/>
+      </w:tblGrid>
+      <w:tr>
+        <w:trPr>
+          <w:tblHeader/>
+        </w:trPr>
+        <w:tc>
+          <w:tcPr>
+            <w:tcW w:w="1689" w:type="dxa"/>
+            <w:shd w:val="clear" w:color="auto" w:fill="072B62" w:themeFill="background2" w:themeFillShade="40"/>
+          </w:tcPr>
+          <w:p>
+            <w:pPr>
+              <w:pStyle w:val="ListParagraph"/>
+              <w:spacing w:after="60"/>
+              <w:ind w:left="0"/>
+              <w:contextualSpacing w:val="0"/>
+              <w:jc w:val="both"/>
+              <w:rPr>
+                <w:b/>
+                <w:bCs/>
+                <w:color w:val="FFFFFF" w:themeColor="background1"/>
+              </w:rPr>
+            </w:pPr>
+            <w:r>
+              <w:rPr>
+                <w:b/>
+                <w:bCs/>
+                <w:color w:val="FFFFFF" w:themeColor="background1"/>
+              </w:rPr>
+              <w:t>Requirements</w:t>
+            </w:r>
+          </w:p>
+        </w:tc>
+        <w:tc>
+          <w:tcPr>
+            <w:tcW w:w="6607" w:type="dxa"/>
+            <w:shd w:val="clear" w:color="auto" w:fill="072B62" w:themeFill="background2" w:themeFillShade="40"/>
+          </w:tcPr>
+          <w:p>
+            <w:pPr>
+              <w:pStyle w:val="ListParagraph"/>
+              <w:spacing w:after="60"/>
+              <w:ind w:left="0"/>
+              <w:contextualSpacing w:val="0"/>
+              <w:jc w:val="both"/>
+              <w:rPr>
+                <w:b/>
+                <w:bCs/>
+                <w:color w:val="FFFFFF" w:themeColor="background1"/>
+              </w:rPr>
+            </w:pPr>
+            <w:r>
+              <w:rPr>
+                <w:b/>
+                <w:bCs/>
+                <w:color w:val="FFFFFF" w:themeColor="background1"/>
+              </w:rPr>
+              <w:t>Details</w:t>
+            </w:r>
+          </w:p>
+        </w:tc>
+      </w:tr>
+      <w:tr>
+        <w:tc>
+          <w:tcPr>
+            <w:tcW w:w="1689" w:type="dxa"/>
+            <w:shd w:val="clear" w:color="auto" w:fill="auto"/>
+          </w:tcPr>
+          <w:p>
+            <w:pPr>
+              <w:pStyle w:val="ListParagraph"/>
+              <w:spacing w:after="60"/>
+              <w:ind w:left="0"/>
+              <w:contextualSpacing w:val="0"/>
+              <w:jc w:val="both"/>
+              <w:rPr>
+                <w:b/>
+                <w:bCs/>
+              </w:rPr>
+            </w:pPr>
+            <w:r>
+              <w:rPr>
+                <w:b/>
+                <w:bCs/>
+              </w:rPr>
+              <w:t>Functional</w:t>
+            </w:r>
+          </w:p>
+        </w:tc>
+        <w:tc>
+          <w:tcPr>
+            <w:tcW w:w="6607" w:type="dxa"/>
+            <w:shd w:val="clear" w:color="auto" w:fill="auto"/>
+          </w:tcPr>
+          <w:p>
+            <w:pPr>
+              <w:pStyle w:val="ListParagraph"/>
+              <w:numPr>
+                <w:ilvl w:val="0"/>
+                <w:numId w:val="11"/>
+              </w:numPr>
+              <w:spacing w:after="60"/>
+              <w:ind w:left="315" w:hanging="252"/>
+              <w:contextualSpacing w:val="0"/>
+              <w:jc w:val="both"/>
+              <w:rPr>
+                <w:color w:val="000000" w:themeColor="text1"/>
+              </w:rPr>
+            </w:pPr>
+            <w:r>
+              <w:rPr>
+                <w:color w:val="000000" w:themeColor="text1"/>
+              </w:rPr>
+              <w:t>The program shall have two filters for the user to select a start day and an end date.</w:t>
+            </w:r>
+          </w:p>
+          <w:p>
+            <w:pPr>
+              <w:pStyle w:val="ListParagraph"/>
+              <w:numPr>
+                <w:ilvl w:val="0"/>
+                <w:numId w:val="11"/>
+              </w:numPr>
+              <w:spacing w:after="60"/>
+              <w:ind w:left="315" w:hanging="252"/>
+              <w:contextualSpacing w:val="0"/>
+              <w:jc w:val="both"/>
+              <w:rPr>
+                <w:color w:val="000000" w:themeColor="text1"/>
+              </w:rPr>
+            </w:pPr>
+            <w:r>
+              <w:rPr>
+                <w:color w:val="000000" w:themeColor="text1"/>
+              </w:rPr>
+              <w:t>The program shall have a filter that accepts typing for the user to select the accident category.</w:t>
+            </w:r>
+          </w:p>
+          <w:p>
+            <w:pPr>
+              <w:pStyle w:val="ListParagraph"/>
+              <w:numPr>
+                <w:ilvl w:val="0"/>
+                <w:numId w:val="11"/>
+              </w:numPr>
+              <w:spacing w:after="60"/>
+              <w:ind w:left="315" w:hanging="252"/>
+              <w:contextualSpacing w:val="0"/>
+              <w:jc w:val="both"/>
+              <w:rPr>
+                <w:color w:val="000000" w:themeColor="text1"/>
+              </w:rPr>
+            </w:pPr>
+            <w:r>
+              <w:rPr>
+                <w:color w:val="000000" w:themeColor="text1"/>
+              </w:rPr>
+              <w:t>The program shall have a filter for users to select alcohol-related accidents.</w:t>
+            </w:r>
+          </w:p>
+          <w:p>
+            <w:pPr>
+              <w:pStyle w:val="ListParagraph"/>
+              <w:numPr>
+                <w:ilvl w:val="0"/>
+                <w:numId w:val="11"/>
+              </w:numPr>
+              <w:spacing w:after="60"/>
+              <w:ind w:left="315" w:hanging="252"/>
+              <w:contextualSpacing w:val="0"/>
+              <w:jc w:val="both"/>
+              <w:rPr>
+                <w:color w:val="000000" w:themeColor="text1"/>
+              </w:rPr>
+            </w:pPr>
+            <w:r>
+              <w:rPr>
+                <w:color w:val="000000" w:themeColor="text1"/>
+              </w:rPr>
+              <w:t>The program shall contain a search button for the user to click and execute the search action</w:t>
+            </w:r>
+            <w:r>
+              <w:rPr>
+                <w:color w:val="000000" w:themeColor="text1"/>
+              </w:rPr>
+              <w:t>.</w:t>
+            </w:r>
+          </w:p>
+          <w:p>
+            <w:pPr>
+              <w:pStyle w:val="ListParagraph"/>
+              <w:numPr>
+                <w:ilvl w:val="0"/>
+                <w:numId w:val="11"/>
+              </w:numPr>
+              <w:spacing w:after="60"/>
+              <w:ind w:left="315" w:hanging="252"/>
+              <w:contextualSpacing w:val="0"/>
+              <w:jc w:val="both"/>
+              <w:rPr>
+                <w:color w:val="000000" w:themeColor="text1"/>
+              </w:rPr>
+            </w:pPr>
+            <w:r>
+              <w:rPr>
+                <w:color w:val="000000" w:themeColor="text1"/>
+              </w:rPr>
+              <w:lastRenderedPageBreak/>
+              <w:t xml:space="preserve">The program shall remind the user start date and end date must be filled in order to </w:t>
+            </w:r>
+            <w:r>
+              <w:rPr>
+                <w:color w:val="000000" w:themeColor="text1"/>
+              </w:rPr>
+              <w:t xml:space="preserve">commence </w:t>
+            </w:r>
+            <w:r>
+              <w:rPr>
+                <w:color w:val="000000" w:themeColor="text1"/>
+              </w:rPr>
+              <w:t xml:space="preserve">search. </w:t>
+            </w:r>
+          </w:p>
+          <w:p>
+            <w:pPr>
+              <w:pStyle w:val="ListParagraph"/>
+              <w:numPr>
+                <w:ilvl w:val="0"/>
+                <w:numId w:val="11"/>
+              </w:numPr>
+              <w:spacing w:after="60"/>
+              <w:ind w:left="315" w:hanging="252"/>
+              <w:contextualSpacing w:val="0"/>
+              <w:jc w:val="both"/>
+              <w:rPr>
+                <w:color w:val="000000" w:themeColor="text1"/>
+              </w:rPr>
+            </w:pPr>
+            <w:r>
+              <w:rPr>
+                <w:color w:val="000000" w:themeColor="text1"/>
+              </w:rPr>
+              <w:t>After performing a search, the program shall display all accident information that matches the selected filters.</w:t>
+            </w:r>
+          </w:p>
+          <w:p>
+            <w:pPr>
+              <w:pStyle w:val="ListParagraph"/>
+              <w:numPr>
+                <w:ilvl w:val="0"/>
+                <w:numId w:val="11"/>
+              </w:numPr>
+              <w:spacing w:afterLines="60" w:after="144"/>
+              <w:ind w:left="315" w:hanging="252"/>
+              <w:contextualSpacing w:val="0"/>
+              <w:jc w:val="both"/>
+              <w:rPr>
+                <w:color w:val="000000" w:themeColor="text1"/>
+              </w:rPr>
+            </w:pPr>
+            <w:r>
+              <w:rPr>
+                <w:color w:val="000000" w:themeColor="text1"/>
+              </w:rPr>
+              <w:t>After performing a search, the program shall contain a line chart to show the average number of accidents in each hour of the day based on the selected period.</w:t>
+            </w:r>
+          </w:p>
+          <w:p>
+            <w:pPr>
+              <w:pStyle w:val="ListParagraph"/>
+              <w:numPr>
+                <w:ilvl w:val="0"/>
+                <w:numId w:val="11"/>
+              </w:numPr>
+              <w:spacing w:afterLines="60" w:after="144"/>
+              <w:ind w:left="315" w:hanging="252"/>
+              <w:contextualSpacing w:val="0"/>
+              <w:jc w:val="both"/>
+              <w:rPr>
+                <w:color w:val="000000" w:themeColor="text1"/>
+              </w:rPr>
+            </w:pPr>
+            <w:r>
+              <w:rPr>
+                <w:color w:val="000000" w:themeColor="text1"/>
+              </w:rPr>
+              <w:t>After performing a search, the program shall contain a bar chart and pie chart to show the accident number based on the selection of category and alcohol-related filter.</w:t>
+            </w:r>
+          </w:p>
+          <w:p>
+            <w:pPr>
+              <w:pStyle w:val="ListParagraph"/>
+              <w:numPr>
+                <w:ilvl w:val="0"/>
+                <w:numId w:val="11"/>
+              </w:numPr>
+              <w:spacing w:afterLines="60" w:after="144"/>
+              <w:ind w:left="315" w:hanging="252"/>
+              <w:contextualSpacing w:val="0"/>
+              <w:jc w:val="both"/>
+              <w:rPr>
+                <w:color w:val="000000" w:themeColor="text1"/>
+              </w:rPr>
+            </w:pPr>
+            <w:r>
+              <w:rPr>
+                <w:color w:val="000000" w:themeColor="text1"/>
+              </w:rPr>
+              <w:t>Once a selection has been made on the accident category filter, the program shall only display the information that is related to the selected category.</w:t>
+            </w:r>
+          </w:p>
+          <w:p>
+            <w:pPr>
+              <w:pStyle w:val="ListParagraph"/>
+              <w:numPr>
+                <w:ilvl w:val="0"/>
+                <w:numId w:val="11"/>
+              </w:numPr>
+              <w:spacing w:afterLines="60" w:after="144"/>
+              <w:ind w:left="315" w:hanging="252"/>
+              <w:contextualSpacing w:val="0"/>
+              <w:jc w:val="both"/>
+              <w:rPr>
+                <w:color w:val="000000" w:themeColor="text1"/>
+              </w:rPr>
+            </w:pPr>
+            <w:r>
+              <w:rPr>
+                <w:color w:val="000000" w:themeColor="text1"/>
+              </w:rPr>
+              <w:t>Once a selection has been made on the alcohol-related filter, the program shall only display the information that based on the selection.</w:t>
+            </w:r>
+          </w:p>
+        </w:tc>
+      </w:tr>
+      <w:tr>
+        <w:tc>
+          <w:tcPr>
+            <w:tcW w:w="1689" w:type="dxa"/>
+            <w:shd w:val="clear" w:color="auto" w:fill="auto"/>
+          </w:tcPr>
+          <w:p>
+            <w:pPr>
+              <w:pStyle w:val="ListParagraph"/>
+              <w:spacing w:after="60"/>
+              <w:ind w:left="0"/>
+              <w:contextualSpacing w:val="0"/>
+              <w:jc w:val="both"/>
+              <w:rPr>
+                <w:b/>
+                <w:bCs/>
+              </w:rPr>
+            </w:pPr>
+            <w:r>
+              <w:rPr>
+                <w:b/>
+                <w:bCs/>
+              </w:rPr>
+              <w:lastRenderedPageBreak/>
+              <w:t>Usability</w:t>
+            </w:r>
+          </w:p>
+        </w:tc>
+        <w:tc>
+          <w:tcPr>
+            <w:tcW w:w="6607" w:type="dxa"/>
+            <w:shd w:val="clear" w:color="auto" w:fill="auto"/>
+          </w:tcPr>
+          <w:p>
+            <w:pPr>
+              <w:pStyle w:val="ListParagraph"/>
+              <w:numPr>
+                <w:ilvl w:val="0"/>
+                <w:numId w:val="11"/>
+              </w:numPr>
+              <w:spacing w:after="60"/>
+              <w:ind w:left="315" w:hanging="252"/>
+              <w:contextualSpacing w:val="0"/>
+              <w:jc w:val="both"/>
+              <w:rPr>
+                <w:color w:val="000000" w:themeColor="text1"/>
+              </w:rPr>
+            </w:pPr>
+            <w:r>
+              <w:rPr>
+                <w:color w:val="000000" w:themeColor="text1"/>
+              </w:rPr>
+              <w:t>The program shall show a Victoria State logo for users to recognise the authenticity of the website on the homepage.</w:t>
+            </w:r>
+          </w:p>
+          <w:p>
+            <w:pPr>
+              <w:pStyle w:val="ListParagraph"/>
+              <w:numPr>
+                <w:ilvl w:val="0"/>
+                <w:numId w:val="11"/>
+              </w:numPr>
+              <w:spacing w:after="60"/>
+              <w:ind w:left="315" w:hanging="252"/>
+              <w:contextualSpacing w:val="0"/>
+              <w:jc w:val="both"/>
+              <w:rPr>
+                <w:color w:val="000000" w:themeColor="text1"/>
+              </w:rPr>
+            </w:pPr>
+            <w:r>
+              <w:rPr>
+                <w:color w:val="000000" w:themeColor="text1"/>
+              </w:rPr>
+              <w:t xml:space="preserve">The program shall contain a system use guide to describe how to use the function. </w:t>
+            </w:r>
+          </w:p>
+          <w:p>
+            <w:pPr>
+              <w:pStyle w:val="ListParagraph"/>
+              <w:spacing w:after="60"/>
+              <w:ind w:left="0"/>
+              <w:contextualSpacing w:val="0"/>
+              <w:jc w:val="both"/>
+              <w:rPr>
+                <w:color w:val="7F7F7F" w:themeColor="text1" w:themeTint="80"/>
+              </w:rPr>
+            </w:pPr>
+            <w:r>
+              <w:rPr>
+                <w:color w:val="7F7F7F" w:themeColor="text1" w:themeTint="80"/>
+              </w:rPr>
+              <w:t>Interface, ease of use</w:t>
+            </w:r>
+          </w:p>
+        </w:tc>
+      </w:tr>
+      <w:tr>
+        <w:tc>
+          <w:tcPr>
+            <w:tcW w:w="1689" w:type="dxa"/>
+            <w:shd w:val="clear" w:color="auto" w:fill="auto"/>
+          </w:tcPr>
+          <w:p>
+            <w:pPr>
+              <w:pStyle w:val="ListParagraph"/>
+              <w:spacing w:after="60"/>
+              <w:ind w:left="0"/>
+              <w:contextualSpacing w:val="0"/>
+              <w:jc w:val="both"/>
+              <w:rPr>
+                <w:b/>
+                <w:bCs/>
+              </w:rPr>
+            </w:pPr>
+            <w:r>
+              <w:rPr>
+                <w:b/>
+                <w:bCs/>
+              </w:rPr>
+              <w:t>Reliability</w:t>
+            </w:r>
+          </w:p>
+        </w:tc>
+        <w:tc>
+          <w:tcPr>
+            <w:tcW w:w="6607" w:type="dxa"/>
+            <w:shd w:val="clear" w:color="auto" w:fill="auto"/>
+          </w:tcPr>
+          <w:p>
+            <w:pPr>
+              <w:pStyle w:val="ListParagraph"/>
+              <w:numPr>
+                <w:ilvl w:val="0"/>
+                <w:numId w:val="11"/>
+              </w:numPr>
+              <w:spacing w:after="60"/>
+              <w:ind w:left="315" w:hanging="252"/>
+              <w:contextualSpacing w:val="0"/>
+              <w:jc w:val="both"/>
+              <w:rPr>
+                <w:color w:val="000000" w:themeColor="text1"/>
+              </w:rPr>
+            </w:pPr>
+            <w:r>
+              <w:rPr>
+                <w:color w:val="000000" w:themeColor="text1"/>
+              </w:rPr>
+              <w:t>insert</w:t>
+            </w:r>
+          </w:p>
+          <w:p>
+            <w:pPr>
+              <w:pStyle w:val="ListParagraph"/>
+              <w:spacing w:after="60"/>
+              <w:ind w:left="0"/>
+              <w:contextualSpacing w:val="0"/>
+              <w:jc w:val="both"/>
+              <w:rPr>
+                <w:color w:val="7F7F7F" w:themeColor="text1" w:themeTint="80"/>
+              </w:rPr>
+            </w:pPr>
+            <w:r>
+              <w:rPr>
+                <w:color w:val="7F7F7F" w:themeColor="text1" w:themeTint="80"/>
+              </w:rPr>
+              <w:t>Failure rate, recovery methods</w:t>
+            </w:r>
+          </w:p>
+        </w:tc>
+      </w:tr>
+      <w:tr>
+        <w:tc>
+          <w:tcPr>
+            <w:tcW w:w="1689" w:type="dxa"/>
+            <w:shd w:val="clear" w:color="auto" w:fill="auto"/>
+          </w:tcPr>
+          <w:p>
+            <w:pPr>
+              <w:pStyle w:val="ListParagraph"/>
+              <w:spacing w:after="60"/>
+              <w:ind w:left="0"/>
+              <w:contextualSpacing w:val="0"/>
+              <w:jc w:val="both"/>
+              <w:rPr>
+                <w:b/>
+                <w:bCs/>
+              </w:rPr>
+            </w:pPr>
+            <w:r>
+              <w:rPr>
+                <w:b/>
+                <w:bCs/>
+              </w:rPr>
+              <w:t>Performance</w:t>
+            </w:r>
+          </w:p>
+        </w:tc>
+        <w:tc>
+          <w:tcPr>
+            <w:tcW w:w="6607" w:type="dxa"/>
+            <w:shd w:val="clear" w:color="auto" w:fill="auto"/>
+          </w:tcPr>
+          <w:p>
+            <w:pPr>
+              <w:pStyle w:val="ListParagraph"/>
+              <w:numPr>
+                <w:ilvl w:val="0"/>
+                <w:numId w:val="11"/>
+              </w:numPr>
+              <w:spacing w:after="60"/>
+              <w:ind w:left="315" w:hanging="252"/>
+              <w:contextualSpacing w:val="0"/>
+              <w:jc w:val="both"/>
+              <w:rPr>
+                <w:color w:val="000000" w:themeColor="text1"/>
+              </w:rPr>
+            </w:pPr>
+            <w:r>
+              <w:rPr>
+                <w:color w:val="000000" w:themeColor="text1"/>
+              </w:rPr>
+              <w:t>I</w:t>
+            </w:r>
+            <w:r>
+              <w:rPr>
+                <w:color w:val="000000" w:themeColor="text1"/>
+              </w:rPr>
+              <w:t>nsert</w:t>
+            </w:r>
+          </w:p>
+          <w:p>
+            <w:pPr>
+              <w:pStyle w:val="ListParagraph"/>
+              <w:spacing w:after="60"/>
+              <w:ind w:left="0"/>
+              <w:contextualSpacing w:val="0"/>
+              <w:jc w:val="both"/>
+              <w:rPr>
+                <w:color w:val="7F7F7F" w:themeColor="text1" w:themeTint="80"/>
+              </w:rPr>
+            </w:pPr>
+            <w:r>
+              <w:rPr>
+                <w:color w:val="7F7F7F" w:themeColor="text1" w:themeTint="80"/>
+              </w:rPr>
+              <w:t>Response time, throughput</w:t>
+            </w:r>
+          </w:p>
+        </w:tc>
+      </w:tr>
+      <w:tr>
+        <w:tc>
+          <w:tcPr>
+            <w:tcW w:w="1689" w:type="dxa"/>
+            <w:shd w:val="clear" w:color="auto" w:fill="auto"/>
+          </w:tcPr>
+          <w:p>
+            <w:pPr>
+              <w:pStyle w:val="ListParagraph"/>
+              <w:spacing w:after="60"/>
+              <w:ind w:left="0"/>
+              <w:contextualSpacing w:val="0"/>
+              <w:jc w:val="both"/>
+              <w:rPr>
+                <w:b/>
+                <w:bCs/>
+              </w:rPr>
+            </w:pPr>
+            <w:r>
+              <w:rPr>
+                <w:b/>
+                <w:bCs/>
+              </w:rPr>
+              <w:t>Security</w:t>
+            </w:r>
+          </w:p>
+        </w:tc>
+        <w:tc>
+          <w:tcPr>
+            <w:tcW w:w="6607" w:type="dxa"/>
+            <w:shd w:val="clear" w:color="auto" w:fill="auto"/>
+          </w:tcPr>
+          <w:p>
+            <w:pPr>
+              <w:pStyle w:val="ListParagraph"/>
+              <w:numPr>
+                <w:ilvl w:val="0"/>
+                <w:numId w:val="11"/>
+              </w:numPr>
+              <w:spacing w:after="60"/>
+              <w:ind w:left="315" w:hanging="252"/>
+              <w:contextualSpacing w:val="0"/>
+              <w:jc w:val="both"/>
+              <w:rPr>
+                <w:color w:val="000000" w:themeColor="text1"/>
+              </w:rPr>
+            </w:pPr>
+            <w:r>
+              <w:rPr>
+                <w:color w:val="000000" w:themeColor="text1"/>
+              </w:rPr>
+              <w:t>insert</w:t>
+            </w:r>
+          </w:p>
+          <w:p>
+            <w:pPr>
+              <w:pStyle w:val="ListParagraph"/>
+              <w:spacing w:after="60"/>
+              <w:ind w:left="0"/>
+              <w:contextualSpacing w:val="0"/>
+              <w:jc w:val="both"/>
+              <w:rPr>
+                <w:color w:val="7F7F7F" w:themeColor="text1" w:themeTint="80"/>
+              </w:rPr>
+            </w:pPr>
+            <w:r>
+              <w:rPr>
+                <w:color w:val="7F7F7F" w:themeColor="text1" w:themeTint="80"/>
+              </w:rPr>
+              <w:t>Access controls, encryption</w:t>
+            </w:r>
+          </w:p>
+        </w:tc>
+      </w:tr>
+      <w:tr>
+        <w:tc>
+          <w:tcPr>
+            <w:tcW w:w="1689" w:type="dxa"/>
+            <w:shd w:val="clear" w:color="auto" w:fill="auto"/>
+          </w:tcPr>
+          <w:p>
+            <w:pPr>
+              <w:pStyle w:val="ListParagraph"/>
+              <w:spacing w:after="60"/>
+              <w:ind w:left="0"/>
+              <w:contextualSpacing w:val="0"/>
+              <w:jc w:val="both"/>
+              <w:rPr>
+                <w:b/>
+                <w:bCs/>
+              </w:rPr>
+            </w:pPr>
+            <w:r>
+              <w:rPr>
+                <w:b/>
+                <w:bCs/>
+              </w:rPr>
+              <w:t>Design</w:t>
+            </w:r>
+          </w:p>
+        </w:tc>
+        <w:tc>
+          <w:tcPr>
+            <w:tcW w:w="6607" w:type="dxa"/>
+            <w:shd w:val="clear" w:color="auto" w:fill="auto"/>
+          </w:tcPr>
+          <w:p>
+            <w:pPr>
+              <w:pStyle w:val="ListParagraph"/>
+              <w:numPr>
+                <w:ilvl w:val="0"/>
+                <w:numId w:val="11"/>
+              </w:numPr>
+              <w:spacing w:after="60"/>
+              <w:ind w:left="315" w:hanging="252"/>
+              <w:contextualSpacing w:val="0"/>
+              <w:jc w:val="both"/>
+              <w:rPr>
+                <w:color w:val="000000" w:themeColor="text1"/>
+              </w:rPr>
+            </w:pPr>
+            <w:r>
+              <w:rPr>
+                <w:color w:val="000000" w:themeColor="text1"/>
+              </w:rPr>
+              <w:t>insert</w:t>
+            </w:r>
+          </w:p>
+          <w:p>
+            <w:pPr>
+              <w:pStyle w:val="ListParagraph"/>
+              <w:spacing w:after="60"/>
+              <w:ind w:left="0"/>
+              <w:contextualSpacing w:val="0"/>
+              <w:jc w:val="both"/>
+              <w:rPr>
+                <w:color w:val="7F7F7F" w:themeColor="text1" w:themeTint="80"/>
+              </w:rPr>
+            </w:pPr>
+            <w:r>
+              <w:rPr>
+                <w:color w:val="7F7F7F" w:themeColor="text1" w:themeTint="80"/>
+              </w:rPr>
+              <w:t>Specific restrictions / constraints for hardware and software</w:t>
+            </w:r>
+          </w:p>
+        </w:tc>
+      </w:tr>
+      <w:tr>
+        <w:tc>
+          <w:tcPr>
+            <w:tcW w:w="1689" w:type="dxa"/>
+            <w:shd w:val="clear" w:color="auto" w:fill="auto"/>
+          </w:tcPr>
+          <w:p>
+            <w:pPr>
+              <w:pStyle w:val="ListParagraph"/>
+              <w:spacing w:after="60"/>
+              <w:ind w:left="0"/>
+              <w:contextualSpacing w:val="0"/>
+              <w:jc w:val="both"/>
+              <w:rPr>
+                <w:b/>
+                <w:bCs/>
+              </w:rPr>
+            </w:pPr>
+            <w:r>
+              <w:rPr>
+                <w:b/>
+                <w:bCs/>
+              </w:rPr>
+              <w:t>Implementation</w:t>
+            </w:r>
+          </w:p>
+        </w:tc>
+        <w:tc>
+          <w:tcPr>
+            <w:tcW w:w="6607" w:type="dxa"/>
+            <w:shd w:val="clear" w:color="auto" w:fill="auto"/>
+          </w:tcPr>
+          <w:p>
+            <w:pPr>
+              <w:pStyle w:val="ListParagraph"/>
+              <w:numPr>
+                <w:ilvl w:val="0"/>
+                <w:numId w:val="11"/>
+              </w:numPr>
+              <w:spacing w:after="60"/>
+              <w:ind w:left="315" w:hanging="252"/>
+              <w:contextualSpacing w:val="0"/>
+              <w:jc w:val="both"/>
+              <w:rPr>
+                <w:color w:val="000000" w:themeColor="text1"/>
+              </w:rPr>
+            </w:pPr>
+            <w:r>
+              <w:rPr>
+                <w:color w:val="000000" w:themeColor="text1"/>
+              </w:rPr>
+              <w:t>The program shall use python as the main programming language</w:t>
+            </w:r>
+          </w:p>
+          <w:p>
+            <w:pPr>
+              <w:pStyle w:val="ListParagraph"/>
+              <w:spacing w:after="60"/>
+              <w:ind w:left="0"/>
+              <w:contextualSpacing w:val="0"/>
+              <w:jc w:val="both"/>
+              <w:rPr>
+                <w:color w:val="7F7F7F" w:themeColor="text1" w:themeTint="80"/>
+              </w:rPr>
+            </w:pPr>
+            <w:r>
+              <w:rPr>
+                <w:color w:val="7F7F7F" w:themeColor="text1" w:themeTint="80"/>
+              </w:rPr>
+              <w:t>Specific languages, tools, protocols, etc.</w:t>
+            </w:r>
+          </w:p>
+        </w:tc>
+      </w:tr>
+      <w:tr>
+        <w:tc>
+          <w:tcPr>
+            <w:tcW w:w="1689" w:type="dxa"/>
+            <w:shd w:val="clear" w:color="auto" w:fill="auto"/>
+          </w:tcPr>
+          <w:p>
+            <w:pPr>
+              <w:pStyle w:val="ListParagraph"/>
+              <w:spacing w:after="60"/>
+              <w:ind w:left="0"/>
+              <w:contextualSpacing w:val="0"/>
+              <w:jc w:val="both"/>
+              <w:rPr>
+                <w:b/>
+                <w:bCs/>
+              </w:rPr>
+            </w:pPr>
+            <w:r>
+              <w:rPr>
+                <w:b/>
+                <w:bCs/>
+              </w:rPr>
+              <w:t>Interface</w:t>
+            </w:r>
+          </w:p>
+        </w:tc>
+        <w:tc>
+          <w:tcPr>
+            <w:tcW w:w="6607" w:type="dxa"/>
+            <w:shd w:val="clear" w:color="auto" w:fill="auto"/>
+          </w:tcPr>
+          <w:p>
+            <w:pPr>
+              <w:pStyle w:val="ListParagraph"/>
+              <w:numPr>
+                <w:ilvl w:val="0"/>
+                <w:numId w:val="11"/>
+              </w:numPr>
+              <w:spacing w:after="60"/>
+              <w:ind w:left="315" w:hanging="252"/>
+              <w:contextualSpacing w:val="0"/>
+              <w:jc w:val="both"/>
+              <w:rPr>
+                <w:color w:val="000000" w:themeColor="text1"/>
+              </w:rPr>
+            </w:pPr>
+            <w:r>
+              <w:rPr>
+                <w:color w:val="000000" w:themeColor="text1"/>
+              </w:rPr>
+              <w:t>insert</w:t>
+            </w:r>
+          </w:p>
+          <w:p>
+            <w:pPr>
+              <w:pStyle w:val="ListParagraph"/>
+              <w:spacing w:after="60"/>
+              <w:ind w:left="0"/>
+              <w:contextualSpacing w:val="0"/>
+              <w:jc w:val="both"/>
+              <w:rPr>
+                <w:color w:val="7F7F7F" w:themeColor="text1" w:themeTint="80"/>
+              </w:rPr>
+            </w:pPr>
+            <w:r>
+              <w:rPr>
+                <w:color w:val="7F7F7F" w:themeColor="text1" w:themeTint="80"/>
+              </w:rPr>
+              <w:t>Interface links to other systems</w:t>
+            </w:r>
+          </w:p>
+        </w:tc>
+      </w:tr>
+      <w:tr>
+        <w:tc>
+          <w:tcPr>
+            <w:tcW w:w="1689" w:type="dxa"/>
+            <w:shd w:val="clear" w:color="auto" w:fill="auto"/>
+          </w:tcPr>
+          <w:p>
+            <w:pPr>
+              <w:pStyle w:val="ListParagraph"/>
+              <w:spacing w:after="60"/>
+              <w:ind w:left="0"/>
+              <w:contextualSpacing w:val="0"/>
+              <w:jc w:val="both"/>
+              <w:rPr>
+                <w:b/>
+                <w:bCs/>
+              </w:rPr>
+            </w:pPr>
+            <w:r>
+              <w:rPr>
+                <w:b/>
+                <w:bCs/>
+              </w:rPr>
+              <w:t>Physical requirements</w:t>
+            </w:r>
+          </w:p>
+        </w:tc>
+        <w:tc>
+          <w:tcPr>
+            <w:tcW w:w="6607" w:type="dxa"/>
+            <w:shd w:val="clear" w:color="auto" w:fill="auto"/>
+          </w:tcPr>
+          <w:p>
+            <w:pPr>
+              <w:pStyle w:val="ListParagraph"/>
+              <w:numPr>
+                <w:ilvl w:val="0"/>
+                <w:numId w:val="11"/>
+              </w:numPr>
+              <w:spacing w:after="60"/>
+              <w:ind w:left="315" w:hanging="252"/>
+              <w:contextualSpacing w:val="0"/>
+              <w:jc w:val="both"/>
+              <w:rPr>
+                <w:color w:val="000000" w:themeColor="text1"/>
+              </w:rPr>
+            </w:pPr>
+            <w:r>
+              <w:rPr>
+                <w:color w:val="000000" w:themeColor="text1"/>
+              </w:rPr>
+              <w:t>insert</w:t>
+            </w:r>
+          </w:p>
+          <w:p>
+            <w:pPr>
+              <w:pStyle w:val="ListParagraph"/>
+              <w:spacing w:after="60"/>
+              <w:ind w:left="0"/>
+              <w:contextualSpacing w:val="0"/>
+              <w:jc w:val="both"/>
+              <w:rPr>
+                <w:color w:val="7F7F7F" w:themeColor="text1" w:themeTint="80"/>
+              </w:rPr>
+            </w:pPr>
+            <w:r>
+              <w:rPr>
+                <w:color w:val="7F7F7F" w:themeColor="text1" w:themeTint="80"/>
+              </w:rPr>
+              <w:t>Physical facilities and equipment constraints</w:t>
+            </w:r>
+          </w:p>
+        </w:tc>
+      </w:tr>
+      <w:tr>
+        <w:tc>
+          <w:tcPr>
+            <w:tcW w:w="1689" w:type="dxa"/>
+            <w:shd w:val="clear" w:color="auto" w:fill="auto"/>
+          </w:tcPr>
+          <w:p>
+            <w:pPr>
+              <w:pStyle w:val="ListParagraph"/>
+              <w:spacing w:after="60"/>
+              <w:ind w:left="0"/>
+              <w:contextualSpacing w:val="0"/>
+              <w:jc w:val="both"/>
+              <w:rPr>
+                <w:b/>
+                <w:bCs/>
+              </w:rPr>
+            </w:pPr>
+            <w:r>
+              <w:rPr>
+                <w:b/>
+                <w:bCs/>
+              </w:rPr>
+              <w:t>Supportability requirements</w:t>
+            </w:r>
+          </w:p>
+        </w:tc>
+        <w:tc>
+          <w:tcPr>
+            <w:tcW w:w="6607" w:type="dxa"/>
+            <w:shd w:val="clear" w:color="auto" w:fill="auto"/>
+          </w:tcPr>
+          <w:p>
+            <w:pPr>
+              <w:pStyle w:val="ListParagraph"/>
+              <w:numPr>
+                <w:ilvl w:val="0"/>
+                <w:numId w:val="11"/>
+              </w:numPr>
+              <w:spacing w:after="60"/>
+              <w:ind w:left="315" w:hanging="252"/>
+              <w:contextualSpacing w:val="0"/>
+              <w:jc w:val="both"/>
+              <w:rPr>
+                <w:color w:val="000000" w:themeColor="text1"/>
+              </w:rPr>
+            </w:pPr>
+            <w:r>
+              <w:rPr>
+                <w:color w:val="000000" w:themeColor="text1"/>
+              </w:rPr>
+              <w:t>inser</w:t>
+            </w:r>
+            <w:r>
+              <w:rPr>
+                <w:color w:val="000000" w:themeColor="text1"/>
+              </w:rPr>
+              <w:t>t</w:t>
+            </w:r>
+          </w:p>
+          <w:p>
+            <w:pPr>
+              <w:pStyle w:val="ListParagraph"/>
+              <w:spacing w:after="60"/>
+              <w:ind w:left="0"/>
+              <w:contextualSpacing w:val="0"/>
+              <w:jc w:val="both"/>
+              <w:rPr>
+                <w:color w:val="7F7F7F" w:themeColor="text1" w:themeTint="80"/>
+              </w:rPr>
+            </w:pPr>
+            <w:r>
+              <w:rPr>
+                <w:color w:val="7F7F7F" w:themeColor="text1" w:themeTint="80"/>
+              </w:rPr>
+              <w:t>Automatic updates and enhancement methods</w:t>
+            </w:r>
+          </w:p>
+        </w:tc>
+      </w:tr>
+    </w:tbl>
+    <w:p>
+      <w:pPr>
+        <w:spacing w:after="0" w:line="240" w:lineRule="auto"/>
+        <w:rPr>
+          <w:color w:val="FF0000"/>
+        </w:rPr>
+      </w:pPr>
+    </w:p>
+    <w:p>
+      <w:pPr>
+        <w:spacing w:after="0" w:line="240" w:lineRule="auto"/>
+        <w:ind w:left="567"/>
+        <w:rPr>
+          <w:color w:val="FF0000"/>
+        </w:rPr>
+      </w:pPr>
+      <w:r>
+        <w:rPr>
+          <w:color w:val="FF0000"/>
+        </w:rPr>
+        <w:t xml:space="preserve">In this section you </w:t>
+      </w:r>
+      <w:r>
+        <w:rPr>
+          <w:color w:val="FF0000"/>
+        </w:rPr>
+        <w:t>detail what the requirements for the software are. What functionality will it provide? This is usually a formal listing, with requirements often using the word ‘Shall’. IE:</w:t>
+      </w:r>
+    </w:p>
+    <w:p>
+      <w:pPr>
+        <w:spacing w:after="0" w:line="240" w:lineRule="auto"/>
+        <w:ind w:left="567" w:firstLine="284"/>
+        <w:rPr>
+          <w:color w:val="FF0000"/>
+        </w:rPr>
+      </w:pPr>
+      <w:r>
+        <w:rPr>
+          <w:color w:val="FF0000"/>
+        </w:rPr>
+        <w:t>R</w:t>
+      </w:r>
+      <w:r>
+        <w:rPr>
+          <w:color w:val="FF0000"/>
+        </w:rPr>
+        <w:t>1.</w:t>
+      </w:r>
+      <w:r>
+        <w:rPr>
+          <w:color w:val="FF0000"/>
+        </w:rPr>
+        <w:t xml:space="preserve">1 </w:t>
+      </w:r>
+      <w:r>
+        <w:rPr>
+          <w:color w:val="FF0000"/>
+        </w:rPr>
+        <w:t>The program shall accept multiple file names as arguments from the command line.</w:t>
+      </w:r>
+    </w:p>
+    <w:p>
+      <w:pPr>
+        <w:spacing w:after="0" w:line="240" w:lineRule="auto"/>
+        <w:ind w:left="567" w:firstLine="284"/>
+        <w:rPr>
+          <w:color w:val="FF0000"/>
+        </w:rPr>
+      </w:pPr>
+      <w:r>
+        <w:rPr>
+          <w:color w:val="FF0000"/>
         </w:rPr>
         <w:lastRenderedPageBreak/>
-        <w:t>After performing a search, the program shall contain a line chart to show the average number of accidents in each hour of the day based on the selected period.</w:t>
-      </w:r>
-    </w:p>
-    <w:p>
-      <w:pPr>
-        <w:pStyle w:val="ListParagraph"/>
-        <w:numPr>
-          <w:ilvl w:val="0"/>
-          <w:numId w:val="11"/>
-        </w:numPr>
-        <w:spacing w:afterLines="60" w:after="144" w:line="240" w:lineRule="auto"/>
-        <w:ind w:left="1276" w:hanging="357"/>
-        <w:contextualSpacing w:val="0"/>
-        <w:jc w:val="both"/>
-        <w:rPr>
-          <w:color w:val="000000" w:themeColor="text1"/>
-        </w:rPr>
-      </w:pPr>
-      <w:r>
-        <w:rPr>
-          <w:color w:val="000000" w:themeColor="text1"/>
-        </w:rPr>
-        <w:t>After performing a search, the program shall contain a bar chart and pie chart to show the accident number based on the selection of category and alcohol-related filter.</w:t>
-      </w:r>
-    </w:p>
-    <w:p>
-      <w:pPr>
-        <w:pStyle w:val="ListParagraph"/>
-        <w:numPr>
-          <w:ilvl w:val="0"/>
-          <w:numId w:val="11"/>
-        </w:numPr>
-        <w:spacing w:afterLines="60" w:after="144" w:line="240" w:lineRule="auto"/>
-        <w:ind w:left="1276" w:hanging="357"/>
-        <w:contextualSpacing w:val="0"/>
-        <w:jc w:val="both"/>
-        <w:rPr>
-          <w:color w:val="000000" w:themeColor="text1"/>
-        </w:rPr>
-      </w:pPr>
-      <w:r>
-        <w:rPr>
-          <w:color w:val="000000" w:themeColor="text1"/>
-        </w:rPr>
-        <w:t>Once a selection has been made on the accident category filter, the program shall only display the information that is related to the selected category.</w:t>
-      </w:r>
-    </w:p>
-    <w:p>
-      <w:pPr>
-        <w:pStyle w:val="ListParagraph"/>
-        <w:numPr>
-          <w:ilvl w:val="0"/>
-          <w:numId w:val="11"/>
-        </w:numPr>
-        <w:spacing w:afterLines="60" w:after="144" w:line="240" w:lineRule="auto"/>
-        <w:ind w:left="1276" w:hanging="357"/>
-        <w:contextualSpacing w:val="0"/>
-        <w:jc w:val="both"/>
-        <w:rPr>
-          <w:color w:val="000000" w:themeColor="text1"/>
-        </w:rPr>
-      </w:pPr>
-      <w:r>
-        <w:rPr>
-          <w:color w:val="000000" w:themeColor="text1"/>
-        </w:rPr>
-        <w:t>Once a selection has been made on the alcohol-related filter, the program shall only display the information that based on the selection.</w:t>
-      </w:r>
-    </w:p>
-    <w:p>
-      <w:pPr>
-        <w:spacing w:after="0" w:line="240" w:lineRule="auto"/>
+        <w:t xml:space="preserve">R1.2 </w:t>
+      </w:r>
+      <w:r>
         <w:rPr>
           <w:color w:val="FF0000"/>
         </w:rPr>
-      </w:pPr>
+        <w:t>Each file name can be a simple file name or include the full path of the file with one or more levels.</w:t>
+      </w:r>
+    </w:p>
+    <w:p>
+      <w:pPr>
+        <w:spacing w:after="0" w:line="240" w:lineRule="auto"/>
+        <w:ind w:left="567" w:firstLine="284"/>
+        <w:rPr>
+          <w:color w:val="FF0000"/>
+        </w:rPr>
+      </w:pPr>
+      <w:r>
+        <w:rPr>
+          <w:color w:val="FF0000"/>
+        </w:rPr>
+        <w:t>etc …</w:t>
+      </w:r>
     </w:p>
     <w:p>
       <w:pPr>
@@ -3311,106 +4780,8 @@
         <w:rPr>
           <w:color w:val="FF0000"/>
         </w:rPr>
-        <w:t xml:space="preserve">In this section you </w:t>
-      </w:r>
-      <w:r>
-        <w:rPr>
-          <w:color w:val="FF0000"/>
-        </w:rPr>
-        <w:t>detail what the requirements for the software are. What functionality will it provide? This is usually a formal listing, with requirements often using the word ‘Shall’. IE:</w:t>
-      </w:r>
-    </w:p>
-    <w:p>
-      <w:pPr>
-        <w:spacing w:after="0" w:line="240" w:lineRule="auto"/>
-        <w:ind w:left="567" w:firstLine="284"/>
-        <w:rPr>
-          <w:color w:val="FF0000"/>
-        </w:rPr>
-      </w:pPr>
-      <w:r>
-        <w:rPr>
-          <w:color w:val="FF0000"/>
-        </w:rPr>
-        <w:t>R</w:t>
-      </w:r>
-      <w:r>
-        <w:rPr>
-          <w:color w:val="FF0000"/>
-        </w:rPr>
-        <w:t>1.</w:t>
-      </w:r>
-      <w:r>
-        <w:rPr>
-          <w:color w:val="FF0000"/>
-        </w:rPr>
-        <w:t xml:space="preserve">1 </w:t>
-      </w:r>
-      <w:r>
-        <w:rPr>
-          <w:color w:val="FF0000"/>
-        </w:rPr>
-        <w:t>The program shall accept multiple file names as arguments from the command line.</w:t>
-      </w:r>
-    </w:p>
-    <w:p>
-      <w:pPr>
-        <w:spacing w:after="0" w:line="240" w:lineRule="auto"/>
-        <w:ind w:left="567" w:firstLine="284"/>
-        <w:rPr>
-          <w:color w:val="FF0000"/>
-        </w:rPr>
-      </w:pPr>
-      <w:r>
-        <w:rPr>
-          <w:color w:val="FF0000"/>
-        </w:rPr>
-        <w:t xml:space="preserve">R1.2 </w:t>
-      </w:r>
-      <w:r>
-        <w:rPr>
-          <w:color w:val="FF0000"/>
-        </w:rPr>
-        <w:t>Each file name can be a simple file name or include the full path of the file with one or more levels.</w:t>
-      </w:r>
-    </w:p>
-    <w:p>
-      <w:pPr>
-        <w:spacing w:after="0" w:line="240" w:lineRule="auto"/>
-        <w:ind w:left="567" w:firstLine="284"/>
-        <w:rPr>
-          <w:color w:val="FF0000"/>
-        </w:rPr>
-      </w:pPr>
-      <w:r>
-        <w:rPr>
-          <w:color w:val="FF0000"/>
-        </w:rPr>
-        <w:t>etc …</w:t>
-      </w:r>
-    </w:p>
-    <w:p>
-      <w:pPr>
-        <w:spacing w:after="0" w:line="240" w:lineRule="auto"/>
-        <w:ind w:left="567"/>
-        <w:rPr>
-          <w:color w:val="FF0000"/>
-        </w:rPr>
-      </w:pPr>
-      <w:r>
-        <w:rPr>
-          <w:color w:val="FF0000"/>
-        </w:rPr>
         <w:t>Can be primarily functional requirements, though you may include other types if you think of them.</w:t>
       </w:r>
-    </w:p>
-    <w:p>
-      <w:pPr>
-        <w:spacing w:after="0" w:line="240" w:lineRule="auto"/>
-        <w:rPr>
-          <w:color w:val="FF0000"/>
-        </w:rPr>
-      </w:pPr>
     </w:p>
     <w:p>
       <w:pPr>
@@ -3744,7 +5115,19 @@
               <w:t xml:space="preserve"> will be able to </w:t>
             </w:r>
             <w:r>
-              <w:t>view all accident information from a selected period.</w:t>
+              <w:t xml:space="preserve">view all </w:t>
+            </w:r>
+            <w:r>
+              <w:t xml:space="preserve">relevant </w:t>
+            </w:r>
+            <w:r>
+              <w:t xml:space="preserve">accident information </w:t>
+            </w:r>
+            <w:r>
+              <w:t xml:space="preserve">that happened on the </w:t>
+            </w:r>
+            <w:r>
+              <w:t>selected period.</w:t>
             </w:r>
           </w:p>
         </w:tc>
@@ -3832,7 +5215,10 @@
               <w:t xml:space="preserve"> will </w:t>
             </w:r>
             <w:r>
-              <w:t>access to the system user interface</w:t>
+              <w:t xml:space="preserve">access the system </w:t>
+            </w:r>
+            <w:r>
+              <w:t>through a dashboard</w:t>
             </w:r>
             <w:r>
               <w:t>.</w:t>
@@ -3847,22 +5233,37 @@
               <w:spacing w:after="0" w:line="240" w:lineRule="auto"/>
             </w:pPr>
             <w:r>
-              <w:t>A system use</w:t>
+              <w:t>A use</w:t>
             </w:r>
             <w:r>
               <w:t>r</w:t>
             </w:r>
             <w:r>
-              <w:t xml:space="preserve"> guide</w:t>
-            </w:r>
-            <w:r>
-              <w:t xml:space="preserve"> will </w:t>
-            </w:r>
-            <w:r>
-              <w:t>tell</w:t>
-            </w:r>
-            <w:r>
-              <w:t xml:space="preserve"> the user to select a period for search.</w:t>
+              <w:t xml:space="preserve"> </w:t>
+            </w:r>
+            <w:r>
+              <w:t xml:space="preserve">manual will </w:t>
+            </w:r>
+            <w:r>
+              <w:t>guide</w:t>
+            </w:r>
+            <w:r>
+              <w:t xml:space="preserve"> </w:t>
+            </w:r>
+            <w:r>
+              <w:t xml:space="preserve">the user </w:t>
+            </w:r>
+            <w:r>
+              <w:t xml:space="preserve">on how </w:t>
+            </w:r>
+            <w:r>
+              <w:t xml:space="preserve">to </w:t>
+            </w:r>
+            <w:r>
+              <w:t>filter information</w:t>
+            </w:r>
+            <w:r>
+              <w:t>.</w:t>
             </w:r>
           </w:p>
           <w:p>
@@ -3895,6 +5296,18 @@
               <w:spacing w:after="0" w:line="240" w:lineRule="auto"/>
             </w:pPr>
             <w:r>
+              <w:t>The user clicks the search button.</w:t>
+            </w:r>
+          </w:p>
+          <w:p>
+            <w:pPr>
+              <w:numPr>
+                <w:ilvl w:val="0"/>
+                <w:numId w:val="12"/>
+              </w:numPr>
+              <w:spacing w:after="0" w:line="240" w:lineRule="auto"/>
+            </w:pPr>
+            <w:r>
               <w:t>The system will display</w:t>
             </w:r>
             <w:r>
@@ -3910,10 +5323,13 @@
               <w:t xml:space="preserve"> relevant </w:t>
             </w:r>
             <w:r>
-              <w:t>data between the period</w:t>
-            </w:r>
-            <w:r>
-              <w:t xml:space="preserve"> on the screen. </w:t>
+              <w:t xml:space="preserve">data </w:t>
+            </w:r>
+            <w:r>
+              <w:t>from the selected period.</w:t>
+            </w:r>
+            <w:r>
+              <w:t xml:space="preserve"> </w:t>
             </w:r>
           </w:p>
         </w:tc>
@@ -4138,7 +5554,13 @@
               <w:spacing w:after="0" w:line="240" w:lineRule="auto"/>
             </w:pPr>
             <w:r>
-              <w:t>View average number of accidents in each hour chart.</w:t>
+              <w:t>View average number of accidents in each hour</w:t>
+            </w:r>
+            <w:r>
+              <w:t xml:space="preserve"> </w:t>
+            </w:r>
+            <w:r>
+              <w:t>of the day.</w:t>
             </w:r>
           </w:p>
         </w:tc>
@@ -4273,7 +5695,19 @@
               <w:t xml:space="preserve"> will be able to </w:t>
             </w:r>
             <w:r>
-              <w:t>view a line chart that show the average number of accidents in each hour of the day.</w:t>
+              <w:t xml:space="preserve">view a line </w:t>
+            </w:r>
+            <w:r>
+              <w:t>graph</w:t>
+            </w:r>
+            <w:r>
+              <w:t xml:space="preserve"> that show</w:t>
+            </w:r>
+            <w:r>
+              <w:t>s</w:t>
+            </w:r>
+            <w:r>
+              <w:t xml:space="preserve"> the average number of accidents in each hour of the day.</w:t>
             </w:r>
           </w:p>
         </w:tc>
@@ -4309,7 +5743,6 @@
                 <w:b/>
                 <w:bCs/>
               </w:rPr>
-              <w:lastRenderedPageBreak/>
               <w:t xml:space="preserve">Flow of </w:t>
             </w:r>
           </w:p>
@@ -4362,10 +5795,10 @@
               <w:t xml:space="preserve"> will </w:t>
             </w:r>
             <w:r>
-              <w:t>access to the system user interface</w:t>
-            </w:r>
-            <w:r>
-              <w:t>.</w:t>
+              <w:t xml:space="preserve">access to the system </w:t>
+            </w:r>
+            <w:r>
+              <w:t>through a dashboard.</w:t>
             </w:r>
           </w:p>
           <w:p>
@@ -4377,16 +5810,25 @@
               <w:spacing w:after="0" w:line="240" w:lineRule="auto"/>
             </w:pPr>
             <w:r>
-              <w:t>A system use guide</w:t>
-            </w:r>
-            <w:r>
-              <w:t xml:space="preserve"> will </w:t>
-            </w:r>
-            <w:r>
-              <w:t>tell</w:t>
-            </w:r>
-            <w:r>
-              <w:t xml:space="preserve"> the user to select a period for search.</w:t>
+              <w:t>A user manual will guide</w:t>
+            </w:r>
+            <w:r>
+              <w:t xml:space="preserve"> </w:t>
+            </w:r>
+            <w:r>
+              <w:t xml:space="preserve">the user </w:t>
+            </w:r>
+            <w:r>
+              <w:t xml:space="preserve">on how </w:t>
+            </w:r>
+            <w:r>
+              <w:t xml:space="preserve">to </w:t>
+            </w:r>
+            <w:r>
+              <w:t>filter information</w:t>
+            </w:r>
+            <w:r>
+              <w:t>.</w:t>
             </w:r>
           </w:p>
           <w:p>
@@ -4419,13 +5861,40 @@
               <w:spacing w:after="0" w:line="240" w:lineRule="auto"/>
             </w:pPr>
             <w:r>
-              <w:t xml:space="preserve">The system will display </w:t>
-            </w:r>
-            <w:r>
-              <w:t xml:space="preserve">a line chart </w:t>
-            </w:r>
-            <w:r>
-              <w:t>on the screen.</w:t>
+              <w:t xml:space="preserve">The user </w:t>
+            </w:r>
+            <w:r>
+              <w:t xml:space="preserve">will </w:t>
+            </w:r>
+            <w:r>
+              <w:t>click the search button.</w:t>
+            </w:r>
+          </w:p>
+          <w:p>
+            <w:pPr>
+              <w:numPr>
+                <w:ilvl w:val="0"/>
+                <w:numId w:val="13"/>
+              </w:numPr>
+              <w:spacing w:after="0" w:line="240" w:lineRule="auto"/>
+            </w:pPr>
+            <w:r>
+              <w:t>The system will display</w:t>
+            </w:r>
+            <w:r>
+              <w:t xml:space="preserve"> the data on</w:t>
+            </w:r>
+            <w:r>
+              <w:t xml:space="preserve"> </w:t>
+            </w:r>
+            <w:r>
+              <w:t xml:space="preserve">a line </w:t>
+            </w:r>
+            <w:r>
+              <w:t>graph</w:t>
+            </w:r>
+            <w:r>
+              <w:t>.</w:t>
             </w:r>
           </w:p>
         </w:tc>
@@ -4498,11 +5967,6 @@
         </w:tc>
       </w:tr>
     </w:tbl>
-    <w:p>
-      <w:pPr>
-        <w:spacing w:after="0" w:line="240" w:lineRule="auto"/>
-      </w:pPr>
-    </w:p>
     <w:p>
       <w:pPr>
         <w:spacing w:after="0" w:line="240" w:lineRule="auto"/>
@@ -4655,10 +6119,19 @@
               <w:spacing w:after="0" w:line="240" w:lineRule="auto"/>
             </w:pPr>
             <w:r>
-              <w:t xml:space="preserve">Search by accident </w:t>
-            </w:r>
-            <w:r>
-              <w:t>category</w:t>
+              <w:t>S</w:t>
+            </w:r>
+            <w:r>
+              <w:t xml:space="preserve">earch </w:t>
+            </w:r>
+            <w:r>
+              <w:t xml:space="preserve">based on </w:t>
+            </w:r>
+            <w:r>
+              <w:t>k</w:t>
+            </w:r>
+            <w:r>
+              <w:t>eyword</w:t>
             </w:r>
             <w:r>
               <w:t>.</w:t>
@@ -4784,7 +6257,8 @@
           </w:tcPr>
           <w:p>
             <w:pPr>
-              <w:spacing w:after="0" w:line="240" w:lineRule="auto"/>
+              <w:spacing w:after="60" w:line="240" w:lineRule="auto"/>
+              <w:jc w:val="both"/>
             </w:pPr>
             <w:r>
               <w:t xml:space="preserve">The </w:t>
@@ -4793,17 +6267,41 @@
               <w:t>user</w:t>
             </w:r>
             <w:r>
-              <w:t xml:space="preserve"> will be able to</w:t>
-            </w:r>
-            <w:r>
-              <w:t xml:space="preserve"> search by accident category and view the accident information based on the selected period and accident category.</w:t>
+              <w:t xml:space="preserve"> </w:t>
+            </w:r>
+            <w:r>
+              <w:t xml:space="preserve">will be able </w:t>
+            </w:r>
+            <w:r>
+              <w:t xml:space="preserve">to view a table </w:t>
+            </w:r>
+            <w:r>
+              <w:t xml:space="preserve">containing </w:t>
+            </w:r>
+            <w:r>
+              <w:t xml:space="preserve">relevant information </w:t>
+            </w:r>
+            <w:r>
+              <w:t>on all</w:t>
+            </w:r>
+            <w:r>
+              <w:t xml:space="preserve"> </w:t>
+            </w:r>
+            <w:r>
+              <w:t xml:space="preserve">accidents </w:t>
+            </w:r>
+            <w:r>
+              <w:t xml:space="preserve">with an </w:t>
+            </w:r>
+            <w:r>
+              <w:t>accident type keyword entered by the user (e.g., collision, pedestrian), based on a user-selected period.</w:t>
             </w:r>
           </w:p>
         </w:tc>
       </w:tr>
       <w:tr>
         <w:trPr>
-          <w:trHeight w:val="1871"/>
+          <w:trHeight w:val="1196"/>
         </w:trPr>
         <w:tc>
           <w:tcPr>
@@ -4832,6 +6330,7 @@
                 <w:b/>
                 <w:bCs/>
               </w:rPr>
+              <w:lastRenderedPageBreak/>
               <w:t xml:space="preserve">Flow of </w:t>
             </w:r>
           </w:p>
@@ -4884,10 +6383,7 @@
               <w:t xml:space="preserve"> will </w:t>
             </w:r>
             <w:r>
-              <w:t>access to the system user interface</w:t>
-            </w:r>
-            <w:r>
-              <w:t>.</w:t>
+              <w:t>access to the system through a dashboard.</w:t>
             </w:r>
           </w:p>
           <w:p>
@@ -4899,16 +6395,25 @@
               <w:spacing w:after="0" w:line="240" w:lineRule="auto"/>
             </w:pPr>
             <w:r>
-              <w:t>A system use guide</w:t>
-            </w:r>
-            <w:r>
-              <w:t xml:space="preserve"> will </w:t>
-            </w:r>
-            <w:r>
-              <w:t>tell</w:t>
-            </w:r>
-            <w:r>
-              <w:t xml:space="preserve"> the user to select a period and accident category for search.</w:t>
+              <w:t>A user manual will guide</w:t>
+            </w:r>
+            <w:r>
+              <w:t xml:space="preserve"> </w:t>
+            </w:r>
+            <w:r>
+              <w:t xml:space="preserve">the user </w:t>
+            </w:r>
+            <w:r>
+              <w:t xml:space="preserve">on how </w:t>
+            </w:r>
+            <w:r>
+              <w:t xml:space="preserve">to </w:t>
+            </w:r>
+            <w:r>
+              <w:t>filter information</w:t>
+            </w:r>
+            <w:r>
+              <w:t>.</w:t>
             </w:r>
           </w:p>
           <w:p>
@@ -4950,7 +6455,28 @@
               <w:t xml:space="preserve"> will</w:t>
             </w:r>
             <w:r>
-              <w:t xml:space="preserve"> type/select the accident category.</w:t>
+              <w:t xml:space="preserve"> type</w:t>
+            </w:r>
+            <w:r>
+              <w:t xml:space="preserve"> a keyword</w:t>
+            </w:r>
+            <w:r>
+              <w:t xml:space="preserve"> in the </w:t>
+            </w:r>
+            <w:r>
+              <w:t>ac</w:t>
+            </w:r>
+            <w:r>
+              <w:t xml:space="preserve">cident </w:t>
+            </w:r>
+            <w:r>
+              <w:t>t</w:t>
+            </w:r>
+            <w:r>
+              <w:t>ype category</w:t>
+            </w:r>
+            <w:r>
+              <w:t>.</w:t>
             </w:r>
           </w:p>
           <w:p>
@@ -4965,10 +6491,7 @@
               <w:t xml:space="preserve">The system will display </w:t>
             </w:r>
             <w:r>
-              <w:t xml:space="preserve">a table that contains relevant record </w:t>
-            </w:r>
-            <w:r>
-              <w:t>on the screen.</w:t>
+              <w:t>data on a table.</w:t>
             </w:r>
           </w:p>
         </w:tc>
@@ -5193,7 +6716,13 @@
               <w:spacing w:after="0" w:line="240" w:lineRule="auto"/>
             </w:pPr>
             <w:r>
-              <w:t>View alcohol analyses.</w:t>
+              <w:t>View alc</w:t>
+            </w:r>
+            <w:r>
+              <w:t>ohol-related against non</w:t>
+            </w:r>
+            <w:r>
+              <w:t xml:space="preserve"> alcohol-related data.</w:t>
             </w:r>
           </w:p>
         </w:tc>
@@ -5328,7 +6857,34 @@
               <w:t xml:space="preserve"> will be able to</w:t>
             </w:r>
             <w:r>
-              <w:t xml:space="preserve"> use an alcohol related filter to sort the output diagrams and table.</w:t>
+              <w:t xml:space="preserve"> view a </w:t>
+            </w:r>
+            <w:r>
+              <w:t xml:space="preserve">bar graph and a </w:t>
+            </w:r>
+            <w:r>
+              <w:t>pie chart</w:t>
+            </w:r>
+            <w:r>
+              <w:t xml:space="preserve"> that will display the impact of alcohol, using a </w:t>
+            </w:r>
+            <w:r>
+              <w:t xml:space="preserve">filter </w:t>
+            </w:r>
+            <w:r>
+              <w:t xml:space="preserve">with </w:t>
+            </w:r>
+            <w:r>
+              <w:t xml:space="preserve">options on </w:t>
+            </w:r>
+            <w:r>
+              <w:t xml:space="preserve">whether only alcohol related data </w:t>
+            </w:r>
+            <w:r>
+              <w:t>are displayed, or non alcohol-related data, or both</w:t>
+            </w:r>
+            <w:r>
+              <w:t>.</w:t>
             </w:r>
           </w:p>
         </w:tc>
@@ -5416,10 +6972,7 @@
               <w:t xml:space="preserve"> will </w:t>
             </w:r>
             <w:r>
-              <w:t>access to the system user interface</w:t>
-            </w:r>
-            <w:r>
-              <w:t>.</w:t>
+              <w:t>access to the system through a dashboard.</w:t>
             </w:r>
           </w:p>
           <w:p>
@@ -5431,16 +6984,19 @@
               <w:spacing w:after="0" w:line="240" w:lineRule="auto"/>
             </w:pPr>
             <w:r>
-              <w:t>A system use guide</w:t>
-            </w:r>
-            <w:r>
-              <w:t xml:space="preserve"> will </w:t>
-            </w:r>
-            <w:r>
-              <w:t>tell</w:t>
-            </w:r>
-            <w:r>
-              <w:t xml:space="preserve"> the user to select a period, accident category, and alcohol-related filter for search.</w:t>
+              <w:t>A user manual will guide</w:t>
+            </w:r>
+            <w:r>
+              <w:t xml:space="preserve"> </w:t>
+            </w:r>
+            <w:r>
+              <w:t>the user</w:t>
+            </w:r>
+            <w:r>
+              <w:t xml:space="preserve"> on how to </w:t>
+            </w:r>
+            <w:r>
+              <w:t>filter information.</w:t>
             </w:r>
           </w:p>
           <w:p>
@@ -5503,7 +7059,25 @@
               <w:t xml:space="preserve"> will</w:t>
             </w:r>
             <w:r>
-              <w:t xml:space="preserve"> select Yes/No on alcohol-related filter.</w:t>
+              <w:t xml:space="preserve"> select Yes</w:t>
+            </w:r>
+            <w:r>
+              <w:t xml:space="preserve">, </w:t>
+            </w:r>
+            <w:r>
+              <w:t>No</w:t>
+            </w:r>
+            <w:r>
+              <w:t xml:space="preserve">, or both </w:t>
+            </w:r>
+            <w:r>
+              <w:t xml:space="preserve">on </w:t>
+            </w:r>
+            <w:r>
+              <w:t xml:space="preserve">the </w:t>
+            </w:r>
+            <w:r>
+              <w:t>alcohol-related filter.</w:t>
             </w:r>
           </w:p>
           <w:p>
@@ -5518,7 +7092,16 @@
               <w:t xml:space="preserve">The system will display </w:t>
             </w:r>
             <w:r>
-              <w:t>the table and diagrams on the screen</w:t>
+              <w:t xml:space="preserve">results on </w:t>
+            </w:r>
+            <w:r>
+              <w:t>a</w:t>
+            </w:r>
+            <w:r>
+              <w:t>t least a</w:t>
+            </w:r>
+            <w:r>
+              <w:t xml:space="preserve"> bar and a pie chart</w:t>
             </w:r>
             <w:r>
               <w:t>.</w:t>
@@ -5845,7 +7428,6 @@
                 <w:b/>
                 <w:bCs/>
               </w:rPr>
-              <w:lastRenderedPageBreak/>
               <w:t>Description</w:t>
             </w:r>
           </w:p>
@@ -5882,7 +7464,31 @@
               <w:t xml:space="preserve"> will be able to </w:t>
             </w:r>
             <w:r>
-              <w:t>view a chart that show the number of harm case to each type of road user.</w:t>
+              <w:t xml:space="preserve">view a </w:t>
+            </w:r>
+            <w:r>
+              <w:t>bar graph and a pie chart</w:t>
+            </w:r>
+            <w:r>
+              <w:t xml:space="preserve"> that </w:t>
+            </w:r>
+            <w:r>
+              <w:t xml:space="preserve">will </w:t>
+            </w:r>
+            <w:r>
+              <w:t xml:space="preserve">show </w:t>
+            </w:r>
+            <w:r>
+              <w:t xml:space="preserve">the number of accidents </w:t>
+            </w:r>
+            <w:r>
+              <w:t xml:space="preserve">by </w:t>
+            </w:r>
+            <w:r>
+              <w:t>road user</w:t>
+            </w:r>
+            <w:r>
+              <w:t>.</w:t>
             </w:r>
           </w:p>
         </w:tc>
@@ -5970,10 +7576,7 @@
               <w:t xml:space="preserve"> will </w:t>
             </w:r>
             <w:r>
-              <w:t>access to the system user interface</w:t>
-            </w:r>
-            <w:r>
-              <w:t>.</w:t>
+              <w:t>access to the system through a dashboard.</w:t>
             </w:r>
           </w:p>
           <w:p>
@@ -5985,16 +7588,13 @@
               <w:spacing w:after="0" w:line="240" w:lineRule="auto"/>
             </w:pPr>
             <w:r>
-              <w:t>A system use guide</w:t>
-            </w:r>
-            <w:r>
-              <w:t xml:space="preserve"> will </w:t>
-            </w:r>
-            <w:r>
-              <w:t>tell</w:t>
-            </w:r>
-            <w:r>
-              <w:t xml:space="preserve"> the user to select a period, accident category for search.</w:t>
+              <w:t>A user manual will guide</w:t>
+            </w:r>
+            <w:r>
+              <w:t xml:space="preserve"> </w:t>
+            </w:r>
+            <w:r>
+              <w:t>the user on how to filter information.</w:t>
             </w:r>
           </w:p>
           <w:p>
@@ -6036,7 +7636,19 @@
               <w:t xml:space="preserve"> will</w:t>
             </w:r>
             <w:r>
-              <w:t xml:space="preserve"> select the road users on the accident category filter.</w:t>
+              <w:t xml:space="preserve"> select the </w:t>
+            </w:r>
+            <w:r>
+              <w:t>accident category “</w:t>
+            </w:r>
+            <w:r>
+              <w:t>road users</w:t>
+            </w:r>
+            <w:r>
+              <w:t>” on the filter</w:t>
+            </w:r>
+            <w:r>
+              <w:t>.</w:t>
             </w:r>
           </w:p>
           <w:p>
@@ -6051,7 +7663,13 @@
               <w:t xml:space="preserve">The system will display </w:t>
             </w:r>
             <w:r>
-              <w:t>a bar chart on the screen</w:t>
+              <w:t>results on a</w:t>
+            </w:r>
+            <w:r>
+              <w:t xml:space="preserve">t least a </w:t>
+            </w:r>
+            <w:r>
+              <w:t>bar and a pie chart</w:t>
             </w:r>
             <w:r>
               <w:t>.</w:t>
@@ -6137,34 +7755,36 @@
     <w:p>
       <w:pPr>
         <w:spacing w:after="0" w:line="240" w:lineRule="auto"/>
+        <w:ind w:left="709"/>
+        <w:jc w:val="both"/>
+      </w:pPr>
+      <w:r>
+        <w:t>Below is the use case diagram</w:t>
+      </w:r>
+      <w:r>
+        <w:t xml:space="preserve"> that describes the </w:t>
+      </w:r>
+      <w:r>
+        <w:t>functions noted on the use cases above:</w:t>
+      </w:r>
+    </w:p>
+    <w:p>
+      <w:pPr>
+        <w:spacing w:after="0" w:line="240" w:lineRule="auto"/>
         <w:ind w:left="426"/>
-        <w:jc w:val="both"/>
-      </w:pPr>
-      <w:r>
-        <w:t>Below is the use case diagram</w:t>
-      </w:r>
-      <w:r>
-        <w:t xml:space="preserve"> that describes the </w:t>
-      </w:r>
-      <w:r>
-        <w:t>functions noted on the use cases above:</w:t>
-      </w:r>
-    </w:p>
-    <w:p>
-      <w:pPr>
-        <w:spacing w:after="0" w:line="240" w:lineRule="auto"/>
-        <w:ind w:left="426"/>
-      </w:pPr>
-    </w:p>
-    <w:p>
-      <w:pPr>
-        <w:spacing w:after="0" w:line="240" w:lineRule="auto"/>
+      </w:pPr>
+    </w:p>
+    <w:p>
+      <w:pPr>
+        <w:spacing w:after="0" w:line="240" w:lineRule="auto"/>
+        <w:ind w:left="709"/>
         <w:jc w:val="center"/>
       </w:pPr>
       <w:r>
         <w:rPr>
           <w:noProof/>
         </w:rPr>
+        <w:lastRenderedPageBreak/>
         <w:drawing>
           <wp:inline distT="0" distB="0" distL="0" distR="0" wp14:anchorId="4E4BD75A" wp14:editId="753EEC03">
             <wp:extent cx="5107305" cy="4644456"/>
@@ -6394,16 +8014,8 @@
         <w:rPr>
           <w:color w:val="FF0000"/>
         </w:rPr>
-        <w:t xml:space="preserve">A block diagram/flowchart of how your software might </w:t>
-      </w:r>
-      <w:proofErr w:type="gramStart"/>
-      <w:r>
-        <w:rPr>
-          <w:color w:val="FF0000"/>
-        </w:rPr>
-        <w:t>work</w:t>
-      </w:r>
-      <w:proofErr w:type="gramEnd"/>
+        <w:t>A block diagram/flowchart of how your software might work</w:t>
+      </w:r>
     </w:p>
     <w:p>
       <w:pPr>
@@ -6425,6 +8037,7 @@
       </w:pPr>
       <w:bookmarkStart w:id="10" w:name="_Toc144641073"/>
       <w:r>
+        <w:lastRenderedPageBreak/>
         <w:t>System Components</w:t>
       </w:r>
       <w:bookmarkEnd w:id="10"/>
@@ -6698,15 +8311,7 @@
               </w:rPr>
             </w:pPr>
             <w:r>
-              <w:t xml:space="preserve">Array that </w:t>
-            </w:r>
-            <w:proofErr w:type="gramStart"/>
-            <w:r>
-              <w:t>store</w:t>
-            </w:r>
-            <w:proofErr w:type="gramEnd"/>
-            <w:r>
-              <w:t xml:space="preserve"> all data sorted by the input parameters.</w:t>
+              <w:t>Array that store all data sorted by the input parameters.</w:t>
             </w:r>
           </w:p>
         </w:tc>
@@ -7148,17 +8753,8 @@
                 <w:b/>
                 <w:bCs/>
               </w:rPr>
-              <w:t xml:space="preserve">Bar chart </w:t>
-            </w:r>
-            <w:proofErr w:type="gramStart"/>
-            <w:r>
-              <w:rPr>
-                <w:b/>
-                <w:bCs/>
-              </w:rPr>
-              <w:t>display  function</w:t>
-            </w:r>
-            <w:proofErr w:type="gramEnd"/>
+              <w:t>Bar chart display  function</w:t>
+            </w:r>
           </w:p>
         </w:tc>
         <w:tc>
@@ -7242,11 +8838,7 @@
               </w:rPr>
             </w:pPr>
             <w:r>
-              <w:t xml:space="preserve">start date (date), end date (date), accident category (string), alcohol-relation (string). </w:t>
-            </w:r>
-            <w:r>
-              <w:lastRenderedPageBreak/>
-              <w:t>These parameters are used for identifying which data are going to display in the bar chart.</w:t>
+              <w:t>start date (date), end date (date), accident category (string), alcohol-relation (string). These parameters are used for identifying which data are going to display in the bar chart.</w:t>
             </w:r>
           </w:p>
         </w:tc>
@@ -7921,7 +9513,6 @@
         <w:rPr>
           <w:color w:val="7F7F7F" w:themeColor="text1" w:themeTint="80"/>
         </w:rPr>
-        <w:lastRenderedPageBreak/>
         <w:t xml:space="preserve">Description: The function will display average number of accidents by selected category in a bar chart view by user. </w:t>
       </w:r>
     </w:p>
@@ -8033,6 +9624,7 @@
         <w:rPr>
           <w:color w:val="7F7F7F" w:themeColor="text1" w:themeTint="80"/>
         </w:rPr>
+        <w:lastRenderedPageBreak/>
         <w:t xml:space="preserve">Description: The function will display a pie chart that present the number of accidents by selected categories in a percentage form. </w:t>
       </w:r>
     </w:p>
@@ -8154,21 +9746,7 @@
         <w:rPr>
           <w:color w:val="FF0000"/>
         </w:rPr>
-        <w:t xml:space="preserve">a brief description of what it </w:t>
-      </w:r>
-      <w:proofErr w:type="gramStart"/>
-      <w:r>
-        <w:rPr>
-          <w:color w:val="FF0000"/>
-        </w:rPr>
-        <w:t>does  (</w:t>
-      </w:r>
-      <w:proofErr w:type="gramEnd"/>
-      <w:r>
-        <w:rPr>
-          <w:color w:val="FF0000"/>
-        </w:rPr>
-        <w:t>1 or 2 sentences);</w:t>
+        <w:t>a brief description of what it does  (1 or 2 sentences);</w:t>
       </w:r>
     </w:p>
     <w:p>
@@ -8189,16 +9767,8 @@
         <w:rPr>
           <w:color w:val="FF0000"/>
         </w:rPr>
-        <w:t xml:space="preserve">a list of the input parameters, and their data types, and what they are used </w:t>
-      </w:r>
-      <w:proofErr w:type="gramStart"/>
-      <w:r>
-        <w:rPr>
-          <w:color w:val="FF0000"/>
-        </w:rPr>
-        <w:t>for;</w:t>
-      </w:r>
-      <w:proofErr w:type="gramEnd"/>
+        <w:t>a list of the input parameters, and their data types, and what they are used for;</w:t>
+      </w:r>
     </w:p>
     <w:p>
       <w:pPr>
@@ -8218,23 +9788,7 @@
         <w:rPr>
           <w:color w:val="FF0000"/>
         </w:rPr>
-        <w:t>a list of any side effects caused by the function (</w:t>
-      </w:r>
-      <w:proofErr w:type="spellStart"/>
-      <w:proofErr w:type="gramStart"/>
-      <w:r>
-        <w:rPr>
-          <w:color w:val="FF0000"/>
-        </w:rPr>
-        <w:t>ie</w:t>
-      </w:r>
-      <w:proofErr w:type="spellEnd"/>
-      <w:proofErr w:type="gramEnd"/>
-      <w:r>
-        <w:rPr>
-          <w:color w:val="FF0000"/>
-        </w:rPr>
-        <w:t xml:space="preserve"> change global or member variables, changes data passed by reference from calling function etc)</w:t>
+        <w:t>a list of any side effects caused by the function (ie change global or member variables, changes data passed by reference from calling function etc)</w:t>
       </w:r>
     </w:p>
     <w:p>
@@ -8533,11 +10087,7 @@
               <w:contextualSpacing w:val="0"/>
             </w:pPr>
             <w:r>
-              <w:t xml:space="preserve">Average count of accidents per hour using attributes ACCIDENT_NO and ACCIDENT_TIME. Since the </w:t>
-            </w:r>
-            <w:r>
-              <w:lastRenderedPageBreak/>
-              <w:t>raw data for ACCIDENT_TIME is presented in a 24-hr format in minute intervals, operations should be applied to get the average per hour.</w:t>
+              <w:t>Average count of accidents per hour using attributes ACCIDENT_NO and ACCIDENT_TIME. Since the raw data for ACCIDENT_TIME is presented in a 24-hr format in minute intervals, operations should be applied to get the average per hour.</w:t>
             </w:r>
           </w:p>
         </w:tc>
@@ -8557,12 +10107,7 @@
               <w:contextualSpacing w:val="0"/>
             </w:pPr>
             <w:r>
-              <w:lastRenderedPageBreak/>
-              <w:t xml:space="preserve">A line graph showing the hours of the day on the x-axis and the average number of accidents for </w:t>
-            </w:r>
-            <w:r>
-              <w:lastRenderedPageBreak/>
-              <w:t>the given period on the y-axis</w:t>
+              <w:t>A line graph showing the hours of the day on the x-axis and the average number of accidents for the given period on the y-axis</w:t>
             </w:r>
           </w:p>
         </w:tc>
@@ -8577,26 +10122,21 @@
               <w:jc w:val="both"/>
             </w:pPr>
             <w:r>
+              <w:t>3</w:t>
+            </w:r>
+          </w:p>
+        </w:tc>
+        <w:tc>
+          <w:tcPr>
+            <w:tcW w:w="2365" w:type="dxa"/>
+          </w:tcPr>
+          <w:p>
+            <w:r>
+              <w:t xml:space="preserve">For a user-selected period, retrieve all accidents caused by an accident type that contains a keyword </w:t>
+            </w:r>
+            <w:r>
               <w:lastRenderedPageBreak/>
-              <w:t>3</w:t>
-            </w:r>
-          </w:p>
-        </w:tc>
-        <w:tc>
-          <w:tcPr>
-            <w:tcW w:w="2365" w:type="dxa"/>
-          </w:tcPr>
-          <w:p>
-            <w:r>
-              <w:t xml:space="preserve">For a user-selected period, retrieve all accidents caused by an accident type that contains a keyword (user entered), </w:t>
-            </w:r>
-            <w:proofErr w:type="gramStart"/>
-            <w:r>
-              <w:t>e.g.</w:t>
-            </w:r>
-            <w:proofErr w:type="gramEnd"/>
-            <w:r>
-              <w:t xml:space="preserve"> collision, pedestrian.</w:t>
+              <w:t>(user entered), e.g. collision, pedestrian.</w:t>
             </w:r>
           </w:p>
         </w:tc>
@@ -8616,6 +10156,7 @@
               <w:contextualSpacing w:val="0"/>
             </w:pPr>
             <w:r>
+              <w:lastRenderedPageBreak/>
               <w:t>A filter that will allow users to choose start date and end date using attribute, ACCIDENT_DATE</w:t>
             </w:r>
           </w:p>
@@ -8631,6 +10172,7 @@
               <w:contextualSpacing w:val="0"/>
             </w:pPr>
             <w:r>
+              <w:lastRenderedPageBreak/>
               <w:t>A key word from any of the data values under the attribute ACCIDENT_TYPE that will be typed in a search bar, i.e.:</w:t>
             </w:r>
           </w:p>
@@ -8687,13 +10229,8 @@
               <w:contextualSpacing w:val="0"/>
             </w:pPr>
             <w:r>
-              <w:t xml:space="preserve">Fall from or in moving </w:t>
-            </w:r>
-            <w:proofErr w:type="gramStart"/>
-            <w:r>
-              <w:t>vehicle</w:t>
-            </w:r>
-            <w:proofErr w:type="gramEnd"/>
+              <w:t>Fall from or in moving vehicle</w:t>
+            </w:r>
           </w:p>
           <w:p>
             <w:pPr>
@@ -8706,13 +10243,8 @@
               <w:contextualSpacing w:val="0"/>
             </w:pPr>
             <w:r>
-              <w:t xml:space="preserve">No collision and no object </w:t>
-            </w:r>
-            <w:proofErr w:type="gramStart"/>
-            <w:r>
-              <w:t>struck</w:t>
-            </w:r>
-            <w:proofErr w:type="gramEnd"/>
+              <w:t>No collision and no object struck</w:t>
+            </w:r>
           </w:p>
           <w:p>
             <w:pPr>
@@ -8739,13 +10271,8 @@
               <w:contextualSpacing w:val="0"/>
             </w:pPr>
             <w:r>
-              <w:t xml:space="preserve">Struck </w:t>
-            </w:r>
-            <w:proofErr w:type="gramStart"/>
-            <w:r>
-              <w:t>animal</w:t>
-            </w:r>
-            <w:proofErr w:type="gramEnd"/>
+              <w:t>Struck animal</w:t>
+            </w:r>
           </w:p>
           <w:p>
             <w:pPr>
@@ -8792,7 +10319,12 @@
               <w:contextualSpacing w:val="0"/>
             </w:pPr>
             <w:r>
-              <w:t>A table showing all the records within the specified period that contains the keyword</w:t>
+              <w:lastRenderedPageBreak/>
+              <w:t xml:space="preserve">A table showing all the records within the specified period </w:t>
+            </w:r>
+            <w:r>
+              <w:lastRenderedPageBreak/>
+              <w:t>that contains the keyword</w:t>
             </w:r>
           </w:p>
         </w:tc>
@@ -8807,6 +10339,7 @@
               <w:jc w:val="both"/>
             </w:pPr>
             <w:r>
+              <w:lastRenderedPageBreak/>
               <w:t>4</w:t>
             </w:r>
           </w:p>
@@ -9019,7 +10552,6 @@
               <w:contextualSpacing w:val="0"/>
             </w:pPr>
             <w:r>
-              <w:lastRenderedPageBreak/>
               <w:t>SEVERITY</w:t>
             </w:r>
           </w:p>
@@ -9097,7 +10629,6 @@
               <w:contextualSpacing w:val="0"/>
             </w:pPr>
             <w:r>
-              <w:lastRenderedPageBreak/>
               <w:t>A bar graph showing the chosen attribute’s values on the x-axis, and the number of alcohol-related accidents on the y-axis, based on the given period.</w:t>
             </w:r>
           </w:p>
@@ -9113,11 +10644,7 @@
               <w:contextualSpacing w:val="0"/>
             </w:pPr>
             <w:r>
-              <w:t xml:space="preserve">A pie chart showing the number of alcohol-related accidents across the chosen attribute’s values, together with </w:t>
-            </w:r>
-            <w:r>
-              <w:lastRenderedPageBreak/>
-              <w:t>corresponding percentages.</w:t>
+              <w:t>A pie chart showing the number of alcohol-related accidents across the chosen attribute’s values, together with corresponding percentages.</w:t>
             </w:r>
           </w:p>
         </w:tc>
@@ -9477,15 +11004,7 @@
           </w:tcPr>
           <w:p>
             <w:r>
-              <w:t xml:space="preserve">The values are presented in minute intervals within a 24-hour period. It is a string with the format of </w:t>
-            </w:r>
-            <w:proofErr w:type="gramStart"/>
-            <w:r>
-              <w:t>hh.mm.ss</w:t>
-            </w:r>
-            <w:proofErr w:type="gramEnd"/>
-            <w:r>
-              <w:t>, i.e., 00.00.00, 00.01.00, 00.002.00 and so on until 23.59.00</w:t>
+              <w:t>The values are presented in minute intervals within a 24-hour period. It is a string with the format of hh.mm.ss, i.e., 00.00.00, 00.01.00, 00.002.00 and so on until 23.59.00</w:t>
             </w:r>
           </w:p>
         </w:tc>
@@ -9555,7 +11074,6 @@
               <w:ind w:left="207"/>
             </w:pPr>
             <w:r>
-              <w:lastRenderedPageBreak/>
               <w:t>Saturday</w:t>
             </w:r>
           </w:p>
@@ -9576,7 +11094,6 @@
           </w:tcPr>
           <w:p>
             <w:r>
-              <w:lastRenderedPageBreak/>
               <w:t>ALCOHOL_RELATED</w:t>
             </w:r>
           </w:p>
@@ -9648,7 +11165,6 @@
             <w:r>
               <w:t xml:space="preserve">, or </w:t>
             </w:r>
-            <w:proofErr w:type="gramStart"/>
             <w:r>
               <w:rPr>
                 <w:b/>
@@ -9656,7 +11172,6 @@
               </w:rPr>
               <w:t>Yes</w:t>
             </w:r>
-            <w:proofErr w:type="gramEnd"/>
           </w:p>
         </w:tc>
       </w:tr>
@@ -9724,13 +11239,8 @@
               <w:ind w:left="207"/>
             </w:pPr>
             <w:r>
-              <w:t xml:space="preserve">Dark No </w:t>
-            </w:r>
-            <w:proofErr w:type="gramStart"/>
-            <w:r>
-              <w:t>street lights</w:t>
-            </w:r>
-            <w:proofErr w:type="gramEnd"/>
+              <w:t>Dark No street lights</w:t>
+            </w:r>
           </w:p>
           <w:p>
             <w:pPr>
@@ -9753,6 +11263,7 @@
               <w:ind w:left="207"/>
             </w:pPr>
             <w:r>
+              <w:lastRenderedPageBreak/>
               <w:t>Dark Street lights unknown</w:t>
             </w:r>
           </w:p>
@@ -9789,6 +11300,7 @@
           </w:tcPr>
           <w:p>
             <w:r>
+              <w:lastRenderedPageBreak/>
               <w:t>SPEED_ZONE</w:t>
             </w:r>
           </w:p>
@@ -10058,11 +11570,9 @@
             <w:pPr>
               <w:ind w:left="207"/>
             </w:pPr>
-            <w:proofErr w:type="gramStart"/>
             <w:r>
               <w:t>Non Arterial</w:t>
             </w:r>
-            <w:proofErr w:type="gramEnd"/>
           </w:p>
         </w:tc>
       </w:tr>
@@ -10115,27 +11625,16 @@
               <w:ind w:left="207"/>
             </w:pPr>
             <w:r>
-              <w:t xml:space="preserve">Fall from or in moving </w:t>
-            </w:r>
-            <w:proofErr w:type="gramStart"/>
-            <w:r>
-              <w:t>vehicle</w:t>
-            </w:r>
-            <w:proofErr w:type="gramEnd"/>
+              <w:t>Fall from or in moving vehicle</w:t>
+            </w:r>
           </w:p>
           <w:p>
             <w:pPr>
               <w:ind w:left="207"/>
             </w:pPr>
             <w:r>
-              <w:lastRenderedPageBreak/>
-              <w:t xml:space="preserve">No collision and no object </w:t>
-            </w:r>
-            <w:proofErr w:type="gramStart"/>
-            <w:r>
-              <w:t>struck</w:t>
-            </w:r>
-            <w:proofErr w:type="gramEnd"/>
+              <w:t>No collision and no object struck</w:t>
+            </w:r>
           </w:p>
           <w:p>
             <w:pPr>
@@ -10150,13 +11649,8 @@
               <w:ind w:left="207"/>
             </w:pPr>
             <w:r>
-              <w:t xml:space="preserve">Struck </w:t>
-            </w:r>
-            <w:proofErr w:type="gramStart"/>
-            <w:r>
-              <w:t>animal</w:t>
-            </w:r>
-            <w:proofErr w:type="gramEnd"/>
+              <w:t>Struck animal</w:t>
+            </w:r>
           </w:p>
           <w:p>
             <w:pPr>
@@ -10183,49 +11677,49 @@
           </w:tcPr>
           <w:p>
             <w:r>
+              <w:t>SEVERITY</w:t>
+            </w:r>
+          </w:p>
+        </w:tc>
+        <w:tc>
+          <w:tcPr>
+            <w:tcW w:w="6237" w:type="dxa"/>
+          </w:tcPr>
+          <w:p>
+            <w:r>
+              <w:t>String of either one of the following:</w:t>
+            </w:r>
+          </w:p>
+          <w:p>
+            <w:pPr>
+              <w:ind w:left="207"/>
+            </w:pPr>
+            <w:r>
+              <w:t>Fatal accident</w:t>
+            </w:r>
+          </w:p>
+          <w:p>
+            <w:pPr>
+              <w:ind w:left="207"/>
+            </w:pPr>
+            <w:r>
+              <w:t>Non injury accident</w:t>
+            </w:r>
+          </w:p>
+          <w:p>
+            <w:pPr>
+              <w:ind w:left="207"/>
+            </w:pPr>
+            <w:r>
+              <w:t>Other injury accident</w:t>
+            </w:r>
+          </w:p>
+          <w:p>
+            <w:pPr>
+              <w:ind w:left="207"/>
+            </w:pPr>
+            <w:r>
               <w:lastRenderedPageBreak/>
-              <w:t>SEVERITY</w:t>
-            </w:r>
-          </w:p>
-        </w:tc>
-        <w:tc>
-          <w:tcPr>
-            <w:tcW w:w="6237" w:type="dxa"/>
-          </w:tcPr>
-          <w:p>
-            <w:r>
-              <w:t>String of either one of the following:</w:t>
-            </w:r>
-          </w:p>
-          <w:p>
-            <w:pPr>
-              <w:ind w:left="207"/>
-            </w:pPr>
-            <w:r>
-              <w:t>Fatal accident</w:t>
-            </w:r>
-          </w:p>
-          <w:p>
-            <w:pPr>
-              <w:ind w:left="207"/>
-            </w:pPr>
-            <w:r>
-              <w:t>Non injury accident</w:t>
-            </w:r>
-          </w:p>
-          <w:p>
-            <w:pPr>
-              <w:ind w:left="207"/>
-            </w:pPr>
-            <w:r>
-              <w:t>Other injury accident</w:t>
-            </w:r>
-          </w:p>
-          <w:p>
-            <w:pPr>
-              <w:ind w:left="207"/>
-            </w:pPr>
-            <w:r>
               <w:t>Serious injury accident</w:t>
             </w:r>
           </w:p>
@@ -10238,6 +11732,7 @@
           </w:tcPr>
           <w:p>
             <w:r>
+              <w:lastRenderedPageBreak/>
               <w:t>BICYCLIST</w:t>
             </w:r>
           </w:p>
@@ -10569,15 +12064,7 @@
               <w:ind w:left="207"/>
             </w:pPr>
             <w:r>
-              <w:t xml:space="preserve">METROPOLITAN </w:t>
-            </w:r>
-            <w:proofErr w:type="gramStart"/>
-            <w:r>
-              <w:t>NORTH WEST</w:t>
-            </w:r>
-            <w:proofErr w:type="gramEnd"/>
-            <w:r>
-              <w:t xml:space="preserve"> REGION</w:t>
+              <w:t>METROPOLITAN NORTH WEST REGION</w:t>
             </w:r>
           </w:p>
           <w:p>
@@ -10585,28 +12072,15 @@
               <w:ind w:left="207"/>
             </w:pPr>
             <w:r>
-              <w:t xml:space="preserve">METROPOLITAN </w:t>
-            </w:r>
-            <w:proofErr w:type="gramStart"/>
-            <w:r>
-              <w:t>SOUTH EAST</w:t>
-            </w:r>
-            <w:proofErr w:type="gramEnd"/>
-            <w:r>
-              <w:t xml:space="preserve"> REGION</w:t>
+              <w:t>METROPOLITAN SOUTH EAST REGION</w:t>
             </w:r>
           </w:p>
           <w:p>
             <w:pPr>
               <w:ind w:left="207"/>
             </w:pPr>
-            <w:proofErr w:type="gramStart"/>
-            <w:r>
-              <w:t>NORTH EASTERN</w:t>
-            </w:r>
-            <w:proofErr w:type="gramEnd"/>
-            <w:r>
-              <w:t xml:space="preserve"> REGION</w:t>
+            <w:r>
+              <w:t>NORTH EASTERN REGION</w:t>
             </w:r>
           </w:p>
           <w:p>
@@ -10621,13 +12095,8 @@
             <w:pPr>
               <w:ind w:left="207"/>
             </w:pPr>
-            <w:proofErr w:type="gramStart"/>
-            <w:r>
-              <w:t>SOUTH WESTERN</w:t>
-            </w:r>
-            <w:proofErr w:type="gramEnd"/>
-            <w:r>
-              <w:t xml:space="preserve"> REGION</w:t>
+            <w:r>
+              <w:t>SOUTH WESTERN REGION</w:t>
             </w:r>
           </w:p>
           <w:p>
@@ -10663,23 +12132,7 @@
         <w:rPr>
           <w:color w:val="FF0000"/>
         </w:rPr>
-        <w:t>List of all data structures in the software (</w:t>
-      </w:r>
-      <w:proofErr w:type="spellStart"/>
-      <w:proofErr w:type="gramStart"/>
-      <w:r>
-        <w:rPr>
-          <w:color w:val="FF0000"/>
-        </w:rPr>
-        <w:t>eg</w:t>
-      </w:r>
-      <w:proofErr w:type="spellEnd"/>
-      <w:proofErr w:type="gramEnd"/>
-      <w:r>
-        <w:rPr>
-          <w:color w:val="FF0000"/>
-        </w:rPr>
-        <w:t xml:space="preserve"> linked lists, trees, arrays etc)</w:t>
+        <w:t>List of all data structures in the software (eg linked lists, trees, arrays etc)</w:t>
       </w:r>
       <w:r>
         <w:rPr>
@@ -10733,16 +12186,8 @@
         <w:rPr>
           <w:color w:val="FF0000"/>
         </w:rPr>
-        <w:t xml:space="preserve">Description of where and how it is </w:t>
-      </w:r>
-      <w:proofErr w:type="gramStart"/>
-      <w:r>
-        <w:rPr>
-          <w:color w:val="FF0000"/>
-        </w:rPr>
-        <w:t>used</w:t>
-      </w:r>
-      <w:proofErr w:type="gramEnd"/>
+        <w:t>Description of where and how it is used</w:t>
+      </w:r>
     </w:p>
     <w:p>
       <w:pPr>
@@ -10762,16 +12207,8 @@
         <w:rPr>
           <w:color w:val="FF0000"/>
         </w:rPr>
-        <w:t xml:space="preserve">List of data members, and what each one is for </w:t>
-      </w:r>
-      <w:proofErr w:type="gramStart"/>
-      <w:r>
-        <w:rPr>
-          <w:color w:val="FF0000"/>
-        </w:rPr>
-        <w:t>do</w:t>
-      </w:r>
-      <w:proofErr w:type="gramEnd"/>
+        <w:t>List of data members, and what each one is for do</w:t>
+      </w:r>
     </w:p>
     <w:p>
       <w:pPr>
@@ -10791,16 +12228,8 @@
         <w:rPr>
           <w:color w:val="FF0000"/>
         </w:rPr>
-        <w:t xml:space="preserve">List of functions that use </w:t>
-      </w:r>
-      <w:proofErr w:type="gramStart"/>
-      <w:r>
-        <w:rPr>
-          <w:color w:val="FF0000"/>
-        </w:rPr>
-        <w:t>it</w:t>
-      </w:r>
-      <w:proofErr w:type="gramEnd"/>
+        <w:t>List of functions that use it</w:t>
+      </w:r>
     </w:p>
     <w:p>
       <w:pPr>
@@ -10882,6 +12311,7 @@
         <w:rPr>
           <w:color w:val="FF0000"/>
         </w:rPr>
+        <w:lastRenderedPageBreak/>
         <w:t xml:space="preserve">Pseudocode for all non-standard / </w:t>
       </w:r>
       <w:r>
@@ -10896,14 +12326,12 @@
         </w:rPr>
         <w:t xml:space="preserve"> </w:t>
       </w:r>
-      <w:proofErr w:type="gramStart"/>
       <w:r>
         <w:rPr>
           <w:color w:val="FF0000"/>
         </w:rPr>
         <w:t>structures</w:t>
       </w:r>
-      <w:proofErr w:type="gramEnd"/>
     </w:p>
     <w:p>
       <w:pPr>
@@ -10938,15 +12366,7 @@
         <w:jc w:val="both"/>
       </w:pPr>
       <w:r>
-        <w:t xml:space="preserve">For the interface design, wireframes were initially developed and later, </w:t>
-      </w:r>
-      <w:proofErr w:type="spellStart"/>
-      <w:r>
-        <w:t>Pixso</w:t>
-      </w:r>
-      <w:proofErr w:type="spellEnd"/>
-      <w:r>
-        <w:t xml:space="preserve"> was used for creating the final UI mock-up. User research underscored the importance of a user-friendly, easy-to-navigate interface, which guided our design decisions.</w:t>
+        <w:t>For the interface design, wireframes were initially developed and later, Pixso was used for creating the final UI mock-up. User research underscored the importance of a user-friendly, easy-to-navigate interface, which guided our design decisions.</w:t>
       </w:r>
     </w:p>
     <w:p>
@@ -11328,15 +12748,7 @@
         <w:jc w:val="both"/>
       </w:pPr>
       <w:r>
-        <w:t xml:space="preserve">The dynamic layout was chosen for adaptability, ensuring an optimal user experience irrespective of device dimensions. Minimalistic shadows add depth without causing distractions. The government's signature </w:t>
-      </w:r>
-      <w:proofErr w:type="spellStart"/>
-      <w:r>
-        <w:t>color</w:t>
-      </w:r>
-      <w:proofErr w:type="spellEnd"/>
-      <w:r>
-        <w:t xml:space="preserve"> in the header was incorporated to build a sense of trust and familiarity with the users.</w:t>
+        <w:t>The dynamic layout was chosen for adaptability, ensuring an optimal user experience irrespective of device dimensions. Minimalistic shadows add depth without causing distractions. The government's signature color in the header was incorporated to build a sense of trust and familiarity with the users.</w:t>
       </w:r>
     </w:p>
     <w:p>
@@ -11448,7 +12860,6 @@
         <w:ind w:left="1276" w:hanging="357"/>
         <w:jc w:val="both"/>
       </w:pPr>
-      <w:proofErr w:type="spellStart"/>
       <w:r>
         <w:rPr>
           <w:b/>
@@ -11456,17 +12867,8 @@
         </w:rPr>
         <w:t>Color</w:t>
       </w:r>
-      <w:proofErr w:type="spellEnd"/>
-      <w:r>
-        <w:t xml:space="preserve">: The header utilizes the signature </w:t>
-      </w:r>
-      <w:proofErr w:type="spellStart"/>
-      <w:r>
-        <w:t>color</w:t>
-      </w:r>
-      <w:proofErr w:type="spellEnd"/>
-      <w:r>
-        <w:t xml:space="preserve"> of the relevant government body to evoke familiarity and trust. The rest of the design sticks to neutral shades.</w:t>
+      <w:r>
+        <w:t>: The header utilizes the signature color of the relevant government body to evoke familiarity and trust. The rest of the design sticks to neutral shades.</w:t>
       </w:r>
     </w:p>
     <w:p>
@@ -11613,21 +13015,7 @@
         <w:rPr>
           <w:color w:val="FF0000"/>
         </w:rPr>
-        <w:t xml:space="preserve">Detail your visual design: Layout, visual elements, icons, graphics, style, colour, fonts general screen designs. This can be sketches, wireframes, </w:t>
-      </w:r>
-      <w:proofErr w:type="spellStart"/>
-      <w:r>
-        <w:rPr>
-          <w:color w:val="FF0000"/>
-        </w:rPr>
-        <w:t>mockups</w:t>
-      </w:r>
-      <w:proofErr w:type="spellEnd"/>
-      <w:r>
-        <w:rPr>
-          <w:color w:val="FF0000"/>
-        </w:rPr>
-        <w:t xml:space="preserve"> etc, supported by a discussion, explanation, and </w:t>
+        <w:t xml:space="preserve">Detail your visual design: Layout, visual elements, icons, graphics, style, colour, fonts general screen designs. This can be sketches, wireframes, mockups etc, supported by a discussion, explanation, and </w:t>
       </w:r>
       <w:r>
         <w:rPr>
@@ -11668,15 +13056,7 @@
         <w:jc w:val="both"/>
       </w:pPr>
       <w:r>
-        <w:t xml:space="preserve">Steinhauser, R., &amp; </w:t>
-      </w:r>
-      <w:proofErr w:type="spellStart"/>
-      <w:r>
-        <w:t>Lancsar</w:t>
-      </w:r>
-      <w:proofErr w:type="spellEnd"/>
-      <w:r>
-        <w:t xml:space="preserve">, E. (2022, September). </w:t>
+        <w:t xml:space="preserve">Steinhauser, R., &amp; Lancsar, E. (2022, September). </w:t>
       </w:r>
       <w:r>
         <w:t>Social Cost of Road Crashes</w:t>
@@ -12742,6 +14122,119 @@
     </w:lvl>
   </w:abstractNum>
   <w:abstractNum w:abstractNumId="9" w15:restartNumberingAfterBreak="0">
+    <w:nsid w:val="4119196B"/>
+    <w:multiLevelType w:val="hybridMultilevel"/>
+    <w:tmpl w:val="E7DA331A"/>
+    <w:lvl w:ilvl="0" w:tplc="FFFFFFFF">
+      <w:start w:val="1"/>
+      <w:numFmt w:val="decimal"/>
+      <w:lvlText w:val="%1."/>
+      <w:lvlJc w:val="left"/>
+      <w:pPr>
+        <w:ind w:left="720" w:hanging="360"/>
+      </w:pPr>
+      <w:rPr>
+        <w:rFonts w:hint="default"/>
+      </w:rPr>
+    </w:lvl>
+    <w:lvl w:ilvl="1" w:tplc="FFFFFFFF">
+      <w:start w:val="1"/>
+      <w:numFmt w:val="bullet"/>
+      <w:lvlText w:val="o"/>
+      <w:lvlJc w:val="left"/>
+      <w:pPr>
+        <w:ind w:left="1440" w:hanging="360"/>
+      </w:pPr>
+      <w:rPr>
+        <w:rFonts w:ascii="Courier New" w:hAnsi="Courier New" w:cs="Courier New" w:hint="default"/>
+      </w:rPr>
+    </w:lvl>
+    <w:lvl w:ilvl="2" w:tplc="FFFFFFFF" w:tentative="1">
+      <w:start w:val="1"/>
+      <w:numFmt w:val="bullet"/>
+      <w:lvlText w:val=""/>
+      <w:lvlJc w:val="left"/>
+      <w:pPr>
+        <w:ind w:left="2160" w:hanging="360"/>
+      </w:pPr>
+      <w:rPr>
+        <w:rFonts w:ascii="Wingdings" w:hAnsi="Wingdings" w:hint="default"/>
+      </w:rPr>
+    </w:lvl>
+    <w:lvl w:ilvl="3" w:tplc="FFFFFFFF" w:tentative="1">
+      <w:start w:val="1"/>
+      <w:numFmt w:val="bullet"/>
+      <w:lvlText w:val=""/>
+      <w:lvlJc w:val="left"/>
+      <w:pPr>
+        <w:ind w:left="2880" w:hanging="360"/>
+      </w:pPr>
+      <w:rPr>
+        <w:rFonts w:ascii="Symbol" w:hAnsi="Symbol" w:hint="default"/>
+      </w:rPr>
+    </w:lvl>
+    <w:lvl w:ilvl="4" w:tplc="FFFFFFFF" w:tentative="1">
+      <w:start w:val="1"/>
+      <w:numFmt w:val="bullet"/>
+      <w:lvlText w:val="o"/>
+      <w:lvlJc w:val="left"/>
+      <w:pPr>
+        <w:ind w:left="3600" w:hanging="360"/>
+      </w:pPr>
+      <w:rPr>
+        <w:rFonts w:ascii="Courier New" w:hAnsi="Courier New" w:cs="Courier New" w:hint="default"/>
+      </w:rPr>
+    </w:lvl>
+    <w:lvl w:ilvl="5" w:tplc="FFFFFFFF" w:tentative="1">
+      <w:start w:val="1"/>
+      <w:numFmt w:val="bullet"/>
+      <w:lvlText w:val=""/>
+      <w:lvlJc w:val="left"/>
+      <w:pPr>
+        <w:ind w:left="4320" w:hanging="360"/>
+      </w:pPr>
+      <w:rPr>
+        <w:rFonts w:ascii="Wingdings" w:hAnsi="Wingdings" w:hint="default"/>
+      </w:rPr>
+    </w:lvl>
+    <w:lvl w:ilvl="6" w:tplc="FFFFFFFF" w:tentative="1">
+      <w:start w:val="1"/>
+      <w:numFmt w:val="bullet"/>
+      <w:lvlText w:val=""/>
+      <w:lvlJc w:val="left"/>
+      <w:pPr>
+        <w:ind w:left="5040" w:hanging="360"/>
+      </w:pPr>
+      <w:rPr>
+        <w:rFonts w:ascii="Symbol" w:hAnsi="Symbol" w:hint="default"/>
+      </w:rPr>
+    </w:lvl>
+    <w:lvl w:ilvl="7" w:tplc="FFFFFFFF" w:tentative="1">
+      <w:start w:val="1"/>
+      <w:numFmt w:val="bullet"/>
+      <w:lvlText w:val="o"/>
+      <w:lvlJc w:val="left"/>
+      <w:pPr>
+        <w:ind w:left="5760" w:hanging="360"/>
+      </w:pPr>
+      <w:rPr>
+        <w:rFonts w:ascii="Courier New" w:hAnsi="Courier New" w:cs="Courier New" w:hint="default"/>
+      </w:rPr>
+    </w:lvl>
+    <w:lvl w:ilvl="8" w:tplc="FFFFFFFF" w:tentative="1">
+      <w:start w:val="1"/>
+      <w:numFmt w:val="bullet"/>
+      <w:lvlText w:val=""/>
+      <w:lvlJc w:val="left"/>
+      <w:pPr>
+        <w:ind w:left="6480" w:hanging="360"/>
+      </w:pPr>
+      <w:rPr>
+        <w:rFonts w:ascii="Wingdings" w:hAnsi="Wingdings" w:hint="default"/>
+      </w:rPr>
+    </w:lvl>
+  </w:abstractNum>
+  <w:abstractNum w:abstractNumId="10" w15:restartNumberingAfterBreak="0">
     <w:nsid w:val="440E0CD1"/>
     <w:multiLevelType w:val="multilevel"/>
     <w:tmpl w:val="9DE04370"/>
@@ -12890,7 +14383,7 @@
       </w:rPr>
     </w:lvl>
   </w:abstractNum>
-  <w:abstractNum w:abstractNumId="10" w15:restartNumberingAfterBreak="0">
+  <w:abstractNum w:abstractNumId="11" w15:restartNumberingAfterBreak="0">
     <w:nsid w:val="447B53AB"/>
     <w:multiLevelType w:val="hybridMultilevel"/>
     <w:tmpl w:val="1B88ABC0"/>
@@ -13003,7 +14496,7 @@
       </w:rPr>
     </w:lvl>
   </w:abstractNum>
-  <w:abstractNum w:abstractNumId="11" w15:restartNumberingAfterBreak="0">
+  <w:abstractNum w:abstractNumId="12" w15:restartNumberingAfterBreak="0">
     <w:nsid w:val="484C5587"/>
     <w:multiLevelType w:val="multilevel"/>
     <w:tmpl w:val="D31EA6D6"/>
@@ -13152,7 +14645,7 @@
       </w:rPr>
     </w:lvl>
   </w:abstractNum>
-  <w:abstractNum w:abstractNumId="12" w15:restartNumberingAfterBreak="0">
+  <w:abstractNum w:abstractNumId="13" w15:restartNumberingAfterBreak="0">
     <w:nsid w:val="56DB48AC"/>
     <w:multiLevelType w:val="hybridMultilevel"/>
     <w:tmpl w:val="52B8B33E"/>
@@ -13265,7 +14758,7 @@
       </w:rPr>
     </w:lvl>
   </w:abstractNum>
-  <w:abstractNum w:abstractNumId="13" w15:restartNumberingAfterBreak="0">
+  <w:abstractNum w:abstractNumId="14" w15:restartNumberingAfterBreak="0">
     <w:nsid w:val="57DC4DF7"/>
     <w:multiLevelType w:val="hybridMultilevel"/>
     <w:tmpl w:val="D082B572"/>
@@ -13378,7 +14871,7 @@
       </w:pPr>
     </w:lvl>
   </w:abstractNum>
-  <w:abstractNum w:abstractNumId="14" w15:restartNumberingAfterBreak="0">
+  <w:abstractNum w:abstractNumId="15" w15:restartNumberingAfterBreak="0">
     <w:nsid w:val="594D2C6D"/>
     <w:multiLevelType w:val="hybridMultilevel"/>
     <w:tmpl w:val="BA2812A4"/>
@@ -13490,7 +14983,7 @@
       </w:rPr>
     </w:lvl>
   </w:abstractNum>
-  <w:abstractNum w:abstractNumId="15" w15:restartNumberingAfterBreak="0">
+  <w:abstractNum w:abstractNumId="16" w15:restartNumberingAfterBreak="0">
     <w:nsid w:val="5BE76EF1"/>
     <w:multiLevelType w:val="hybridMultilevel"/>
     <w:tmpl w:val="D082B572"/>
@@ -13603,7 +15096,7 @@
       </w:pPr>
     </w:lvl>
   </w:abstractNum>
-  <w:abstractNum w:abstractNumId="16" w15:restartNumberingAfterBreak="0">
+  <w:abstractNum w:abstractNumId="17" w15:restartNumberingAfterBreak="0">
     <w:nsid w:val="5C5206E9"/>
     <w:multiLevelType w:val="hybridMultilevel"/>
     <w:tmpl w:val="8550BAD2"/>
@@ -13716,7 +15209,7 @@
       </w:rPr>
     </w:lvl>
   </w:abstractNum>
-  <w:abstractNum w:abstractNumId="17" w15:restartNumberingAfterBreak="0">
+  <w:abstractNum w:abstractNumId="18" w15:restartNumberingAfterBreak="0">
     <w:nsid w:val="63D23837"/>
     <w:multiLevelType w:val="hybridMultilevel"/>
     <w:tmpl w:val="9BD61186"/>
@@ -13828,7 +15321,7 @@
       </w:rPr>
     </w:lvl>
   </w:abstractNum>
-  <w:abstractNum w:abstractNumId="18" w15:restartNumberingAfterBreak="0">
+  <w:abstractNum w:abstractNumId="19" w15:restartNumberingAfterBreak="0">
     <w:nsid w:val="66162F7D"/>
     <w:multiLevelType w:val="hybridMultilevel"/>
     <w:tmpl w:val="38A2F066"/>
@@ -13941,7 +15434,7 @@
       </w:rPr>
     </w:lvl>
   </w:abstractNum>
-  <w:abstractNum w:abstractNumId="19" w15:restartNumberingAfterBreak="0">
+  <w:abstractNum w:abstractNumId="20" w15:restartNumberingAfterBreak="0">
     <w:nsid w:val="765D23A3"/>
     <w:multiLevelType w:val="multilevel"/>
     <w:tmpl w:val="D2A25216"/>
@@ -14054,7 +15547,7 @@
       </w:rPr>
     </w:lvl>
   </w:abstractNum>
-  <w:abstractNum w:abstractNumId="20" w15:restartNumberingAfterBreak="0">
+  <w:abstractNum w:abstractNumId="21" w15:restartNumberingAfterBreak="0">
     <w:nsid w:val="77CE7848"/>
     <w:multiLevelType w:val="hybridMultilevel"/>
     <w:tmpl w:val="D60072DA"/>
@@ -14171,16 +15664,16 @@
     <w:abstractNumId w:val="7"/>
   </w:num>
   <w:num w:numId="2" w16cid:durableId="1914468635">
+    <w:abstractNumId w:val="20"/>
+  </w:num>
+  <w:num w:numId="3" w16cid:durableId="973679732">
     <w:abstractNumId w:val="19"/>
   </w:num>
-  <w:num w:numId="3" w16cid:durableId="973679732">
-    <w:abstractNumId w:val="18"/>
-  </w:num>
   <w:num w:numId="4" w16cid:durableId="2136947965">
-    <w:abstractNumId w:val="14"/>
+    <w:abstractNumId w:val="15"/>
   </w:num>
   <w:num w:numId="5" w16cid:durableId="998385269">
-    <w:abstractNumId w:val="17"/>
+    <w:abstractNumId w:val="18"/>
   </w:num>
   <w:num w:numId="6" w16cid:durableId="1653094179">
     <w:abstractNumId w:val="5"/>
@@ -14189,25 +15682,25 @@
     <w:abstractNumId w:val="1"/>
   </w:num>
   <w:num w:numId="8" w16cid:durableId="1383797197">
+    <w:abstractNumId w:val="12"/>
+  </w:num>
+  <w:num w:numId="9" w16cid:durableId="1268466531">
+    <w:abstractNumId w:val="10"/>
+  </w:num>
+  <w:num w:numId="10" w16cid:durableId="92092883">
     <w:abstractNumId w:val="11"/>
   </w:num>
-  <w:num w:numId="9" w16cid:durableId="1268466531">
-    <w:abstractNumId w:val="9"/>
-  </w:num>
-  <w:num w:numId="10" w16cid:durableId="92092883">
-    <w:abstractNumId w:val="10"/>
-  </w:num>
   <w:num w:numId="11" w16cid:durableId="489836711">
-    <w:abstractNumId w:val="16"/>
+    <w:abstractNumId w:val="17"/>
   </w:num>
   <w:num w:numId="12" w16cid:durableId="423234281">
-    <w:abstractNumId w:val="15"/>
+    <w:abstractNumId w:val="16"/>
   </w:num>
   <w:num w:numId="13" w16cid:durableId="1025402734">
     <w:abstractNumId w:val="3"/>
   </w:num>
   <w:num w:numId="14" w16cid:durableId="830564671">
-    <w:abstractNumId w:val="13"/>
+    <w:abstractNumId w:val="14"/>
   </w:num>
   <w:num w:numId="15" w16cid:durableId="1684746375">
     <w:abstractNumId w:val="0"/>
@@ -14216,7 +15709,7 @@
     <w:abstractNumId w:val="2"/>
   </w:num>
   <w:num w:numId="17" w16cid:durableId="1126969848">
-    <w:abstractNumId w:val="20"/>
+    <w:abstractNumId w:val="21"/>
   </w:num>
   <w:num w:numId="18" w16cid:durableId="959729555">
     <w:abstractNumId w:val="6"/>
@@ -14225,10 +15718,13 @@
     <w:abstractNumId w:val="8"/>
   </w:num>
   <w:num w:numId="20" w16cid:durableId="673609988">
-    <w:abstractNumId w:val="12"/>
+    <w:abstractNumId w:val="13"/>
   </w:num>
   <w:num w:numId="21" w16cid:durableId="1338652838">
     <w:abstractNumId w:val="4"/>
+  </w:num>
+  <w:num w:numId="22" w16cid:durableId="1558010975">
+    <w:abstractNumId w:val="9"/>
   </w:num>
 </w:numbering>
 </file>

</xml_diff>

<commit_message>
3.1 Software Design (flow chart)
</commit_message>
<xml_diff>
--- a/Software Design Document group33.docx
+++ b/Software Design Document group33.docx
@@ -398,7 +398,7 @@
             </w:rPr>
             <w:fldChar w:fldCharType="separate"/>
           </w:r>
-          <w:hyperlink w:anchor="_Toc144641063" w:history="1">
+          <w:hyperlink w:anchor="_Toc144667149" w:history="1">
             <w:r>
               <w:rPr>
                 <w:rStyle w:val="Hyperlink"/>
@@ -441,7 +441,7 @@
                 <w:noProof/>
                 <w:webHidden/>
               </w:rPr>
-              <w:instrText xml:space="preserve"> PAGEREF _Toc144641063 \h </w:instrText>
+              <w:instrText xml:space="preserve"> PAGEREF _Toc144667149 \h </w:instrText>
             </w:r>
             <w:r>
               <w:rPr>
@@ -486,7 +486,7 @@
               <w14:ligatures w14:val="standardContextual"/>
             </w:rPr>
           </w:pPr>
-          <w:hyperlink w:anchor="_Toc144641064" w:history="1">
+          <w:hyperlink w:anchor="_Toc144667150" w:history="1">
             <w:r>
               <w:rPr>
                 <w:rStyle w:val="Hyperlink"/>
@@ -529,7 +529,7 @@
                 <w:noProof/>
                 <w:webHidden/>
               </w:rPr>
-              <w:instrText xml:space="preserve"> PAGEREF _Toc144641064 \h </w:instrText>
+              <w:instrText xml:space="preserve"> PAGEREF _Toc144667150 \h </w:instrText>
             </w:r>
             <w:r>
               <w:rPr>
@@ -574,7 +574,7 @@
               <w14:ligatures w14:val="standardContextual"/>
             </w:rPr>
           </w:pPr>
-          <w:hyperlink w:anchor="_Toc144641065" w:history="1">
+          <w:hyperlink w:anchor="_Toc144667151" w:history="1">
             <w:r>
               <w:rPr>
                 <w:rStyle w:val="Hyperlink"/>
@@ -617,7 +617,7 @@
                 <w:noProof/>
                 <w:webHidden/>
               </w:rPr>
-              <w:instrText xml:space="preserve"> PAGEREF _Toc144641065 \h </w:instrText>
+              <w:instrText xml:space="preserve"> PAGEREF _Toc144667151 \h </w:instrText>
             </w:r>
             <w:r>
               <w:rPr>
@@ -662,7 +662,7 @@
               <w14:ligatures w14:val="standardContextual"/>
             </w:rPr>
           </w:pPr>
-          <w:hyperlink w:anchor="_Toc144641066" w:history="1">
+          <w:hyperlink w:anchor="_Toc144667152" w:history="1">
             <w:r>
               <w:rPr>
                 <w:rStyle w:val="Hyperlink"/>
@@ -705,7 +705,7 @@
                 <w:noProof/>
                 <w:webHidden/>
               </w:rPr>
-              <w:instrText xml:space="preserve"> PAGEREF _Toc144641066 \h </w:instrText>
+              <w:instrText xml:space="preserve"> PAGEREF _Toc144667152 \h </w:instrText>
             </w:r>
             <w:r>
               <w:rPr>
@@ -750,7 +750,7 @@
               <w14:ligatures w14:val="standardContextual"/>
             </w:rPr>
           </w:pPr>
-          <w:hyperlink w:anchor="_Toc144641067" w:history="1">
+          <w:hyperlink w:anchor="_Toc144667153" w:history="1">
             <w:r>
               <w:rPr>
                 <w:rStyle w:val="Hyperlink"/>
@@ -793,7 +793,7 @@
                 <w:noProof/>
                 <w:webHidden/>
               </w:rPr>
-              <w:instrText xml:space="preserve"> PAGEREF _Toc144641067 \h </w:instrText>
+              <w:instrText xml:space="preserve"> PAGEREF _Toc144667153 \h </w:instrText>
             </w:r>
             <w:r>
               <w:rPr>
@@ -838,7 +838,7 @@
               <w14:ligatures w14:val="standardContextual"/>
             </w:rPr>
           </w:pPr>
-          <w:hyperlink w:anchor="_Toc144641068" w:history="1">
+          <w:hyperlink w:anchor="_Toc144667154" w:history="1">
             <w:r>
               <w:rPr>
                 <w:rStyle w:val="Hyperlink"/>
@@ -881,7 +881,7 @@
                 <w:noProof/>
                 <w:webHidden/>
               </w:rPr>
-              <w:instrText xml:space="preserve"> PAGEREF _Toc144641068 \h </w:instrText>
+              <w:instrText xml:space="preserve"> PAGEREF _Toc144667154 \h </w:instrText>
             </w:r>
             <w:r>
               <w:rPr>
@@ -926,7 +926,7 @@
               <w14:ligatures w14:val="standardContextual"/>
             </w:rPr>
           </w:pPr>
-          <w:hyperlink w:anchor="_Toc144641069" w:history="1">
+          <w:hyperlink w:anchor="_Toc144667155" w:history="1">
             <w:r>
               <w:rPr>
                 <w:rStyle w:val="Hyperlink"/>
@@ -969,7 +969,7 @@
                 <w:noProof/>
                 <w:webHidden/>
               </w:rPr>
-              <w:instrText xml:space="preserve"> PAGEREF _Toc144641069 \h </w:instrText>
+              <w:instrText xml:space="preserve"> PAGEREF _Toc144667155 \h </w:instrText>
             </w:r>
             <w:r>
               <w:rPr>
@@ -1014,7 +1014,7 @@
               <w14:ligatures w14:val="standardContextual"/>
             </w:rPr>
           </w:pPr>
-          <w:hyperlink w:anchor="_Toc144641070" w:history="1">
+          <w:hyperlink w:anchor="_Toc144667156" w:history="1">
             <w:r>
               <w:rPr>
                 <w:rStyle w:val="Hyperlink"/>
@@ -1057,7 +1057,7 @@
                 <w:noProof/>
                 <w:webHidden/>
               </w:rPr>
-              <w:instrText xml:space="preserve"> PAGEREF _Toc144641070 \h </w:instrText>
+              <w:instrText xml:space="preserve"> PAGEREF _Toc144667156 \h </w:instrText>
             </w:r>
             <w:r>
               <w:rPr>
@@ -1077,7 +1077,7 @@
                 <w:noProof/>
                 <w:webHidden/>
               </w:rPr>
-              <w:t>5</w:t>
+              <w:t>6</w:t>
             </w:r>
             <w:r>
               <w:rPr>
@@ -1102,7 +1102,7 @@
               <w14:ligatures w14:val="standardContextual"/>
             </w:rPr>
           </w:pPr>
-          <w:hyperlink w:anchor="_Toc144641071" w:history="1">
+          <w:hyperlink w:anchor="_Toc144667157" w:history="1">
             <w:r>
               <w:rPr>
                 <w:rStyle w:val="Hyperlink"/>
@@ -1145,7 +1145,7 @@
                 <w:noProof/>
                 <w:webHidden/>
               </w:rPr>
-              <w:instrText xml:space="preserve"> PAGEREF _Toc144641071 \h </w:instrText>
+              <w:instrText xml:space="preserve"> PAGEREF _Toc144667157 \h </w:instrText>
             </w:r>
             <w:r>
               <w:rPr>
@@ -1165,7 +1165,7 @@
                 <w:noProof/>
                 <w:webHidden/>
               </w:rPr>
-              <w:t>7</w:t>
+              <w:t>9</w:t>
             </w:r>
             <w:r>
               <w:rPr>
@@ -1190,7 +1190,7 @@
               <w14:ligatures w14:val="standardContextual"/>
             </w:rPr>
           </w:pPr>
-          <w:hyperlink w:anchor="_Toc144641072" w:history="1">
+          <w:hyperlink w:anchor="_Toc144667158" w:history="1">
             <w:r>
               <w:rPr>
                 <w:rStyle w:val="Hyperlink"/>
@@ -1233,7 +1233,7 @@
                 <w:noProof/>
                 <w:webHidden/>
               </w:rPr>
-              <w:instrText xml:space="preserve"> PAGEREF _Toc144641072 \h </w:instrText>
+              <w:instrText xml:space="preserve"> PAGEREF _Toc144667158 \h </w:instrText>
             </w:r>
             <w:r>
               <w:rPr>
@@ -1253,7 +1253,7 @@
                 <w:noProof/>
                 <w:webHidden/>
               </w:rPr>
-              <w:t>7</w:t>
+              <w:t>9</w:t>
             </w:r>
             <w:r>
               <w:rPr>
@@ -1278,7 +1278,7 @@
               <w14:ligatures w14:val="standardContextual"/>
             </w:rPr>
           </w:pPr>
-          <w:hyperlink w:anchor="_Toc144641073" w:history="1">
+          <w:hyperlink w:anchor="_Toc144667159" w:history="1">
             <w:r>
               <w:rPr>
                 <w:rStyle w:val="Hyperlink"/>
@@ -1321,7 +1321,7 @@
                 <w:noProof/>
                 <w:webHidden/>
               </w:rPr>
-              <w:instrText xml:space="preserve"> PAGEREF _Toc144641073 \h </w:instrText>
+              <w:instrText xml:space="preserve"> PAGEREF _Toc144667159 \h </w:instrText>
             </w:r>
             <w:r>
               <w:rPr>
@@ -1341,7 +1341,7 @@
                 <w:noProof/>
                 <w:webHidden/>
               </w:rPr>
-              <w:t>8</w:t>
+              <w:t>10</w:t>
             </w:r>
             <w:r>
               <w:rPr>
@@ -1367,7 +1367,7 @@
               <w14:ligatures w14:val="standardContextual"/>
             </w:rPr>
           </w:pPr>
-          <w:hyperlink w:anchor="_Toc144641074" w:history="1">
+          <w:hyperlink w:anchor="_Toc144667160" w:history="1">
             <w:r>
               <w:rPr>
                 <w:rStyle w:val="Hyperlink"/>
@@ -1411,7 +1411,7 @@
                 <w:noProof/>
                 <w:webHidden/>
               </w:rPr>
-              <w:instrText xml:space="preserve"> PAGEREF _Toc144641074 \h </w:instrText>
+              <w:instrText xml:space="preserve"> PAGEREF _Toc144667160 \h </w:instrText>
             </w:r>
             <w:r>
               <w:rPr>
@@ -1431,7 +1431,7 @@
                 <w:noProof/>
                 <w:webHidden/>
               </w:rPr>
-              <w:t>8</w:t>
+              <w:t>10</w:t>
             </w:r>
             <w:r>
               <w:rPr>
@@ -1457,7 +1457,7 @@
               <w14:ligatures w14:val="standardContextual"/>
             </w:rPr>
           </w:pPr>
-          <w:hyperlink w:anchor="_Toc144641075" w:history="1">
+          <w:hyperlink w:anchor="_Toc144667161" w:history="1">
             <w:r>
               <w:rPr>
                 <w:rStyle w:val="Hyperlink"/>
@@ -1501,7 +1501,7 @@
                 <w:noProof/>
                 <w:webHidden/>
               </w:rPr>
-              <w:instrText xml:space="preserve"> PAGEREF _Toc144641075 \h </w:instrText>
+              <w:instrText xml:space="preserve"> PAGEREF _Toc144667161 \h </w:instrText>
             </w:r>
             <w:r>
               <w:rPr>
@@ -1521,7 +1521,7 @@
                 <w:noProof/>
                 <w:webHidden/>
               </w:rPr>
-              <w:t>10</w:t>
+              <w:t>11</w:t>
             </w:r>
             <w:r>
               <w:rPr>
@@ -1547,7 +1547,7 @@
               <w14:ligatures w14:val="standardContextual"/>
             </w:rPr>
           </w:pPr>
-          <w:hyperlink w:anchor="_Toc144641076" w:history="1">
+          <w:hyperlink w:anchor="_Toc144667162" w:history="1">
             <w:r>
               <w:rPr>
                 <w:rStyle w:val="Hyperlink"/>
@@ -1591,7 +1591,7 @@
                 <w:noProof/>
                 <w:webHidden/>
               </w:rPr>
-              <w:instrText xml:space="preserve"> PAGEREF _Toc144641076 \h </w:instrText>
+              <w:instrText xml:space="preserve"> PAGEREF _Toc144667162 \h </w:instrText>
             </w:r>
             <w:r>
               <w:rPr>
@@ -1636,7 +1636,7 @@
               <w14:ligatures w14:val="standardContextual"/>
             </w:rPr>
           </w:pPr>
-          <w:hyperlink w:anchor="_Toc144641077" w:history="1">
+          <w:hyperlink w:anchor="_Toc144667163" w:history="1">
             <w:r>
               <w:rPr>
                 <w:rStyle w:val="Hyperlink"/>
@@ -1679,7 +1679,7 @@
                 <w:noProof/>
                 <w:webHidden/>
               </w:rPr>
-              <w:instrText xml:space="preserve"> PAGEREF _Toc144641077 \h </w:instrText>
+              <w:instrText xml:space="preserve"> PAGEREF _Toc144667163 \h </w:instrText>
             </w:r>
             <w:r>
               <w:rPr>
@@ -1699,7 +1699,7 @@
                 <w:noProof/>
                 <w:webHidden/>
               </w:rPr>
-              <w:t>15</w:t>
+              <w:t>16</w:t>
             </w:r>
             <w:r>
               <w:rPr>
@@ -1724,7 +1724,7 @@
               <w14:ligatures w14:val="standardContextual"/>
             </w:rPr>
           </w:pPr>
-          <w:hyperlink w:anchor="_Toc144641078" w:history="1">
+          <w:hyperlink w:anchor="_Toc144667164" w:history="1">
             <w:r>
               <w:rPr>
                 <w:rStyle w:val="Hyperlink"/>
@@ -1767,7 +1767,7 @@
                 <w:noProof/>
                 <w:webHidden/>
               </w:rPr>
-              <w:instrText xml:space="preserve"> PAGEREF _Toc144641078 \h </w:instrText>
+              <w:instrText xml:space="preserve"> PAGEREF _Toc144667164 \h </w:instrText>
             </w:r>
             <w:r>
               <w:rPr>
@@ -1787,7 +1787,7 @@
                 <w:noProof/>
                 <w:webHidden/>
               </w:rPr>
-              <w:t>15</w:t>
+              <w:t>16</w:t>
             </w:r>
             <w:r>
               <w:rPr>
@@ -1812,7 +1812,7 @@
               <w14:ligatures w14:val="standardContextual"/>
             </w:rPr>
           </w:pPr>
-          <w:hyperlink w:anchor="_Toc144641079" w:history="1">
+          <w:hyperlink w:anchor="_Toc144667165" w:history="1">
             <w:r>
               <w:rPr>
                 <w:rStyle w:val="Hyperlink"/>
@@ -1855,7 +1855,7 @@
                 <w:noProof/>
                 <w:webHidden/>
               </w:rPr>
-              <w:instrText xml:space="preserve"> PAGEREF _Toc144641079 \h </w:instrText>
+              <w:instrText xml:space="preserve"> PAGEREF _Toc144667165 \h </w:instrText>
             </w:r>
             <w:r>
               <w:rPr>
@@ -1875,7 +1875,7 @@
                 <w:noProof/>
                 <w:webHidden/>
               </w:rPr>
-              <w:t>17</w:t>
+              <w:t>18</w:t>
             </w:r>
             <w:r>
               <w:rPr>
@@ -1899,7 +1899,7 @@
               <w14:ligatures w14:val="standardContextual"/>
             </w:rPr>
           </w:pPr>
-          <w:hyperlink w:anchor="_Toc144641080" w:history="1">
+          <w:hyperlink w:anchor="_Toc144667166" w:history="1">
             <w:r>
               <w:rPr>
                 <w:rStyle w:val="Hyperlink"/>
@@ -1926,7 +1926,7 @@
                 <w:noProof/>
                 <w:webHidden/>
               </w:rPr>
-              <w:instrText xml:space="preserve"> PAGEREF _Toc144641080 \h </w:instrText>
+              <w:instrText xml:space="preserve"> PAGEREF _Toc144667166 \h </w:instrText>
             </w:r>
             <w:r>
               <w:rPr>
@@ -1946,7 +1946,7 @@
                 <w:noProof/>
                 <w:webHidden/>
               </w:rPr>
-              <w:t>19</w:t>
+              <w:t>20</w:t>
             </w:r>
             <w:r>
               <w:rPr>
@@ -2004,7 +2004,7 @@
         </w:numPr>
         <w:spacing w:before="0" w:line="240" w:lineRule="auto"/>
       </w:pPr>
-      <w:bookmarkStart w:id="1" w:name="_Toc144641063"/>
+      <w:bookmarkStart w:id="1" w:name="_Toc144667149"/>
       <w:r>
         <w:lastRenderedPageBreak/>
         <w:t>System Vision</w:t>
@@ -2017,7 +2017,6 @@
         <w:spacing w:before="0" w:line="240" w:lineRule="auto"/>
         <w:ind w:left="715"/>
       </w:pPr>
-      <w:bookmarkStart w:id="2" w:name="_Toc144641064"/>
     </w:p>
     <w:p>
       <w:pPr>
@@ -2029,6 +2028,7 @@
         <w:spacing w:before="0" w:line="240" w:lineRule="auto"/>
         <w:ind w:left="715" w:hanging="431"/>
       </w:pPr>
+      <w:bookmarkStart w:id="2" w:name="_Toc144667150"/>
       <w:r>
         <w:t>Problem Background</w:t>
       </w:r>
@@ -2120,7 +2120,7 @@
         <w:spacing w:before="0" w:line="240" w:lineRule="auto"/>
         <w:ind w:left="715" w:hanging="431"/>
       </w:pPr>
-      <w:bookmarkStart w:id="3" w:name="_Toc144641065"/>
+      <w:bookmarkStart w:id="3" w:name="_Toc144667151"/>
       <w:r>
         <w:t>System Overview</w:t>
       </w:r>
@@ -2246,7 +2246,7 @@
         <w:spacing w:before="0" w:line="240" w:lineRule="auto"/>
         <w:ind w:left="715" w:hanging="431"/>
       </w:pPr>
-      <w:bookmarkStart w:id="4" w:name="_Toc144641066"/>
+      <w:bookmarkStart w:id="4" w:name="_Toc144667152"/>
       <w:r>
         <w:t>Potential Benefits</w:t>
       </w:r>
@@ -2365,7 +2365,7 @@
         </w:numPr>
         <w:spacing w:before="0" w:line="240" w:lineRule="auto"/>
       </w:pPr>
-      <w:bookmarkStart w:id="5" w:name="_Toc144641067"/>
+      <w:bookmarkStart w:id="5" w:name="_Toc144667153"/>
       <w:r>
         <w:lastRenderedPageBreak/>
         <w:t>Requirements</w:t>
@@ -2378,7 +2378,6 @@
         <w:spacing w:before="0" w:line="240" w:lineRule="auto"/>
         <w:ind w:left="716"/>
       </w:pPr>
-      <w:bookmarkStart w:id="6" w:name="_Toc144641068"/>
     </w:p>
     <w:p>
       <w:pPr>
@@ -2389,6 +2388,7 @@
         </w:numPr>
         <w:spacing w:before="0" w:line="240" w:lineRule="auto"/>
       </w:pPr>
+      <w:bookmarkStart w:id="6" w:name="_Toc144667154"/>
       <w:r>
         <w:t>User Requirements</w:t>
       </w:r>
@@ -3015,7 +3015,7 @@
         </w:numPr>
         <w:spacing w:before="0" w:line="240" w:lineRule="auto"/>
       </w:pPr>
-      <w:bookmarkStart w:id="7" w:name="_Toc144641069"/>
+      <w:bookmarkStart w:id="7" w:name="_Toc144667155"/>
       <w:r>
         <w:t xml:space="preserve">Software </w:t>
       </w:r>
@@ -4200,7 +4200,7 @@
         </w:numPr>
         <w:spacing w:before="0" w:line="240" w:lineRule="auto"/>
       </w:pPr>
-      <w:bookmarkStart w:id="8" w:name="_Toc144641070"/>
+      <w:bookmarkStart w:id="8" w:name="_Toc144667156"/>
       <w:r>
         <w:lastRenderedPageBreak/>
         <w:t>Use Cases</w:t>
@@ -6911,12 +6911,6 @@
         <w:ind w:left="709"/>
         <w:jc w:val="both"/>
       </w:pPr>
-      <w:r>
-        <w:t>Below is the use case diagram</w:t>
-      </w:r>
-      <w:r>
-        <w:t xml:space="preserve"> that describes the functions noted on the use cases above:</w:t>
-      </w:r>
     </w:p>
     <w:p>
       <w:pPr>
@@ -6928,18 +6922,135 @@
     <w:p>
       <w:pPr>
         <w:spacing w:after="0" w:line="240" w:lineRule="auto"/>
-        <w:ind w:left="426"/>
+        <w:ind w:left="709"/>
+        <w:jc w:val="both"/>
+      </w:pPr>
+    </w:p>
+    <w:p>
+      <w:pPr>
+        <w:spacing w:after="0" w:line="240" w:lineRule="auto"/>
+        <w:ind w:left="709"/>
+        <w:jc w:val="both"/>
+      </w:pPr>
+    </w:p>
+    <w:p>
+      <w:pPr>
+        <w:spacing w:after="0" w:line="240" w:lineRule="auto"/>
+        <w:ind w:left="709"/>
+        <w:jc w:val="both"/>
+      </w:pPr>
+    </w:p>
+    <w:p>
+      <w:pPr>
+        <w:spacing w:after="0" w:line="240" w:lineRule="auto"/>
+        <w:ind w:left="709"/>
+        <w:jc w:val="both"/>
+      </w:pPr>
+    </w:p>
+    <w:p>
+      <w:pPr>
+        <w:spacing w:after="0" w:line="240" w:lineRule="auto"/>
+        <w:ind w:left="709"/>
+        <w:jc w:val="both"/>
+      </w:pPr>
+    </w:p>
+    <w:p>
+      <w:pPr>
+        <w:spacing w:after="0" w:line="240" w:lineRule="auto"/>
+        <w:ind w:left="709"/>
+        <w:jc w:val="both"/>
+      </w:pPr>
+    </w:p>
+    <w:p>
+      <w:pPr>
+        <w:spacing w:after="0" w:line="240" w:lineRule="auto"/>
+        <w:ind w:left="709"/>
+        <w:jc w:val="both"/>
+      </w:pPr>
+    </w:p>
+    <w:p>
+      <w:pPr>
+        <w:spacing w:after="0" w:line="240" w:lineRule="auto"/>
+        <w:ind w:left="709"/>
+        <w:jc w:val="both"/>
+      </w:pPr>
+    </w:p>
+    <w:p>
+      <w:pPr>
+        <w:spacing w:after="0" w:line="240" w:lineRule="auto"/>
+        <w:ind w:left="709"/>
+        <w:jc w:val="both"/>
+      </w:pPr>
+    </w:p>
+    <w:p>
+      <w:pPr>
+        <w:spacing w:after="0" w:line="240" w:lineRule="auto"/>
+        <w:ind w:left="709"/>
+        <w:jc w:val="both"/>
+      </w:pPr>
+    </w:p>
+    <w:p>
+      <w:pPr>
+        <w:spacing w:after="0" w:line="240" w:lineRule="auto"/>
+        <w:ind w:left="709"/>
+        <w:jc w:val="both"/>
+      </w:pPr>
+    </w:p>
+    <w:p>
+      <w:pPr>
+        <w:spacing w:after="0" w:line="240" w:lineRule="auto"/>
+        <w:ind w:left="709"/>
+        <w:jc w:val="both"/>
+      </w:pPr>
+    </w:p>
+    <w:p>
+      <w:pPr>
+        <w:spacing w:after="0" w:line="240" w:lineRule="auto"/>
+        <w:ind w:left="709"/>
+        <w:jc w:val="both"/>
+      </w:pPr>
+    </w:p>
+    <w:p>
+      <w:pPr>
+        <w:spacing w:after="0" w:line="240" w:lineRule="auto"/>
+        <w:ind w:left="709"/>
+        <w:jc w:val="both"/>
+      </w:pPr>
+    </w:p>
+    <w:p>
+      <w:pPr>
+        <w:spacing w:after="0" w:line="240" w:lineRule="auto"/>
+        <w:ind w:left="709"/>
+        <w:jc w:val="both"/>
+      </w:pPr>
+      <w:r>
+        <w:t>Below is the use case diagram</w:t>
+      </w:r>
+      <w:r>
+        <w:t xml:space="preserve"> that describes the functions noted on the use cases above:</w:t>
+      </w:r>
+    </w:p>
+    <w:p>
+      <w:pPr>
+        <w:spacing w:after="0" w:line="240" w:lineRule="auto"/>
+        <w:ind w:left="709"/>
+        <w:jc w:val="both"/>
+      </w:pPr>
+    </w:p>
+    <w:p>
+      <w:pPr>
+        <w:spacing w:after="0" w:line="240" w:lineRule="auto"/>
+        <w:ind w:left="567"/>
         <w:jc w:val="center"/>
       </w:pPr>
       <w:r>
         <w:rPr>
           <w:noProof/>
         </w:rPr>
-        <w:lastRenderedPageBreak/>
         <w:drawing>
-          <wp:inline distT="0" distB="0" distL="0" distR="0" wp14:anchorId="2B2C5500" wp14:editId="6B1EB8E5">
-            <wp:extent cx="4978747" cy="4527550"/>
-            <wp:effectExtent l="0" t="0" r="0" b="6350"/>
+          <wp:inline distT="0" distB="0" distL="0" distR="0" wp14:anchorId="2B2C5500" wp14:editId="7528B67F">
+            <wp:extent cx="5484588" cy="4987549"/>
+            <wp:effectExtent l="0" t="0" r="1905" b="3810"/>
             <wp:docPr id="1612594851" name="Picture 1" descr="A diagram of a problem&#10;&#10;Description automatically generated with medium confidence"/>
             <wp:cNvGraphicFramePr>
               <a:graphicFrameLocks xmlns:a="http://schemas.openxmlformats.org/drawingml/2006/main" noChangeAspect="1"/>
@@ -6960,7 +7071,7 @@
                   <pic:spPr>
                     <a:xfrm>
                       <a:off x="0" y="0"/>
-                      <a:ext cx="5024262" cy="4568940"/>
+                      <a:ext cx="5540894" cy="5038753"/>
                     </a:xfrm>
                     <a:prstGeom prst="rect">
                       <a:avLst/>
@@ -6989,6 +7100,9 @@
         <w:spacing w:after="0" w:line="240" w:lineRule="auto"/>
         <w:ind w:left="567"/>
       </w:pPr>
+      <w:r>
+        <w:br w:type="page"/>
+      </w:r>
     </w:p>
     <w:p>
       <w:pPr>
@@ -6999,8 +7113,9 @@
         </w:numPr>
         <w:spacing w:before="0" w:line="240" w:lineRule="auto"/>
       </w:pPr>
-      <w:bookmarkStart w:id="9" w:name="_Toc144641071"/>
-      <w:r>
+      <w:bookmarkStart w:id="9" w:name="_Toc144667157"/>
+      <w:r>
+        <w:lastRenderedPageBreak/>
         <w:t>Software Design and S</w:t>
       </w:r>
       <w:r>
@@ -7024,7 +7139,7 @@
         </w:numPr>
         <w:spacing w:before="0" w:line="240" w:lineRule="auto"/>
       </w:pPr>
-      <w:bookmarkStart w:id="10" w:name="_Toc144641072"/>
+      <w:bookmarkStart w:id="10" w:name="_Toc144667158"/>
       <w:r>
         <w:t>Software Design</w:t>
       </w:r>
@@ -7043,7 +7158,26 @@
       <w:pPr>
         <w:spacing w:after="0" w:line="240" w:lineRule="auto"/>
         <w:ind w:left="709"/>
+      </w:pPr>
+      <w:r>
+        <w:t xml:space="preserve">The flow chart below </w:t>
+      </w:r>
+      <w:r>
+        <w:t xml:space="preserve">illustrates how the software </w:t>
+      </w:r>
+      <w:r>
+        <w:t>interacts with the user</w:t>
+      </w:r>
+      <w:r>
+        <w:t>.</w:t>
+      </w:r>
+    </w:p>
+    <w:p>
+      <w:pPr>
+        <w:spacing w:after="0" w:line="240" w:lineRule="auto"/>
+        <w:ind w:left="709"/>
         <w:rPr>
+          <w:noProof/>
           <w:color w:val="FF0000"/>
         </w:rPr>
       </w:pPr>
@@ -7056,6 +7190,53 @@
           <w:color w:val="FF0000"/>
         </w:rPr>
       </w:pPr>
+      <w:r>
+        <w:rPr>
+          <w:noProof/>
+          <w:color w:val="FF0000"/>
+        </w:rPr>
+        <w:drawing>
+          <wp:inline distT="0" distB="0" distL="0" distR="0" wp14:anchorId="2C2D04E5" wp14:editId="564DCE6F">
+            <wp:extent cx="5372196" cy="7251810"/>
+            <wp:effectExtent l="0" t="0" r="0" b="6350"/>
+            <wp:docPr id="135066539" name="Picture 3" descr="A diagram of a process flow&#10;&#10;Description automatically generated"/>
+            <wp:cNvGraphicFramePr>
+              <a:graphicFrameLocks xmlns:a="http://schemas.openxmlformats.org/drawingml/2006/main" noChangeAspect="1"/>
+            </wp:cNvGraphicFramePr>
+            <a:graphic xmlns:a="http://schemas.openxmlformats.org/drawingml/2006/main">
+              <a:graphicData uri="http://schemas.openxmlformats.org/drawingml/2006/picture">
+                <pic:pic xmlns:pic="http://schemas.openxmlformats.org/drawingml/2006/picture">
+                  <pic:nvPicPr>
+                    <pic:cNvPr id="135066539" name="Picture 3" descr="A diagram of a process flow&#10;&#10;Description automatically generated"/>
+                    <pic:cNvPicPr/>
+                  </pic:nvPicPr>
+                  <pic:blipFill>
+                    <a:blip r:embed="rId7">
+                      <a:extLst>
+                        <a:ext uri="{28A0092B-C50C-407E-A947-70E740481C1C}">
+                          <a14:useLocalDpi xmlns:a14="http://schemas.microsoft.com/office/drawing/2010/main" val="0"/>
+                        </a:ext>
+                      </a:extLst>
+                    </a:blip>
+                    <a:stretch>
+                      <a:fillRect/>
+                    </a:stretch>
+                  </pic:blipFill>
+                  <pic:spPr>
+                    <a:xfrm>
+                      <a:off x="0" y="0"/>
+                      <a:ext cx="5375041" cy="7255650"/>
+                    </a:xfrm>
+                    <a:prstGeom prst="rect">
+                      <a:avLst/>
+                    </a:prstGeom>
+                  </pic:spPr>
+                </pic:pic>
+              </a:graphicData>
+            </a:graphic>
+          </wp:inline>
+        </w:drawing>
+      </w:r>
     </w:p>
     <w:p>
       <w:pPr>
@@ -7069,102 +7250,6 @@
     <w:p>
       <w:pPr>
         <w:spacing w:after="0" w:line="240" w:lineRule="auto"/>
-        <w:ind w:left="709"/>
-        <w:rPr>
-          <w:color w:val="FF0000"/>
-        </w:rPr>
-      </w:pPr>
-    </w:p>
-    <w:p>
-      <w:pPr>
-        <w:spacing w:after="0" w:line="240" w:lineRule="auto"/>
-        <w:ind w:left="709"/>
-        <w:rPr>
-          <w:color w:val="FF0000"/>
-        </w:rPr>
-      </w:pPr>
-    </w:p>
-    <w:p>
-      <w:pPr>
-        <w:spacing w:after="0" w:line="240" w:lineRule="auto"/>
-        <w:ind w:left="709"/>
-        <w:rPr>
-          <w:color w:val="FF0000"/>
-        </w:rPr>
-      </w:pPr>
-    </w:p>
-    <w:p>
-      <w:pPr>
-        <w:spacing w:after="0" w:line="240" w:lineRule="auto"/>
-        <w:ind w:left="709"/>
-        <w:rPr>
-          <w:color w:val="FF0000"/>
-        </w:rPr>
-      </w:pPr>
-    </w:p>
-    <w:p>
-      <w:pPr>
-        <w:spacing w:after="0" w:line="240" w:lineRule="auto"/>
-        <w:ind w:left="709"/>
-        <w:rPr>
-          <w:color w:val="FF0000"/>
-        </w:rPr>
-      </w:pPr>
-    </w:p>
-    <w:p>
-      <w:pPr>
-        <w:spacing w:after="0" w:line="240" w:lineRule="auto"/>
-        <w:ind w:left="709"/>
-        <w:rPr>
-          <w:color w:val="FF0000"/>
-        </w:rPr>
-      </w:pPr>
-    </w:p>
-    <w:p>
-      <w:pPr>
-        <w:spacing w:after="0" w:line="240" w:lineRule="auto"/>
-        <w:ind w:left="709"/>
-        <w:rPr>
-          <w:color w:val="FF0000"/>
-        </w:rPr>
-      </w:pPr>
-    </w:p>
-    <w:p>
-      <w:pPr>
-        <w:spacing w:after="0" w:line="240" w:lineRule="auto"/>
-        <w:ind w:left="709"/>
-        <w:rPr>
-          <w:color w:val="FF0000"/>
-        </w:rPr>
-      </w:pPr>
-    </w:p>
-    <w:p>
-      <w:pPr>
-        <w:spacing w:after="0" w:line="240" w:lineRule="auto"/>
-        <w:ind w:left="709"/>
-        <w:rPr>
-          <w:color w:val="FF0000"/>
-        </w:rPr>
-      </w:pPr>
-      <w:r>
-        <w:rPr>
-          <w:color w:val="FF0000"/>
-        </w:rPr>
-        <w:t xml:space="preserve">A block diagram/flowchart of how your software might </w:t>
-      </w:r>
-      <w:proofErr w:type="gramStart"/>
-      <w:r>
-        <w:rPr>
-          <w:color w:val="FF0000"/>
-        </w:rPr>
-        <w:t>work</w:t>
-      </w:r>
-      <w:proofErr w:type="gramEnd"/>
-    </w:p>
-    <w:p>
-      <w:pPr>
-        <w:spacing w:after="0" w:line="240" w:lineRule="auto"/>
-        <w:ind w:left="709"/>
         <w:rPr>
           <w:color w:val="FF0000"/>
         </w:rPr>
@@ -7179,8 +7264,9 @@
         </w:numPr>
         <w:spacing w:before="0" w:line="240" w:lineRule="auto"/>
       </w:pPr>
-      <w:bookmarkStart w:id="11" w:name="_Toc144641073"/>
-      <w:r>
+      <w:bookmarkStart w:id="11" w:name="_Toc144667159"/>
+      <w:r>
+        <w:lastRenderedPageBreak/>
         <w:t>System Components</w:t>
       </w:r>
       <w:bookmarkEnd w:id="11"/>
@@ -7201,7 +7287,7 @@
         </w:numPr>
         <w:spacing w:before="0" w:line="240" w:lineRule="auto"/>
       </w:pPr>
-      <w:bookmarkStart w:id="12" w:name="_Toc144641074"/>
+      <w:bookmarkStart w:id="12" w:name="_Toc144667160"/>
       <w:r>
         <w:t>Functions</w:t>
       </w:r>
@@ -7250,7 +7336,6 @@
                 <w:b/>
                 <w:bCs/>
               </w:rPr>
-              <w:lastRenderedPageBreak/>
               <w:t>FUNCTIONS</w:t>
             </w:r>
           </w:p>
@@ -8306,7 +8391,7 @@
         </w:numPr>
         <w:spacing w:before="0" w:line="240" w:lineRule="auto"/>
       </w:pPr>
-      <w:bookmarkStart w:id="13" w:name="_Toc144641075"/>
+      <w:bookmarkStart w:id="13" w:name="_Toc144667161"/>
       <w:r>
         <w:t>Data Structures</w:t>
       </w:r>
@@ -8683,6 +8768,7 @@
               <w:contextualSpacing w:val="0"/>
             </w:pPr>
             <w:r>
+              <w:lastRenderedPageBreak/>
               <w:t>Collision with some other object</w:t>
             </w:r>
           </w:p>
@@ -8730,7 +8816,6 @@
               <w:contextualSpacing w:val="0"/>
             </w:pPr>
             <w:r>
-              <w:lastRenderedPageBreak/>
               <w:t xml:space="preserve">No collision and no object </w:t>
             </w:r>
             <w:proofErr w:type="gramStart"/>
@@ -8833,7 +8918,6 @@
               <w:jc w:val="both"/>
             </w:pPr>
             <w:r>
-              <w:lastRenderedPageBreak/>
               <w:t>4</w:t>
             </w:r>
           </w:p>
@@ -9166,7 +9250,11 @@
               <w:t xml:space="preserve">For a user-selected period, produce a chart to show the number of accidents </w:t>
             </w:r>
             <w:r>
-              <w:t>by road user, i.e., bicyclist, passenger, driver, pedestrian, pillion, motorist, unknown.</w:t>
+              <w:t xml:space="preserve">by road user, i.e., bicyclist, passenger, driver, pedestrian, </w:t>
+            </w:r>
+            <w:r>
+              <w:lastRenderedPageBreak/>
+              <w:t>pillion, motorist, unknown.</w:t>
             </w:r>
           </w:p>
         </w:tc>
@@ -9186,6 +9274,7 @@
               <w:contextualSpacing w:val="0"/>
             </w:pPr>
             <w:r>
+              <w:lastRenderedPageBreak/>
               <w:t>A filter that will allow users to choose start date and end date using the attribute, ACCIDENT_DATE</w:t>
             </w:r>
           </w:p>
@@ -9201,7 +9290,11 @@
               <w:contextualSpacing w:val="0"/>
             </w:pPr>
             <w:r>
-              <w:t>Count of accidents using the attribute ACCIDENT_NO, based on the following attributes (road users):</w:t>
+              <w:t xml:space="preserve">Count of accidents using the attribute ACCIDENT_NO, </w:t>
+            </w:r>
+            <w:r>
+              <w:lastRenderedPageBreak/>
+              <w:t>based on the following attributes (road users):</w:t>
             </w:r>
           </w:p>
           <w:p>
@@ -9257,7 +9350,6 @@
               <w:contextualSpacing w:val="0"/>
             </w:pPr>
             <w:r>
-              <w:lastRenderedPageBreak/>
               <w:t>PEDESTRIAN</w:t>
             </w:r>
           </w:p>
@@ -9326,7 +9418,11 @@
             </w:pPr>
             <w:r>
               <w:lastRenderedPageBreak/>
-              <w:t>A bar graph showing the attributes on the x-axis, and the number of accidents on the y-axis, based on the given period.</w:t>
+              <w:t xml:space="preserve">A bar graph showing the attributes on the x-axis, and the number of accidents on the </w:t>
+            </w:r>
+            <w:r>
+              <w:lastRenderedPageBreak/>
+              <w:t>y-axis, based on the given period.</w:t>
             </w:r>
           </w:p>
           <w:p>
@@ -9341,11 +9437,7 @@
               <w:contextualSpacing w:val="0"/>
             </w:pPr>
             <w:r>
-              <w:t xml:space="preserve">A pie chart showing the </w:t>
-            </w:r>
-            <w:r>
-              <w:lastRenderedPageBreak/>
-              <w:t>number of accidents for each road user, together with corresponding percentages</w:t>
+              <w:t>A pie chart showing the number of accidents for each road user, together with corresponding percentages</w:t>
             </w:r>
           </w:p>
         </w:tc>
@@ -9839,6 +9931,7 @@
               <w:ind w:left="207"/>
             </w:pPr>
             <w:r>
+              <w:lastRenderedPageBreak/>
               <w:t>40 km/hr</w:t>
             </w:r>
           </w:p>
@@ -9887,7 +9980,6 @@
               <w:ind w:left="207"/>
             </w:pPr>
             <w:r>
-              <w:lastRenderedPageBreak/>
               <w:t>90 km/hr</w:t>
             </w:r>
           </w:p>
@@ -10362,6 +10454,7 @@
           </w:tcPr>
           <w:p>
             <w:r>
+              <w:lastRenderedPageBreak/>
               <w:t>MOTORIST</w:t>
             </w:r>
           </w:p>
@@ -10450,7 +10543,6 @@
           </w:tcPr>
           <w:p>
             <w:r>
-              <w:lastRenderedPageBreak/>
               <w:t>DEG_URBAN_NAME</w:t>
             </w:r>
           </w:p>
@@ -10685,7 +10777,7 @@
         </w:numPr>
         <w:spacing w:before="0" w:line="240" w:lineRule="auto"/>
       </w:pPr>
-      <w:bookmarkStart w:id="14" w:name="_Toc144641076"/>
+      <w:bookmarkStart w:id="14" w:name="_Toc144667162"/>
       <w:r>
         <w:t>Detailed Design</w:t>
       </w:r>
@@ -11080,6 +11172,7 @@
         <w:jc w:val="both"/>
       </w:pPr>
       <w:r>
+        <w:lastRenderedPageBreak/>
         <w:t xml:space="preserve">Compute for the average count of accidents per hour of the day and plot on the y-axis based on parameters selected on the </w:t>
       </w:r>
       <w:proofErr w:type="gramStart"/>
@@ -11156,7 +11249,6 @@
         <w:jc w:val="both"/>
       </w:pPr>
       <w:r>
-        <w:lastRenderedPageBreak/>
         <w:t xml:space="preserve">Define the method for creating the </w:t>
       </w:r>
       <w:proofErr w:type="gramStart"/>
@@ -11231,7 +11323,7 @@
         </w:numPr>
         <w:spacing w:before="0" w:line="240" w:lineRule="auto"/>
       </w:pPr>
-      <w:bookmarkStart w:id="15" w:name="_Toc144641077"/>
+      <w:bookmarkStart w:id="15" w:name="_Toc144667163"/>
       <w:r>
         <w:t>User Interface Design</w:t>
       </w:r>
@@ -11276,7 +11368,7 @@
         </w:numPr>
         <w:spacing w:before="0" w:line="240" w:lineRule="auto"/>
       </w:pPr>
-      <w:bookmarkStart w:id="16" w:name="_Toc144641078"/>
+      <w:bookmarkStart w:id="16" w:name="_Toc144667164"/>
       <w:r>
         <w:t>Structural Design</w:t>
       </w:r>
@@ -11488,7 +11580,7 @@
                     </pic:cNvPicPr>
                   </pic:nvPicPr>
                   <pic:blipFill>
-                    <a:blip r:embed="rId7">
+                    <a:blip r:embed="rId8">
                       <a:extLst>
                         <a:ext uri="{28A0092B-C50C-407E-A947-70E740481C1C}">
                           <a14:useLocalDpi xmlns:a14="http://schemas.microsoft.com/office/drawing/2010/main" val="0"/>
@@ -11551,7 +11643,7 @@
         </w:numPr>
         <w:spacing w:before="0" w:line="240" w:lineRule="auto"/>
       </w:pPr>
-      <w:bookmarkStart w:id="17" w:name="_Toc144641079"/>
+      <w:bookmarkStart w:id="17" w:name="_Toc144667165"/>
       <w:r>
         <w:lastRenderedPageBreak/>
         <w:t>Visual Design</w:t>
@@ -11753,9 +11845,9 @@
           <w:noProof/>
         </w:rPr>
         <w:drawing>
-          <wp:inline distT="0" distB="0" distL="0" distR="0" wp14:anchorId="33118DF2" wp14:editId="437F534E">
-            <wp:extent cx="3454400" cy="3708400"/>
-            <wp:effectExtent l="0" t="0" r="0" b="0"/>
+          <wp:inline distT="0" distB="0" distL="0" distR="0" wp14:anchorId="33118DF2" wp14:editId="2304C913">
+            <wp:extent cx="3977395" cy="4269850"/>
+            <wp:effectExtent l="0" t="0" r="4445" b="0"/>
             <wp:docPr id="1385477952" name="Picture 1"/>
             <wp:cNvGraphicFramePr>
               <a:graphicFrameLocks xmlns:a="http://schemas.openxmlformats.org/drawingml/2006/main" noChangeAspect="1"/>
@@ -11768,7 +11860,7 @@
                     <pic:cNvPicPr/>
                   </pic:nvPicPr>
                   <pic:blipFill>
-                    <a:blip r:embed="rId8"/>
+                    <a:blip r:embed="rId9"/>
                     <a:stretch>
                       <a:fillRect/>
                     </a:stretch>
@@ -11776,7 +11868,7 @@
                   <pic:spPr>
                     <a:xfrm>
                       <a:off x="0" y="0"/>
-                      <a:ext cx="3454400" cy="3708400"/>
+                      <a:ext cx="3984405" cy="4277375"/>
                     </a:xfrm>
                     <a:prstGeom prst="rect">
                       <a:avLst/>
@@ -11821,7 +11913,7 @@
                     <pic:cNvPicPr/>
                   </pic:nvPicPr>
                   <pic:blipFill>
-                    <a:blip r:embed="rId9">
+                    <a:blip r:embed="rId10">
                       <a:extLst>
                         <a:ext uri="{28A0092B-C50C-407E-A947-70E740481C1C}">
                           <a14:useLocalDpi xmlns:a14="http://schemas.microsoft.com/office/drawing/2010/main" val="0"/>
@@ -11866,7 +11958,7 @@
         <w:pStyle w:val="Heading1"/>
         <w:spacing w:before="0" w:line="240" w:lineRule="auto"/>
       </w:pPr>
-      <w:bookmarkStart w:id="18" w:name="_Toc144641080"/>
+      <w:bookmarkStart w:id="18" w:name="_Toc144667166"/>
       <w:r>
         <w:lastRenderedPageBreak/>
         <w:t>REFERENCES</w:t>
@@ -11914,7 +12006,7 @@
       <w:r>
         <w:t xml:space="preserve">(Final Report). The Australian National University. </w:t>
       </w:r>
-      <w:hyperlink r:id="rId10" w:history="1">
+      <w:hyperlink r:id="rId11" w:history="1">
         <w:r>
           <w:rPr>
             <w:rStyle w:val="Hyperlink"/>

</xml_diff>